<commit_message>
Revisión del articulo 30 sept
</commit_message>
<xml_diff>
--- a/Document/CollectiveIntilligence_WOSC.docx
+++ b/Document/CollectiveIntilligence_WOSC.docx
@@ -14,8 +14,6 @@
           <w:szCs w:val="40"/>
         </w:rPr>
       </w:pPr>
-      <w:bookmarkStart w:id="0" w:name="_GoBack"/>
-      <w:bookmarkEnd w:id="0"/>
       <w:r>
         <w:rPr>
           <w:rFonts w:ascii="Times New Roman" w:hAnsi="Times New Roman" w:cs="Times New Roman"/>
@@ -35,8 +33,6 @@
         <w:t>modelling</w:t>
       </w:r>
     </w:p>
-    <w:bookmarkStart w:id="1" w:name="h.rp12ionttde0" w:colFirst="0" w:colLast="0"/>
-    <w:bookmarkEnd w:id="1"/>
     <w:p>
       <w:pPr>
         <w:spacing w:after="80" w:line="240" w:lineRule="auto"/>
@@ -47,6 +43,8 @@
           <w:szCs w:val="22"/>
         </w:rPr>
       </w:pPr>
+      <w:bookmarkStart w:id="0" w:name="h.rp12ionttde0" w:colFirst="0" w:colLast="0"/>
+      <w:bookmarkEnd w:id="0"/>
       <w:r>
         <w:rPr>
           <w:noProof/>
@@ -110,7 +108,23 @@
                                 <w:rFonts w:ascii="Times New Roman" w:hAnsi="Times New Roman" w:cs="Times New Roman"/>
                                 <w:szCs w:val="22"/>
                               </w:rPr>
-                              <w:t>Erika Suárez Valencia</w:t>
+                              <w:t xml:space="preserve">Erika </w:t>
+                            </w:r>
+                            <w:proofErr w:type="spellStart"/>
+                            <w:r>
+                              <w:rPr>
+                                <w:rFonts w:ascii="Times New Roman" w:hAnsi="Times New Roman" w:cs="Times New Roman"/>
+                                <w:szCs w:val="22"/>
+                              </w:rPr>
+                              <w:t>Suárez</w:t>
+                            </w:r>
+                            <w:proofErr w:type="spellEnd"/>
+                            <w:r>
+                              <w:rPr>
+                                <w:rFonts w:ascii="Times New Roman" w:hAnsi="Times New Roman" w:cs="Times New Roman"/>
+                                <w:szCs w:val="22"/>
+                              </w:rPr>
+                              <w:t xml:space="preserve"> Valencia</w:t>
                             </w:r>
                           </w:p>
                           <w:p>
@@ -156,6 +170,7 @@
                             <w:pPr>
                               <w:jc w:val="center"/>
                             </w:pPr>
+                            <w:proofErr w:type="gramStart"/>
                             <w:r>
                               <w:rPr>
                                 <w:rFonts w:ascii="Times New Roman" w:hAnsi="Times New Roman" w:cs="Times New Roman"/>
@@ -163,6 +178,7 @@
                               </w:rPr>
                               <w:t>erika.suarez@correounivalle.edu.co</w:t>
                             </w:r>
+                            <w:proofErr w:type="gramEnd"/>
                           </w:p>
                         </w:txbxContent>
                       </wps:txbx>
@@ -345,19 +361,44 @@
                                 <w:szCs w:val="22"/>
                               </w:rPr>
                             </w:pPr>
+                            <w:proofErr w:type="spellStart"/>
                             <w:r>
                               <w:rPr>
                                 <w:rFonts w:ascii="Times New Roman" w:hAnsi="Times New Roman" w:cs="Times New Roman"/>
                                 <w:szCs w:val="22"/>
                               </w:rPr>
-                              <w:t>Víctor Andres Bu</w:t>
+                              <w:t>Víctor</w:t>
+                            </w:r>
+                            <w:proofErr w:type="spellEnd"/>
+                            <w:r>
+                              <w:rPr>
+                                <w:rFonts w:ascii="Times New Roman" w:hAnsi="Times New Roman" w:cs="Times New Roman"/>
+                                <w:szCs w:val="22"/>
+                              </w:rPr>
+                              <w:t xml:space="preserve"> Andres </w:t>
+                            </w:r>
+                            <w:proofErr w:type="spellStart"/>
+                            <w:r>
+                              <w:rPr>
+                                <w:rFonts w:ascii="Times New Roman" w:hAnsi="Times New Roman" w:cs="Times New Roman"/>
+                                <w:szCs w:val="22"/>
+                              </w:rPr>
+                              <w:t>Bu</w:t>
                             </w:r>
                             <w:r>
                               <w:rPr>
                                 <w:rFonts w:ascii="Times New Roman" w:hAnsi="Times New Roman" w:cs="Times New Roman"/>
                                 <w:szCs w:val="22"/>
                               </w:rPr>
-                              <w:t>cheli Guerrero</w:t>
+                              <w:t>cheli</w:t>
+                            </w:r>
+                            <w:proofErr w:type="spellEnd"/>
+                            <w:r>
+                              <w:rPr>
+                                <w:rFonts w:ascii="Times New Roman" w:hAnsi="Times New Roman" w:cs="Times New Roman"/>
+                                <w:szCs w:val="22"/>
+                              </w:rPr>
+                              <w:t xml:space="preserve"> Guerrero</w:t>
                             </w:r>
                           </w:p>
                           <w:p>
@@ -400,6 +441,7 @@
                                 <w:szCs w:val="22"/>
                               </w:rPr>
                             </w:pPr>
+                            <w:proofErr w:type="gramStart"/>
                             <w:r>
                               <w:rPr>
                                 <w:rStyle w:val="gi"/>
@@ -408,6 +450,7 @@
                               </w:rPr>
                               <w:t>victor.bucheli@correounivalle.edu.co</w:t>
                             </w:r>
+                            <w:proofErr w:type="gramEnd"/>
                           </w:p>
                         </w:txbxContent>
                       </wps:txbx>
@@ -635,8 +678,17 @@
                                 <w:rFonts w:ascii="Times New Roman" w:hAnsi="Times New Roman" w:cs="Times New Roman"/>
                                 <w:szCs w:val="22"/>
                               </w:rPr>
-                              <w:t>Rodrigo Zarama</w:t>
+                              <w:t xml:space="preserve">Roberto </w:t>
                             </w:r>
+                            <w:proofErr w:type="spellStart"/>
+                            <w:r>
+                              <w:rPr>
+                                <w:rFonts w:ascii="Times New Roman" w:hAnsi="Times New Roman" w:cs="Times New Roman"/>
+                                <w:szCs w:val="22"/>
+                              </w:rPr>
+                              <w:t>Zarama</w:t>
+                            </w:r>
+                            <w:proofErr w:type="spellEnd"/>
                           </w:p>
                           <w:p>
                             <w:pPr>
@@ -737,7 +789,7 @@
                           <w:rFonts w:ascii="Times New Roman" w:hAnsi="Times New Roman" w:cs="Times New Roman"/>
                           <w:szCs w:val="22"/>
                         </w:rPr>
-                        <w:t xml:space="preserve">Rodrigo </w:t>
+                        <w:t xml:space="preserve">Roberto </w:t>
                       </w:r>
                       <w:proofErr w:type="spellStart"/>
                       <w:r>
@@ -875,13 +927,47 @@
                                 <w:szCs w:val="22"/>
                               </w:rPr>
                             </w:pPr>
+                            <w:proofErr w:type="spellStart"/>
                             <w:r>
                               <w:rPr>
                                 <w:rFonts w:ascii="Times New Roman" w:hAnsi="Times New Roman" w:cs="Times New Roman"/>
                                 <w:szCs w:val="22"/>
                               </w:rPr>
-                              <w:t>Ángel García Baños</w:t>
+                              <w:t>Ángel</w:t>
                             </w:r>
+                            <w:proofErr w:type="spellEnd"/>
+                            <w:r>
+                              <w:rPr>
+                                <w:rFonts w:ascii="Times New Roman" w:hAnsi="Times New Roman" w:cs="Times New Roman"/>
+                                <w:szCs w:val="22"/>
+                              </w:rPr>
+                              <w:t xml:space="preserve"> </w:t>
+                            </w:r>
+                            <w:proofErr w:type="spellStart"/>
+                            <w:r>
+                              <w:rPr>
+                                <w:rFonts w:ascii="Times New Roman" w:hAnsi="Times New Roman" w:cs="Times New Roman"/>
+                                <w:szCs w:val="22"/>
+                              </w:rPr>
+                              <w:t>García</w:t>
+                            </w:r>
+                            <w:proofErr w:type="spellEnd"/>
+                            <w:r>
+                              <w:rPr>
+                                <w:rFonts w:ascii="Times New Roman" w:hAnsi="Times New Roman" w:cs="Times New Roman"/>
+                                <w:szCs w:val="22"/>
+                              </w:rPr>
+                              <w:t xml:space="preserve"> </w:t>
+                            </w:r>
+                            <w:proofErr w:type="spellStart"/>
+                            <w:r>
+                              <w:rPr>
+                                <w:rFonts w:ascii="Times New Roman" w:hAnsi="Times New Roman" w:cs="Times New Roman"/>
+                                <w:szCs w:val="22"/>
+                              </w:rPr>
+                              <w:t>Baños</w:t>
+                            </w:r>
+                            <w:proofErr w:type="spellEnd"/>
                           </w:p>
                           <w:p>
                             <w:pPr>
@@ -923,6 +1009,7 @@
                                 <w:szCs w:val="22"/>
                               </w:rPr>
                             </w:pPr>
+                            <w:proofErr w:type="gramStart"/>
                             <w:r>
                               <w:rPr>
                                 <w:rStyle w:val="go"/>
@@ -938,6 +1025,7 @@
                               </w:rPr>
                               <w:t>@correounivalle.edu.co</w:t>
                             </w:r>
+                            <w:proofErr w:type="gramEnd"/>
                           </w:p>
                         </w:txbxContent>
                       </wps:txbx>
@@ -1321,7 +1409,25 @@
           <w:szCs w:val="22"/>
           <w:lang w:val="en-US"/>
         </w:rPr>
-        <w:t xml:space="preserve">iki course PeSO at the Universidad de Los Andes, Bogotá, Colombia, and an agent-based model inspired </w:t>
+        <w:t xml:space="preserve">iki course </w:t>
+      </w:r>
+      <w:proofErr w:type="spellStart"/>
+      <w:r>
+        <w:rPr>
+          <w:rFonts w:ascii="Times New Roman" w:hAnsi="Times New Roman" w:cs="Times New Roman"/>
+          <w:szCs w:val="22"/>
+          <w:lang w:val="en-US"/>
+        </w:rPr>
+        <w:t>PeSO</w:t>
+      </w:r>
+      <w:proofErr w:type="spellEnd"/>
+      <w:r>
+        <w:rPr>
+          <w:rFonts w:ascii="Times New Roman" w:hAnsi="Times New Roman" w:cs="Times New Roman"/>
+          <w:szCs w:val="22"/>
+          <w:lang w:val="en-US"/>
+        </w:rPr>
+        <w:t xml:space="preserve"> at the Universidad de Los Andes, Bogotá, Colombia, and an agent-based model inspired </w:t>
       </w:r>
       <w:r>
         <w:rPr>
@@ -1399,7 +1505,43 @@
           <w:szCs w:val="22"/>
           <w:lang w:val="en-US"/>
         </w:rPr>
-        <w:t xml:space="preserve">iki course PeSO and the model are contrasted with a random network baseline model. Both the </w:t>
+        <w:t xml:space="preserve">iki course </w:t>
+      </w:r>
+      <w:proofErr w:type="spellStart"/>
+      <w:r>
+        <w:rPr>
+          <w:rFonts w:ascii="Times New Roman" w:hAnsi="Times New Roman" w:cs="Times New Roman"/>
+          <w:szCs w:val="22"/>
+          <w:lang w:val="en-US"/>
+        </w:rPr>
+        <w:t>PeSO</w:t>
+      </w:r>
+      <w:proofErr w:type="spellEnd"/>
+      <w:r>
+        <w:rPr>
+          <w:rFonts w:ascii="Times New Roman" w:hAnsi="Times New Roman" w:cs="Times New Roman"/>
+          <w:szCs w:val="22"/>
+          <w:lang w:val="en-US"/>
+        </w:rPr>
+        <w:t xml:space="preserve"> and the </w:t>
+      </w:r>
+      <w:proofErr w:type="gramStart"/>
+      <w:r>
+        <w:rPr>
+          <w:rFonts w:ascii="Times New Roman" w:hAnsi="Times New Roman" w:cs="Times New Roman"/>
+          <w:szCs w:val="22"/>
+          <w:lang w:val="en-US"/>
+        </w:rPr>
+        <w:t>model are</w:t>
+      </w:r>
+      <w:proofErr w:type="gramEnd"/>
+      <w:r>
+        <w:rPr>
+          <w:rFonts w:ascii="Times New Roman" w:hAnsi="Times New Roman" w:cs="Times New Roman"/>
+          <w:szCs w:val="22"/>
+          <w:lang w:val="en-US"/>
+        </w:rPr>
+        <w:t xml:space="preserve"> contrasted with a random network baseline model. Both the </w:t>
       </w:r>
       <w:r>
         <w:rPr>
@@ -1415,7 +1557,25 @@
           <w:szCs w:val="22"/>
           <w:lang w:val="en-US"/>
         </w:rPr>
-        <w:t>iki course and the model show dynamics of accumulation, in which statistical properties of non-equilibrium networks appear.</w:t>
+        <w:t xml:space="preserve">iki course and the model show dynamics of accumulation, in which </w:t>
+      </w:r>
+      <w:proofErr w:type="gramStart"/>
+      <w:r>
+        <w:rPr>
+          <w:rFonts w:ascii="Times New Roman" w:hAnsi="Times New Roman" w:cs="Times New Roman"/>
+          <w:szCs w:val="22"/>
+          <w:lang w:val="en-US"/>
+        </w:rPr>
+        <w:t>statistical</w:t>
+      </w:r>
+      <w:proofErr w:type="gramEnd"/>
+      <w:r>
+        <w:rPr>
+          <w:rFonts w:ascii="Times New Roman" w:hAnsi="Times New Roman" w:cs="Times New Roman"/>
+          <w:szCs w:val="22"/>
+          <w:lang w:val="en-US"/>
+        </w:rPr>
+        <w:t xml:space="preserve"> properties of non-equilibrium networks appear.</w:t>
       </w:r>
     </w:p>
     <w:p>
@@ -1463,13 +1623,23 @@
         </w:rPr>
         <w:t xml:space="preserve">Our work is based on network science. We analyzed data from two kinds of networks: the wiki course </w:t>
       </w:r>
-      <w:r>
-        <w:rPr>
-          <w:rFonts w:ascii="Times New Roman" w:hAnsi="Times New Roman" w:cs="Times New Roman"/>
-          <w:szCs w:val="22"/>
-          <w:lang w:val="en-US"/>
-        </w:rPr>
-        <w:t xml:space="preserve">PeSO </w:t>
+      <w:proofErr w:type="spellStart"/>
+      <w:r>
+        <w:rPr>
+          <w:rFonts w:ascii="Times New Roman" w:hAnsi="Times New Roman" w:cs="Times New Roman"/>
+          <w:szCs w:val="22"/>
+          <w:lang w:val="en-US"/>
+        </w:rPr>
+        <w:t>PeSO</w:t>
+      </w:r>
+      <w:proofErr w:type="spellEnd"/>
+      <w:r>
+        <w:rPr>
+          <w:rFonts w:ascii="Times New Roman" w:hAnsi="Times New Roman" w:cs="Times New Roman"/>
+          <w:szCs w:val="22"/>
+          <w:lang w:val="en-US"/>
+        </w:rPr>
+        <w:t xml:space="preserve"> </w:t>
       </w:r>
       <w:r>
         <w:rPr>
@@ -1509,39 +1679,15 @@
           <w:szCs w:val="22"/>
           <w:lang w:val="en-US"/>
         </w:rPr>
-        <w:t xml:space="preserve">s a high order of magnitude of agents; due to such limitations, it was not possible to study networks with </w:t>
-      </w:r>
-      <w:r>
-        <w:rPr>
-          <w:rFonts w:ascii="Times New Roman" w:hAnsi="Times New Roman" w:cs="Times New Roman"/>
-          <w:szCs w:val="22"/>
-          <w:lang w:val="en-US"/>
-        </w:rPr>
-        <w:t xml:space="preserve">a </w:t>
-      </w:r>
-      <w:r>
-        <w:rPr>
-          <w:rFonts w:ascii="Times New Roman" w:hAnsi="Times New Roman" w:cs="Times New Roman"/>
-          <w:szCs w:val="22"/>
-          <w:lang w:val="en-US"/>
-        </w:rPr>
-        <w:t xml:space="preserve">higher order </w:t>
-      </w:r>
-      <w:r>
-        <w:rPr>
-          <w:rFonts w:ascii="Times New Roman" w:hAnsi="Times New Roman" w:cs="Times New Roman"/>
-          <w:szCs w:val="22"/>
-          <w:lang w:val="en-US"/>
-        </w:rPr>
-        <w:t xml:space="preserve">of magnitude </w:t>
-      </w:r>
-      <w:r>
-        <w:rPr>
-          <w:rFonts w:ascii="Times New Roman" w:hAnsi="Times New Roman" w:cs="Times New Roman"/>
-          <w:szCs w:val="22"/>
-          <w:lang w:val="en-US"/>
-        </w:rPr>
-        <w:t>of agents.</w:t>
+        <w:t>s a high order of magnitude of agents</w:t>
+      </w:r>
+      <w:r>
+        <w:rPr>
+          <w:rFonts w:ascii="Times New Roman" w:hAnsi="Times New Roman" w:cs="Times New Roman"/>
+          <w:szCs w:val="22"/>
+          <w:lang w:val="en-US"/>
+        </w:rPr>
+        <w:t>.</w:t>
       </w:r>
     </w:p>
     <w:p>
@@ -1767,8 +1913,8 @@
           <w:lang w:val="en-US"/>
         </w:rPr>
       </w:pPr>
-      <w:bookmarkStart w:id="2" w:name="h.3zr3bgbw3hav" w:colFirst="0" w:colLast="0"/>
-      <w:bookmarkEnd w:id="2"/>
+      <w:bookmarkStart w:id="1" w:name="h.3zr3bgbw3hav" w:colFirst="0" w:colLast="0"/>
+      <w:bookmarkEnd w:id="1"/>
       <w:r>
         <w:rPr>
           <w:rFonts w:ascii="Times New Roman" w:eastAsia="Arial" w:hAnsi="Times New Roman" w:cs="Times New Roman"/>
@@ -1914,7 +2060,7 @@
           <w:szCs w:val="22"/>
           <w:lang w:val="en-US"/>
         </w:rPr>
-        <w:t>is</w:t>
+        <w:t>could be</w:t>
       </w:r>
       <w:r>
         <w:rPr>
@@ -1959,7 +2105,7 @@
           <w:szCs w:val="22"/>
           <w:lang w:val="en-US"/>
         </w:rPr>
-        <w:t xml:space="preserve">this context, the aim of this paper is to understand new forms of knowledge production. In the new socio-technical system, ideas flow and interchanges grow over time in a way that has not been seen before. Along with this expansion have come questions about plagiarism and other forms of misconduct (although </w:t>
+        <w:t xml:space="preserve">this context, the aim of this paper is to understand new forms of knowledge production. In the new socio-technical system, ideas flow and interchanges grow over time in a way that has not been seen before. Along with this expansion have come questions about plagiarism and other forms of misconduct (although we do not develop on this topic here). Furthermore, collective behavior on the Internet has given rise </w:t>
       </w:r>
       <w:r>
         <w:rPr>
@@ -1968,7 +2114,7 @@
           <w:lang w:val="en-US"/>
         </w:rPr>
         <w:lastRenderedPageBreak/>
-        <w:t xml:space="preserve">we do not develop on this topic here). Furthermore, collective behavior on the Internet has given rise to projects such as Wikipedia, </w:t>
+        <w:t xml:space="preserve">to projects such as Wikipedia, </w:t>
       </w:r>
       <w:r>
         <w:rPr>
@@ -1986,13 +2132,23 @@
         </w:rPr>
         <w:t xml:space="preserve">encyclopedia </w:t>
       </w:r>
-      <w:r>
-        <w:rPr>
-          <w:rFonts w:ascii="Times New Roman" w:hAnsi="Times New Roman" w:cs="Times New Roman"/>
-          <w:szCs w:val="22"/>
-          <w:lang w:val="en-US"/>
-        </w:rPr>
-        <w:t xml:space="preserve">which is the most complete </w:t>
+      <w:proofErr w:type="gramStart"/>
+      <w:r>
+        <w:rPr>
+          <w:rFonts w:ascii="Times New Roman" w:hAnsi="Times New Roman" w:cs="Times New Roman"/>
+          <w:szCs w:val="22"/>
+          <w:lang w:val="en-US"/>
+        </w:rPr>
+        <w:t>which</w:t>
+      </w:r>
+      <w:proofErr w:type="gramEnd"/>
+      <w:r>
+        <w:rPr>
+          <w:rFonts w:ascii="Times New Roman" w:hAnsi="Times New Roman" w:cs="Times New Roman"/>
+          <w:szCs w:val="22"/>
+          <w:lang w:val="en-US"/>
+        </w:rPr>
+        <w:t xml:space="preserve"> is the most complete </w:t>
       </w:r>
       <w:r>
         <w:rPr>
@@ -2069,7 +2225,25 @@
           <w:szCs w:val="22"/>
           <w:lang w:val="en-US"/>
         </w:rPr>
-        <w:t xml:space="preserve">Wiki course PeSO at the Universidad de Los Andes, Bogotá, Colombia. On the other hand, a mathematical model of collective intelligence based on wiki systems is proposed. This work is based on networks, </w:t>
+        <w:t xml:space="preserve">Wiki course </w:t>
+      </w:r>
+      <w:proofErr w:type="spellStart"/>
+      <w:r>
+        <w:rPr>
+          <w:rFonts w:ascii="Times New Roman" w:hAnsi="Times New Roman" w:cs="Times New Roman"/>
+          <w:szCs w:val="22"/>
+          <w:lang w:val="en-US"/>
+        </w:rPr>
+        <w:t>PeSO</w:t>
+      </w:r>
+      <w:proofErr w:type="spellEnd"/>
+      <w:r>
+        <w:rPr>
+          <w:rFonts w:ascii="Times New Roman" w:hAnsi="Times New Roman" w:cs="Times New Roman"/>
+          <w:szCs w:val="22"/>
+          <w:lang w:val="en-US"/>
+        </w:rPr>
+        <w:t xml:space="preserve"> at the Universidad de Los Andes, Bogotá, Colombia. On the other hand, a mathematical model of collective intelligence based on wiki systems is proposed. This work is based on networks, </w:t>
       </w:r>
       <w:r>
         <w:rPr>
@@ -2158,7 +2332,25 @@
           <w:szCs w:val="22"/>
           <w:lang w:val="en-US"/>
         </w:rPr>
-        <w:t xml:space="preserve">The results show similar behavior for both the model and the PeSO </w:t>
+        <w:t xml:space="preserve">The results show similar behavior for both the model and the </w:t>
+      </w:r>
+      <w:proofErr w:type="spellStart"/>
+      <w:r>
+        <w:rPr>
+          <w:rFonts w:ascii="Times New Roman" w:hAnsi="Times New Roman" w:cs="Times New Roman"/>
+          <w:szCs w:val="22"/>
+          <w:lang w:val="en-US"/>
+        </w:rPr>
+        <w:t>PeSO</w:t>
+      </w:r>
+      <w:proofErr w:type="spellEnd"/>
+      <w:r>
+        <w:rPr>
+          <w:rFonts w:ascii="Times New Roman" w:hAnsi="Times New Roman" w:cs="Times New Roman"/>
+          <w:szCs w:val="22"/>
+          <w:lang w:val="en-US"/>
+        </w:rPr>
+        <w:t xml:space="preserve"> </w:t>
       </w:r>
       <w:r>
         <w:rPr>
@@ -2206,7 +2398,25 @@
           <w:szCs w:val="22"/>
           <w:lang w:val="en-US"/>
         </w:rPr>
-        <w:t xml:space="preserve">(the model and the PeSO </w:t>
+        <w:t xml:space="preserve">(the model and the </w:t>
+      </w:r>
+      <w:proofErr w:type="spellStart"/>
+      <w:r>
+        <w:rPr>
+          <w:rFonts w:ascii="Times New Roman" w:hAnsi="Times New Roman" w:cs="Times New Roman"/>
+          <w:szCs w:val="22"/>
+          <w:lang w:val="en-US"/>
+        </w:rPr>
+        <w:t>PeSO</w:t>
+      </w:r>
+      <w:proofErr w:type="spellEnd"/>
+      <w:r>
+        <w:rPr>
+          <w:rFonts w:ascii="Times New Roman" w:hAnsi="Times New Roman" w:cs="Times New Roman"/>
+          <w:szCs w:val="22"/>
+          <w:lang w:val="en-US"/>
+        </w:rPr>
+        <w:t xml:space="preserve"> </w:t>
       </w:r>
       <w:r>
         <w:rPr>
@@ -2374,43 +2584,6 @@
           <w:lang w:val="en-US"/>
         </w:rPr>
         <w:t>.</w:t>
-      </w:r>
-    </w:p>
-    <w:p>
-      <w:pPr>
-        <w:pStyle w:val="normal0"/>
-        <w:spacing w:after="80" w:line="240" w:lineRule="auto"/>
-        <w:ind w:firstLine="284"/>
-        <w:jc w:val="both"/>
-        <w:rPr>
-          <w:rFonts w:ascii="Times New Roman" w:hAnsi="Times New Roman" w:cs="Times New Roman"/>
-          <w:szCs w:val="22"/>
-          <w:lang w:val="en-US"/>
-        </w:rPr>
-      </w:pPr>
-      <w:r>
-        <w:rPr>
-          <w:rFonts w:ascii="Times New Roman" w:hAnsi="Times New Roman" w:cs="Times New Roman"/>
-          <w:szCs w:val="22"/>
-          <w:lang w:val="en-US"/>
-        </w:rPr>
-        <w:t xml:space="preserve">We discuss how the results of this investigation focus on the individual capacity and the collective capacity of </w:t>
-      </w:r>
-      <w:r>
-        <w:rPr>
-          <w:rFonts w:ascii="Times New Roman" w:hAnsi="Times New Roman" w:cs="Times New Roman"/>
-          <w:szCs w:val="22"/>
-          <w:lang w:val="en-US"/>
-        </w:rPr>
-        <w:t xml:space="preserve">a </w:t>
-      </w:r>
-      <w:r>
-        <w:rPr>
-          <w:rFonts w:ascii="Times New Roman" w:hAnsi="Times New Roman" w:cs="Times New Roman"/>
-          <w:szCs w:val="22"/>
-          <w:lang w:val="en-US"/>
-        </w:rPr>
-        <w:t>system. The results suggest a paradox, whereby more individual capacity means less collective capacity. Finally, we understand wiki systems as a cumulative process.</w:t>
       </w:r>
     </w:p>
     <w:p>
@@ -2460,8 +2633,8 @@
           <w:lang w:val="en-US"/>
         </w:rPr>
       </w:pPr>
-      <w:bookmarkStart w:id="3" w:name="h.sajss0b5mdz7" w:colFirst="0" w:colLast="0"/>
-      <w:bookmarkEnd w:id="3"/>
+      <w:bookmarkStart w:id="2" w:name="h.sajss0b5mdz7" w:colFirst="0" w:colLast="0"/>
+      <w:bookmarkEnd w:id="2"/>
       <w:r>
         <w:rPr>
           <w:rFonts w:ascii="Times New Roman" w:eastAsia="Arial" w:hAnsi="Times New Roman" w:cs="Times New Roman"/>
@@ -2523,8 +2696,8 @@
           <w:lang w:val="en-US"/>
         </w:rPr>
       </w:pPr>
-      <w:bookmarkStart w:id="4" w:name="h.l22n3j4fixr9" w:colFirst="0" w:colLast="0"/>
-      <w:bookmarkEnd w:id="4"/>
+      <w:bookmarkStart w:id="3" w:name="h.l22n3j4fixr9" w:colFirst="0" w:colLast="0"/>
+      <w:bookmarkEnd w:id="3"/>
       <w:r>
         <w:rPr>
           <w:rFonts w:ascii="Times New Roman" w:eastAsia="Arial" w:hAnsi="Times New Roman" w:cs="Times New Roman"/>
@@ -2565,7 +2738,16 @@
           <w:szCs w:val="22"/>
           <w:lang w:val="en-US"/>
         </w:rPr>
-        <w:t>We assume that many people nowadays are interconnected via the Internet, and that the resulting interactions and networks allow for the development of projects of collective intelligence. In fact, around the world there are 2.8e10</w:t>
+        <w:t>We assume that many people nowadays are interconnected via the Internet, and that the resulting interactions and networks allow for the development of projects of collective intelligence. In fact, around the world there are 2</w:t>
+      </w:r>
+      <w:proofErr w:type="gramStart"/>
+      <w:r>
+        <w:rPr>
+          <w:rFonts w:ascii="Times New Roman" w:hAnsi="Times New Roman" w:cs="Times New Roman"/>
+          <w:szCs w:val="22"/>
+          <w:lang w:val="en-US"/>
+        </w:rPr>
+        <w:t>.8e10</w:t>
       </w:r>
       <w:r>
         <w:rPr>
@@ -2582,7 +2764,34 @@
           <w:szCs w:val="22"/>
           <w:lang w:val="en-US"/>
         </w:rPr>
-        <w:t xml:space="preserve"> interconnected people producing information, outcomes and knowledge, such as Linux (operating system), Wikipedia (open encyclopedia), Open Government (in the US), crowdfunding (funding network) and crowdsourcing (networks to solve complex problems based on knowledge).</w:t>
+        <w:t xml:space="preserve"> interconnected</w:t>
+      </w:r>
+      <w:proofErr w:type="gramEnd"/>
+      <w:r>
+        <w:rPr>
+          <w:rFonts w:ascii="Times New Roman" w:hAnsi="Times New Roman" w:cs="Times New Roman"/>
+          <w:szCs w:val="22"/>
+          <w:lang w:val="en-US"/>
+        </w:rPr>
+        <w:t xml:space="preserve"> people producing information, outcomes and knowledge, such as Linux (operating system), Wikipedia (open encyclopedia), Open Government (in the US), </w:t>
+      </w:r>
+      <w:proofErr w:type="spellStart"/>
+      <w:r>
+        <w:rPr>
+          <w:rFonts w:ascii="Times New Roman" w:hAnsi="Times New Roman" w:cs="Times New Roman"/>
+          <w:szCs w:val="22"/>
+          <w:lang w:val="en-US"/>
+        </w:rPr>
+        <w:t>crowdfunding</w:t>
+      </w:r>
+      <w:proofErr w:type="spellEnd"/>
+      <w:r>
+        <w:rPr>
+          <w:rFonts w:ascii="Times New Roman" w:hAnsi="Times New Roman" w:cs="Times New Roman"/>
+          <w:szCs w:val="22"/>
+          <w:lang w:val="en-US"/>
+        </w:rPr>
+        <w:t xml:space="preserve"> (funding network) and crowdsourcing (networks to solve complex problems based on knowledge).</w:t>
       </w:r>
     </w:p>
     <w:p>
@@ -2795,8 +3004,8 @@
           <w:lang w:val="en-US"/>
         </w:rPr>
       </w:pPr>
-      <w:bookmarkStart w:id="5" w:name="h.ewfazt7hspj8" w:colFirst="0" w:colLast="0"/>
-      <w:bookmarkEnd w:id="5"/>
+      <w:bookmarkStart w:id="4" w:name="h.ewfazt7hspj8" w:colFirst="0" w:colLast="0"/>
+      <w:bookmarkEnd w:id="4"/>
       <w:r>
         <w:rPr>
           <w:rFonts w:ascii="Times New Roman" w:eastAsia="Arial" w:hAnsi="Times New Roman" w:cs="Times New Roman"/>
@@ -2869,16 +3078,25 @@
           <w:szCs w:val="22"/>
           <w:lang w:val="en-US"/>
         </w:rPr>
-        <w:t xml:space="preserve">ITRB </w:t>
-      </w:r>
-      <w:r>
-        <w:rPr>
-          <w:rFonts w:ascii="Times New Roman" w:hAnsi="Times New Roman" w:cs="Times New Roman"/>
-          <w:szCs w:val="22"/>
-          <w:lang w:val="en-US"/>
-        </w:rPr>
-        <w:lastRenderedPageBreak/>
-        <w:t xml:space="preserve">is one activity in the course ‘Organizational System Thinking’ or PeSO (its Spanish acronym), offered at the Universidad de </w:t>
+        <w:t xml:space="preserve">ITRB is one activity in the course ‘Organizational System Thinking’ or </w:t>
+      </w:r>
+      <w:proofErr w:type="spellStart"/>
+      <w:r>
+        <w:rPr>
+          <w:rFonts w:ascii="Times New Roman" w:hAnsi="Times New Roman" w:cs="Times New Roman"/>
+          <w:szCs w:val="22"/>
+          <w:lang w:val="en-US"/>
+        </w:rPr>
+        <w:t>PeSO</w:t>
+      </w:r>
+      <w:proofErr w:type="spellEnd"/>
+      <w:r>
+        <w:rPr>
+          <w:rFonts w:ascii="Times New Roman" w:hAnsi="Times New Roman" w:cs="Times New Roman"/>
+          <w:szCs w:val="22"/>
+          <w:lang w:val="en-US"/>
+        </w:rPr>
+        <w:t xml:space="preserve"> (its Spanish acronym), offered at the Universidad de </w:t>
       </w:r>
       <w:r>
         <w:rPr>
@@ -2915,6 +3133,7 @@
           <w:szCs w:val="22"/>
           <w:lang w:val="en-US"/>
         </w:rPr>
+        <w:lastRenderedPageBreak/>
         <w:t>The purpose of the Wiki</w:t>
       </w:r>
       <w:r>
@@ -2931,8 +3150,72 @@
           <w:szCs w:val="22"/>
           <w:lang w:val="en-US"/>
         </w:rPr>
-        <w:t>ITRB is to collectively write ITRB (Informe Técnico de Revisión Bibliográfica</w:t>
-      </w:r>
+        <w:t>ITRB is to collectively write ITRB (</w:t>
+      </w:r>
+      <w:proofErr w:type="spellStart"/>
+      <w:r>
+        <w:rPr>
+          <w:rFonts w:ascii="Times New Roman" w:hAnsi="Times New Roman" w:cs="Times New Roman"/>
+          <w:szCs w:val="22"/>
+          <w:lang w:val="en-US"/>
+        </w:rPr>
+        <w:t>Informe</w:t>
+      </w:r>
+      <w:proofErr w:type="spellEnd"/>
+      <w:r>
+        <w:rPr>
+          <w:rFonts w:ascii="Times New Roman" w:hAnsi="Times New Roman" w:cs="Times New Roman"/>
+          <w:szCs w:val="22"/>
+          <w:lang w:val="en-US"/>
+        </w:rPr>
+        <w:t xml:space="preserve"> </w:t>
+      </w:r>
+      <w:proofErr w:type="spellStart"/>
+      <w:r>
+        <w:rPr>
+          <w:rFonts w:ascii="Times New Roman" w:hAnsi="Times New Roman" w:cs="Times New Roman"/>
+          <w:szCs w:val="22"/>
+          <w:lang w:val="en-US"/>
+        </w:rPr>
+        <w:t>Técnico</w:t>
+      </w:r>
+      <w:proofErr w:type="spellEnd"/>
+      <w:r>
+        <w:rPr>
+          <w:rFonts w:ascii="Times New Roman" w:hAnsi="Times New Roman" w:cs="Times New Roman"/>
+          <w:szCs w:val="22"/>
+          <w:lang w:val="en-US"/>
+        </w:rPr>
+        <w:t xml:space="preserve"> de </w:t>
+      </w:r>
+      <w:proofErr w:type="spellStart"/>
+      <w:r>
+        <w:rPr>
+          <w:rFonts w:ascii="Times New Roman" w:hAnsi="Times New Roman" w:cs="Times New Roman"/>
+          <w:szCs w:val="22"/>
+          <w:lang w:val="en-US"/>
+        </w:rPr>
+        <w:t>Revisión</w:t>
+      </w:r>
+      <w:proofErr w:type="spellEnd"/>
+      <w:r>
+        <w:rPr>
+          <w:rFonts w:ascii="Times New Roman" w:hAnsi="Times New Roman" w:cs="Times New Roman"/>
+          <w:szCs w:val="22"/>
+          <w:lang w:val="en-US"/>
+        </w:rPr>
+        <w:t xml:space="preserve"> </w:t>
+      </w:r>
+      <w:proofErr w:type="spellStart"/>
+      <w:r>
+        <w:rPr>
+          <w:rFonts w:ascii="Times New Roman" w:hAnsi="Times New Roman" w:cs="Times New Roman"/>
+          <w:szCs w:val="22"/>
+          <w:lang w:val="en-US"/>
+        </w:rPr>
+        <w:t>Bibliográfica</w:t>
+      </w:r>
+      <w:proofErr w:type="spellEnd"/>
       <w:r>
         <w:rPr>
           <w:rFonts w:ascii="Times New Roman" w:eastAsia="Times New Roman" w:hAnsi="Times New Roman" w:cs="Times New Roman"/>
@@ -3092,8 +3375,8 @@
           <w:lang w:val="en-US"/>
         </w:rPr>
       </w:pPr>
-      <w:bookmarkStart w:id="6" w:name="h.os03w3dejfbz" w:colFirst="0" w:colLast="0"/>
-      <w:bookmarkEnd w:id="6"/>
+      <w:bookmarkStart w:id="5" w:name="h.os03w3dejfbz" w:colFirst="0" w:colLast="0"/>
+      <w:bookmarkEnd w:id="5"/>
       <w:r>
         <w:rPr>
           <w:rFonts w:ascii="Times New Roman" w:eastAsia="Arial" w:hAnsi="Times New Roman" w:cs="Times New Roman"/>
@@ -3176,15 +3459,47 @@
           <w:szCs w:val="22"/>
           <w:lang w:val="en-US"/>
         </w:rPr>
-        <w:t xml:space="preserve"> are constructed with connections between randomly selected pairs of vertices. By contrast, small world networks are characterized as being “highly clustered, like regular lattices, yet have small characteristic path lengths, like random graphs. [...] 'small-world' networks, by analogy with the small-world phenomenon, (popularly known as six degrees of separation)”</w:t>
-      </w:r>
-      <w:r>
-        <w:rPr>
-          <w:rFonts w:ascii="Times New Roman" w:hAnsi="Times New Roman" w:cs="Times New Roman"/>
-          <w:szCs w:val="22"/>
-          <w:lang w:val="en-US"/>
-        </w:rPr>
-        <w:t xml:space="preserve"> </w:t>
+        <w:t xml:space="preserve"> are constructed with connections between randomly selected pairs of vertices. By contrast, small world netwo</w:t>
+      </w:r>
+      <w:r>
+        <w:rPr>
+          <w:rFonts w:ascii="Times New Roman" w:hAnsi="Times New Roman" w:cs="Times New Roman"/>
+          <w:szCs w:val="22"/>
+          <w:lang w:val="en-US"/>
+        </w:rPr>
+        <w:t xml:space="preserve">rks are characterized as being </w:t>
+      </w:r>
+      <w:r>
+        <w:rPr>
+          <w:rFonts w:ascii="Times New Roman" w:hAnsi="Times New Roman" w:cs="Times New Roman"/>
+          <w:szCs w:val="22"/>
+          <w:lang w:val="en-US"/>
+        </w:rPr>
+        <w:t xml:space="preserve">highly clustered, </w:t>
+      </w:r>
+      <w:r>
+        <w:rPr>
+          <w:rFonts w:ascii="Times New Roman" w:hAnsi="Times New Roman" w:cs="Times New Roman"/>
+          <w:szCs w:val="22"/>
+          <w:lang w:val="en-US"/>
+        </w:rPr>
+        <w:t xml:space="preserve">and </w:t>
+      </w:r>
+      <w:r>
+        <w:rPr>
+          <w:rFonts w:ascii="Times New Roman" w:hAnsi="Times New Roman" w:cs="Times New Roman"/>
+          <w:szCs w:val="22"/>
+          <w:lang w:val="en-US"/>
+        </w:rPr>
+        <w:t>small pa</w:t>
+      </w:r>
+      <w:r>
+        <w:rPr>
+          <w:rFonts w:ascii="Times New Roman" w:hAnsi="Times New Roman" w:cs="Times New Roman"/>
+          <w:szCs w:val="22"/>
+          <w:lang w:val="en-US"/>
+        </w:rPr>
+        <w:t xml:space="preserve">th lengths </w:t>
       </w:r>
       <w:r>
         <w:rPr>
@@ -3228,7 +3543,23 @@
           <w:szCs w:val="22"/>
           <w:lang w:val="en-US"/>
         </w:rPr>
-        <w:t xml:space="preserve">. For the networks in our study, we computed the following referential measurements: clustering coefficient and average path length. Both have behaviors that are totally different in equilibrium networks (random networks) and non-equilibrium networks </w:t>
+        <w:t>. For the networ</w:t>
+      </w:r>
+      <w:r>
+        <w:rPr>
+          <w:rFonts w:ascii="Times New Roman" w:hAnsi="Times New Roman" w:cs="Times New Roman"/>
+          <w:szCs w:val="22"/>
+          <w:lang w:val="en-US"/>
+        </w:rPr>
+        <w:t xml:space="preserve">ks in our study, we computed </w:t>
+      </w:r>
+      <w:r>
+        <w:rPr>
+          <w:rFonts w:ascii="Times New Roman" w:hAnsi="Times New Roman" w:cs="Times New Roman"/>
+          <w:szCs w:val="22"/>
+          <w:lang w:val="en-US"/>
+        </w:rPr>
+        <w:t xml:space="preserve">clustering coefficient and average path length. Both have behaviors that are totally different in equilibrium networks (random networks) and non-equilibrium networks </w:t>
       </w:r>
       <w:r>
         <w:rPr>
@@ -3325,7 +3656,43 @@
           <w:szCs w:val="22"/>
           <w:lang w:val="en-US"/>
         </w:rPr>
-        <w:t>model was studied using the same measurements. The wiki systems were therefore studied based on independent structural features. Random graphs, built according to the Erdős–Rényi (ER) model, exhibit a small average shortest path length (varying typically as the logarithm of the number of nodes) along with a small clustering coefficient. Small world models have a small average shortest path length, but at the same time a clustering coefficient significantly higher than expected for a random model.</w:t>
+        <w:t xml:space="preserve">model was studied using the same measurements. The wiki systems were therefore studied based on independent structural features. Random graphs, built according to the </w:t>
+      </w:r>
+      <w:proofErr w:type="spellStart"/>
+      <w:r>
+        <w:rPr>
+          <w:rFonts w:ascii="Times New Roman" w:hAnsi="Times New Roman" w:cs="Times New Roman"/>
+          <w:szCs w:val="22"/>
+          <w:lang w:val="en-US"/>
+        </w:rPr>
+        <w:t>Erdős</w:t>
+      </w:r>
+      <w:proofErr w:type="spellEnd"/>
+      <w:r>
+        <w:rPr>
+          <w:rFonts w:ascii="Times New Roman" w:hAnsi="Times New Roman" w:cs="Times New Roman"/>
+          <w:szCs w:val="22"/>
+          <w:lang w:val="en-US"/>
+        </w:rPr>
+        <w:t>–</w:t>
+      </w:r>
+      <w:proofErr w:type="spellStart"/>
+      <w:r>
+        <w:rPr>
+          <w:rFonts w:ascii="Times New Roman" w:hAnsi="Times New Roman" w:cs="Times New Roman"/>
+          <w:szCs w:val="22"/>
+          <w:lang w:val="en-US"/>
+        </w:rPr>
+        <w:t>Rényi</w:t>
+      </w:r>
+      <w:proofErr w:type="spellEnd"/>
+      <w:r>
+        <w:rPr>
+          <w:rFonts w:ascii="Times New Roman" w:hAnsi="Times New Roman" w:cs="Times New Roman"/>
+          <w:szCs w:val="22"/>
+          <w:lang w:val="en-US"/>
+        </w:rPr>
+        <w:t xml:space="preserve"> (ER) model, exhibit a small average shortest path length (varying typically as the logarithm of the number of nodes) along with a small clustering coefficient. Small world models have a small average shortest path length, but at the same time a clustering coefficient significantly higher than expected for a random model.</w:t>
       </w:r>
     </w:p>
     <w:p>
@@ -3437,8 +3804,8 @@
           <w:lang w:val="en-US"/>
         </w:rPr>
       </w:pPr>
-      <w:bookmarkStart w:id="7" w:name="h.tlealihxlx7z" w:colFirst="0" w:colLast="0"/>
-      <w:bookmarkEnd w:id="7"/>
+      <w:bookmarkStart w:id="6" w:name="h.tlealihxlx7z" w:colFirst="0" w:colLast="0"/>
+      <w:bookmarkEnd w:id="6"/>
       <w:r>
         <w:rPr>
           <w:rFonts w:ascii="Times New Roman" w:eastAsia="Arial" w:hAnsi="Times New Roman" w:cs="Times New Roman"/>
@@ -3479,7 +3846,23 @@
           <w:szCs w:val="22"/>
           <w:lang w:val="en-US"/>
         </w:rPr>
-        <w:t xml:space="preserve">The aim of the agent-based model we propose is to simulate the evolution of wiki systems in order to gain a better understanding of collective intelligence. The agents are people and documents, where people have an agent edition capacity, which indicates how many documents they can edit </w:t>
+        <w:t xml:space="preserve">The aim of the agent-based model is to </w:t>
+      </w:r>
+      <w:r>
+        <w:rPr>
+          <w:rFonts w:ascii="Times New Roman" w:hAnsi="Times New Roman" w:cs="Times New Roman"/>
+          <w:szCs w:val="22"/>
+          <w:lang w:val="en-US"/>
+        </w:rPr>
+        <w:t>understand</w:t>
+      </w:r>
+      <w:r>
+        <w:rPr>
+          <w:rFonts w:ascii="Times New Roman" w:hAnsi="Times New Roman" w:cs="Times New Roman"/>
+          <w:szCs w:val="22"/>
+          <w:lang w:val="en-US"/>
+        </w:rPr>
+        <w:t xml:space="preserve"> the evolution of wiki systems in order to gain a better understanding of collective intelligence. The agents are people and documents, where people have an agent edition capacity, which indicates how many documents they can edit </w:t>
       </w:r>
       <w:r>
         <w:rPr>
@@ -3532,16 +3915,7 @@
           <w:szCs w:val="22"/>
           <w:lang w:val="en-US"/>
         </w:rPr>
-        <w:t xml:space="preserve">The parameters analyzed are the number of agents, agent edition capacity and simulation time (represented as steps in the execution of the model). For each parameter, one network of co-author </w:t>
-      </w:r>
-      <w:r>
-        <w:rPr>
-          <w:rFonts w:ascii="Times New Roman" w:hAnsi="Times New Roman" w:cs="Times New Roman"/>
-          <w:szCs w:val="22"/>
-          <w:lang w:val="en-US"/>
-        </w:rPr>
-        <w:lastRenderedPageBreak/>
-        <w:t>editions was constructed and measurements of clustering coefficient and average path length obtained.</w:t>
+        <w:t>The parameters analyzed are the number of agents, agent edition capacity and simulation time (represented as steps in the execution of the model). For each parameter, one network of co-author editions was constructed and measurements of clustering coefficient and average path length obtained.</w:t>
       </w:r>
     </w:p>
     <w:p>
@@ -3562,7 +3936,47 @@
           <w:szCs w:val="22"/>
           <w:lang w:val="en-US"/>
         </w:rPr>
-        <w:t>Our study of collective intelligence is made through the accumulation of editions for each document and its influence on the documents’ probability of being selected and taken into account for future edition by an agent. Thus, the evolution of a network of co-author editions on the basis of previous editions is presented. The accumulation of editions works in a similar way to other complex systems, such as brains, ant colonies, etc.</w:t>
+        <w:t>Our study of collective intelligence is made through the accumulation of editions for each document and its influence on the documents’ probability of being selected and taken into account for future edition by an agent. Thus, the evolution of a network of co-author editions on the basis of prev</w:t>
+      </w:r>
+      <w:r>
+        <w:rPr>
+          <w:rFonts w:ascii="Times New Roman" w:hAnsi="Times New Roman" w:cs="Times New Roman"/>
+          <w:szCs w:val="22"/>
+          <w:lang w:val="en-US"/>
+        </w:rPr>
+        <w:t xml:space="preserve">ious editions is presented. The model’s reinforcement loops perform </w:t>
+      </w:r>
+      <w:r>
+        <w:rPr>
+          <w:rFonts w:ascii="Times New Roman" w:hAnsi="Times New Roman" w:cs="Times New Roman"/>
+          <w:szCs w:val="22"/>
+          <w:lang w:val="en-US"/>
+        </w:rPr>
+        <w:t xml:space="preserve">in a </w:t>
+      </w:r>
+      <w:r>
+        <w:rPr>
+          <w:rFonts w:ascii="Times New Roman" w:hAnsi="Times New Roman" w:cs="Times New Roman"/>
+          <w:szCs w:val="22"/>
+          <w:lang w:val="en-US"/>
+        </w:rPr>
+        <w:t xml:space="preserve">similar </w:t>
+      </w:r>
+      <w:r>
+        <w:rPr>
+          <w:rFonts w:ascii="Times New Roman" w:hAnsi="Times New Roman" w:cs="Times New Roman"/>
+          <w:szCs w:val="22"/>
+          <w:lang w:val="en-US"/>
+        </w:rPr>
+        <w:t xml:space="preserve">way </w:t>
+      </w:r>
+      <w:r>
+        <w:rPr>
+          <w:rFonts w:ascii="Times New Roman" w:hAnsi="Times New Roman" w:cs="Times New Roman"/>
+          <w:szCs w:val="22"/>
+          <w:lang w:val="en-US"/>
+        </w:rPr>
+        <w:t>to other complex systems, such as brains, ant colonies, etc.</w:t>
       </w:r>
       <w:r>
         <w:rPr>
@@ -3624,7 +4038,16 @@
           <w:szCs w:val="22"/>
           <w:lang w:val="en-US"/>
         </w:rPr>
-        <w:t xml:space="preserve">. In this sense, agent edition capacity is like the computing capacity of a node that belongs to a network </w:t>
+        <w:t xml:space="preserve">. In this sense, agent </w:t>
+      </w:r>
+      <w:r>
+        <w:rPr>
+          <w:rFonts w:ascii="Times New Roman" w:hAnsi="Times New Roman" w:cs="Times New Roman"/>
+          <w:szCs w:val="22"/>
+          <w:lang w:val="en-US"/>
+        </w:rPr>
+        <w:lastRenderedPageBreak/>
+        <w:t xml:space="preserve">edition capacity is like the computing capacity of a node that belongs to a network </w:t>
       </w:r>
       <w:r>
         <w:rPr>
@@ -3671,8 +4094,8 @@
           <w:lang w:val="en-US"/>
         </w:rPr>
       </w:pPr>
-      <w:bookmarkStart w:id="8" w:name="h.7xkiz5nf0o0b" w:colFirst="0" w:colLast="0"/>
-      <w:bookmarkEnd w:id="8"/>
+      <w:bookmarkStart w:id="7" w:name="h.7xkiz5nf0o0b" w:colFirst="0" w:colLast="0"/>
+      <w:bookmarkEnd w:id="7"/>
       <w:r>
         <w:rPr>
           <w:rFonts w:ascii="Times New Roman" w:eastAsia="Arial" w:hAnsi="Times New Roman" w:cs="Times New Roman"/>
@@ -3927,8 +4350,8 @@
           <w:lang w:val="en-US"/>
         </w:rPr>
       </w:pPr>
-      <w:bookmarkStart w:id="9" w:name="h.4u5vp79180d8" w:colFirst="0" w:colLast="0"/>
-      <w:bookmarkEnd w:id="9"/>
+      <w:bookmarkStart w:id="8" w:name="h.4u5vp79180d8" w:colFirst="0" w:colLast="0"/>
+      <w:bookmarkEnd w:id="8"/>
       <w:r>
         <w:rPr>
           <w:rFonts w:ascii="Times New Roman" w:eastAsia="Arial" w:hAnsi="Times New Roman" w:cs="Times New Roman"/>
@@ -4045,6 +4468,7 @@
                 <w:lang w:val="en-US"/>
               </w:rPr>
             </w:pPr>
+            <w:proofErr w:type="gramStart"/>
             <w:r>
               <w:rPr>
                 <w:rFonts w:ascii="Courier New" w:eastAsia="Courier New" w:hAnsi="Courier New" w:cs="Courier New"/>
@@ -4053,7 +4477,18 @@
                 <w:highlight w:val="white"/>
                 <w:lang w:val="en-US"/>
               </w:rPr>
-              <w:t>total-editions = 0</w:t>
+              <w:t>total</w:t>
+            </w:r>
+            <w:proofErr w:type="gramEnd"/>
+            <w:r>
+              <w:rPr>
+                <w:rFonts w:ascii="Courier New" w:eastAsia="Courier New" w:hAnsi="Courier New" w:cs="Courier New"/>
+                <w:sz w:val="18"/>
+                <w:szCs w:val="18"/>
+                <w:highlight w:val="white"/>
+                <w:lang w:val="en-US"/>
+              </w:rPr>
+              <w:t>-editions = 0</w:t>
             </w:r>
           </w:p>
           <w:p>
@@ -4080,6 +4515,7 @@
                 <w:lang w:val="en-US"/>
               </w:rPr>
             </w:pPr>
+            <w:proofErr w:type="gramStart"/>
             <w:r>
               <w:rPr>
                 <w:rFonts w:ascii="Courier New" w:eastAsia="Courier New" w:hAnsi="Courier New" w:cs="Courier New"/>
@@ -4088,7 +4524,40 @@
                 <w:highlight w:val="white"/>
                 <w:lang w:val="en-US"/>
               </w:rPr>
-              <w:t>for i = 1 to t</w:t>
+              <w:t>for</w:t>
+            </w:r>
+            <w:proofErr w:type="gramEnd"/>
+            <w:r>
+              <w:rPr>
+                <w:rFonts w:ascii="Courier New" w:eastAsia="Courier New" w:hAnsi="Courier New" w:cs="Courier New"/>
+                <w:sz w:val="18"/>
+                <w:szCs w:val="18"/>
+                <w:highlight w:val="white"/>
+                <w:lang w:val="en-US"/>
+              </w:rPr>
+              <w:t xml:space="preserve"> </w:t>
+            </w:r>
+            <w:proofErr w:type="spellStart"/>
+            <w:r>
+              <w:rPr>
+                <w:rFonts w:ascii="Courier New" w:eastAsia="Courier New" w:hAnsi="Courier New" w:cs="Courier New"/>
+                <w:sz w:val="18"/>
+                <w:szCs w:val="18"/>
+                <w:highlight w:val="white"/>
+                <w:lang w:val="en-US"/>
+              </w:rPr>
+              <w:t>i</w:t>
+            </w:r>
+            <w:proofErr w:type="spellEnd"/>
+            <w:r>
+              <w:rPr>
+                <w:rFonts w:ascii="Courier New" w:eastAsia="Courier New" w:hAnsi="Courier New" w:cs="Courier New"/>
+                <w:sz w:val="18"/>
+                <w:szCs w:val="18"/>
+                <w:highlight w:val="white"/>
+                <w:lang w:val="en-US"/>
+              </w:rPr>
+              <w:t xml:space="preserve"> = 1 to t</w:t>
             </w:r>
           </w:p>
           <w:p>
@@ -4111,8 +4580,20 @@
                 <w:highlight w:val="white"/>
                 <w:lang w:val="en-US"/>
               </w:rPr>
-              <w:t xml:space="preserve">  iteration</w:t>
+              <w:t xml:space="preserve">  </w:t>
             </w:r>
+            <w:proofErr w:type="gramStart"/>
+            <w:r>
+              <w:rPr>
+                <w:rFonts w:ascii="Courier New" w:eastAsia="Courier New" w:hAnsi="Courier New" w:cs="Courier New"/>
+                <w:sz w:val="18"/>
+                <w:szCs w:val="18"/>
+                <w:highlight w:val="white"/>
+                <w:lang w:val="en-US"/>
+              </w:rPr>
+              <w:t>iteration</w:t>
+            </w:r>
+            <w:proofErr w:type="gramEnd"/>
           </w:p>
           <w:p>
             <w:pPr>
@@ -4148,6 +4629,7 @@
                 <w:lang w:val="en-US"/>
               </w:rPr>
             </w:pPr>
+            <w:proofErr w:type="gramStart"/>
             <w:r>
               <w:rPr>
                 <w:rFonts w:ascii="Courier New" w:eastAsia="Courier New" w:hAnsi="Courier New" w:cs="Courier New"/>
@@ -4156,7 +4638,18 @@
                 <w:highlight w:val="white"/>
                 <w:lang w:val="en-US"/>
               </w:rPr>
-              <w:t>link all agents that edited same document</w:t>
+              <w:t>link</w:t>
+            </w:r>
+            <w:proofErr w:type="gramEnd"/>
+            <w:r>
+              <w:rPr>
+                <w:rFonts w:ascii="Courier New" w:eastAsia="Courier New" w:hAnsi="Courier New" w:cs="Courier New"/>
+                <w:sz w:val="18"/>
+                <w:szCs w:val="18"/>
+                <w:highlight w:val="white"/>
+                <w:lang w:val="en-US"/>
+              </w:rPr>
+              <w:t xml:space="preserve"> all agents that edited same document</w:t>
             </w:r>
           </w:p>
         </w:tc>
@@ -4185,13 +4678,41 @@
           <w:lang w:val="en-US"/>
         </w:rPr>
       </w:pPr>
-      <w:r>
-        <w:rPr>
-          <w:rFonts w:ascii="Times New Roman" w:hAnsi="Times New Roman" w:cs="Times New Roman"/>
-          <w:szCs w:val="22"/>
-          <w:lang w:val="en-US"/>
-        </w:rPr>
-        <w:t>Pseudocode for one iteration:</w:t>
+      <w:proofErr w:type="spellStart"/>
+      <w:r>
+        <w:rPr>
+          <w:rFonts w:ascii="Times New Roman" w:hAnsi="Times New Roman" w:cs="Times New Roman"/>
+          <w:szCs w:val="22"/>
+          <w:lang w:val="en-US"/>
+        </w:rPr>
+        <w:t>Pseudocode</w:t>
+      </w:r>
+      <w:proofErr w:type="spellEnd"/>
+      <w:r>
+        <w:rPr>
+          <w:rFonts w:ascii="Times New Roman" w:hAnsi="Times New Roman" w:cs="Times New Roman"/>
+          <w:szCs w:val="22"/>
+          <w:lang w:val="en-US"/>
+        </w:rPr>
+        <w:t xml:space="preserve"> </w:t>
+      </w:r>
+      <w:proofErr w:type="gramStart"/>
+      <w:r>
+        <w:rPr>
+          <w:rFonts w:ascii="Times New Roman" w:hAnsi="Times New Roman" w:cs="Times New Roman"/>
+          <w:szCs w:val="22"/>
+          <w:lang w:val="en-US"/>
+        </w:rPr>
+        <w:t>for one iteration</w:t>
+      </w:r>
+      <w:proofErr w:type="gramEnd"/>
+      <w:r>
+        <w:rPr>
+          <w:rFonts w:ascii="Times New Roman" w:hAnsi="Times New Roman" w:cs="Times New Roman"/>
+          <w:szCs w:val="22"/>
+          <w:lang w:val="en-US"/>
+        </w:rPr>
+        <w:t>:</w:t>
       </w:r>
     </w:p>
     <w:tbl>
@@ -4233,6 +4754,7 @@
                 <w:lang w:val="en-US"/>
               </w:rPr>
             </w:pPr>
+            <w:proofErr w:type="gramStart"/>
             <w:r>
               <w:rPr>
                 <w:rFonts w:ascii="Courier New" w:eastAsia="Courier New" w:hAnsi="Courier New" w:cs="Courier New"/>
@@ -4241,7 +4763,18 @@
                 <w:highlight w:val="white"/>
                 <w:lang w:val="en-US"/>
               </w:rPr>
-              <w:t>agent = choose one random agent</w:t>
+              <w:t>agent</w:t>
+            </w:r>
+            <w:proofErr w:type="gramEnd"/>
+            <w:r>
+              <w:rPr>
+                <w:rFonts w:ascii="Courier New" w:eastAsia="Courier New" w:hAnsi="Courier New" w:cs="Courier New"/>
+                <w:sz w:val="18"/>
+                <w:szCs w:val="18"/>
+                <w:highlight w:val="white"/>
+                <w:lang w:val="en-US"/>
+              </w:rPr>
+              <w:t xml:space="preserve"> = choose one random agent</w:t>
             </w:r>
           </w:p>
           <w:p>
@@ -4269,6 +4802,7 @@
                 <w:lang w:val="en-US"/>
               </w:rPr>
             </w:pPr>
+            <w:proofErr w:type="gramStart"/>
             <w:r>
               <w:rPr>
                 <w:rFonts w:ascii="Courier New" w:eastAsia="Courier New" w:hAnsi="Courier New" w:cs="Courier New"/>
@@ -4277,7 +4811,40 @@
                 <w:highlight w:val="white"/>
                 <w:lang w:val="en-US"/>
               </w:rPr>
-              <w:t>for i = 1 to k</w:t>
+              <w:t>for</w:t>
+            </w:r>
+            <w:proofErr w:type="gramEnd"/>
+            <w:r>
+              <w:rPr>
+                <w:rFonts w:ascii="Courier New" w:eastAsia="Courier New" w:hAnsi="Courier New" w:cs="Courier New"/>
+                <w:sz w:val="18"/>
+                <w:szCs w:val="18"/>
+                <w:highlight w:val="white"/>
+                <w:lang w:val="en-US"/>
+              </w:rPr>
+              <w:t xml:space="preserve"> </w:t>
+            </w:r>
+            <w:proofErr w:type="spellStart"/>
+            <w:r>
+              <w:rPr>
+                <w:rFonts w:ascii="Courier New" w:eastAsia="Courier New" w:hAnsi="Courier New" w:cs="Courier New"/>
+                <w:sz w:val="18"/>
+                <w:szCs w:val="18"/>
+                <w:highlight w:val="white"/>
+                <w:lang w:val="en-US"/>
+              </w:rPr>
+              <w:t>i</w:t>
+            </w:r>
+            <w:proofErr w:type="spellEnd"/>
+            <w:r>
+              <w:rPr>
+                <w:rFonts w:ascii="Courier New" w:eastAsia="Courier New" w:hAnsi="Courier New" w:cs="Courier New"/>
+                <w:sz w:val="18"/>
+                <w:szCs w:val="18"/>
+                <w:highlight w:val="white"/>
+                <w:lang w:val="en-US"/>
+              </w:rPr>
+              <w:t xml:space="preserve"> = 1 to k</w:t>
             </w:r>
           </w:p>
           <w:p>
@@ -4300,7 +4867,29 @@
                 <w:highlight w:val="white"/>
                 <w:lang w:val="en-US"/>
               </w:rPr>
-              <w:t xml:space="preserve">  document = choose one document based on probability</w:t>
+              <w:t xml:space="preserve">  </w:t>
+            </w:r>
+            <w:proofErr w:type="gramStart"/>
+            <w:r>
+              <w:rPr>
+                <w:rFonts w:ascii="Courier New" w:eastAsia="Courier New" w:hAnsi="Courier New" w:cs="Courier New"/>
+                <w:sz w:val="18"/>
+                <w:szCs w:val="18"/>
+                <w:highlight w:val="white"/>
+                <w:lang w:val="en-US"/>
+              </w:rPr>
+              <w:t>document</w:t>
+            </w:r>
+            <w:proofErr w:type="gramEnd"/>
+            <w:r>
+              <w:rPr>
+                <w:rFonts w:ascii="Courier New" w:eastAsia="Courier New" w:hAnsi="Courier New" w:cs="Courier New"/>
+                <w:sz w:val="18"/>
+                <w:szCs w:val="18"/>
+                <w:highlight w:val="white"/>
+                <w:lang w:val="en-US"/>
+              </w:rPr>
+              <w:t xml:space="preserve"> = choose one document based on probability</w:t>
             </w:r>
           </w:p>
           <w:p>
@@ -4323,7 +4912,29 @@
                 <w:highlight w:val="white"/>
                 <w:lang w:val="en-US"/>
               </w:rPr>
-              <w:t xml:space="preserve">  add agent to document's list of editors</w:t>
+              <w:t xml:space="preserve">  </w:t>
+            </w:r>
+            <w:proofErr w:type="gramStart"/>
+            <w:r>
+              <w:rPr>
+                <w:rFonts w:ascii="Courier New" w:eastAsia="Courier New" w:hAnsi="Courier New" w:cs="Courier New"/>
+                <w:sz w:val="18"/>
+                <w:szCs w:val="18"/>
+                <w:highlight w:val="white"/>
+                <w:lang w:val="en-US"/>
+              </w:rPr>
+              <w:t>add</w:t>
+            </w:r>
+            <w:proofErr w:type="gramEnd"/>
+            <w:r>
+              <w:rPr>
+                <w:rFonts w:ascii="Courier New" w:eastAsia="Courier New" w:hAnsi="Courier New" w:cs="Courier New"/>
+                <w:sz w:val="18"/>
+                <w:szCs w:val="18"/>
+                <w:highlight w:val="white"/>
+                <w:lang w:val="en-US"/>
+              </w:rPr>
+              <w:t xml:space="preserve"> agent to document's list of editors</w:t>
             </w:r>
           </w:p>
           <w:p>
@@ -4346,7 +4957,29 @@
                 <w:highlight w:val="white"/>
                 <w:lang w:val="en-US"/>
               </w:rPr>
-              <w:t xml:space="preserve">  increment by 1 editions in document</w:t>
+              <w:t xml:space="preserve">  </w:t>
+            </w:r>
+            <w:proofErr w:type="gramStart"/>
+            <w:r>
+              <w:rPr>
+                <w:rFonts w:ascii="Courier New" w:eastAsia="Courier New" w:hAnsi="Courier New" w:cs="Courier New"/>
+                <w:sz w:val="18"/>
+                <w:szCs w:val="18"/>
+                <w:highlight w:val="white"/>
+                <w:lang w:val="en-US"/>
+              </w:rPr>
+              <w:t>increment</w:t>
+            </w:r>
+            <w:proofErr w:type="gramEnd"/>
+            <w:r>
+              <w:rPr>
+                <w:rFonts w:ascii="Courier New" w:eastAsia="Courier New" w:hAnsi="Courier New" w:cs="Courier New"/>
+                <w:sz w:val="18"/>
+                <w:szCs w:val="18"/>
+                <w:highlight w:val="white"/>
+                <w:lang w:val="en-US"/>
+              </w:rPr>
+              <w:t xml:space="preserve"> by 1 editions in document</w:t>
             </w:r>
           </w:p>
           <w:p>
@@ -4369,7 +5002,29 @@
                 <w:highlight w:val="white"/>
                 <w:lang w:val="en-US"/>
               </w:rPr>
-              <w:t xml:space="preserve">  increment by 1 total editions</w:t>
+              <w:t xml:space="preserve">  </w:t>
+            </w:r>
+            <w:proofErr w:type="gramStart"/>
+            <w:r>
+              <w:rPr>
+                <w:rFonts w:ascii="Courier New" w:eastAsia="Courier New" w:hAnsi="Courier New" w:cs="Courier New"/>
+                <w:sz w:val="18"/>
+                <w:szCs w:val="18"/>
+                <w:highlight w:val="white"/>
+                <w:lang w:val="en-US"/>
+              </w:rPr>
+              <w:t>increment</w:t>
+            </w:r>
+            <w:proofErr w:type="gramEnd"/>
+            <w:r>
+              <w:rPr>
+                <w:rFonts w:ascii="Courier New" w:eastAsia="Courier New" w:hAnsi="Courier New" w:cs="Courier New"/>
+                <w:sz w:val="18"/>
+                <w:szCs w:val="18"/>
+                <w:highlight w:val="white"/>
+                <w:lang w:val="en-US"/>
+              </w:rPr>
+              <w:t xml:space="preserve"> by 1 total editions</w:t>
             </w:r>
           </w:p>
           <w:p>
@@ -4397,6 +5052,7 @@
                 <w:lang w:val="en-US"/>
               </w:rPr>
             </w:pPr>
+            <w:proofErr w:type="gramStart"/>
             <w:r>
               <w:rPr>
                 <w:rFonts w:ascii="Courier New" w:eastAsia="Courier New" w:hAnsi="Courier New" w:cs="Courier New"/>
@@ -4405,7 +5061,18 @@
                 <w:highlight w:val="white"/>
                 <w:lang w:val="en-US"/>
               </w:rPr>
-              <w:t>for each document in documents</w:t>
+              <w:t>for</w:t>
+            </w:r>
+            <w:proofErr w:type="gramEnd"/>
+            <w:r>
+              <w:rPr>
+                <w:rFonts w:ascii="Courier New" w:eastAsia="Courier New" w:hAnsi="Courier New" w:cs="Courier New"/>
+                <w:sz w:val="18"/>
+                <w:szCs w:val="18"/>
+                <w:highlight w:val="white"/>
+                <w:lang w:val="en-US"/>
+              </w:rPr>
+              <w:t xml:space="preserve"> each document in documents</w:t>
             </w:r>
           </w:p>
           <w:p>
@@ -4427,7 +5094,29 @@
                 <w:highlight w:val="white"/>
                 <w:lang w:val="en-US"/>
               </w:rPr>
-              <w:t xml:space="preserve">  probability = (editions + 1) / (total-editions + total-docs)</w:t>
+              <w:t xml:space="preserve">  </w:t>
+            </w:r>
+            <w:proofErr w:type="gramStart"/>
+            <w:r>
+              <w:rPr>
+                <w:rFonts w:ascii="Courier New" w:eastAsia="Courier New" w:hAnsi="Courier New" w:cs="Courier New"/>
+                <w:sz w:val="18"/>
+                <w:szCs w:val="18"/>
+                <w:highlight w:val="white"/>
+                <w:lang w:val="en-US"/>
+              </w:rPr>
+              <w:t>probability</w:t>
+            </w:r>
+            <w:proofErr w:type="gramEnd"/>
+            <w:r>
+              <w:rPr>
+                <w:rFonts w:ascii="Courier New" w:eastAsia="Courier New" w:hAnsi="Courier New" w:cs="Courier New"/>
+                <w:sz w:val="18"/>
+                <w:szCs w:val="18"/>
+                <w:highlight w:val="white"/>
+                <w:lang w:val="en-US"/>
+              </w:rPr>
+              <w:t xml:space="preserve"> = (editions + 1) / (total-editions + total-docs)</w:t>
             </w:r>
           </w:p>
         </w:tc>
@@ -4444,13 +5133,23 @@
           <w:lang w:val="en-US"/>
         </w:rPr>
       </w:pPr>
-      <w:r>
-        <w:rPr>
-          <w:rFonts w:ascii="Times New Roman" w:hAnsi="Times New Roman" w:cs="Times New Roman"/>
-          <w:szCs w:val="22"/>
-          <w:lang w:val="en-US"/>
-        </w:rPr>
-        <w:t>k = agent edition capacity and t = simulation time.</w:t>
+      <w:proofErr w:type="gramStart"/>
+      <w:r>
+        <w:rPr>
+          <w:rFonts w:ascii="Times New Roman" w:hAnsi="Times New Roman" w:cs="Times New Roman"/>
+          <w:szCs w:val="22"/>
+          <w:lang w:val="en-US"/>
+        </w:rPr>
+        <w:t>k</w:t>
+      </w:r>
+      <w:proofErr w:type="gramEnd"/>
+      <w:r>
+        <w:rPr>
+          <w:rFonts w:ascii="Times New Roman" w:hAnsi="Times New Roman" w:cs="Times New Roman"/>
+          <w:szCs w:val="22"/>
+          <w:lang w:val="en-US"/>
+        </w:rPr>
+        <w:t xml:space="preserve"> = agent edition capacity and t = simulation time.</w:t>
       </w:r>
     </w:p>
     <w:p>
@@ -4471,7 +5170,43 @@
           <w:szCs w:val="22"/>
           <w:lang w:val="en-US"/>
         </w:rPr>
-        <w:t>The documents’ probabilities are updated as follows: at the beginning of the simulation, every document has the same probability, 1 per total number of documents. After each iteration, as can be seen in the pseudocode, the probability of one document is calculated taking into account the edition made to it and the total editions made in the system.</w:t>
+        <w:t xml:space="preserve">The documents’ probabilities are updated as follows: at the beginning of the simulation, every document has the same probability, 1 per total number of documents. </w:t>
+      </w:r>
+      <w:proofErr w:type="gramStart"/>
+      <w:r>
+        <w:rPr>
+          <w:rFonts w:ascii="Times New Roman" w:hAnsi="Times New Roman" w:cs="Times New Roman"/>
+          <w:szCs w:val="22"/>
+          <w:lang w:val="en-US"/>
+        </w:rPr>
+        <w:t>After each iteration</w:t>
+      </w:r>
+      <w:proofErr w:type="gramEnd"/>
+      <w:r>
+        <w:rPr>
+          <w:rFonts w:ascii="Times New Roman" w:hAnsi="Times New Roman" w:cs="Times New Roman"/>
+          <w:szCs w:val="22"/>
+          <w:lang w:val="en-US"/>
+        </w:rPr>
+        <w:t xml:space="preserve">, as can be seen in the </w:t>
+      </w:r>
+      <w:proofErr w:type="spellStart"/>
+      <w:r>
+        <w:rPr>
+          <w:rFonts w:ascii="Times New Roman" w:hAnsi="Times New Roman" w:cs="Times New Roman"/>
+          <w:szCs w:val="22"/>
+          <w:lang w:val="en-US"/>
+        </w:rPr>
+        <w:t>pseudocode</w:t>
+      </w:r>
+      <w:proofErr w:type="spellEnd"/>
+      <w:r>
+        <w:rPr>
+          <w:rFonts w:ascii="Times New Roman" w:hAnsi="Times New Roman" w:cs="Times New Roman"/>
+          <w:szCs w:val="22"/>
+          <w:lang w:val="en-US"/>
+        </w:rPr>
+        <w:t>, the probability of one document is calculated taking into account the edition made to it and the total editions made in the system.</w:t>
       </w:r>
     </w:p>
     <w:p>
@@ -4502,8 +5237,8 @@
           <w:lang w:val="en-US"/>
         </w:rPr>
       </w:pPr>
-      <w:bookmarkStart w:id="10" w:name="h.59xcwy9imda6" w:colFirst="0" w:colLast="0"/>
-      <w:bookmarkEnd w:id="10"/>
+      <w:bookmarkStart w:id="9" w:name="h.59xcwy9imda6" w:colFirst="0" w:colLast="0"/>
+      <w:bookmarkEnd w:id="9"/>
       <w:r>
         <w:rPr>
           <w:rFonts w:ascii="Times New Roman" w:eastAsia="Arial" w:hAnsi="Times New Roman" w:cs="Times New Roman"/>
@@ -4567,7 +5302,6 @@
           <w:szCs w:val="22"/>
           <w:lang w:val="en-US"/>
         </w:rPr>
-        <w:lastRenderedPageBreak/>
         <w:t>Each parameter was evaluated as follows: total agents between 10</w:t>
       </w:r>
       <w:r>
@@ -4639,7 +5373,25 @@
           <w:szCs w:val="22"/>
           <w:lang w:val="en-US"/>
         </w:rPr>
-        <w:t xml:space="preserve">Experiments were performed in NetLogo 5.0.5 </w:t>
+        <w:t xml:space="preserve">Experiments were performed in </w:t>
+      </w:r>
+      <w:proofErr w:type="spellStart"/>
+      <w:r>
+        <w:rPr>
+          <w:rFonts w:ascii="Times New Roman" w:hAnsi="Times New Roman" w:cs="Times New Roman"/>
+          <w:szCs w:val="22"/>
+          <w:lang w:val="en-US"/>
+        </w:rPr>
+        <w:t>NetLogo</w:t>
+      </w:r>
+      <w:proofErr w:type="spellEnd"/>
+      <w:r>
+        <w:rPr>
+          <w:rFonts w:ascii="Times New Roman" w:hAnsi="Times New Roman" w:cs="Times New Roman"/>
+          <w:szCs w:val="22"/>
+          <w:lang w:val="en-US"/>
+        </w:rPr>
+        <w:t xml:space="preserve"> 5.0.5 </w:t>
       </w:r>
       <w:r>
         <w:rPr>
@@ -4704,7 +5456,25 @@
           <w:szCs w:val="22"/>
           <w:lang w:val="en-US"/>
         </w:rPr>
-        <w:t xml:space="preserve">, and the analysis was performed in Mathematica 9 </w:t>
+        <w:t xml:space="preserve">, and the analysis was performed in </w:t>
+      </w:r>
+      <w:proofErr w:type="spellStart"/>
+      <w:r>
+        <w:rPr>
+          <w:rFonts w:ascii="Times New Roman" w:hAnsi="Times New Roman" w:cs="Times New Roman"/>
+          <w:szCs w:val="22"/>
+          <w:lang w:val="en-US"/>
+        </w:rPr>
+        <w:t>Mathematica</w:t>
+      </w:r>
+      <w:proofErr w:type="spellEnd"/>
+      <w:r>
+        <w:rPr>
+          <w:rFonts w:ascii="Times New Roman" w:hAnsi="Times New Roman" w:cs="Times New Roman"/>
+          <w:szCs w:val="22"/>
+          <w:lang w:val="en-US"/>
+        </w:rPr>
+        <w:t xml:space="preserve"> 9 </w:t>
       </w:r>
       <w:r>
         <w:rPr>
@@ -4768,8 +5538,8 @@
           <w:lang w:val="en-US"/>
         </w:rPr>
       </w:pPr>
-      <w:bookmarkStart w:id="11" w:name="h.fa1wzkbo24wu" w:colFirst="0" w:colLast="0"/>
-      <w:bookmarkEnd w:id="11"/>
+      <w:bookmarkStart w:id="10" w:name="h.fa1wzkbo24wu" w:colFirst="0" w:colLast="0"/>
+      <w:bookmarkEnd w:id="10"/>
       <w:r>
         <w:rPr>
           <w:rFonts w:ascii="Times New Roman" w:eastAsia="Arial" w:hAnsi="Times New Roman" w:cs="Times New Roman"/>
@@ -4852,6 +5622,77 @@
           <w:szCs w:val="22"/>
           <w:lang w:val="en-US"/>
         </w:rPr>
+        <w:fldChar w:fldCharType="end"/>
+      </w:r>
+      <w:r>
+        <w:rPr>
+          <w:rFonts w:ascii="Times New Roman" w:hAnsi="Times New Roman" w:cs="Times New Roman"/>
+          <w:szCs w:val="22"/>
+          <w:lang w:val="en-US"/>
+        </w:rPr>
+        <w:t xml:space="preserve"> shows the clustering coefficient for each number of agents and the Wik</w:t>
+      </w:r>
+      <w:r>
+        <w:rPr>
+          <w:rFonts w:ascii="Times New Roman" w:hAnsi="Times New Roman" w:cs="Times New Roman"/>
+          <w:szCs w:val="22"/>
+          <w:lang w:val="en-US"/>
+        </w:rPr>
+        <w:t>i-</w:t>
+      </w:r>
+      <w:r>
+        <w:rPr>
+          <w:rFonts w:ascii="Times New Roman" w:hAnsi="Times New Roman" w:cs="Times New Roman"/>
+          <w:szCs w:val="22"/>
+          <w:lang w:val="en-US"/>
+        </w:rPr>
+        <w:t>ITRB</w:t>
+      </w:r>
+      <w:r>
+        <w:rPr>
+          <w:rFonts w:ascii="Times New Roman" w:hAnsi="Times New Roman" w:cs="Times New Roman"/>
+          <w:szCs w:val="22"/>
+          <w:lang w:val="en-US"/>
+        </w:rPr>
+        <w:t>.</w:t>
+      </w:r>
+      <w:r>
+        <w:rPr>
+          <w:rFonts w:ascii="Times New Roman" w:hAnsi="Times New Roman" w:cs="Times New Roman"/>
+          <w:szCs w:val="22"/>
+          <w:lang w:val="en-US"/>
+        </w:rPr>
+        <w:t xml:space="preserve"> In a, b and c, the results show how the curve of the average clustering coefficient evolved over 80 simulations. </w:t>
+      </w:r>
+      <w:r>
+        <w:rPr>
+          <w:rFonts w:ascii="Times New Roman" w:hAnsi="Times New Roman" w:cs="Times New Roman"/>
+          <w:szCs w:val="22"/>
+          <w:lang w:val="en-US"/>
+        </w:rPr>
+        <w:fldChar w:fldCharType="begin"/>
+      </w:r>
+      <w:r>
+        <w:rPr>
+          <w:rFonts w:ascii="Times New Roman" w:hAnsi="Times New Roman" w:cs="Times New Roman"/>
+          <w:szCs w:val="22"/>
+          <w:lang w:val="en-US"/>
+        </w:rPr>
+        <w:instrText xml:space="preserve"> REF _Ref273707446 \h </w:instrText>
+      </w:r>
+      <w:r>
+        <w:rPr>
+          <w:rFonts w:ascii="Times New Roman" w:hAnsi="Times New Roman" w:cs="Times New Roman"/>
+          <w:szCs w:val="22"/>
+          <w:lang w:val="en-US"/>
+        </w:rPr>
+      </w:r>
+      <w:r>
+        <w:rPr>
+          <w:rFonts w:ascii="Times New Roman" w:hAnsi="Times New Roman" w:cs="Times New Roman"/>
+          <w:szCs w:val="22"/>
+          <w:lang w:val="en-US"/>
+        </w:rPr>
         <w:fldChar w:fldCharType="separate"/>
       </w:r>
       <w:r>
@@ -4883,39 +5724,31 @@
           <w:szCs w:val="22"/>
           <w:lang w:val="en-US"/>
         </w:rPr>
-        <w:t xml:space="preserve"> shows the clustering coefficient for each number of agents and the Wik</w:t>
-      </w:r>
-      <w:r>
-        <w:rPr>
-          <w:rFonts w:ascii="Times New Roman" w:hAnsi="Times New Roman" w:cs="Times New Roman"/>
-          <w:szCs w:val="22"/>
-          <w:lang w:val="en-US"/>
-        </w:rPr>
-        <w:t>i-</w:t>
-      </w:r>
-      <w:r>
-        <w:rPr>
-          <w:rFonts w:ascii="Times New Roman" w:hAnsi="Times New Roman" w:cs="Times New Roman"/>
-          <w:szCs w:val="22"/>
-          <w:lang w:val="en-US"/>
-        </w:rPr>
-        <w:t>ITRB</w:t>
-      </w:r>
-      <w:r>
-        <w:rPr>
-          <w:rFonts w:ascii="Times New Roman" w:hAnsi="Times New Roman" w:cs="Times New Roman"/>
-          <w:szCs w:val="22"/>
-          <w:lang w:val="en-US"/>
-        </w:rPr>
-        <w:t>.</w:t>
-      </w:r>
-      <w:r>
-        <w:rPr>
-          <w:rFonts w:ascii="Times New Roman" w:hAnsi="Times New Roman" w:cs="Times New Roman"/>
-          <w:szCs w:val="22"/>
-          <w:lang w:val="en-US"/>
-        </w:rPr>
-        <w:t xml:space="preserve"> In a, b and c, the results show how the curve of the average clustering coefficient evolved over 80 simulations. The clustering coefficient in wiki systems demonstrates the same behavior and is consistent with the clustering coefficient in small world networks.</w:t>
+        <w:t xml:space="preserve"> d. shows the dynamic of higher values of clustering coefficient for the Wiki-ITRB. </w:t>
+      </w:r>
+      <w:r>
+        <w:rPr>
+          <w:rFonts w:ascii="Times New Roman" w:hAnsi="Times New Roman" w:cs="Times New Roman"/>
+          <w:szCs w:val="22"/>
+          <w:lang w:val="en-US"/>
+        </w:rPr>
+        <w:t xml:space="preserve">The clustering coefficient in wiki systems </w:t>
+      </w:r>
+      <w:r>
+        <w:rPr>
+          <w:rFonts w:ascii="Times New Roman" w:hAnsi="Times New Roman" w:cs="Times New Roman"/>
+          <w:szCs w:val="22"/>
+          <w:lang w:val="en-US"/>
+        </w:rPr>
+        <w:t xml:space="preserve">(model and Wiki-ITRB) </w:t>
+      </w:r>
+      <w:r>
+        <w:rPr>
+          <w:rFonts w:ascii="Times New Roman" w:hAnsi="Times New Roman" w:cs="Times New Roman"/>
+          <w:szCs w:val="22"/>
+          <w:lang w:val="en-US"/>
+        </w:rPr>
+        <w:t>demonstrates the same behavior and is consistent with the clustering coefficient in small world networks.</w:t>
       </w:r>
     </w:p>
     <w:p>
@@ -5359,8 +6192,18 @@
                 <w:i/>
                 <w:sz w:val="20"/>
               </w:rPr>
-              <w:t>(d) WikiITRB</w:t>
+              <w:t xml:space="preserve">(d) </w:t>
             </w:r>
+            <w:proofErr w:type="spellStart"/>
+            <w:r>
+              <w:rPr>
+                <w:rFonts w:ascii="Times New Roman" w:hAnsi="Times New Roman" w:cs="Times New Roman"/>
+                <w:i/>
+                <w:sz w:val="20"/>
+              </w:rPr>
+              <w:t>WikiITRB</w:t>
+            </w:r>
+            <w:proofErr w:type="spellEnd"/>
           </w:p>
         </w:tc>
       </w:tr>
@@ -5368,6 +6211,7 @@
     <w:p>
       <w:pPr>
         <w:pStyle w:val="Caption"/>
+        <w:jc w:val="both"/>
         <w:rPr>
           <w:rFonts w:ascii="Times New Roman" w:hAnsi="Times New Roman" w:cs="Times New Roman"/>
           <w:color w:val="auto"/>
@@ -5375,7 +6219,8 @@
           <w:lang w:val="en-US"/>
         </w:rPr>
       </w:pPr>
-      <w:bookmarkStart w:id="12" w:name="_Ref273707446"/>
+      <w:bookmarkStart w:id="11" w:name="_Ref273707446"/>
+      <w:proofErr w:type="gramStart"/>
       <w:r>
         <w:rPr>
           <w:rFonts w:ascii="Times New Roman" w:hAnsi="Times New Roman"/>
@@ -5383,6 +6228,7 @@
         </w:rPr>
         <w:t xml:space="preserve">Figure </w:t>
       </w:r>
+      <w:proofErr w:type="gramEnd"/>
       <w:r>
         <w:rPr>
           <w:rFonts w:ascii="Times New Roman" w:hAnsi="Times New Roman"/>
@@ -5419,13 +6265,22 @@
         </w:rPr>
         <w:fldChar w:fldCharType="end"/>
       </w:r>
-      <w:bookmarkEnd w:id="12"/>
+      <w:bookmarkEnd w:id="11"/>
+      <w:proofErr w:type="gramStart"/>
       <w:r>
         <w:rPr>
           <w:rFonts w:ascii="Times New Roman" w:hAnsi="Times New Roman"/>
           <w:color w:val="auto"/>
         </w:rPr>
-        <w:t xml:space="preserve">. </w:t>
+        <w:t>.</w:t>
+      </w:r>
+      <w:proofErr w:type="gramEnd"/>
+      <w:r>
+        <w:rPr>
+          <w:rFonts w:ascii="Times New Roman" w:hAnsi="Times New Roman"/>
+          <w:color w:val="auto"/>
+        </w:rPr>
+        <w:t xml:space="preserve"> </w:t>
       </w:r>
       <w:r>
         <w:rPr>
@@ -5498,7 +6353,49 @@
           <w:szCs w:val="22"/>
           <w:lang w:val="en-US"/>
         </w:rPr>
-        <w:t xml:space="preserve"> agents respectively, and Figure d corresponds to the Wiki-ITRB. In Figure 1, along the x axis are time units and the y axis shows the clustering coefficient of the resulting network after running the model. Each line in the graphic corresponds to one value of agent edition capacity (k).</w:t>
+        <w:t xml:space="preserve"> agents respectively, and Figure d corresponds to the Wiki-ITRB. In Figure 1, along the </w:t>
+      </w:r>
+      <w:proofErr w:type="gramStart"/>
+      <w:r>
+        <w:rPr>
+          <w:rFonts w:ascii="Times New Roman" w:hAnsi="Times New Roman" w:cs="Times New Roman"/>
+          <w:b w:val="0"/>
+          <w:color w:val="auto"/>
+          <w:szCs w:val="22"/>
+          <w:lang w:val="en-US"/>
+        </w:rPr>
+        <w:t>x axis</w:t>
+      </w:r>
+      <w:proofErr w:type="gramEnd"/>
+      <w:r>
+        <w:rPr>
+          <w:rFonts w:ascii="Times New Roman" w:hAnsi="Times New Roman" w:cs="Times New Roman"/>
+          <w:b w:val="0"/>
+          <w:color w:val="auto"/>
+          <w:szCs w:val="22"/>
+          <w:lang w:val="en-US"/>
+        </w:rPr>
+        <w:t xml:space="preserve"> are time units and the y axis shows the clustering coefficient</w:t>
+      </w:r>
+      <w:r>
+        <w:rPr>
+          <w:rFonts w:ascii="Times New Roman" w:hAnsi="Times New Roman" w:cs="Times New Roman"/>
+          <w:b w:val="0"/>
+          <w:color w:val="auto"/>
+          <w:szCs w:val="22"/>
+          <w:lang w:val="en-US"/>
+        </w:rPr>
+        <w:t>. Figures a, b and c shows the clustering coefficient</w:t>
+      </w:r>
+      <w:r>
+        <w:rPr>
+          <w:rFonts w:ascii="Times New Roman" w:hAnsi="Times New Roman" w:cs="Times New Roman"/>
+          <w:b w:val="0"/>
+          <w:color w:val="auto"/>
+          <w:szCs w:val="22"/>
+          <w:lang w:val="en-US"/>
+        </w:rPr>
+        <w:t xml:space="preserve"> of the resulting network after running the model. Each line in the graphic corresponds to one value of agent edition capacity (k).</w:t>
       </w:r>
     </w:p>
     <w:p>
@@ -5605,16 +6502,7 @@
           <w:szCs w:val="22"/>
           <w:lang w:val="en-US"/>
         </w:rPr>
-        <w:t xml:space="preserve">ITRB. While k increases, there is monotonic growth over time; however, this behavior is not present for low values of k. Thus, when k &gt;= 3 and t &gt;= 5 times the total number of agents, behavior is expected to be consistent. This shows how the values of individual edition capacity (k) </w:t>
-      </w:r>
-      <w:r>
-        <w:rPr>
-          <w:rFonts w:ascii="Times New Roman" w:hAnsi="Times New Roman" w:cs="Times New Roman"/>
-          <w:szCs w:val="22"/>
-          <w:lang w:val="en-US"/>
-        </w:rPr>
-        <w:lastRenderedPageBreak/>
-        <w:t>and the time simulations (t) are relevant in the design of measurements or design systems based on collective intelligence. The implications of this result are discussed below.</w:t>
+        <w:t>ITRB. While k increases, there is monotonic growth over time; however, this behavior is not present for low values of k. Thus, when k &gt;= 3 and t &gt;= 5 times the total number of agents, behavior is expected to be consistent. This shows how the values of individual edition capacity (k) and the time simulations (t) are relevant in the design of measurements or design systems based on collective intelligence. The implications of this result are discussed below.</w:t>
       </w:r>
     </w:p>
     <w:p>
@@ -5622,6 +6510,7 @@
         <w:pStyle w:val="normal0"/>
         <w:spacing w:after="80" w:line="240" w:lineRule="auto"/>
         <w:ind w:firstLine="284"/>
+        <w:jc w:val="both"/>
         <w:rPr>
           <w:rFonts w:ascii="Times New Roman" w:hAnsi="Times New Roman" w:cs="Times New Roman"/>
           <w:szCs w:val="22"/>
@@ -5696,7 +6585,25 @@
           <w:szCs w:val="22"/>
           <w:lang w:val="en-US"/>
         </w:rPr>
-        <w:t>shows the average path length (apl) for each number of agents and the Wik</w:t>
+        <w:t>shows the average path length (</w:t>
+      </w:r>
+      <w:proofErr w:type="spellStart"/>
+      <w:r>
+        <w:rPr>
+          <w:rFonts w:ascii="Times New Roman" w:hAnsi="Times New Roman" w:cs="Times New Roman"/>
+          <w:szCs w:val="22"/>
+          <w:lang w:val="en-US"/>
+        </w:rPr>
+        <w:t>apl</w:t>
+      </w:r>
+      <w:proofErr w:type="spellEnd"/>
+      <w:r>
+        <w:rPr>
+          <w:rFonts w:ascii="Times New Roman" w:hAnsi="Times New Roman" w:cs="Times New Roman"/>
+          <w:szCs w:val="22"/>
+          <w:lang w:val="en-US"/>
+        </w:rPr>
+        <w:t>) for each number of agents and the Wik</w:t>
       </w:r>
       <w:r>
         <w:rPr>
@@ -5720,7 +6627,174 @@
           <w:szCs w:val="22"/>
           <w:lang w:val="en-US"/>
         </w:rPr>
-        <w:t xml:space="preserve"> show how the curve of the average apl over 80 simulations evolved. The apl in wiki systems demonstrates the same behavior.</w:t>
+        <w:t xml:space="preserve"> show how the curve of the average </w:t>
+      </w:r>
+      <w:proofErr w:type="spellStart"/>
+      <w:r>
+        <w:rPr>
+          <w:rFonts w:ascii="Times New Roman" w:hAnsi="Times New Roman" w:cs="Times New Roman"/>
+          <w:szCs w:val="22"/>
+          <w:lang w:val="en-US"/>
+        </w:rPr>
+        <w:t>apl</w:t>
+      </w:r>
+      <w:proofErr w:type="spellEnd"/>
+      <w:r>
+        <w:rPr>
+          <w:rFonts w:ascii="Times New Roman" w:hAnsi="Times New Roman" w:cs="Times New Roman"/>
+          <w:szCs w:val="22"/>
+          <w:lang w:val="en-US"/>
+        </w:rPr>
+        <w:t xml:space="preserve"> over 80 simulations evolved</w:t>
+      </w:r>
+      <w:r>
+        <w:rPr>
+          <w:rFonts w:ascii="Times New Roman" w:hAnsi="Times New Roman" w:cs="Times New Roman"/>
+          <w:szCs w:val="22"/>
+          <w:lang w:val="en-US"/>
+        </w:rPr>
+        <w:t xml:space="preserve"> for the model and </w:t>
+      </w:r>
+      <w:r>
+        <w:rPr>
+          <w:rFonts w:ascii="Times New Roman" w:hAnsi="Times New Roman" w:cs="Times New Roman"/>
+          <w:szCs w:val="22"/>
+          <w:lang w:val="en-US"/>
+        </w:rPr>
+        <w:fldChar w:fldCharType="begin"/>
+      </w:r>
+      <w:r>
+        <w:rPr>
+          <w:rFonts w:ascii="Times New Roman" w:hAnsi="Times New Roman" w:cs="Times New Roman"/>
+          <w:szCs w:val="22"/>
+          <w:lang w:val="en-US"/>
+        </w:rPr>
+        <w:instrText xml:space="preserve"> REF _Ref273708028 \h </w:instrText>
+      </w:r>
+      <w:r>
+        <w:rPr>
+          <w:rFonts w:ascii="Times New Roman" w:hAnsi="Times New Roman" w:cs="Times New Roman"/>
+          <w:szCs w:val="22"/>
+          <w:lang w:val="en-US"/>
+        </w:rPr>
+      </w:r>
+      <w:r>
+        <w:rPr>
+          <w:rFonts w:ascii="Times New Roman" w:hAnsi="Times New Roman" w:cs="Times New Roman"/>
+          <w:szCs w:val="22"/>
+          <w:lang w:val="en-US"/>
+        </w:rPr>
+        <w:fldChar w:fldCharType="separate"/>
+      </w:r>
+      <w:r>
+        <w:rPr>
+          <w:rFonts w:ascii="Times New Roman" w:hAnsi="Times New Roman"/>
+          <w:color w:val="auto"/>
+        </w:rPr>
+        <w:t xml:space="preserve">Figure </w:t>
+      </w:r>
+      <w:r>
+        <w:rPr>
+          <w:rFonts w:ascii="Times New Roman" w:hAnsi="Times New Roman"/>
+          <w:noProof/>
+          <w:color w:val="auto"/>
+        </w:rPr>
+        <w:t>2</w:t>
+      </w:r>
+      <w:r>
+        <w:rPr>
+          <w:rFonts w:ascii="Times New Roman" w:hAnsi="Times New Roman" w:cs="Times New Roman"/>
+          <w:szCs w:val="22"/>
+          <w:lang w:val="en-US"/>
+        </w:rPr>
+        <w:fldChar w:fldCharType="end"/>
+      </w:r>
+      <w:r>
+        <w:rPr>
+          <w:rFonts w:ascii="Times New Roman" w:hAnsi="Times New Roman" w:cs="Times New Roman"/>
+          <w:szCs w:val="22"/>
+          <w:lang w:val="en-US"/>
+        </w:rPr>
+        <w:t xml:space="preserve"> d. for the Wiki-ITRB</w:t>
+      </w:r>
+      <w:r>
+        <w:rPr>
+          <w:rFonts w:ascii="Times New Roman" w:hAnsi="Times New Roman" w:cs="Times New Roman"/>
+          <w:szCs w:val="22"/>
+          <w:lang w:val="en-US"/>
+        </w:rPr>
+        <w:t xml:space="preserve">. The </w:t>
+      </w:r>
+      <w:proofErr w:type="spellStart"/>
+      <w:proofErr w:type="gramStart"/>
+      <w:r>
+        <w:rPr>
+          <w:rFonts w:ascii="Times New Roman" w:hAnsi="Times New Roman" w:cs="Times New Roman"/>
+          <w:szCs w:val="22"/>
+          <w:lang w:val="en-US"/>
+        </w:rPr>
+        <w:t>apl</w:t>
+      </w:r>
+      <w:proofErr w:type="spellEnd"/>
+      <w:proofErr w:type="gramEnd"/>
+      <w:r>
+        <w:rPr>
+          <w:rFonts w:ascii="Times New Roman" w:hAnsi="Times New Roman" w:cs="Times New Roman"/>
+          <w:szCs w:val="22"/>
+          <w:lang w:val="en-US"/>
+        </w:rPr>
+        <w:t xml:space="preserve"> in wiki systems demonstrates the same behavior.</w:t>
+      </w:r>
+      <w:r>
+        <w:rPr>
+          <w:rFonts w:ascii="Times New Roman" w:hAnsi="Times New Roman" w:cs="Times New Roman"/>
+          <w:szCs w:val="22"/>
+          <w:lang w:val="en-US"/>
+        </w:rPr>
+        <w:t xml:space="preserve"> The results showed in Figur</w:t>
+      </w:r>
+      <w:r>
+        <w:rPr>
+          <w:rFonts w:ascii="Times New Roman" w:hAnsi="Times New Roman" w:cs="Times New Roman"/>
+          <w:szCs w:val="22"/>
+          <w:lang w:val="en-US"/>
+        </w:rPr>
+        <w:t xml:space="preserve">e 1 and 2 are consistent with </w:t>
+      </w:r>
+      <w:r>
+        <w:rPr>
+          <w:rFonts w:ascii="Times New Roman" w:hAnsi="Times New Roman" w:cs="Times New Roman"/>
+          <w:noProof/>
+          <w:szCs w:val="22"/>
+          <w:lang w:val="en-US"/>
+        </w:rPr>
+        <w:t>(Ingawale et al.</w:t>
+      </w:r>
+      <w:r>
+        <w:rPr>
+          <w:rFonts w:ascii="Times New Roman" w:hAnsi="Times New Roman" w:cs="Times New Roman"/>
+          <w:noProof/>
+          <w:szCs w:val="22"/>
+          <w:lang w:val="en-US"/>
+        </w:rPr>
+        <w:t>,</w:t>
+      </w:r>
+      <w:r>
+        <w:rPr>
+          <w:rFonts w:ascii="Times New Roman" w:hAnsi="Times New Roman" w:cs="Times New Roman"/>
+          <w:noProof/>
+          <w:szCs w:val="22"/>
+          <w:lang w:val="en-US"/>
+        </w:rPr>
+        <w:t xml:space="preserve"> 2009)</w:t>
+      </w:r>
+      <w:r>
+        <w:rPr>
+          <w:rFonts w:ascii="Times New Roman" w:hAnsi="Times New Roman" w:cs="Times New Roman"/>
+          <w:szCs w:val="22"/>
+          <w:lang w:val="en-US"/>
+        </w:rPr>
+        <w:t>.</w:t>
       </w:r>
     </w:p>
     <w:p>
@@ -6159,8 +7233,18 @@
                 <w:i/>
                 <w:sz w:val="20"/>
               </w:rPr>
-              <w:t>(d) WikiITRB</w:t>
+              <w:t xml:space="preserve">(d) </w:t>
             </w:r>
+            <w:proofErr w:type="spellStart"/>
+            <w:r>
+              <w:rPr>
+                <w:rFonts w:ascii="Times New Roman" w:hAnsi="Times New Roman" w:cs="Times New Roman"/>
+                <w:i/>
+                <w:sz w:val="20"/>
+              </w:rPr>
+              <w:t>WikiITRB</w:t>
+            </w:r>
+            <w:proofErr w:type="spellEnd"/>
           </w:p>
         </w:tc>
       </w:tr>
@@ -6175,7 +7259,8 @@
           <w:lang w:val="en-US"/>
         </w:rPr>
       </w:pPr>
-      <w:bookmarkStart w:id="13" w:name="_Ref273708028"/>
+      <w:bookmarkStart w:id="12" w:name="_Ref273708028"/>
+      <w:proofErr w:type="gramStart"/>
       <w:r>
         <w:rPr>
           <w:rFonts w:ascii="Times New Roman" w:hAnsi="Times New Roman"/>
@@ -6183,6 +7268,7 @@
         </w:rPr>
         <w:t xml:space="preserve">Figure </w:t>
       </w:r>
+      <w:proofErr w:type="gramEnd"/>
       <w:r>
         <w:rPr>
           <w:rFonts w:ascii="Times New Roman" w:hAnsi="Times New Roman"/>
@@ -6219,13 +7305,22 @@
         </w:rPr>
         <w:fldChar w:fldCharType="end"/>
       </w:r>
-      <w:bookmarkEnd w:id="13"/>
+      <w:bookmarkEnd w:id="12"/>
+      <w:proofErr w:type="gramStart"/>
       <w:r>
         <w:rPr>
           <w:rFonts w:ascii="Times New Roman" w:hAnsi="Times New Roman"/>
           <w:color w:val="auto"/>
         </w:rPr>
-        <w:t xml:space="preserve">. </w:t>
+        <w:t>.</w:t>
+      </w:r>
+      <w:proofErr w:type="gramEnd"/>
+      <w:r>
+        <w:rPr>
+          <w:rFonts w:ascii="Times New Roman" w:hAnsi="Times New Roman"/>
+          <w:color w:val="auto"/>
+        </w:rPr>
+        <w:t xml:space="preserve"> </w:t>
       </w:r>
       <w:r>
         <w:rPr>
@@ -6291,7 +7386,47 @@
           <w:color w:val="auto"/>
           <w:lang w:val="en-US"/>
         </w:rPr>
-        <w:t xml:space="preserve"> (c) agents. In this figure, average path length is represented along the y axis. Contrary to the clustering coefficient, the average path length decreases when t and k increase, which is consistent with the behavior of small world networks.</w:t>
+        <w:t xml:space="preserve"> (c) agents. In this figure, average path length is represented along the </w:t>
+      </w:r>
+      <w:proofErr w:type="gramStart"/>
+      <w:r>
+        <w:rPr>
+          <w:rFonts w:ascii="Times New Roman" w:hAnsi="Times New Roman" w:cs="Times New Roman"/>
+          <w:b w:val="0"/>
+          <w:color w:val="auto"/>
+          <w:lang w:val="en-US"/>
+        </w:rPr>
+        <w:t>y axis</w:t>
+      </w:r>
+      <w:proofErr w:type="gramEnd"/>
+      <w:r>
+        <w:rPr>
+          <w:rFonts w:ascii="Times New Roman" w:hAnsi="Times New Roman" w:cs="Times New Roman"/>
+          <w:b w:val="0"/>
+          <w:color w:val="auto"/>
+          <w:lang w:val="en-US"/>
+        </w:rPr>
+        <w:t xml:space="preserve">. Contrary to the clustering coefficient, the average path length decreases when t and k increase, which is consistent with the behavior of small </w:t>
+      </w:r>
+      <w:proofErr w:type="gramStart"/>
+      <w:r>
+        <w:rPr>
+          <w:rFonts w:ascii="Times New Roman" w:hAnsi="Times New Roman" w:cs="Times New Roman"/>
+          <w:b w:val="0"/>
+          <w:color w:val="auto"/>
+          <w:lang w:val="en-US"/>
+        </w:rPr>
+        <w:t>world</w:t>
+      </w:r>
+      <w:proofErr w:type="gramEnd"/>
+      <w:r>
+        <w:rPr>
+          <w:rFonts w:ascii="Times New Roman" w:hAnsi="Times New Roman" w:cs="Times New Roman"/>
+          <w:b w:val="0"/>
+          <w:color w:val="auto"/>
+          <w:lang w:val="en-US"/>
+        </w:rPr>
+        <w:t xml:space="preserve"> networks.</w:t>
       </w:r>
     </w:p>
     <w:p>
@@ -6527,7 +7662,8 @@
           <w:lang w:val="en-US"/>
         </w:rPr>
       </w:pPr>
-      <w:bookmarkStart w:id="14" w:name="_Ref273708192"/>
+      <w:bookmarkStart w:id="13" w:name="_Ref273708192"/>
+      <w:proofErr w:type="gramStart"/>
       <w:r>
         <w:rPr>
           <w:rFonts w:ascii="Times New Roman" w:hAnsi="Times New Roman"/>
@@ -6535,6 +7671,7 @@
         </w:rPr>
         <w:t xml:space="preserve">Figure </w:t>
       </w:r>
+      <w:proofErr w:type="gramEnd"/>
       <w:r>
         <w:rPr>
           <w:rFonts w:ascii="Times New Roman" w:hAnsi="Times New Roman"/>
@@ -6571,13 +7708,22 @@
         </w:rPr>
         <w:fldChar w:fldCharType="end"/>
       </w:r>
-      <w:bookmarkEnd w:id="14"/>
+      <w:bookmarkEnd w:id="13"/>
+      <w:proofErr w:type="gramStart"/>
       <w:r>
         <w:rPr>
           <w:rFonts w:ascii="Times New Roman" w:hAnsi="Times New Roman"/>
           <w:color w:val="auto"/>
         </w:rPr>
-        <w:t xml:space="preserve">. </w:t>
+        <w:t>.</w:t>
+      </w:r>
+      <w:proofErr w:type="gramEnd"/>
+      <w:r>
+        <w:rPr>
+          <w:rFonts w:ascii="Times New Roman" w:hAnsi="Times New Roman"/>
+          <w:color w:val="auto"/>
+        </w:rPr>
+        <w:t xml:space="preserve"> </w:t>
       </w:r>
       <w:r>
         <w:rPr>
@@ -6607,7 +7753,6 @@
           <w:szCs w:val="22"/>
           <w:lang w:val="en-US"/>
         </w:rPr>
-        <w:lastRenderedPageBreak/>
         <w:t>In Figures 1 and 2 it can be seen that t</w:t>
       </w:r>
       <w:r>
@@ -6616,7 +7761,25 @@
           <w:szCs w:val="22"/>
           <w:lang w:val="en-US"/>
         </w:rPr>
-        <w:t>he clustering coefficient and average path length are saturated by high time values. The time for simulations for higher values therefore implies that a lot of agents have connections and the small world structure disappears. In-depth study of this behavior and the umbrals for the measurements is proposed for future work.</w:t>
+        <w:t xml:space="preserve">he clustering coefficient and average path length are saturated by high time values. The time for simulations for higher values therefore implies that a lot of agents have connections and the small world structure disappears. In-depth study of this behavior and the </w:t>
+      </w:r>
+      <w:proofErr w:type="spellStart"/>
+      <w:r>
+        <w:rPr>
+          <w:rFonts w:ascii="Times New Roman" w:hAnsi="Times New Roman" w:cs="Times New Roman"/>
+          <w:szCs w:val="22"/>
+          <w:lang w:val="en-US"/>
+        </w:rPr>
+        <w:t>umbrals</w:t>
+      </w:r>
+      <w:proofErr w:type="spellEnd"/>
+      <w:r>
+        <w:rPr>
+          <w:rFonts w:ascii="Times New Roman" w:hAnsi="Times New Roman" w:cs="Times New Roman"/>
+          <w:szCs w:val="22"/>
+          <w:lang w:val="en-US"/>
+        </w:rPr>
+        <w:t xml:space="preserve"> for the measurements is proposed for future work.</w:t>
       </w:r>
     </w:p>
     <w:p>
@@ -6637,6 +7800,7 @@
           <w:szCs w:val="22"/>
           <w:lang w:val="en-US"/>
         </w:rPr>
+        <w:lastRenderedPageBreak/>
         <w:fldChar w:fldCharType="begin"/>
       </w:r>
       <w:r>
@@ -6743,8 +7907,8 @@
           <w:lang w:val="en-US"/>
         </w:rPr>
       </w:pPr>
-      <w:bookmarkStart w:id="15" w:name="h.cozrdenyte72" w:colFirst="0" w:colLast="0"/>
-      <w:bookmarkEnd w:id="15"/>
+      <w:bookmarkStart w:id="14" w:name="h.cozrdenyte72" w:colFirst="0" w:colLast="0"/>
+      <w:bookmarkEnd w:id="14"/>
       <w:r>
         <w:rPr>
           <w:rFonts w:ascii="Times New Roman" w:eastAsia="Arial" w:hAnsi="Times New Roman" w:cs="Times New Roman"/>
@@ -6783,7 +7947,43 @@
           <w:szCs w:val="22"/>
           <w:lang w:val="en-US"/>
         </w:rPr>
-        <w:t xml:space="preserve">Collective intelligence can be understood as the capacity of a collective system to evolve towards higher order complexity through networks of individual capacities. We observed two collective systems in terms of a dynamic process in complex networks—the Wiki course PeSO and an agent-based model based on wiki systems. The results from both the course and the model were contrasted with a random network baseline model. Both the course and the model show dynamics of accumulation, in which statistical properties of non-equilibrium networks appear. The proposed model reproduces the behavior observed in the PeSO course; this behavior is also described for small world networks </w:t>
+        <w:t xml:space="preserve">Collective intelligence can be understood as the capacity of a collective system to evolve towards higher order complexity through networks of individual capacities. We observed two collective systems in terms of a dynamic process in complex networks—the Wiki course </w:t>
+      </w:r>
+      <w:proofErr w:type="spellStart"/>
+      <w:r>
+        <w:rPr>
+          <w:rFonts w:ascii="Times New Roman" w:hAnsi="Times New Roman" w:cs="Times New Roman"/>
+          <w:szCs w:val="22"/>
+          <w:lang w:val="en-US"/>
+        </w:rPr>
+        <w:t>PeSO</w:t>
+      </w:r>
+      <w:proofErr w:type="spellEnd"/>
+      <w:r>
+        <w:rPr>
+          <w:rFonts w:ascii="Times New Roman" w:hAnsi="Times New Roman" w:cs="Times New Roman"/>
+          <w:szCs w:val="22"/>
+          <w:lang w:val="en-US"/>
+        </w:rPr>
+        <w:t xml:space="preserve"> and an agent-based model based on wiki systems. The results from both the course and the model were contrasted with a random network baseline model. Both the course and the model show dynamics of accumulation, in which statistical properties of non-equilibrium networks appear. The proposed model reproduces the behavior observed in the </w:t>
+      </w:r>
+      <w:proofErr w:type="spellStart"/>
+      <w:r>
+        <w:rPr>
+          <w:rFonts w:ascii="Times New Roman" w:hAnsi="Times New Roman" w:cs="Times New Roman"/>
+          <w:szCs w:val="22"/>
+          <w:lang w:val="en-US"/>
+        </w:rPr>
+        <w:t>PeSO</w:t>
+      </w:r>
+      <w:proofErr w:type="spellEnd"/>
+      <w:r>
+        <w:rPr>
+          <w:rFonts w:ascii="Times New Roman" w:hAnsi="Times New Roman" w:cs="Times New Roman"/>
+          <w:szCs w:val="22"/>
+          <w:lang w:val="en-US"/>
+        </w:rPr>
+        <w:t xml:space="preserve"> course; this behavior is also described for small world networks </w:t>
       </w:r>
       <w:r>
         <w:rPr>
@@ -6872,7 +8072,7 @@
           <w:szCs w:val="22"/>
           <w:lang w:val="en-US"/>
         </w:rPr>
-        <w:t>complete graphs, and when values are too small, the graphs are not connected, which means that either it is a random system or it is too simple. For this set of values, however, there is enough complexity to replicate phenomena observed in real systems. Thus, we show how the process of accumulation of editions can be seen as being self-organized by the system.</w:t>
+        <w:t>complete graphs, and when values are too small, the graphs are not connected, which means that either it is a random system or it is too simple. For this set of values, however, there is enough complexity to replicate phenomena observed in real systems. Thus, we show how the process of accumulation of editions can be seen as being self-organized system.</w:t>
       </w:r>
     </w:p>
     <w:p>
@@ -6909,7 +8109,25 @@
           <w:szCs w:val="22"/>
           <w:lang w:val="en-US"/>
         </w:rPr>
-        <w:t xml:space="preserve">ITRB activity (the PeSO wiki course); however, it would be necessary to develop a better understanding of collective intelligence in order to implement this strategy. An open question for further investigation is how teaching methodologies </w:t>
+        <w:t xml:space="preserve">ITRB activity (the </w:t>
+      </w:r>
+      <w:proofErr w:type="spellStart"/>
+      <w:r>
+        <w:rPr>
+          <w:rFonts w:ascii="Times New Roman" w:hAnsi="Times New Roman" w:cs="Times New Roman"/>
+          <w:szCs w:val="22"/>
+          <w:lang w:val="en-US"/>
+        </w:rPr>
+        <w:t>PeSO</w:t>
+      </w:r>
+      <w:proofErr w:type="spellEnd"/>
+      <w:r>
+        <w:rPr>
+          <w:rFonts w:ascii="Times New Roman" w:hAnsi="Times New Roman" w:cs="Times New Roman"/>
+          <w:szCs w:val="22"/>
+          <w:lang w:val="en-US"/>
+        </w:rPr>
+        <w:t xml:space="preserve"> wiki course); however, it would be necessary to develop a better understanding of collective intelligence in order to implement this strategy. An open question for further investigation is how teaching methodologies </w:t>
       </w:r>
       <w:r>
         <w:rPr>
@@ -6925,7 +8143,7 @@
           <w:szCs w:val="22"/>
           <w:lang w:val="en-US"/>
         </w:rPr>
-        <w:t>can be designed to develop collective thinking.</w:t>
+        <w:t xml:space="preserve">can be designed to develop collective thinking. </w:t>
       </w:r>
     </w:p>
     <w:p>
@@ -6946,23 +8164,780 @@
           <w:szCs w:val="22"/>
           <w:lang w:val="en-US"/>
         </w:rPr>
-        <w:t xml:space="preserve">We discuss the results with a focus on the individual and collective capacity of the system. The results suggest a paradox, whereby the more individual capacity there is, the less collective capacity; see Figure 3. At the same time, individual capacity cannot be </w:t>
-      </w:r>
-      <w:r>
-        <w:rPr>
-          <w:rFonts w:ascii="Times New Roman" w:hAnsi="Times New Roman" w:cs="Times New Roman"/>
-          <w:szCs w:val="22"/>
-          <w:lang w:val="en-US"/>
-        </w:rPr>
-        <w:t xml:space="preserve">too </w:t>
-      </w:r>
-      <w:r>
-        <w:rPr>
-          <w:rFonts w:ascii="Times New Roman" w:hAnsi="Times New Roman" w:cs="Times New Roman"/>
-          <w:szCs w:val="22"/>
-          <w:lang w:val="en-US"/>
-        </w:rPr>
-        <w:t>low (values of k&lt;3), otherwise the system becomes quite similar to a random network. The study of these umbrals is proposed for future work.</w:t>
+        <w:t xml:space="preserve">Intelligence is hard to define </w:t>
+      </w:r>
+      <w:r>
+        <w:rPr>
+          <w:rFonts w:ascii="Times New Roman" w:hAnsi="Times New Roman" w:cs="Times New Roman"/>
+          <w:szCs w:val="22"/>
+          <w:lang w:val="en-US"/>
+        </w:rPr>
+        <w:t xml:space="preserve">in a </w:t>
+      </w:r>
+      <w:r>
+        <w:rPr>
+          <w:rFonts w:ascii="Times New Roman" w:hAnsi="Times New Roman" w:cs="Times New Roman"/>
+          <w:szCs w:val="22"/>
+          <w:lang w:val="en-US"/>
+        </w:rPr>
+        <w:t>rigorous</w:t>
+      </w:r>
+      <w:r>
+        <w:rPr>
+          <w:rFonts w:ascii="Times New Roman" w:hAnsi="Times New Roman" w:cs="Times New Roman"/>
+          <w:szCs w:val="22"/>
+          <w:lang w:val="en-US"/>
+        </w:rPr>
+        <w:t xml:space="preserve"> way</w:t>
+      </w:r>
+      <w:r>
+        <w:rPr>
+          <w:rFonts w:ascii="Times New Roman" w:hAnsi="Times New Roman" w:cs="Times New Roman"/>
+          <w:szCs w:val="22"/>
+          <w:lang w:val="en-US"/>
+        </w:rPr>
+        <w:t xml:space="preserve">, but </w:t>
+      </w:r>
+      <w:r>
+        <w:rPr>
+          <w:rFonts w:ascii="Times New Roman" w:hAnsi="Times New Roman" w:cs="Times New Roman"/>
+          <w:szCs w:val="22"/>
+          <w:lang w:val="en-US"/>
+        </w:rPr>
+        <w:t xml:space="preserve">it </w:t>
+      </w:r>
+      <w:r>
+        <w:rPr>
+          <w:rFonts w:ascii="Times New Roman" w:hAnsi="Times New Roman" w:cs="Times New Roman"/>
+          <w:szCs w:val="22"/>
+          <w:lang w:val="en-US"/>
+        </w:rPr>
+        <w:t xml:space="preserve">is related </w:t>
+      </w:r>
+      <w:r>
+        <w:rPr>
+          <w:rFonts w:ascii="Times New Roman" w:hAnsi="Times New Roman" w:cs="Times New Roman"/>
+          <w:szCs w:val="22"/>
+          <w:lang w:val="en-US"/>
+        </w:rPr>
+        <w:t xml:space="preserve">to the </w:t>
+      </w:r>
+      <w:r>
+        <w:rPr>
+          <w:rFonts w:ascii="Times New Roman" w:hAnsi="Times New Roman" w:cs="Times New Roman"/>
+          <w:szCs w:val="22"/>
+          <w:lang w:val="en-US"/>
+        </w:rPr>
+        <w:t>perce</w:t>
+      </w:r>
+      <w:r>
+        <w:rPr>
+          <w:rFonts w:ascii="Times New Roman" w:hAnsi="Times New Roman" w:cs="Times New Roman"/>
+          <w:szCs w:val="22"/>
+          <w:lang w:val="en-US"/>
+        </w:rPr>
+        <w:t>ption</w:t>
+      </w:r>
+      <w:r>
+        <w:rPr>
+          <w:rFonts w:ascii="Times New Roman" w:hAnsi="Times New Roman" w:cs="Times New Roman"/>
+          <w:szCs w:val="22"/>
+          <w:lang w:val="en-US"/>
+        </w:rPr>
+        <w:t>, adapt</w:t>
+      </w:r>
+      <w:r>
+        <w:rPr>
+          <w:rFonts w:ascii="Times New Roman" w:hAnsi="Times New Roman" w:cs="Times New Roman"/>
+          <w:szCs w:val="22"/>
+          <w:lang w:val="en-US"/>
+        </w:rPr>
+        <w:t>ation</w:t>
+      </w:r>
+      <w:r>
+        <w:rPr>
+          <w:rFonts w:ascii="Times New Roman" w:hAnsi="Times New Roman" w:cs="Times New Roman"/>
+          <w:szCs w:val="22"/>
+          <w:lang w:val="en-US"/>
+        </w:rPr>
+        <w:t xml:space="preserve"> and even modif</w:t>
+      </w:r>
+      <w:r>
+        <w:rPr>
+          <w:rFonts w:ascii="Times New Roman" w:hAnsi="Times New Roman" w:cs="Times New Roman"/>
+          <w:szCs w:val="22"/>
+          <w:lang w:val="en-US"/>
+        </w:rPr>
+        <w:t>ication</w:t>
+      </w:r>
+      <w:r>
+        <w:rPr>
+          <w:rFonts w:ascii="Times New Roman" w:hAnsi="Times New Roman" w:cs="Times New Roman"/>
+          <w:szCs w:val="22"/>
+          <w:lang w:val="en-US"/>
+        </w:rPr>
+        <w:t xml:space="preserve"> of an</w:t>
+      </w:r>
+      <w:r>
+        <w:rPr>
+          <w:rFonts w:ascii="Times New Roman" w:hAnsi="Times New Roman" w:cs="Times New Roman"/>
+          <w:szCs w:val="22"/>
+          <w:lang w:val="en-US"/>
+        </w:rPr>
+        <w:t xml:space="preserve"> environment, </w:t>
+      </w:r>
+      <w:r>
+        <w:rPr>
+          <w:rFonts w:ascii="Times New Roman" w:hAnsi="Times New Roman" w:cs="Times New Roman"/>
+          <w:szCs w:val="22"/>
+          <w:lang w:val="en-US"/>
+        </w:rPr>
+        <w:t xml:space="preserve">for the purpose of </w:t>
+      </w:r>
+      <w:r>
+        <w:rPr>
+          <w:rFonts w:ascii="Times New Roman" w:hAnsi="Times New Roman" w:cs="Times New Roman"/>
+          <w:szCs w:val="22"/>
+          <w:lang w:val="en-US"/>
+        </w:rPr>
+        <w:t>surviv</w:t>
+      </w:r>
+      <w:r>
+        <w:rPr>
+          <w:rFonts w:ascii="Times New Roman" w:hAnsi="Times New Roman" w:cs="Times New Roman"/>
+          <w:szCs w:val="22"/>
+          <w:lang w:val="en-US"/>
+        </w:rPr>
+        <w:t>al</w:t>
+      </w:r>
+      <w:r>
+        <w:rPr>
+          <w:rFonts w:ascii="Times New Roman" w:hAnsi="Times New Roman" w:cs="Times New Roman"/>
+          <w:szCs w:val="22"/>
+          <w:lang w:val="en-US"/>
+        </w:rPr>
+        <w:t xml:space="preserve"> and reproduc</w:t>
+      </w:r>
+      <w:r>
+        <w:rPr>
+          <w:rFonts w:ascii="Times New Roman" w:hAnsi="Times New Roman" w:cs="Times New Roman"/>
+          <w:szCs w:val="22"/>
+          <w:lang w:val="en-US"/>
+        </w:rPr>
+        <w:t>tion</w:t>
+      </w:r>
+      <w:r>
+        <w:rPr>
+          <w:rFonts w:ascii="Times New Roman" w:hAnsi="Times New Roman" w:cs="Times New Roman"/>
+          <w:szCs w:val="22"/>
+          <w:lang w:val="en-US"/>
+        </w:rPr>
+        <w:t xml:space="preserve"> </w:t>
+      </w:r>
+      <w:r>
+        <w:rPr>
+          <w:rFonts w:ascii="Times New Roman" w:hAnsi="Times New Roman" w:cs="Times New Roman"/>
+          <w:noProof/>
+          <w:szCs w:val="22"/>
+          <w:lang w:val="en-US"/>
+        </w:rPr>
+        <w:t>(Dawkins</w:t>
+      </w:r>
+      <w:r>
+        <w:rPr>
+          <w:rFonts w:ascii="Times New Roman" w:hAnsi="Times New Roman" w:cs="Times New Roman"/>
+          <w:noProof/>
+          <w:szCs w:val="22"/>
+          <w:lang w:val="en-US"/>
+        </w:rPr>
+        <w:t>,</w:t>
+      </w:r>
+      <w:r>
+        <w:rPr>
+          <w:rFonts w:ascii="Times New Roman" w:hAnsi="Times New Roman" w:cs="Times New Roman"/>
+          <w:noProof/>
+          <w:szCs w:val="22"/>
+          <w:lang w:val="en-US"/>
+        </w:rPr>
+        <w:t xml:space="preserve"> 1986)</w:t>
+      </w:r>
+      <w:r>
+        <w:rPr>
+          <w:rFonts w:ascii="Times New Roman" w:hAnsi="Times New Roman" w:cs="Times New Roman"/>
+          <w:szCs w:val="22"/>
+          <w:lang w:val="en-US"/>
+        </w:rPr>
+        <w:t>. Systems</w:t>
+      </w:r>
+      <w:r>
+        <w:rPr>
+          <w:rFonts w:ascii="Times New Roman" w:hAnsi="Times New Roman" w:cs="Times New Roman"/>
+          <w:szCs w:val="22"/>
+          <w:lang w:val="en-US"/>
+        </w:rPr>
+        <w:t xml:space="preserve"> that are</w:t>
+      </w:r>
+      <w:r>
+        <w:rPr>
+          <w:rFonts w:ascii="Times New Roman" w:hAnsi="Times New Roman" w:cs="Times New Roman"/>
+          <w:szCs w:val="22"/>
+          <w:lang w:val="en-US"/>
+        </w:rPr>
+        <w:t xml:space="preserve"> completely organized </w:t>
+      </w:r>
+      <w:r>
+        <w:rPr>
+          <w:rFonts w:ascii="Times New Roman" w:hAnsi="Times New Roman" w:cs="Times New Roman"/>
+          <w:szCs w:val="22"/>
+          <w:lang w:val="en-US"/>
+        </w:rPr>
+        <w:t xml:space="preserve">and </w:t>
+      </w:r>
+      <w:r>
+        <w:rPr>
+          <w:rFonts w:ascii="Times New Roman" w:hAnsi="Times New Roman" w:cs="Times New Roman"/>
+          <w:szCs w:val="22"/>
+          <w:lang w:val="en-US"/>
+        </w:rPr>
+        <w:t xml:space="preserve">where nothing changes (or </w:t>
+      </w:r>
+      <w:r>
+        <w:rPr>
+          <w:rFonts w:ascii="Times New Roman" w:hAnsi="Times New Roman" w:cs="Times New Roman"/>
+          <w:szCs w:val="22"/>
+          <w:lang w:val="en-US"/>
+        </w:rPr>
+        <w:t xml:space="preserve">that </w:t>
+      </w:r>
+      <w:r>
+        <w:rPr>
+          <w:rFonts w:ascii="Times New Roman" w:hAnsi="Times New Roman" w:cs="Times New Roman"/>
+          <w:szCs w:val="22"/>
+          <w:lang w:val="en-US"/>
+        </w:rPr>
+        <w:t>only follow deterministic rules) are rigid</w:t>
+      </w:r>
+      <w:r>
+        <w:rPr>
+          <w:rFonts w:ascii="Times New Roman" w:hAnsi="Times New Roman" w:cs="Times New Roman"/>
+          <w:szCs w:val="22"/>
+          <w:lang w:val="en-US"/>
+        </w:rPr>
+        <w:t>;</w:t>
+      </w:r>
+      <w:r>
+        <w:rPr>
+          <w:rFonts w:ascii="Times New Roman" w:hAnsi="Times New Roman" w:cs="Times New Roman"/>
+          <w:szCs w:val="22"/>
+          <w:lang w:val="en-US"/>
+        </w:rPr>
+        <w:t xml:space="preserve"> they cannot adapt to </w:t>
+      </w:r>
+      <w:r>
+        <w:rPr>
+          <w:rFonts w:ascii="Times New Roman" w:hAnsi="Times New Roman" w:cs="Times New Roman"/>
+          <w:szCs w:val="22"/>
+          <w:lang w:val="en-US"/>
+        </w:rPr>
+        <w:t xml:space="preserve">differing or complex </w:t>
+      </w:r>
+      <w:r>
+        <w:rPr>
+          <w:rFonts w:ascii="Times New Roman" w:hAnsi="Times New Roman" w:cs="Times New Roman"/>
+          <w:szCs w:val="22"/>
+          <w:lang w:val="en-US"/>
+        </w:rPr>
+        <w:t xml:space="preserve">environments. </w:t>
+      </w:r>
+      <w:r>
+        <w:rPr>
+          <w:rFonts w:ascii="Times New Roman" w:hAnsi="Times New Roman" w:cs="Times New Roman"/>
+          <w:szCs w:val="22"/>
+          <w:lang w:val="en-US"/>
+        </w:rPr>
+        <w:t>On the other hand, s</w:t>
+      </w:r>
+      <w:r>
+        <w:rPr>
+          <w:rFonts w:ascii="Times New Roman" w:hAnsi="Times New Roman" w:cs="Times New Roman"/>
+          <w:szCs w:val="22"/>
+          <w:lang w:val="en-US"/>
+        </w:rPr>
+        <w:t xml:space="preserve">ystems </w:t>
+      </w:r>
+      <w:r>
+        <w:rPr>
+          <w:rFonts w:ascii="Times New Roman" w:hAnsi="Times New Roman" w:cs="Times New Roman"/>
+          <w:szCs w:val="22"/>
+          <w:lang w:val="en-US"/>
+        </w:rPr>
+        <w:t xml:space="preserve">that are </w:t>
+      </w:r>
+      <w:r>
+        <w:rPr>
+          <w:rFonts w:ascii="Times New Roman" w:hAnsi="Times New Roman" w:cs="Times New Roman"/>
+          <w:szCs w:val="22"/>
+          <w:lang w:val="en-US"/>
+        </w:rPr>
+        <w:t>completely random</w:t>
+      </w:r>
+      <w:r>
+        <w:rPr>
+          <w:rFonts w:ascii="Times New Roman" w:hAnsi="Times New Roman" w:cs="Times New Roman"/>
+          <w:szCs w:val="22"/>
+          <w:lang w:val="en-US"/>
+        </w:rPr>
+        <w:t xml:space="preserve"> have</w:t>
+      </w:r>
+      <w:r>
+        <w:rPr>
+          <w:rFonts w:ascii="Times New Roman" w:hAnsi="Times New Roman" w:cs="Times New Roman"/>
+          <w:szCs w:val="22"/>
+          <w:lang w:val="en-US"/>
+        </w:rPr>
+        <w:t xml:space="preserve">, by definition, no memory, </w:t>
+      </w:r>
+      <w:r>
+        <w:rPr>
+          <w:rFonts w:ascii="Times New Roman" w:hAnsi="Times New Roman" w:cs="Times New Roman"/>
+          <w:szCs w:val="22"/>
+          <w:lang w:val="en-US"/>
+        </w:rPr>
+        <w:t xml:space="preserve">thus </w:t>
+      </w:r>
+      <w:r>
+        <w:rPr>
+          <w:rFonts w:ascii="Times New Roman" w:hAnsi="Times New Roman" w:cs="Times New Roman"/>
+          <w:szCs w:val="22"/>
+          <w:lang w:val="en-US"/>
+        </w:rPr>
+        <w:t>the</w:t>
+      </w:r>
+      <w:r>
+        <w:rPr>
+          <w:rFonts w:ascii="Times New Roman" w:hAnsi="Times New Roman" w:cs="Times New Roman"/>
+          <w:szCs w:val="22"/>
+          <w:lang w:val="en-US"/>
+        </w:rPr>
+        <w:t xml:space="preserve"> s</w:t>
+      </w:r>
+      <w:r>
+        <w:rPr>
+          <w:rFonts w:ascii="Times New Roman" w:hAnsi="Times New Roman" w:cs="Times New Roman"/>
+          <w:szCs w:val="22"/>
+          <w:lang w:val="en-US"/>
+        </w:rPr>
+        <w:t>y</w:t>
+      </w:r>
+      <w:r>
+        <w:rPr>
+          <w:rFonts w:ascii="Times New Roman" w:hAnsi="Times New Roman" w:cs="Times New Roman"/>
+          <w:szCs w:val="22"/>
+          <w:lang w:val="en-US"/>
+        </w:rPr>
+        <w:t>stem</w:t>
+      </w:r>
+      <w:r>
+        <w:rPr>
+          <w:rFonts w:ascii="Times New Roman" w:hAnsi="Times New Roman" w:cs="Times New Roman"/>
+          <w:szCs w:val="22"/>
+          <w:lang w:val="en-US"/>
+        </w:rPr>
+        <w:t xml:space="preserve"> cannot learn from similar </w:t>
+      </w:r>
+      <w:r>
+        <w:rPr>
+          <w:rFonts w:ascii="Times New Roman" w:hAnsi="Times New Roman" w:cs="Times New Roman"/>
+          <w:szCs w:val="22"/>
+          <w:lang w:val="en-US"/>
+        </w:rPr>
+        <w:t xml:space="preserve">past </w:t>
+      </w:r>
+      <w:r>
+        <w:rPr>
+          <w:rFonts w:ascii="Times New Roman" w:hAnsi="Times New Roman" w:cs="Times New Roman"/>
+          <w:szCs w:val="22"/>
+          <w:lang w:val="en-US"/>
+        </w:rPr>
+        <w:t xml:space="preserve">situations and react appropriately. In an intermediate point are chaotic systems, </w:t>
+      </w:r>
+      <w:r>
+        <w:rPr>
+          <w:rFonts w:ascii="Times New Roman" w:hAnsi="Times New Roman" w:cs="Times New Roman"/>
+          <w:szCs w:val="22"/>
+          <w:lang w:val="en-US"/>
+        </w:rPr>
+        <w:t xml:space="preserve">which </w:t>
+      </w:r>
+      <w:r>
+        <w:rPr>
+          <w:rFonts w:ascii="Times New Roman" w:hAnsi="Times New Roman" w:cs="Times New Roman"/>
+          <w:szCs w:val="22"/>
+          <w:lang w:val="en-US"/>
+        </w:rPr>
+        <w:t>can adapt better to extreme event</w:t>
+      </w:r>
+      <w:r>
+        <w:rPr>
+          <w:rFonts w:ascii="Times New Roman" w:hAnsi="Times New Roman" w:cs="Times New Roman"/>
+          <w:szCs w:val="22"/>
+          <w:lang w:val="en-US"/>
+        </w:rPr>
+        <w:t>s</w:t>
+      </w:r>
+      <w:r>
+        <w:rPr>
+          <w:rFonts w:ascii="Times New Roman" w:hAnsi="Times New Roman" w:cs="Times New Roman"/>
+          <w:szCs w:val="22"/>
+          <w:lang w:val="en-US"/>
+        </w:rPr>
+        <w:t xml:space="preserve"> </w:t>
+      </w:r>
+      <w:r>
+        <w:rPr>
+          <w:rFonts w:ascii="Times New Roman" w:hAnsi="Times New Roman" w:cs="Times New Roman"/>
+          <w:noProof/>
+          <w:szCs w:val="22"/>
+          <w:lang w:val="en-US"/>
+        </w:rPr>
+        <w:t>(Langton</w:t>
+      </w:r>
+      <w:r>
+        <w:rPr>
+          <w:rFonts w:ascii="Times New Roman" w:hAnsi="Times New Roman" w:cs="Times New Roman"/>
+          <w:noProof/>
+          <w:szCs w:val="22"/>
+          <w:lang w:val="en-US"/>
+        </w:rPr>
+        <w:t>,</w:t>
+      </w:r>
+      <w:r>
+        <w:rPr>
+          <w:rFonts w:ascii="Times New Roman" w:hAnsi="Times New Roman" w:cs="Times New Roman"/>
+          <w:noProof/>
+          <w:szCs w:val="22"/>
+          <w:lang w:val="en-US"/>
+        </w:rPr>
+        <w:t xml:space="preserve"> 1990)</w:t>
+      </w:r>
+      <w:r>
+        <w:rPr>
+          <w:rFonts w:ascii="Times New Roman" w:hAnsi="Times New Roman" w:cs="Times New Roman"/>
+          <w:szCs w:val="22"/>
+          <w:lang w:val="en-US"/>
+        </w:rPr>
+        <w:t xml:space="preserve"> and can generate self-organized structures. In </w:t>
+      </w:r>
+      <w:r>
+        <w:rPr>
+          <w:rFonts w:ascii="Times New Roman" w:hAnsi="Times New Roman" w:cs="Times New Roman"/>
+          <w:noProof/>
+          <w:szCs w:val="22"/>
+          <w:lang w:val="en-US"/>
+        </w:rPr>
+        <w:t>(Kauffman</w:t>
+      </w:r>
+      <w:r>
+        <w:rPr>
+          <w:rFonts w:ascii="Times New Roman" w:hAnsi="Times New Roman" w:cs="Times New Roman"/>
+          <w:noProof/>
+          <w:szCs w:val="22"/>
+          <w:lang w:val="en-US"/>
+        </w:rPr>
+        <w:t>,</w:t>
+      </w:r>
+      <w:r>
+        <w:rPr>
+          <w:rFonts w:ascii="Times New Roman" w:hAnsi="Times New Roman" w:cs="Times New Roman"/>
+          <w:noProof/>
+          <w:szCs w:val="22"/>
+          <w:lang w:val="en-US"/>
+        </w:rPr>
+        <w:t xml:space="preserve"> 2000)</w:t>
+      </w:r>
+      <w:r>
+        <w:rPr>
+          <w:rFonts w:ascii="Times New Roman" w:hAnsi="Times New Roman" w:cs="Times New Roman"/>
+          <w:szCs w:val="22"/>
+          <w:lang w:val="en-US"/>
+        </w:rPr>
+        <w:t xml:space="preserve"> </w:t>
+      </w:r>
+      <w:r>
+        <w:rPr>
+          <w:rFonts w:ascii="Times New Roman" w:hAnsi="Times New Roman" w:cs="Times New Roman"/>
+          <w:szCs w:val="22"/>
+          <w:lang w:val="en-US"/>
+        </w:rPr>
+        <w:t xml:space="preserve">it </w:t>
+      </w:r>
+      <w:r>
+        <w:rPr>
+          <w:rFonts w:ascii="Times New Roman" w:hAnsi="Times New Roman" w:cs="Times New Roman"/>
+          <w:szCs w:val="22"/>
+          <w:lang w:val="en-US"/>
+        </w:rPr>
+        <w:t xml:space="preserve">is mentioned that the </w:t>
+      </w:r>
+      <w:r>
+        <w:rPr>
+          <w:rFonts w:ascii="Times New Roman" w:hAnsi="Times New Roman" w:cs="Times New Roman"/>
+          <w:szCs w:val="22"/>
+          <w:lang w:val="en-US"/>
+        </w:rPr>
+        <w:t xml:space="preserve">complexity of the </w:t>
+      </w:r>
+      <w:r>
+        <w:rPr>
+          <w:rFonts w:ascii="Times New Roman" w:hAnsi="Times New Roman" w:cs="Times New Roman"/>
+          <w:szCs w:val="22"/>
+          <w:lang w:val="en-US"/>
+        </w:rPr>
+        <w:t xml:space="preserve">universe is due to </w:t>
+      </w:r>
+      <w:r>
+        <w:rPr>
+          <w:rFonts w:ascii="Times New Roman" w:hAnsi="Times New Roman" w:cs="Times New Roman"/>
+          <w:szCs w:val="22"/>
+          <w:lang w:val="en-US"/>
+        </w:rPr>
+        <w:t xml:space="preserve">the fact that </w:t>
+      </w:r>
+      <w:r>
+        <w:rPr>
+          <w:rFonts w:ascii="Times New Roman" w:hAnsi="Times New Roman" w:cs="Times New Roman"/>
+          <w:szCs w:val="22"/>
+          <w:lang w:val="en-US"/>
+        </w:rPr>
+        <w:t xml:space="preserve">it is not </w:t>
+      </w:r>
+      <w:proofErr w:type="spellStart"/>
+      <w:r>
+        <w:rPr>
+          <w:rFonts w:ascii="Times New Roman" w:hAnsi="Times New Roman" w:cs="Times New Roman"/>
+          <w:szCs w:val="22"/>
+          <w:lang w:val="en-US"/>
+        </w:rPr>
+        <w:t>ergodic</w:t>
+      </w:r>
+      <w:proofErr w:type="spellEnd"/>
+      <w:r>
+        <w:rPr>
+          <w:rFonts w:ascii="Times New Roman" w:hAnsi="Times New Roman" w:cs="Times New Roman"/>
+          <w:szCs w:val="22"/>
+          <w:lang w:val="en-US"/>
+        </w:rPr>
+        <w:t>, i</w:t>
+      </w:r>
+      <w:r>
+        <w:rPr>
+          <w:rFonts w:ascii="Times New Roman" w:hAnsi="Times New Roman" w:cs="Times New Roman"/>
+          <w:szCs w:val="22"/>
+          <w:lang w:val="en-US"/>
+        </w:rPr>
+        <w:t>.</w:t>
+      </w:r>
+      <w:r>
+        <w:rPr>
+          <w:rFonts w:ascii="Times New Roman" w:hAnsi="Times New Roman" w:cs="Times New Roman"/>
+          <w:szCs w:val="22"/>
+          <w:lang w:val="en-US"/>
+        </w:rPr>
+        <w:t>e</w:t>
+      </w:r>
+      <w:r>
+        <w:rPr>
+          <w:rFonts w:ascii="Times New Roman" w:hAnsi="Times New Roman" w:cs="Times New Roman"/>
+          <w:szCs w:val="22"/>
+          <w:lang w:val="en-US"/>
+        </w:rPr>
+        <w:t>.</w:t>
+      </w:r>
+      <w:r>
+        <w:rPr>
+          <w:rFonts w:ascii="Times New Roman" w:hAnsi="Times New Roman" w:cs="Times New Roman"/>
+          <w:szCs w:val="22"/>
+          <w:lang w:val="en-US"/>
+        </w:rPr>
+        <w:t xml:space="preserve"> all </w:t>
+      </w:r>
+      <w:r>
+        <w:rPr>
+          <w:rFonts w:ascii="Times New Roman" w:hAnsi="Times New Roman" w:cs="Times New Roman"/>
+          <w:szCs w:val="22"/>
+          <w:lang w:val="en-US"/>
+        </w:rPr>
+        <w:t xml:space="preserve">possible </w:t>
+      </w:r>
+      <w:r>
+        <w:rPr>
+          <w:rFonts w:ascii="Times New Roman" w:hAnsi="Times New Roman" w:cs="Times New Roman"/>
+          <w:szCs w:val="22"/>
+          <w:lang w:val="en-US"/>
+        </w:rPr>
+        <w:t>configurations have not been explored. This could expla</w:t>
+      </w:r>
+      <w:r>
+        <w:rPr>
+          <w:rFonts w:ascii="Times New Roman" w:hAnsi="Times New Roman" w:cs="Times New Roman"/>
+          <w:szCs w:val="22"/>
+          <w:lang w:val="en-US"/>
+        </w:rPr>
+        <w:t>i</w:t>
+      </w:r>
+      <w:r>
+        <w:rPr>
+          <w:rFonts w:ascii="Times New Roman" w:hAnsi="Times New Roman" w:cs="Times New Roman"/>
+          <w:szCs w:val="22"/>
+          <w:lang w:val="en-US"/>
+        </w:rPr>
+        <w:t xml:space="preserve">n the loss of </w:t>
+      </w:r>
+      <w:r>
+        <w:rPr>
+          <w:rFonts w:ascii="Times New Roman" w:hAnsi="Times New Roman" w:cs="Times New Roman"/>
+          <w:szCs w:val="22"/>
+          <w:lang w:val="en-US"/>
+        </w:rPr>
+        <w:t xml:space="preserve">the </w:t>
+      </w:r>
+      <w:r>
+        <w:rPr>
+          <w:rFonts w:ascii="Times New Roman" w:hAnsi="Times New Roman" w:cs="Times New Roman"/>
+          <w:szCs w:val="22"/>
+          <w:lang w:val="en-US"/>
+        </w:rPr>
+        <w:t xml:space="preserve">small world phenomenon </w:t>
+      </w:r>
+      <w:r>
+        <w:rPr>
+          <w:rFonts w:ascii="Times New Roman" w:hAnsi="Times New Roman" w:cs="Times New Roman"/>
+          <w:szCs w:val="22"/>
+          <w:lang w:val="en-US"/>
+        </w:rPr>
+        <w:t xml:space="preserve">in our study </w:t>
+      </w:r>
+      <w:r>
+        <w:rPr>
+          <w:rFonts w:ascii="Times New Roman" w:hAnsi="Times New Roman" w:cs="Times New Roman"/>
+          <w:szCs w:val="22"/>
+          <w:lang w:val="en-US"/>
+        </w:rPr>
+        <w:t xml:space="preserve">when </w:t>
+      </w:r>
+      <w:r>
+        <w:rPr>
+          <w:rFonts w:ascii="Times New Roman" w:hAnsi="Times New Roman" w:cs="Times New Roman"/>
+          <w:szCs w:val="22"/>
+          <w:lang w:val="en-US"/>
+        </w:rPr>
+        <w:t xml:space="preserve">the </w:t>
+      </w:r>
+      <w:r>
+        <w:rPr>
+          <w:rFonts w:ascii="Times New Roman" w:hAnsi="Times New Roman" w:cs="Times New Roman"/>
+          <w:szCs w:val="22"/>
+          <w:lang w:val="en-US"/>
+        </w:rPr>
+        <w:t xml:space="preserve">time units in the simulation </w:t>
+      </w:r>
+      <w:r>
+        <w:rPr>
+          <w:rFonts w:ascii="Times New Roman" w:hAnsi="Times New Roman" w:cs="Times New Roman"/>
+          <w:szCs w:val="22"/>
+          <w:lang w:val="en-US"/>
+        </w:rPr>
+        <w:t>we</w:t>
+      </w:r>
+      <w:r>
+        <w:rPr>
+          <w:rFonts w:ascii="Times New Roman" w:hAnsi="Times New Roman" w:cs="Times New Roman"/>
+          <w:szCs w:val="22"/>
+          <w:lang w:val="en-US"/>
+        </w:rPr>
+        <w:t>re too large.</w:t>
+      </w:r>
+      <w:r>
+        <w:rPr>
+          <w:rFonts w:ascii="Times New Roman" w:hAnsi="Times New Roman" w:cs="Times New Roman"/>
+          <w:szCs w:val="22"/>
+          <w:lang w:val="en-US"/>
+        </w:rPr>
+        <w:t xml:space="preserve"> </w:t>
+      </w:r>
+      <w:r>
+        <w:rPr>
+          <w:rFonts w:ascii="Times New Roman" w:hAnsi="Times New Roman" w:cs="Times New Roman"/>
+          <w:szCs w:val="22"/>
+          <w:lang w:val="en-US"/>
+        </w:rPr>
+        <w:t xml:space="preserve">At the same time, individual capacity cannot be too </w:t>
+      </w:r>
+      <w:r>
+        <w:rPr>
+          <w:rFonts w:ascii="Times New Roman" w:hAnsi="Times New Roman" w:cs="Times New Roman"/>
+          <w:szCs w:val="22"/>
+          <w:lang w:val="en-US"/>
+        </w:rPr>
+        <w:t>low (values of k</w:t>
+      </w:r>
+      <w:r>
+        <w:rPr>
+          <w:rFonts w:ascii="Times New Roman" w:hAnsi="Times New Roman" w:cs="Times New Roman"/>
+          <w:szCs w:val="22"/>
+          <w:lang w:val="en-US"/>
+        </w:rPr>
+        <w:t xml:space="preserve"> </w:t>
+      </w:r>
+      <w:r>
+        <w:rPr>
+          <w:rFonts w:ascii="Times New Roman" w:hAnsi="Times New Roman" w:cs="Times New Roman"/>
+          <w:szCs w:val="22"/>
+          <w:lang w:val="en-US"/>
+        </w:rPr>
+        <w:t>&lt;</w:t>
+      </w:r>
+      <w:r>
+        <w:rPr>
+          <w:rFonts w:ascii="Times New Roman" w:hAnsi="Times New Roman" w:cs="Times New Roman"/>
+          <w:szCs w:val="22"/>
+          <w:lang w:val="en-US"/>
+        </w:rPr>
+        <w:t xml:space="preserve"> </w:t>
+      </w:r>
+      <w:r>
+        <w:rPr>
+          <w:rFonts w:ascii="Times New Roman" w:hAnsi="Times New Roman" w:cs="Times New Roman"/>
+          <w:szCs w:val="22"/>
+          <w:lang w:val="en-US"/>
+        </w:rPr>
+        <w:t>3)</w:t>
+      </w:r>
+      <w:r>
+        <w:rPr>
+          <w:rFonts w:ascii="Times New Roman" w:hAnsi="Times New Roman" w:cs="Times New Roman"/>
+          <w:szCs w:val="22"/>
+          <w:lang w:val="en-US"/>
+        </w:rPr>
+        <w:t xml:space="preserve"> otherwise the system becomes quite similar to a random network. The study of these </w:t>
+      </w:r>
+      <w:proofErr w:type="spellStart"/>
+      <w:r>
+        <w:rPr>
+          <w:rFonts w:ascii="Times New Roman" w:hAnsi="Times New Roman" w:cs="Times New Roman"/>
+          <w:szCs w:val="22"/>
+          <w:lang w:val="en-US"/>
+        </w:rPr>
+        <w:t>umbrals</w:t>
+      </w:r>
+      <w:proofErr w:type="spellEnd"/>
+      <w:r>
+        <w:rPr>
+          <w:rFonts w:ascii="Times New Roman" w:hAnsi="Times New Roman" w:cs="Times New Roman"/>
+          <w:szCs w:val="22"/>
+          <w:lang w:val="en-US"/>
+        </w:rPr>
+        <w:t xml:space="preserve"> is proposed for future work.</w:t>
       </w:r>
     </w:p>
     <w:p>
@@ -6983,189 +8958,59 @@
           <w:szCs w:val="22"/>
           <w:lang w:val="en-US"/>
         </w:rPr>
-        <w:t xml:space="preserve">Intelligence is hard to define </w:t>
-      </w:r>
-      <w:r>
-        <w:rPr>
-          <w:rFonts w:ascii="Times New Roman" w:hAnsi="Times New Roman" w:cs="Times New Roman"/>
-          <w:szCs w:val="22"/>
-          <w:lang w:val="en-US"/>
-        </w:rPr>
-        <w:t xml:space="preserve">in a </w:t>
-      </w:r>
-      <w:r>
-        <w:rPr>
-          <w:rFonts w:ascii="Times New Roman" w:hAnsi="Times New Roman" w:cs="Times New Roman"/>
-          <w:szCs w:val="22"/>
-          <w:lang w:val="en-US"/>
-        </w:rPr>
-        <w:t>rigorous</w:t>
-      </w:r>
-      <w:r>
-        <w:rPr>
-          <w:rFonts w:ascii="Times New Roman" w:hAnsi="Times New Roman" w:cs="Times New Roman"/>
-          <w:szCs w:val="22"/>
-          <w:lang w:val="en-US"/>
-        </w:rPr>
-        <w:t xml:space="preserve"> way</w:t>
-      </w:r>
-      <w:r>
-        <w:rPr>
-          <w:rFonts w:ascii="Times New Roman" w:hAnsi="Times New Roman" w:cs="Times New Roman"/>
-          <w:szCs w:val="22"/>
-          <w:lang w:val="en-US"/>
-        </w:rPr>
-        <w:t xml:space="preserve">, but </w:t>
-      </w:r>
-      <w:r>
-        <w:rPr>
-          <w:rFonts w:ascii="Times New Roman" w:hAnsi="Times New Roman" w:cs="Times New Roman"/>
-          <w:szCs w:val="22"/>
-          <w:lang w:val="en-US"/>
-        </w:rPr>
-        <w:t xml:space="preserve">it </w:t>
-      </w:r>
-      <w:r>
-        <w:rPr>
-          <w:rFonts w:ascii="Times New Roman" w:hAnsi="Times New Roman" w:cs="Times New Roman"/>
-          <w:szCs w:val="22"/>
-          <w:lang w:val="en-US"/>
-        </w:rPr>
-        <w:t xml:space="preserve">is related </w:t>
-      </w:r>
-      <w:r>
-        <w:rPr>
-          <w:rFonts w:ascii="Times New Roman" w:hAnsi="Times New Roman" w:cs="Times New Roman"/>
-          <w:szCs w:val="22"/>
-          <w:lang w:val="en-US"/>
-        </w:rPr>
-        <w:t xml:space="preserve">to the </w:t>
-      </w:r>
-      <w:r>
-        <w:rPr>
-          <w:rFonts w:ascii="Times New Roman" w:hAnsi="Times New Roman" w:cs="Times New Roman"/>
-          <w:szCs w:val="22"/>
-          <w:lang w:val="en-US"/>
-        </w:rPr>
-        <w:t>perce</w:t>
-      </w:r>
-      <w:r>
-        <w:rPr>
-          <w:rFonts w:ascii="Times New Roman" w:hAnsi="Times New Roman" w:cs="Times New Roman"/>
-          <w:szCs w:val="22"/>
-          <w:lang w:val="en-US"/>
-        </w:rPr>
-        <w:t>ption</w:t>
-      </w:r>
-      <w:r>
-        <w:rPr>
-          <w:rFonts w:ascii="Times New Roman" w:hAnsi="Times New Roman" w:cs="Times New Roman"/>
-          <w:szCs w:val="22"/>
-          <w:lang w:val="en-US"/>
-        </w:rPr>
-        <w:t>, adapt</w:t>
-      </w:r>
-      <w:r>
-        <w:rPr>
-          <w:rFonts w:ascii="Times New Roman" w:hAnsi="Times New Roman" w:cs="Times New Roman"/>
-          <w:szCs w:val="22"/>
-          <w:lang w:val="en-US"/>
-        </w:rPr>
-        <w:t>ation</w:t>
-      </w:r>
-      <w:r>
-        <w:rPr>
-          <w:rFonts w:ascii="Times New Roman" w:hAnsi="Times New Roman" w:cs="Times New Roman"/>
-          <w:szCs w:val="22"/>
-          <w:lang w:val="en-US"/>
-        </w:rPr>
-        <w:t xml:space="preserve"> and even modif</w:t>
-      </w:r>
-      <w:r>
-        <w:rPr>
-          <w:rFonts w:ascii="Times New Roman" w:hAnsi="Times New Roman" w:cs="Times New Roman"/>
-          <w:szCs w:val="22"/>
-          <w:lang w:val="en-US"/>
-        </w:rPr>
-        <w:t>ication</w:t>
-      </w:r>
-      <w:r>
-        <w:rPr>
-          <w:rFonts w:ascii="Times New Roman" w:hAnsi="Times New Roman" w:cs="Times New Roman"/>
-          <w:szCs w:val="22"/>
-          <w:lang w:val="en-US"/>
-        </w:rPr>
-        <w:t xml:space="preserve"> of an</w:t>
-      </w:r>
-      <w:r>
-        <w:rPr>
-          <w:rFonts w:ascii="Times New Roman" w:hAnsi="Times New Roman" w:cs="Times New Roman"/>
-          <w:szCs w:val="22"/>
-          <w:lang w:val="en-US"/>
-        </w:rPr>
-        <w:t xml:space="preserve"> environment, </w:t>
-      </w:r>
-      <w:r>
-        <w:rPr>
-          <w:rFonts w:ascii="Times New Roman" w:hAnsi="Times New Roman" w:cs="Times New Roman"/>
-          <w:szCs w:val="22"/>
-          <w:lang w:val="en-US"/>
-        </w:rPr>
-        <w:t xml:space="preserve">for the purpose of </w:t>
-      </w:r>
-      <w:r>
-        <w:rPr>
-          <w:rFonts w:ascii="Times New Roman" w:hAnsi="Times New Roman" w:cs="Times New Roman"/>
-          <w:szCs w:val="22"/>
-          <w:lang w:val="en-US"/>
-        </w:rPr>
-        <w:t>surviv</w:t>
-      </w:r>
-      <w:r>
-        <w:rPr>
-          <w:rFonts w:ascii="Times New Roman" w:hAnsi="Times New Roman" w:cs="Times New Roman"/>
-          <w:szCs w:val="22"/>
-          <w:lang w:val="en-US"/>
-        </w:rPr>
-        <w:t>al</w:t>
-      </w:r>
-      <w:r>
-        <w:rPr>
-          <w:rFonts w:ascii="Times New Roman" w:hAnsi="Times New Roman" w:cs="Times New Roman"/>
-          <w:szCs w:val="22"/>
-          <w:lang w:val="en-US"/>
-        </w:rPr>
-        <w:t xml:space="preserve"> and reproduc</w:t>
-      </w:r>
-      <w:r>
-        <w:rPr>
-          <w:rFonts w:ascii="Times New Roman" w:hAnsi="Times New Roman" w:cs="Times New Roman"/>
-          <w:szCs w:val="22"/>
-          <w:lang w:val="en-US"/>
-        </w:rPr>
-        <w:t>tion</w:t>
-      </w:r>
-      <w:r>
-        <w:rPr>
-          <w:rFonts w:ascii="Times New Roman" w:hAnsi="Times New Roman" w:cs="Times New Roman"/>
-          <w:szCs w:val="22"/>
-          <w:lang w:val="en-US"/>
-        </w:rPr>
-        <w:t xml:space="preserve"> </w:t>
-      </w:r>
-      <w:r>
-        <w:rPr>
-          <w:rFonts w:ascii="Times New Roman" w:hAnsi="Times New Roman" w:cs="Times New Roman"/>
-          <w:noProof/>
-          <w:szCs w:val="22"/>
-          <w:lang w:val="en-US"/>
-        </w:rPr>
-        <w:t>(Dawkins</w:t>
-      </w:r>
-      <w:r>
-        <w:rPr>
-          <w:rFonts w:ascii="Times New Roman" w:hAnsi="Times New Roman" w:cs="Times New Roman"/>
-          <w:noProof/>
+        <w:t xml:space="preserve">We understand wiki systems as </w:t>
+      </w:r>
+      <w:r>
+        <w:rPr>
+          <w:rFonts w:ascii="Times New Roman" w:hAnsi="Times New Roman" w:cs="Times New Roman"/>
+          <w:szCs w:val="22"/>
+          <w:lang w:val="en-US"/>
+        </w:rPr>
+        <w:t xml:space="preserve">resulting from </w:t>
+      </w:r>
+      <w:r>
+        <w:rPr>
+          <w:rFonts w:ascii="Times New Roman" w:hAnsi="Times New Roman" w:cs="Times New Roman"/>
+          <w:szCs w:val="22"/>
+          <w:lang w:val="en-US"/>
+        </w:rPr>
+        <w:t xml:space="preserve">a cumulative process, whereby the accumulation of editions goes towards the development of wiki pages. Thus, the more editions there are, the better the wiki page (more visible, more votes and/or more edited); furthermore, the more editions a wiki page receives, the more editions it is likely to receive in the future. This reinforcement cycle of the wiki system transforms a random network into a small world network of co-authors or co-editors. The model presented here is thus </w:t>
+      </w:r>
+      <w:r>
+        <w:rPr>
+          <w:rFonts w:ascii="Times New Roman" w:hAnsi="Times New Roman" w:cs="Times New Roman"/>
+          <w:szCs w:val="22"/>
+          <w:lang w:val="en-US"/>
+        </w:rPr>
+        <w:t xml:space="preserve">an </w:t>
+      </w:r>
+      <w:r>
+        <w:rPr>
+          <w:rFonts w:ascii="Times New Roman" w:hAnsi="Times New Roman" w:cs="Times New Roman"/>
+          <w:szCs w:val="22"/>
+          <w:lang w:val="en-US"/>
+        </w:rPr>
+        <w:t xml:space="preserve">accumulative system, where there is no loss of information (no loss of nodes or edges). It is proposed that </w:t>
+      </w:r>
+      <w:r>
+        <w:rPr>
+          <w:rFonts w:ascii="Times New Roman" w:hAnsi="Times New Roman" w:cs="Times New Roman"/>
+          <w:szCs w:val="22"/>
+          <w:lang w:val="en-US"/>
+        </w:rPr>
+        <w:t xml:space="preserve">in </w:t>
+      </w:r>
+      <w:r>
+        <w:rPr>
+          <w:rFonts w:ascii="Times New Roman" w:hAnsi="Times New Roman" w:cs="Times New Roman"/>
+          <w:szCs w:val="22"/>
+          <w:lang w:val="en-US"/>
+        </w:rPr>
+        <w:t>future work</w:t>
+      </w:r>
+      <w:r>
+        <w:rPr>
+          <w:rFonts w:ascii="Times New Roman" w:hAnsi="Times New Roman" w:cs="Times New Roman"/>
           <w:szCs w:val="22"/>
           <w:lang w:val="en-US"/>
         </w:rPr>
@@ -7174,361 +9019,34 @@
       <w:r>
         <w:rPr>
           <w:rFonts w:ascii="Times New Roman" w:hAnsi="Times New Roman" w:cs="Times New Roman"/>
-          <w:noProof/>
-          <w:szCs w:val="22"/>
-          <w:lang w:val="en-US"/>
-        </w:rPr>
-        <w:t xml:space="preserve"> 1986)</w:t>
-      </w:r>
-      <w:r>
-        <w:rPr>
-          <w:rFonts w:ascii="Times New Roman" w:hAnsi="Times New Roman" w:cs="Times New Roman"/>
-          <w:szCs w:val="22"/>
-          <w:lang w:val="en-US"/>
-        </w:rPr>
-        <w:t>. Systems</w:t>
-      </w:r>
-      <w:r>
-        <w:rPr>
-          <w:rFonts w:ascii="Times New Roman" w:hAnsi="Times New Roman" w:cs="Times New Roman"/>
-          <w:szCs w:val="22"/>
-          <w:lang w:val="en-US"/>
-        </w:rPr>
-        <w:t xml:space="preserve"> that are</w:t>
-      </w:r>
-      <w:r>
-        <w:rPr>
-          <w:rFonts w:ascii="Times New Roman" w:hAnsi="Times New Roman" w:cs="Times New Roman"/>
-          <w:szCs w:val="22"/>
-          <w:lang w:val="en-US"/>
-        </w:rPr>
-        <w:t xml:space="preserve"> completely organized </w:t>
-      </w:r>
-      <w:r>
-        <w:rPr>
-          <w:rFonts w:ascii="Times New Roman" w:hAnsi="Times New Roman" w:cs="Times New Roman"/>
-          <w:szCs w:val="22"/>
-          <w:lang w:val="en-US"/>
-        </w:rPr>
-        <w:t xml:space="preserve">and </w:t>
-      </w:r>
-      <w:r>
-        <w:rPr>
-          <w:rFonts w:ascii="Times New Roman" w:hAnsi="Times New Roman" w:cs="Times New Roman"/>
-          <w:szCs w:val="22"/>
-          <w:lang w:val="en-US"/>
-        </w:rPr>
-        <w:t xml:space="preserve">where nothing changes (or </w:t>
-      </w:r>
-      <w:r>
-        <w:rPr>
-          <w:rFonts w:ascii="Times New Roman" w:hAnsi="Times New Roman" w:cs="Times New Roman"/>
-          <w:szCs w:val="22"/>
-          <w:lang w:val="en-US"/>
-        </w:rPr>
-        <w:t xml:space="preserve">that </w:t>
-      </w:r>
-      <w:r>
-        <w:rPr>
-          <w:rFonts w:ascii="Times New Roman" w:hAnsi="Times New Roman" w:cs="Times New Roman"/>
-          <w:szCs w:val="22"/>
-          <w:lang w:val="en-US"/>
-        </w:rPr>
-        <w:t>only follow deterministic rules) are rigid</w:t>
-      </w:r>
-      <w:r>
-        <w:rPr>
-          <w:rFonts w:ascii="Times New Roman" w:hAnsi="Times New Roman" w:cs="Times New Roman"/>
-          <w:szCs w:val="22"/>
-          <w:lang w:val="en-US"/>
-        </w:rPr>
-        <w:t>;</w:t>
-      </w:r>
-      <w:r>
-        <w:rPr>
-          <w:rFonts w:ascii="Times New Roman" w:hAnsi="Times New Roman" w:cs="Times New Roman"/>
-          <w:szCs w:val="22"/>
-          <w:lang w:val="en-US"/>
-        </w:rPr>
-        <w:t xml:space="preserve"> they cannot adapt to </w:t>
-      </w:r>
-      <w:r>
-        <w:rPr>
-          <w:rFonts w:ascii="Times New Roman" w:hAnsi="Times New Roman" w:cs="Times New Roman"/>
-          <w:szCs w:val="22"/>
-          <w:lang w:val="en-US"/>
-        </w:rPr>
-        <w:t xml:space="preserve">differing or complex </w:t>
-      </w:r>
-      <w:r>
-        <w:rPr>
-          <w:rFonts w:ascii="Times New Roman" w:hAnsi="Times New Roman" w:cs="Times New Roman"/>
-          <w:szCs w:val="22"/>
-          <w:lang w:val="en-US"/>
-        </w:rPr>
-        <w:t xml:space="preserve">environments. </w:t>
-      </w:r>
-      <w:r>
-        <w:rPr>
-          <w:rFonts w:ascii="Times New Roman" w:hAnsi="Times New Roman" w:cs="Times New Roman"/>
-          <w:szCs w:val="22"/>
-          <w:lang w:val="en-US"/>
-        </w:rPr>
-        <w:t>On the other hand, s</w:t>
-      </w:r>
-      <w:r>
-        <w:rPr>
-          <w:rFonts w:ascii="Times New Roman" w:hAnsi="Times New Roman" w:cs="Times New Roman"/>
-          <w:szCs w:val="22"/>
-          <w:lang w:val="en-US"/>
-        </w:rPr>
-        <w:t xml:space="preserve">ystems </w:t>
-      </w:r>
-      <w:r>
-        <w:rPr>
-          <w:rFonts w:ascii="Times New Roman" w:hAnsi="Times New Roman" w:cs="Times New Roman"/>
-          <w:szCs w:val="22"/>
-          <w:lang w:val="en-US"/>
-        </w:rPr>
-        <w:t xml:space="preserve">that are </w:t>
-      </w:r>
-      <w:r>
-        <w:rPr>
-          <w:rFonts w:ascii="Times New Roman" w:hAnsi="Times New Roman" w:cs="Times New Roman"/>
-          <w:szCs w:val="22"/>
-          <w:lang w:val="en-US"/>
-        </w:rPr>
-        <w:t>completely random</w:t>
-      </w:r>
-      <w:r>
-        <w:rPr>
-          <w:rFonts w:ascii="Times New Roman" w:hAnsi="Times New Roman" w:cs="Times New Roman"/>
-          <w:szCs w:val="22"/>
-          <w:lang w:val="en-US"/>
-        </w:rPr>
-        <w:t xml:space="preserve"> have</w:t>
-      </w:r>
-      <w:r>
-        <w:rPr>
-          <w:rFonts w:ascii="Times New Roman" w:hAnsi="Times New Roman" w:cs="Times New Roman"/>
-          <w:szCs w:val="22"/>
-          <w:lang w:val="en-US"/>
-        </w:rPr>
-        <w:t xml:space="preserve">, by definition, no memory, </w:t>
-      </w:r>
-      <w:r>
-        <w:rPr>
-          <w:rFonts w:ascii="Times New Roman" w:hAnsi="Times New Roman" w:cs="Times New Roman"/>
-          <w:szCs w:val="22"/>
-          <w:lang w:val="en-US"/>
-        </w:rPr>
-        <w:t xml:space="preserve">thus </w:t>
-      </w:r>
-      <w:r>
-        <w:rPr>
-          <w:rFonts w:ascii="Times New Roman" w:hAnsi="Times New Roman" w:cs="Times New Roman"/>
-          <w:szCs w:val="22"/>
-          <w:lang w:val="en-US"/>
-        </w:rPr>
-        <w:t>the</w:t>
-      </w:r>
-      <w:r>
-        <w:rPr>
-          <w:rFonts w:ascii="Times New Roman" w:hAnsi="Times New Roman" w:cs="Times New Roman"/>
-          <w:szCs w:val="22"/>
-          <w:lang w:val="en-US"/>
-        </w:rPr>
-        <w:t xml:space="preserve"> s</w:t>
-      </w:r>
-      <w:r>
-        <w:rPr>
-          <w:rFonts w:ascii="Times New Roman" w:hAnsi="Times New Roman" w:cs="Times New Roman"/>
-          <w:szCs w:val="22"/>
-          <w:lang w:val="en-US"/>
-        </w:rPr>
-        <w:t>y</w:t>
-      </w:r>
-      <w:r>
-        <w:rPr>
-          <w:rFonts w:ascii="Times New Roman" w:hAnsi="Times New Roman" w:cs="Times New Roman"/>
-          <w:szCs w:val="22"/>
-          <w:lang w:val="en-US"/>
-        </w:rPr>
-        <w:t>stem</w:t>
-      </w:r>
-      <w:r>
-        <w:rPr>
-          <w:rFonts w:ascii="Times New Roman" w:hAnsi="Times New Roman" w:cs="Times New Roman"/>
-          <w:szCs w:val="22"/>
-          <w:lang w:val="en-US"/>
-        </w:rPr>
-        <w:t xml:space="preserve"> cannot learn from similar </w:t>
-      </w:r>
-      <w:r>
-        <w:rPr>
-          <w:rFonts w:ascii="Times New Roman" w:hAnsi="Times New Roman" w:cs="Times New Roman"/>
-          <w:szCs w:val="22"/>
-          <w:lang w:val="en-US"/>
-        </w:rPr>
-        <w:t xml:space="preserve">past </w:t>
-      </w:r>
-      <w:r>
-        <w:rPr>
-          <w:rFonts w:ascii="Times New Roman" w:hAnsi="Times New Roman" w:cs="Times New Roman"/>
-          <w:szCs w:val="22"/>
-          <w:lang w:val="en-US"/>
-        </w:rPr>
-        <w:t xml:space="preserve">situations and react appropriately. In an intermediate point are chaotic systems, </w:t>
-      </w:r>
-      <w:r>
-        <w:rPr>
-          <w:rFonts w:ascii="Times New Roman" w:hAnsi="Times New Roman" w:cs="Times New Roman"/>
-          <w:szCs w:val="22"/>
-          <w:lang w:val="en-US"/>
-        </w:rPr>
-        <w:t xml:space="preserve">which </w:t>
-      </w:r>
-      <w:r>
-        <w:rPr>
-          <w:rFonts w:ascii="Times New Roman" w:hAnsi="Times New Roman" w:cs="Times New Roman"/>
-          <w:szCs w:val="22"/>
-          <w:lang w:val="en-US"/>
-        </w:rPr>
-        <w:t>can adapt better to extreme event</w:t>
-      </w:r>
-      <w:r>
-        <w:rPr>
-          <w:rFonts w:ascii="Times New Roman" w:hAnsi="Times New Roman" w:cs="Times New Roman"/>
-          <w:szCs w:val="22"/>
-          <w:lang w:val="en-US"/>
-        </w:rPr>
-        <w:t>s</w:t>
-      </w:r>
-      <w:r>
-        <w:rPr>
-          <w:rFonts w:ascii="Times New Roman" w:hAnsi="Times New Roman" w:cs="Times New Roman"/>
-          <w:szCs w:val="22"/>
-          <w:lang w:val="en-US"/>
-        </w:rPr>
-        <w:t xml:space="preserve"> </w:t>
-      </w:r>
-      <w:r>
-        <w:rPr>
-          <w:rFonts w:ascii="Times New Roman" w:hAnsi="Times New Roman" w:cs="Times New Roman"/>
-          <w:noProof/>
-          <w:szCs w:val="22"/>
-          <w:lang w:val="en-US"/>
-        </w:rPr>
-        <w:t>(Langton</w:t>
-      </w:r>
-      <w:r>
-        <w:rPr>
-          <w:rFonts w:ascii="Times New Roman" w:hAnsi="Times New Roman" w:cs="Times New Roman"/>
-          <w:noProof/>
-          <w:szCs w:val="22"/>
-          <w:lang w:val="en-US"/>
-        </w:rPr>
-        <w:t>,</w:t>
-      </w:r>
-      <w:r>
-        <w:rPr>
-          <w:rFonts w:ascii="Times New Roman" w:hAnsi="Times New Roman" w:cs="Times New Roman"/>
-          <w:noProof/>
-          <w:szCs w:val="22"/>
-          <w:lang w:val="en-US"/>
-        </w:rPr>
-        <w:t xml:space="preserve"> 1990)</w:t>
-      </w:r>
-      <w:r>
-        <w:rPr>
-          <w:rFonts w:ascii="Times New Roman" w:hAnsi="Times New Roman" w:cs="Times New Roman"/>
-          <w:szCs w:val="22"/>
-          <w:lang w:val="en-US"/>
-        </w:rPr>
-        <w:t xml:space="preserve"> and can generate self-organized structures. In </w:t>
-      </w:r>
-      <w:r>
-        <w:rPr>
-          <w:rFonts w:ascii="Times New Roman" w:hAnsi="Times New Roman" w:cs="Times New Roman"/>
-          <w:noProof/>
-          <w:szCs w:val="22"/>
-          <w:lang w:val="en-US"/>
-        </w:rPr>
-        <w:t>(Kauffman</w:t>
-      </w:r>
-      <w:r>
-        <w:rPr>
-          <w:rFonts w:ascii="Times New Roman" w:hAnsi="Times New Roman" w:cs="Times New Roman"/>
-          <w:noProof/>
-          <w:szCs w:val="22"/>
-          <w:lang w:val="en-US"/>
-        </w:rPr>
-        <w:t>,</w:t>
-      </w:r>
-      <w:r>
-        <w:rPr>
-          <w:rFonts w:ascii="Times New Roman" w:hAnsi="Times New Roman" w:cs="Times New Roman"/>
-          <w:noProof/>
-          <w:szCs w:val="22"/>
-          <w:lang w:val="en-US"/>
-        </w:rPr>
-        <w:t xml:space="preserve"> 2000)</w:t>
-      </w:r>
-      <w:r>
-        <w:rPr>
-          <w:rFonts w:ascii="Times New Roman" w:hAnsi="Times New Roman" w:cs="Times New Roman"/>
-          <w:szCs w:val="22"/>
-          <w:lang w:val="en-US"/>
-        </w:rPr>
-        <w:t xml:space="preserve"> </w:t>
-      </w:r>
-      <w:r>
-        <w:rPr>
-          <w:rFonts w:ascii="Times New Roman" w:hAnsi="Times New Roman" w:cs="Times New Roman"/>
-          <w:szCs w:val="22"/>
-          <w:lang w:val="en-US"/>
-        </w:rPr>
-        <w:t xml:space="preserve">it </w:t>
-      </w:r>
-      <w:r>
-        <w:rPr>
-          <w:rFonts w:ascii="Times New Roman" w:hAnsi="Times New Roman" w:cs="Times New Roman"/>
-          <w:szCs w:val="22"/>
-          <w:lang w:val="en-US"/>
-        </w:rPr>
-        <w:t xml:space="preserve">is mentioned that the </w:t>
-      </w:r>
-      <w:r>
-        <w:rPr>
-          <w:rFonts w:ascii="Times New Roman" w:hAnsi="Times New Roman" w:cs="Times New Roman"/>
-          <w:szCs w:val="22"/>
-          <w:lang w:val="en-US"/>
-        </w:rPr>
-        <w:t xml:space="preserve">complexity of the </w:t>
-      </w:r>
-      <w:r>
-        <w:rPr>
-          <w:rFonts w:ascii="Times New Roman" w:hAnsi="Times New Roman" w:cs="Times New Roman"/>
-          <w:szCs w:val="22"/>
-          <w:lang w:val="en-US"/>
-        </w:rPr>
-        <w:t xml:space="preserve">universe is due to </w:t>
-      </w:r>
-      <w:r>
-        <w:rPr>
-          <w:rFonts w:ascii="Times New Roman" w:hAnsi="Times New Roman" w:cs="Times New Roman"/>
-          <w:szCs w:val="22"/>
-          <w:lang w:val="en-US"/>
-        </w:rPr>
-        <w:t xml:space="preserve">the fact that </w:t>
-      </w:r>
-      <w:r>
-        <w:rPr>
-          <w:rFonts w:ascii="Times New Roman" w:hAnsi="Times New Roman" w:cs="Times New Roman"/>
-          <w:szCs w:val="22"/>
-          <w:lang w:val="en-US"/>
-        </w:rPr>
-        <w:t>it is not ergodic, i</w:t>
+          <w:szCs w:val="22"/>
+          <w:lang w:val="en-US"/>
+        </w:rPr>
+        <w:t xml:space="preserve"> a </w:t>
+      </w:r>
+      <w:r>
+        <w:rPr>
+          <w:rFonts w:ascii="Times New Roman" w:hAnsi="Times New Roman" w:cs="Times New Roman"/>
+          <w:szCs w:val="22"/>
+          <w:lang w:val="en-US"/>
+        </w:rPr>
+        <w:t xml:space="preserve">less accumulative </w:t>
+      </w:r>
+      <w:r>
+        <w:rPr>
+          <w:rFonts w:ascii="Times New Roman" w:hAnsi="Times New Roman" w:cs="Times New Roman"/>
+          <w:szCs w:val="22"/>
+          <w:lang w:val="en-US"/>
+        </w:rPr>
+        <w:t>system</w:t>
+      </w:r>
+      <w:r>
+        <w:rPr>
+          <w:rFonts w:ascii="Times New Roman" w:hAnsi="Times New Roman" w:cs="Times New Roman"/>
+          <w:szCs w:val="22"/>
+          <w:lang w:val="en-US"/>
+        </w:rPr>
+        <w:t xml:space="preserve"> should be examined</w:t>
       </w:r>
       <w:r>
         <w:rPr>
@@ -7537,126 +9055,6 @@
           <w:lang w:val="en-US"/>
         </w:rPr>
         <w:t>.</w:t>
-      </w:r>
-      <w:r>
-        <w:rPr>
-          <w:rFonts w:ascii="Times New Roman" w:hAnsi="Times New Roman" w:cs="Times New Roman"/>
-          <w:szCs w:val="22"/>
-          <w:lang w:val="en-US"/>
-        </w:rPr>
-        <w:t>e</w:t>
-      </w:r>
-      <w:r>
-        <w:rPr>
-          <w:rFonts w:ascii="Times New Roman" w:hAnsi="Times New Roman" w:cs="Times New Roman"/>
-          <w:szCs w:val="22"/>
-          <w:lang w:val="en-US"/>
-        </w:rPr>
-        <w:t>.</w:t>
-      </w:r>
-      <w:r>
-        <w:rPr>
-          <w:rFonts w:ascii="Times New Roman" w:hAnsi="Times New Roman" w:cs="Times New Roman"/>
-          <w:szCs w:val="22"/>
-          <w:lang w:val="en-US"/>
-        </w:rPr>
-        <w:t xml:space="preserve"> all </w:t>
-      </w:r>
-      <w:r>
-        <w:rPr>
-          <w:rFonts w:ascii="Times New Roman" w:hAnsi="Times New Roman" w:cs="Times New Roman"/>
-          <w:szCs w:val="22"/>
-          <w:lang w:val="en-US"/>
-        </w:rPr>
-        <w:t xml:space="preserve">possible </w:t>
-      </w:r>
-      <w:r>
-        <w:rPr>
-          <w:rFonts w:ascii="Times New Roman" w:hAnsi="Times New Roman" w:cs="Times New Roman"/>
-          <w:szCs w:val="22"/>
-          <w:lang w:val="en-US"/>
-        </w:rPr>
-        <w:t>configurations have not been explored. This could expla</w:t>
-      </w:r>
-      <w:r>
-        <w:rPr>
-          <w:rFonts w:ascii="Times New Roman" w:hAnsi="Times New Roman" w:cs="Times New Roman"/>
-          <w:szCs w:val="22"/>
-          <w:lang w:val="en-US"/>
-        </w:rPr>
-        <w:t>i</w:t>
-      </w:r>
-      <w:r>
-        <w:rPr>
-          <w:rFonts w:ascii="Times New Roman" w:hAnsi="Times New Roman" w:cs="Times New Roman"/>
-          <w:szCs w:val="22"/>
-          <w:lang w:val="en-US"/>
-        </w:rPr>
-        <w:t xml:space="preserve">n the loss of </w:t>
-      </w:r>
-      <w:r>
-        <w:rPr>
-          <w:rFonts w:ascii="Times New Roman" w:hAnsi="Times New Roman" w:cs="Times New Roman"/>
-          <w:szCs w:val="22"/>
-          <w:lang w:val="en-US"/>
-        </w:rPr>
-        <w:t xml:space="preserve">the </w:t>
-      </w:r>
-      <w:r>
-        <w:rPr>
-          <w:rFonts w:ascii="Times New Roman" w:hAnsi="Times New Roman" w:cs="Times New Roman"/>
-          <w:szCs w:val="22"/>
-          <w:lang w:val="en-US"/>
-        </w:rPr>
-        <w:t xml:space="preserve">small world phenomenon </w:t>
-      </w:r>
-      <w:r>
-        <w:rPr>
-          <w:rFonts w:ascii="Times New Roman" w:hAnsi="Times New Roman" w:cs="Times New Roman"/>
-          <w:szCs w:val="22"/>
-          <w:lang w:val="en-US"/>
-        </w:rPr>
-        <w:t xml:space="preserve">in our study </w:t>
-      </w:r>
-      <w:r>
-        <w:rPr>
-          <w:rFonts w:ascii="Times New Roman" w:hAnsi="Times New Roman" w:cs="Times New Roman"/>
-          <w:szCs w:val="22"/>
-          <w:lang w:val="en-US"/>
-        </w:rPr>
-        <w:t xml:space="preserve">when </w:t>
-      </w:r>
-      <w:r>
-        <w:rPr>
-          <w:rFonts w:ascii="Times New Roman" w:hAnsi="Times New Roman" w:cs="Times New Roman"/>
-          <w:szCs w:val="22"/>
-          <w:lang w:val="en-US"/>
-        </w:rPr>
-        <w:t xml:space="preserve">the </w:t>
-      </w:r>
-      <w:r>
-        <w:rPr>
-          <w:rFonts w:ascii="Times New Roman" w:hAnsi="Times New Roman" w:cs="Times New Roman"/>
-          <w:szCs w:val="22"/>
-          <w:lang w:val="en-US"/>
-        </w:rPr>
-        <w:t xml:space="preserve">time units in the simulation </w:t>
-      </w:r>
-      <w:r>
-        <w:rPr>
-          <w:rFonts w:ascii="Times New Roman" w:hAnsi="Times New Roman" w:cs="Times New Roman"/>
-          <w:szCs w:val="22"/>
-          <w:lang w:val="en-US"/>
-        </w:rPr>
-        <w:t>we</w:t>
-      </w:r>
-      <w:r>
-        <w:rPr>
-          <w:rFonts w:ascii="Times New Roman" w:hAnsi="Times New Roman" w:cs="Times New Roman"/>
-          <w:szCs w:val="22"/>
-          <w:lang w:val="en-US"/>
-        </w:rPr>
-        <w:t>re too large.</w:t>
       </w:r>
     </w:p>
     <w:p>
@@ -7678,123 +9076,6 @@
           <w:lang w:val="en-US"/>
         </w:rPr>
         <w:lastRenderedPageBreak/>
-        <w:t xml:space="preserve">We understand wiki systems as </w:t>
-      </w:r>
-      <w:r>
-        <w:rPr>
-          <w:rFonts w:ascii="Times New Roman" w:hAnsi="Times New Roman" w:cs="Times New Roman"/>
-          <w:szCs w:val="22"/>
-          <w:lang w:val="en-US"/>
-        </w:rPr>
-        <w:t xml:space="preserve">resulting from </w:t>
-      </w:r>
-      <w:r>
-        <w:rPr>
-          <w:rFonts w:ascii="Times New Roman" w:hAnsi="Times New Roman" w:cs="Times New Roman"/>
-          <w:szCs w:val="22"/>
-          <w:lang w:val="en-US"/>
-        </w:rPr>
-        <w:t xml:space="preserve">a cumulative process, whereby the accumulation of editions goes towards the development of wiki pages. Thus, the more editions there are, the better the wiki page (more visible, more votes and/or more edited); furthermore, the more editions a wiki page receives, the more editions it is likely to receive in the future. This reinforcement cycle of the wiki system transforms a random network into a small world network of co-authors or co-editors. The model presented here is thus </w:t>
-      </w:r>
-      <w:r>
-        <w:rPr>
-          <w:rFonts w:ascii="Times New Roman" w:hAnsi="Times New Roman" w:cs="Times New Roman"/>
-          <w:szCs w:val="22"/>
-          <w:lang w:val="en-US"/>
-        </w:rPr>
-        <w:t xml:space="preserve">an </w:t>
-      </w:r>
-      <w:r>
-        <w:rPr>
-          <w:rFonts w:ascii="Times New Roman" w:hAnsi="Times New Roman" w:cs="Times New Roman"/>
-          <w:szCs w:val="22"/>
-          <w:lang w:val="en-US"/>
-        </w:rPr>
-        <w:t xml:space="preserve">accumulative system, where there is no loss of information (no loss of nodes or edges). It is proposed that </w:t>
-      </w:r>
-      <w:r>
-        <w:rPr>
-          <w:rFonts w:ascii="Times New Roman" w:hAnsi="Times New Roman" w:cs="Times New Roman"/>
-          <w:szCs w:val="22"/>
-          <w:lang w:val="en-US"/>
-        </w:rPr>
-        <w:t xml:space="preserve">in </w:t>
-      </w:r>
-      <w:r>
-        <w:rPr>
-          <w:rFonts w:ascii="Times New Roman" w:hAnsi="Times New Roman" w:cs="Times New Roman"/>
-          <w:szCs w:val="22"/>
-          <w:lang w:val="en-US"/>
-        </w:rPr>
-        <w:t>future work</w:t>
-      </w:r>
-      <w:r>
-        <w:rPr>
-          <w:rFonts w:ascii="Times New Roman" w:hAnsi="Times New Roman" w:cs="Times New Roman"/>
-          <w:szCs w:val="22"/>
-          <w:lang w:val="en-US"/>
-        </w:rPr>
-        <w:t>,</w:t>
-      </w:r>
-      <w:r>
-        <w:rPr>
-          <w:rFonts w:ascii="Times New Roman" w:hAnsi="Times New Roman" w:cs="Times New Roman"/>
-          <w:szCs w:val="22"/>
-          <w:lang w:val="en-US"/>
-        </w:rPr>
-        <w:t xml:space="preserve"> a </w:t>
-      </w:r>
-      <w:r>
-        <w:rPr>
-          <w:rFonts w:ascii="Times New Roman" w:hAnsi="Times New Roman" w:cs="Times New Roman"/>
-          <w:szCs w:val="22"/>
-          <w:lang w:val="en-US"/>
-        </w:rPr>
-        <w:t xml:space="preserve">less accumulative </w:t>
-      </w:r>
-      <w:r>
-        <w:rPr>
-          <w:rFonts w:ascii="Times New Roman" w:hAnsi="Times New Roman" w:cs="Times New Roman"/>
-          <w:szCs w:val="22"/>
-          <w:lang w:val="en-US"/>
-        </w:rPr>
-        <w:t>system</w:t>
-      </w:r>
-      <w:r>
-        <w:rPr>
-          <w:rFonts w:ascii="Times New Roman" w:hAnsi="Times New Roman" w:cs="Times New Roman"/>
-          <w:szCs w:val="22"/>
-          <w:lang w:val="en-US"/>
-        </w:rPr>
-        <w:t xml:space="preserve"> should be examined</w:t>
-      </w:r>
-      <w:r>
-        <w:rPr>
-          <w:rFonts w:ascii="Times New Roman" w:hAnsi="Times New Roman" w:cs="Times New Roman"/>
-          <w:szCs w:val="22"/>
-          <w:lang w:val="en-US"/>
-        </w:rPr>
-        <w:t>.</w:t>
-      </w:r>
-    </w:p>
-    <w:p>
-      <w:pPr>
-        <w:pStyle w:val="normal0"/>
-        <w:spacing w:after="80" w:line="240" w:lineRule="auto"/>
-        <w:ind w:firstLine="284"/>
-        <w:jc w:val="both"/>
-        <w:rPr>
-          <w:rFonts w:ascii="Times New Roman" w:hAnsi="Times New Roman" w:cs="Times New Roman"/>
-          <w:szCs w:val="22"/>
-          <w:lang w:val="en-US"/>
-        </w:rPr>
-      </w:pPr>
-      <w:r>
-        <w:rPr>
-          <w:rFonts w:ascii="Times New Roman" w:hAnsi="Times New Roman" w:cs="Times New Roman"/>
-          <w:szCs w:val="22"/>
-          <w:lang w:val="en-US"/>
-        </w:rPr>
         <w:t>To better understand collective intelligence, we propose that future work focuses on the in-depth study of the proposed model</w:t>
       </w:r>
       <w:r>
@@ -7803,31 +9084,15 @@
           <w:szCs w:val="22"/>
           <w:lang w:val="en-US"/>
         </w:rPr>
-        <w:t>,</w:t>
-      </w:r>
-      <w:r>
-        <w:rPr>
-          <w:rFonts w:ascii="Times New Roman" w:hAnsi="Times New Roman" w:cs="Times New Roman"/>
-          <w:szCs w:val="22"/>
-          <w:lang w:val="en-US"/>
-        </w:rPr>
-        <w:t xml:space="preserve"> as well as other systems such as Wikipedia or collective software projects. At the same time, in future work</w:t>
-      </w:r>
-      <w:r>
-        <w:rPr>
-          <w:rFonts w:ascii="Times New Roman" w:hAnsi="Times New Roman" w:cs="Times New Roman"/>
-          <w:szCs w:val="22"/>
-          <w:lang w:val="en-US"/>
-        </w:rPr>
-        <w:t>,</w:t>
-      </w:r>
-      <w:r>
-        <w:rPr>
-          <w:rFonts w:ascii="Times New Roman" w:hAnsi="Times New Roman" w:cs="Times New Roman"/>
-          <w:szCs w:val="22"/>
-          <w:lang w:val="en-US"/>
-        </w:rPr>
-        <w:t xml:space="preserve"> a distribution of </w:t>
+        <w:t xml:space="preserve">: </w:t>
+      </w:r>
+      <w:r>
+        <w:rPr>
+          <w:rFonts w:ascii="Times New Roman" w:hAnsi="Times New Roman" w:cs="Times New Roman"/>
+          <w:szCs w:val="22"/>
+          <w:lang w:val="en-US"/>
+        </w:rPr>
+        <w:t xml:space="preserve">distribution of </w:t>
       </w:r>
       <w:r>
         <w:rPr>
@@ -7867,7 +9132,39 @@
           <w:szCs w:val="22"/>
           <w:lang w:val="en-US"/>
         </w:rPr>
-        <w:t xml:space="preserve"> as a parameter of the model and the computation of other measurements to do with resilience and robustness should also be made use of.</w:t>
+        <w:t xml:space="preserve"> and the computation o</w:t>
+      </w:r>
+      <w:r>
+        <w:rPr>
+          <w:rFonts w:ascii="Times New Roman" w:hAnsi="Times New Roman" w:cs="Times New Roman"/>
+          <w:szCs w:val="22"/>
+          <w:lang w:val="en-US"/>
+        </w:rPr>
+        <w:t>f other measurements such as</w:t>
+      </w:r>
+      <w:r>
+        <w:rPr>
+          <w:rFonts w:ascii="Times New Roman" w:hAnsi="Times New Roman" w:cs="Times New Roman"/>
+          <w:szCs w:val="22"/>
+          <w:lang w:val="en-US"/>
+        </w:rPr>
+        <w:t xml:space="preserve"> </w:t>
+      </w:r>
+      <w:r>
+        <w:rPr>
+          <w:rFonts w:ascii="Times New Roman" w:hAnsi="Times New Roman" w:cs="Times New Roman"/>
+          <w:szCs w:val="22"/>
+          <w:lang w:val="en-US"/>
+        </w:rPr>
+        <w:t xml:space="preserve">Small-World Characteristic Q and </w:t>
+      </w:r>
+      <w:r>
+        <w:rPr>
+          <w:rFonts w:ascii="Times New Roman" w:hAnsi="Times New Roman" w:cs="Times New Roman"/>
+          <w:szCs w:val="22"/>
+          <w:lang w:val="en-US"/>
+        </w:rPr>
+        <w:t>robustness.</w:t>
       </w:r>
     </w:p>
     <w:p>
@@ -8140,25 +9437,7 @@
           <w:noProof/>
           <w:szCs w:val="22"/>
         </w:rPr>
-        <w:t xml:space="preserve">Kauffman, SA 2000, </w:t>
-      </w:r>
-      <w:r>
-        <w:rPr>
-          <w:rFonts w:ascii="Times New Roman" w:hAnsi="Times New Roman" w:cs="Times New Roman"/>
-          <w:i/>
-          <w:iCs/>
-          <w:noProof/>
-          <w:szCs w:val="22"/>
-        </w:rPr>
-        <w:t>Investigations</w:t>
-      </w:r>
-      <w:r>
-        <w:rPr>
-          <w:rFonts w:ascii="Times New Roman" w:hAnsi="Times New Roman" w:cs="Times New Roman"/>
-          <w:noProof/>
-          <w:szCs w:val="22"/>
-        </w:rPr>
-        <w:t>, Oxford University Press, USA.</w:t>
+        <w:t>Ingawale, M, Dutta, A, Roy, R &amp; Seetharaman, P 2009, 'Small worlds of Wikipedia: Implications for growth quality and sustainability of collaborative knowledge networks', AMCIS, vol 1, no. 1, p. 439.</w:t>
       </w:r>
     </w:p>
     <w:p>
@@ -8179,7 +9458,7 @@
           <w:noProof/>
           <w:szCs w:val="22"/>
         </w:rPr>
-        <w:t xml:space="preserve">Langton, CG 1990, 'Computation at the Edge of Chaos: Phase Transitions and Emergent Computation', </w:t>
+        <w:t xml:space="preserve">Kauffman, SA 2000, </w:t>
       </w:r>
       <w:r>
         <w:rPr>
@@ -8189,15 +9468,15 @@
           <w:noProof/>
           <w:szCs w:val="22"/>
         </w:rPr>
-        <w:t>ninth annual international conference of the Center for Nonlinear Studies on Self-organizing, Collective, and Cooperative Phenomena in Natural and Artificial Computing Networks on Emergent computation</w:t>
-      </w:r>
-      <w:r>
-        <w:rPr>
-          <w:rFonts w:ascii="Times New Roman" w:hAnsi="Times New Roman" w:cs="Times New Roman"/>
-          <w:noProof/>
-          <w:szCs w:val="22"/>
-        </w:rPr>
-        <w:t>, Phys. D In CNLS.</w:t>
+        <w:t>Investigations</w:t>
+      </w:r>
+      <w:r>
+        <w:rPr>
+          <w:rFonts w:ascii="Times New Roman" w:hAnsi="Times New Roman" w:cs="Times New Roman"/>
+          <w:noProof/>
+          <w:szCs w:val="22"/>
+        </w:rPr>
+        <w:t>, Oxford University Press, USA.</w:t>
       </w:r>
     </w:p>
     <w:p>
@@ -8218,7 +9497,7 @@
           <w:noProof/>
           <w:szCs w:val="22"/>
         </w:rPr>
-        <w:t xml:space="preserve">Lévy, P 1994, </w:t>
+        <w:t xml:space="preserve">Langton, CG 1990, 'Computation at the Edge of Chaos: Phase Transitions and Emergent Computation', </w:t>
       </w:r>
       <w:r>
         <w:rPr>
@@ -8228,15 +9507,15 @@
           <w:noProof/>
           <w:szCs w:val="22"/>
         </w:rPr>
-        <w:t>L'intelligence collective: pour une anthropologie du cyberspace</w:t>
-      </w:r>
-      <w:r>
-        <w:rPr>
-          <w:rFonts w:ascii="Times New Roman" w:hAnsi="Times New Roman" w:cs="Times New Roman"/>
-          <w:noProof/>
-          <w:szCs w:val="22"/>
-        </w:rPr>
-        <w:t>, La Découverte, Paris.</w:t>
+        <w:t>ninth annual international conference of the Center for Nonlinear Studies on Self-organizing, Collective, and Cooperative Phenomena in Natural and Artificial Computing Networks on Emergent computation</w:t>
+      </w:r>
+      <w:r>
+        <w:rPr>
+          <w:rFonts w:ascii="Times New Roman" w:hAnsi="Times New Roman" w:cs="Times New Roman"/>
+          <w:noProof/>
+          <w:szCs w:val="22"/>
+        </w:rPr>
+        <w:t>, Phys. D In CNLS.</w:t>
       </w:r>
     </w:p>
     <w:p>
@@ -8257,7 +9536,7 @@
           <w:noProof/>
           <w:szCs w:val="22"/>
         </w:rPr>
-        <w:t xml:space="preserve">Merton, RK 1968, 'The Matthew effect in science', </w:t>
+        <w:t xml:space="preserve">Lévy, P 1994, </w:t>
       </w:r>
       <w:r>
         <w:rPr>
@@ -8267,15 +9546,15 @@
           <w:noProof/>
           <w:szCs w:val="22"/>
         </w:rPr>
-        <w:t>Science</w:t>
-      </w:r>
-      <w:r>
-        <w:rPr>
-          <w:rFonts w:ascii="Times New Roman" w:hAnsi="Times New Roman" w:cs="Times New Roman"/>
-          <w:noProof/>
-          <w:szCs w:val="22"/>
-        </w:rPr>
-        <w:t>, vol 159, no. 3810, pp. 56--63.</w:t>
+        <w:t>L'intelligence collective: pour une anthropologie du cyberspace</w:t>
+      </w:r>
+      <w:r>
+        <w:rPr>
+          <w:rFonts w:ascii="Times New Roman" w:hAnsi="Times New Roman" w:cs="Times New Roman"/>
+          <w:noProof/>
+          <w:szCs w:val="22"/>
+        </w:rPr>
+        <w:t>, La Découverte, Paris.</w:t>
       </w:r>
     </w:p>
     <w:p>
@@ -8296,7 +9575,7 @@
           <w:noProof/>
           <w:szCs w:val="22"/>
         </w:rPr>
-        <w:t xml:space="preserve">Pór, G 1995, 'The quest for collective intelligence', </w:t>
+        <w:t xml:space="preserve">Merton, RK 1968, 'The Matthew effect in science', </w:t>
       </w:r>
       <w:r>
         <w:rPr>
@@ -8306,15 +9585,15 @@
           <w:noProof/>
           <w:szCs w:val="22"/>
         </w:rPr>
-        <w:t>Community building: Renewing spirit and learning in business</w:t>
-      </w:r>
-      <w:r>
-        <w:rPr>
-          <w:rFonts w:ascii="Times New Roman" w:hAnsi="Times New Roman" w:cs="Times New Roman"/>
-          <w:noProof/>
-          <w:szCs w:val="22"/>
-        </w:rPr>
-        <w:t>, pp. 271-280.</w:t>
+        <w:t>Science</w:t>
+      </w:r>
+      <w:r>
+        <w:rPr>
+          <w:rFonts w:ascii="Times New Roman" w:hAnsi="Times New Roman" w:cs="Times New Roman"/>
+          <w:noProof/>
+          <w:szCs w:val="22"/>
+        </w:rPr>
+        <w:t>, vol 159, no. 3810, pp. 56--63.</w:t>
       </w:r>
     </w:p>
     <w:p>
@@ -8335,7 +9614,7 @@
           <w:noProof/>
           <w:szCs w:val="22"/>
         </w:rPr>
-        <w:t xml:space="preserve">R Chialvo, D 2004, 'Critical brain networks', </w:t>
+        <w:t xml:space="preserve">Pór, G 1995, 'The quest for collective intelligence', </w:t>
       </w:r>
       <w:r>
         <w:rPr>
@@ -8345,15 +9624,15 @@
           <w:noProof/>
           <w:szCs w:val="22"/>
         </w:rPr>
-        <w:t>Physica A: Statistical Mechanics and its Applications</w:t>
-      </w:r>
-      <w:r>
-        <w:rPr>
-          <w:rFonts w:ascii="Times New Roman" w:hAnsi="Times New Roman" w:cs="Times New Roman"/>
-          <w:noProof/>
-          <w:szCs w:val="22"/>
-        </w:rPr>
-        <w:t>, vol 340, no. 4, pp. 756-765.</w:t>
+        <w:t>Community building: Renewing spirit and learning in business</w:t>
+      </w:r>
+      <w:r>
+        <w:rPr>
+          <w:rFonts w:ascii="Times New Roman" w:hAnsi="Times New Roman" w:cs="Times New Roman"/>
+          <w:noProof/>
+          <w:szCs w:val="22"/>
+        </w:rPr>
+        <w:t>, pp. 271-280.</w:t>
       </w:r>
     </w:p>
     <w:p>
@@ -8374,7 +9653,7 @@
           <w:noProof/>
           <w:szCs w:val="22"/>
         </w:rPr>
-        <w:t xml:space="preserve">Sornette, D 2006, </w:t>
+        <w:t xml:space="preserve">R Chialvo, D 2004, 'Critical brain networks', </w:t>
       </w:r>
       <w:r>
         <w:rPr>
@@ -8384,15 +9663,15 @@
           <w:noProof/>
           <w:szCs w:val="22"/>
         </w:rPr>
-        <w:t>Critical phenomena in natural sciences: chaos, fractals, selforganization and disorder: concepts and tools</w:t>
-      </w:r>
-      <w:r>
-        <w:rPr>
-          <w:rFonts w:ascii="Times New Roman" w:hAnsi="Times New Roman" w:cs="Times New Roman"/>
-          <w:noProof/>
-          <w:szCs w:val="22"/>
-        </w:rPr>
-        <w:t>, Springer Science &amp; Business, Berlin.</w:t>
+        <w:t>Physica A: Statistical Mechanics and its Applications</w:t>
+      </w:r>
+      <w:r>
+        <w:rPr>
+          <w:rFonts w:ascii="Times New Roman" w:hAnsi="Times New Roman" w:cs="Times New Roman"/>
+          <w:noProof/>
+          <w:szCs w:val="22"/>
+        </w:rPr>
+        <w:t>, vol 340, no. 4, pp. 756-765.</w:t>
       </w:r>
     </w:p>
     <w:p>
@@ -8413,6 +9692,57 @@
           <w:noProof/>
           <w:szCs w:val="22"/>
         </w:rPr>
+        <w:t xml:space="preserve">Sornette, D 2006, </w:t>
+      </w:r>
+      <w:r>
+        <w:rPr>
+          <w:rFonts w:ascii="Times New Roman" w:hAnsi="Times New Roman" w:cs="Times New Roman"/>
+          <w:i/>
+          <w:iCs/>
+          <w:noProof/>
+          <w:szCs w:val="22"/>
+        </w:rPr>
+        <w:t xml:space="preserve">Critical phenomena in natural sciences: chaos, fractals, selforganization and </w:t>
+      </w:r>
+      <w:bookmarkStart w:id="15" w:name="_GoBack"/>
+      <w:r>
+        <w:rPr>
+          <w:rFonts w:ascii="Times New Roman" w:hAnsi="Times New Roman" w:cs="Times New Roman"/>
+          <w:i/>
+          <w:iCs/>
+          <w:noProof/>
+          <w:szCs w:val="22"/>
+        </w:rPr>
+        <w:t>disorder: concepts and tools</w:t>
+      </w:r>
+      <w:r>
+        <w:rPr>
+          <w:rFonts w:ascii="Times New Roman" w:hAnsi="Times New Roman" w:cs="Times New Roman"/>
+          <w:noProof/>
+          <w:szCs w:val="22"/>
+        </w:rPr>
+        <w:t>, Springer Science &amp; Business, Berlin.</w:t>
+      </w:r>
+    </w:p>
+    <w:bookmarkEnd w:id="15"/>
+    <w:p>
+      <w:pPr>
+        <w:pStyle w:val="Bibliography"/>
+        <w:spacing w:after="80" w:line="240" w:lineRule="auto"/>
+        <w:ind w:left="567" w:hanging="567"/>
+        <w:jc w:val="both"/>
+        <w:rPr>
+          <w:rFonts w:ascii="Times New Roman" w:hAnsi="Times New Roman" w:cs="Times New Roman"/>
+          <w:noProof/>
+          <w:szCs w:val="22"/>
+        </w:rPr>
+      </w:pPr>
+      <w:r>
+        <w:rPr>
+          <w:rFonts w:ascii="Times New Roman" w:hAnsi="Times New Roman" w:cs="Times New Roman"/>
+          <w:noProof/>
+          <w:szCs w:val="22"/>
+        </w:rPr>
         <w:t xml:space="preserve">Tang, C &amp; Bak, P 1988, 'Critical exponents and scaling relations for self-organized critical phenomena', </w:t>
       </w:r>
       <w:r>
@@ -8604,26 +9934,6 @@
         </w:rPr>
         <w:t>, Wolfram Media, Champaign, IL.</w:t>
       </w:r>
-    </w:p>
-    <w:p>
-      <w:pPr>
-        <w:spacing w:after="80" w:line="240" w:lineRule="auto"/>
-        <w:ind w:left="567" w:hanging="567"/>
-        <w:jc w:val="both"/>
-      </w:pPr>
-    </w:p>
-    <w:p/>
-    <w:p>
-      <w:pPr>
-        <w:pStyle w:val="normal0"/>
-        <w:spacing w:after="80" w:line="240" w:lineRule="auto"/>
-        <w:jc w:val="both"/>
-        <w:rPr>
-          <w:rFonts w:ascii="Times New Roman" w:hAnsi="Times New Roman" w:cs="Times New Roman"/>
-          <w:szCs w:val="22"/>
-          <w:lang w:val="en-US"/>
-        </w:rPr>
-      </w:pPr>
     </w:p>
     <w:sectPr>
       <w:pgSz w:w="11901" w:h="16840"/>
@@ -10710,11 +12020,45 @@
     </b:Author>
     <b:RefOrder>18</b:RefOrder>
   </b:Source>
+  <b:Source>
+    <b:Tag>Ing09</b:Tag>
+    <b:SourceType>JournalArticle</b:SourceType>
+    <b:Guid>{8E5D4BE2-94EC-B34B-A24F-A02CAC17F48D}</b:Guid>
+    <b:Author>
+      <b:Author>
+        <b:NameList>
+          <b:Person>
+            <b:Last>Ingawale</b:Last>
+            <b:First>M.</b:First>
+          </b:Person>
+          <b:Person>
+            <b:Last>Dutta</b:Last>
+            <b:First>A</b:First>
+          </b:Person>
+          <b:Person>
+            <b:Last>Roy</b:Last>
+            <b:First>R</b:First>
+          </b:Person>
+          <b:Person>
+            <b:Last>Seetharaman</b:Last>
+            <b:First>P</b:First>
+          </b:Person>
+        </b:NameList>
+      </b:Author>
+    </b:Author>
+    <b:Title>Small worlds of Wikipedia: Implications for growth quality and sustainability of collaborative knowledge networks</b:Title>
+    <b:JournalName>AMCIS</b:JournalName>
+    <b:Year>2009</b:Year>
+    <b:Volume>1</b:Volume>
+    <b:Issue>1</b:Issue>
+    <b:Pages>439</b:Pages>
+    <b:RefOrder>19</b:RefOrder>
+  </b:Source>
 </b:Sources>
 </file>
 
 <file path=customXml/itemProps1.xml><?xml version="1.0" encoding="utf-8"?>
-<ds:datastoreItem xmlns:ds="http://schemas.openxmlformats.org/officeDocument/2006/customXml" ds:itemID="{E29B0D1A-ACF0-5346-8D68-49F59EC8B016}">
+<ds:datastoreItem xmlns:ds="http://schemas.openxmlformats.org/officeDocument/2006/customXml" ds:itemID="{42E91411-9123-244C-BBD3-786B62245DA1}">
   <ds:schemaRefs>
     <ds:schemaRef ds:uri="http://schemas.openxmlformats.org/officeDocument/2006/bibliography"/>
   </ds:schemaRefs>

</xml_diff>

<commit_message>
Ediciones en los autores
</commit_message>
<xml_diff>
--- a/Document/CollectiveIntilligence_WOSC.docx
+++ b/Document/CollectiveIntilligence_WOSC.docx
@@ -16,55 +16,24 @@
       </w:pPr>
       <w:r>
         <w:rPr>
-          <w:rFonts w:ascii="Times New Roman" w:hAnsi="Times New Roman" w:cs="Times New Roman"/>
-          <w:b/>
-          <w:sz w:val="40"/>
-          <w:szCs w:val="40"/>
-        </w:rPr>
-        <w:t xml:space="preserve">Collective intelligence: Analysis and </w:t>
-      </w:r>
-      <w:r>
-        <w:rPr>
-          <w:rFonts w:ascii="Times New Roman" w:hAnsi="Times New Roman" w:cs="Times New Roman"/>
-          <w:b/>
-          <w:sz w:val="40"/>
-          <w:szCs w:val="40"/>
-        </w:rPr>
-        <w:t>modelling</w:t>
-      </w:r>
-    </w:p>
-    <w:bookmarkStart w:id="0" w:name="h.rp12ionttde0" w:colFirst="0" w:colLast="0"/>
-    <w:bookmarkEnd w:id="0"/>
-    <w:p>
-      <w:pPr>
-        <w:spacing w:after="80" w:line="240" w:lineRule="auto"/>
-        <w:jc w:val="center"/>
-        <w:rPr>
-          <w:rFonts w:ascii="Times New Roman" w:hAnsi="Times New Roman" w:cs="Times New Roman"/>
-          <w:b/>
-          <w:szCs w:val="22"/>
-        </w:rPr>
-      </w:pPr>
-      <w:r>
-        <w:rPr>
           <w:noProof/>
           <w:lang w:val="en-US" w:eastAsia="en-US"/>
         </w:rPr>
         <mc:AlternateContent>
           <mc:Choice Requires="wps">
             <w:drawing>
-              <wp:anchor distT="0" distB="0" distL="114300" distR="114300" simplePos="0" relativeHeight="251659264" behindDoc="0" locked="0" layoutInCell="1" allowOverlap="1" wp14:anchorId="59B17245" wp14:editId="69F92B57">
+              <wp:anchor distT="0" distB="0" distL="114300" distR="114300" simplePos="0" relativeHeight="251665408" behindDoc="0" locked="0" layoutInCell="1" allowOverlap="1" wp14:anchorId="11520C66" wp14:editId="1E2AE574">
                 <wp:simplePos x="0" y="0"/>
                 <wp:positionH relativeFrom="column">
-                  <wp:posOffset>342900</wp:posOffset>
+                  <wp:posOffset>2971800</wp:posOffset>
                 </wp:positionH>
                 <wp:positionV relativeFrom="paragraph">
-                  <wp:posOffset>25400</wp:posOffset>
+                  <wp:posOffset>1943100</wp:posOffset>
                 </wp:positionV>
-                <wp:extent cx="2286000" cy="914400"/>
-                <wp:effectExtent l="0" t="0" r="0" b="0"/>
+                <wp:extent cx="2400300" cy="1167130"/>
+                <wp:effectExtent l="0" t="0" r="0" b="1270"/>
                 <wp:wrapSquare wrapText="bothSides"/>
-                <wp:docPr id="16" name="Text Box 1"/>
+                <wp:docPr id="9" name="Text Box 4"/>
                 <wp:cNvGraphicFramePr>
                   <a:graphicFrameLocks xmlns:a="http://schemas.openxmlformats.org/drawingml/2006/main"/>
                 </wp:cNvGraphicFramePr>
@@ -77,7 +46,7 @@
                       <wps:spPr>
                         <a:xfrm>
                           <a:off x="0" y="0"/>
-                          <a:ext cx="2286000" cy="914400"/>
+                          <a:ext cx="2400300" cy="1167130"/>
                         </a:xfrm>
                         <a:prstGeom prst="rect">
                           <a:avLst/>
@@ -108,23 +77,587 @@
                                 <w:rFonts w:ascii="Times New Roman" w:hAnsi="Times New Roman" w:cs="Times New Roman"/>
                                 <w:szCs w:val="22"/>
                               </w:rPr>
-                              <w:t xml:space="preserve">Erika </w:t>
+                              <w:t>Ángel García Baños</w:t>
                             </w:r>
-                            <w:proofErr w:type="spellStart"/>
+                          </w:p>
+                          <w:p>
+                            <w:pPr>
+                              <w:jc w:val="center"/>
+                              <w:rPr>
+                                <w:rFonts w:ascii="Times New Roman" w:hAnsi="Times New Roman" w:cs="Times New Roman"/>
+                                <w:szCs w:val="22"/>
+                              </w:rPr>
+                            </w:pPr>
                             <w:r>
                               <w:rPr>
                                 <w:rFonts w:ascii="Times New Roman" w:hAnsi="Times New Roman" w:cs="Times New Roman"/>
                                 <w:szCs w:val="22"/>
                               </w:rPr>
-                              <w:t>Suárez</w:t>
+                              <w:t>Escuela de Ingerniería de Sistemas y Computación</w:t>
                             </w:r>
-                            <w:proofErr w:type="spellEnd"/>
+                          </w:p>
+                          <w:p>
+                            <w:pPr>
+                              <w:jc w:val="center"/>
+                              <w:rPr>
+                                <w:rFonts w:ascii="Times New Roman" w:hAnsi="Times New Roman" w:cs="Times New Roman"/>
+                                <w:szCs w:val="22"/>
+                              </w:rPr>
+                            </w:pPr>
                             <w:r>
                               <w:rPr>
                                 <w:rFonts w:ascii="Times New Roman" w:hAnsi="Times New Roman" w:cs="Times New Roman"/>
                                 <w:szCs w:val="22"/>
                               </w:rPr>
-                              <w:t xml:space="preserve"> Valencia</w:t>
+                              <w:t>Universidad del Valle</w:t>
+                            </w:r>
+                          </w:p>
+                          <w:p>
+                            <w:pPr>
+                              <w:jc w:val="center"/>
+                              <w:rPr>
+                                <w:rFonts w:ascii="Times New Roman" w:hAnsi="Times New Roman" w:cs="Times New Roman"/>
+                                <w:szCs w:val="22"/>
+                              </w:rPr>
+                            </w:pPr>
+                            <w:r>
+                              <w:rPr>
+                                <w:rFonts w:ascii="Times New Roman" w:hAnsi="Times New Roman" w:cs="Times New Roman"/>
+                                <w:szCs w:val="22"/>
+                              </w:rPr>
+                              <w:t>Cali, Colombia</w:t>
+                            </w:r>
+                          </w:p>
+                          <w:p>
+                            <w:pPr>
+                              <w:jc w:val="center"/>
+                              <w:rPr>
+                                <w:rFonts w:ascii="Times New Roman" w:hAnsi="Times New Roman" w:cs="Times New Roman"/>
+                                <w:szCs w:val="22"/>
+                              </w:rPr>
+                            </w:pPr>
+                            <w:r>
+                              <w:rPr>
+                                <w:rStyle w:val="go"/>
+                                <w:rFonts w:ascii="Times New Roman" w:eastAsia="Times New Roman" w:hAnsi="Times New Roman" w:cs="Times New Roman"/>
+                              </w:rPr>
+                              <w:t>angel.garcia</w:t>
+                            </w:r>
+                            <w:r>
+                              <w:rPr>
+                                <w:rStyle w:val="gi"/>
+                                <w:rFonts w:ascii="Times New Roman" w:eastAsia="Times New Roman" w:hAnsi="Times New Roman" w:cs="Times New Roman"/>
+                                <w:szCs w:val="22"/>
+                              </w:rPr>
+                              <w:t>@correounivalle.edu.co</w:t>
+                            </w:r>
+                          </w:p>
+                        </w:txbxContent>
+                      </wps:txbx>
+                      <wps:bodyPr rot="0" spcFirstLastPara="0" vertOverflow="overflow" horzOverflow="overflow" vert="horz" wrap="square" lIns="91440" tIns="45720" rIns="91440" bIns="45720" numCol="1" spcCol="0" rtlCol="0" fromWordArt="0" anchor="t" anchorCtr="0" forceAA="0" compatLnSpc="1">
+                        <a:prstTxWarp prst="textNoShape">
+                          <a:avLst/>
+                        </a:prstTxWarp>
+                        <a:noAutofit/>
+                      </wps:bodyPr>
+                    </wps:wsp>
+                  </a:graphicData>
+                </a:graphic>
+                <wp14:sizeRelH relativeFrom="margin">
+                  <wp14:pctWidth>0</wp14:pctWidth>
+                </wp14:sizeRelH>
+                <wp14:sizeRelV relativeFrom="page">
+                  <wp14:pctHeight>0</wp14:pctHeight>
+                </wp14:sizeRelV>
+              </wp:anchor>
+            </w:drawing>
+          </mc:Choice>
+          <mc:Fallback>
+            <w:pict>
+              <v:shapetype id="_x0000_t202" coordsize="21600,21600" o:spt="202" path="m0,0l0,21600,21600,21600,21600,0xe">
+                <v:stroke joinstyle="miter"/>
+                <v:path gradientshapeok="t" o:connecttype="rect"/>
+              </v:shapetype>
+              <v:shape id="Text Box 4" o:spid="_x0000_s1026" type="#_x0000_t202" style="position:absolute;left:0;text-align:left;margin-left:234pt;margin-top:153pt;width:189pt;height:91.9pt;z-index:251665408;visibility:visible;mso-wrap-style:square;mso-width-percent:0;mso-height-percent:0;mso-wrap-distance-left:9pt;mso-wrap-distance-top:0;mso-wrap-distance-right:9pt;mso-wrap-distance-bottom:0;mso-position-horizontal:absolute;mso-position-horizontal-relative:text;mso-position-vertical:absolute;mso-position-vertical-relative:text;mso-width-percent:0;mso-height-percent:0;mso-width-relative:margin;mso-height-relative:page;v-text-anchor:top" o:gfxdata="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" filled="f" stroked="f">
+                <v:path arrowok="t"/>
+                <v:textbox>
+                  <w:txbxContent>
+                    <w:p>
+                      <w:pPr>
+                        <w:jc w:val="center"/>
+                        <w:rPr>
+                          <w:rFonts w:ascii="Times New Roman" w:hAnsi="Times New Roman" w:cs="Times New Roman"/>
+                          <w:szCs w:val="22"/>
+                        </w:rPr>
+                      </w:pPr>
+                      <w:r>
+                        <w:rPr>
+                          <w:rFonts w:ascii="Times New Roman" w:hAnsi="Times New Roman" w:cs="Times New Roman"/>
+                          <w:szCs w:val="22"/>
+                        </w:rPr>
+                        <w:t>Ángel García Baños</w:t>
+                      </w:r>
+                    </w:p>
+                    <w:p>
+                      <w:pPr>
+                        <w:jc w:val="center"/>
+                        <w:rPr>
+                          <w:rFonts w:ascii="Times New Roman" w:hAnsi="Times New Roman" w:cs="Times New Roman"/>
+                          <w:szCs w:val="22"/>
+                        </w:rPr>
+                      </w:pPr>
+                      <w:r>
+                        <w:rPr>
+                          <w:rFonts w:ascii="Times New Roman" w:hAnsi="Times New Roman" w:cs="Times New Roman"/>
+                          <w:szCs w:val="22"/>
+                        </w:rPr>
+                        <w:t>Escuela de Ingerniería de Sistemas y Computación</w:t>
+                      </w:r>
+                    </w:p>
+                    <w:p>
+                      <w:pPr>
+                        <w:jc w:val="center"/>
+                        <w:rPr>
+                          <w:rFonts w:ascii="Times New Roman" w:hAnsi="Times New Roman" w:cs="Times New Roman"/>
+                          <w:szCs w:val="22"/>
+                        </w:rPr>
+                      </w:pPr>
+                      <w:r>
+                        <w:rPr>
+                          <w:rFonts w:ascii="Times New Roman" w:hAnsi="Times New Roman" w:cs="Times New Roman"/>
+                          <w:szCs w:val="22"/>
+                        </w:rPr>
+                        <w:t>Universidad del Valle</w:t>
+                      </w:r>
+                    </w:p>
+                    <w:p>
+                      <w:pPr>
+                        <w:jc w:val="center"/>
+                        <w:rPr>
+                          <w:rFonts w:ascii="Times New Roman" w:hAnsi="Times New Roman" w:cs="Times New Roman"/>
+                          <w:szCs w:val="22"/>
+                        </w:rPr>
+                      </w:pPr>
+                      <w:r>
+                        <w:rPr>
+                          <w:rFonts w:ascii="Times New Roman" w:hAnsi="Times New Roman" w:cs="Times New Roman"/>
+                          <w:szCs w:val="22"/>
+                        </w:rPr>
+                        <w:t>Cali, Colombia</w:t>
+                      </w:r>
+                    </w:p>
+                    <w:p>
+                      <w:pPr>
+                        <w:jc w:val="center"/>
+                        <w:rPr>
+                          <w:rFonts w:ascii="Times New Roman" w:hAnsi="Times New Roman" w:cs="Times New Roman"/>
+                          <w:szCs w:val="22"/>
+                        </w:rPr>
+                      </w:pPr>
+                      <w:r>
+                        <w:rPr>
+                          <w:rStyle w:val="go"/>
+                          <w:rFonts w:ascii="Times New Roman" w:eastAsia="Times New Roman" w:hAnsi="Times New Roman" w:cs="Times New Roman"/>
+                        </w:rPr>
+                        <w:t>angel.garcia</w:t>
+                      </w:r>
+                      <w:r>
+                        <w:rPr>
+                          <w:rStyle w:val="gi"/>
+                          <w:rFonts w:ascii="Times New Roman" w:eastAsia="Times New Roman" w:hAnsi="Times New Roman" w:cs="Times New Roman"/>
+                          <w:szCs w:val="22"/>
+                        </w:rPr>
+                        <w:t>@correounivalle.edu.co</w:t>
+                      </w:r>
+                    </w:p>
+                  </w:txbxContent>
+                </v:textbox>
+                <w10:wrap type="square"/>
+              </v:shape>
+            </w:pict>
+          </mc:Fallback>
+        </mc:AlternateContent>
+      </w:r>
+      <w:r>
+        <w:rPr>
+          <w:noProof/>
+          <w:lang w:val="en-US" w:eastAsia="en-US"/>
+        </w:rPr>
+        <mc:AlternateContent>
+          <mc:Choice Requires="wps">
+            <w:drawing>
+              <wp:anchor distT="0" distB="0" distL="114300" distR="114300" simplePos="0" relativeHeight="251661312" behindDoc="0" locked="0" layoutInCell="1" allowOverlap="1" wp14:anchorId="06F3A92D" wp14:editId="649AB552">
+                <wp:simplePos x="0" y="0"/>
+                <wp:positionH relativeFrom="column">
+                  <wp:posOffset>2743200</wp:posOffset>
+                </wp:positionH>
+                <wp:positionV relativeFrom="paragraph">
+                  <wp:posOffset>368300</wp:posOffset>
+                </wp:positionV>
+                <wp:extent cx="2971800" cy="1460500"/>
+                <wp:effectExtent l="0" t="0" r="0" b="12700"/>
+                <wp:wrapSquare wrapText="bothSides"/>
+                <wp:docPr id="14" name="Text Box 2"/>
+                <wp:cNvGraphicFramePr>
+                  <a:graphicFrameLocks xmlns:a="http://schemas.openxmlformats.org/drawingml/2006/main"/>
+                </wp:cNvGraphicFramePr>
+                <a:graphic xmlns:a="http://schemas.openxmlformats.org/drawingml/2006/main">
+                  <a:graphicData uri="http://schemas.microsoft.com/office/word/2010/wordprocessingShape">
+                    <wps:wsp>
+                      <wps:cNvSpPr txBox="1">
+                        <a:spLocks/>
+                      </wps:cNvSpPr>
+                      <wps:spPr>
+                        <a:xfrm>
+                          <a:off x="0" y="0"/>
+                          <a:ext cx="2971800" cy="1460500"/>
+                        </a:xfrm>
+                        <a:prstGeom prst="rect">
+                          <a:avLst/>
+                        </a:prstGeom>
+                        <a:noFill/>
+                        <a:ln>
+                          <a:noFill/>
+                        </a:ln>
+                        <a:effectLst/>
+                        <a:extLst>
+                          <a:ext uri="{C572A759-6A51-4108-AA02-DFA0A04FC94B}">
+                            <ma14:wrappingTextBoxFlag xmlns:ma14="http://schemas.microsoft.com/office/mac/drawingml/2011/main"/>
+                          </a:ext>
+                        </a:extLst>
+                      </wps:spPr>
+                      <wps:txbx>
+                        <w:txbxContent>
+                          <w:p>
+                            <w:pPr>
+                              <w:jc w:val="center"/>
+                              <w:rPr>
+                                <w:rFonts w:ascii="Times New Roman" w:hAnsi="Times New Roman" w:cs="Times New Roman"/>
+                                <w:szCs w:val="22"/>
+                              </w:rPr>
+                            </w:pPr>
+                            <w:r>
+                              <w:rPr>
+                                <w:rFonts w:ascii="Times New Roman" w:hAnsi="Times New Roman" w:cs="Times New Roman"/>
+                                <w:szCs w:val="22"/>
+                              </w:rPr>
+                              <w:t>Víctor Andres Bu</w:t>
+                            </w:r>
+                            <w:r>
+                              <w:rPr>
+                                <w:rFonts w:ascii="Times New Roman" w:hAnsi="Times New Roman" w:cs="Times New Roman"/>
+                                <w:szCs w:val="22"/>
+                              </w:rPr>
+                              <w:t>cheli Guerrero</w:t>
+                            </w:r>
+                          </w:p>
+                          <w:p>
+                            <w:pPr>
+                              <w:jc w:val="center"/>
+                              <w:rPr>
+                                <w:rFonts w:ascii="Times New Roman" w:hAnsi="Times New Roman" w:cs="Times New Roman"/>
+                                <w:szCs w:val="22"/>
+                              </w:rPr>
+                            </w:pPr>
+                            <w:r>
+                              <w:rPr>
+                                <w:rFonts w:ascii="Times New Roman" w:hAnsi="Times New Roman" w:cs="Times New Roman"/>
+                                <w:szCs w:val="22"/>
+                              </w:rPr>
+                              <w:t>Escuela de Ingerni</w:t>
+                            </w:r>
+                            <w:r>
+                              <w:rPr>
+                                <w:rFonts w:ascii="Times New Roman" w:hAnsi="Times New Roman" w:cs="Times New Roman"/>
+                                <w:szCs w:val="22"/>
+                              </w:rPr>
+                              <w:t>ería de Sistemas y Computación</w:t>
+                            </w:r>
+                          </w:p>
+                          <w:p>
+                            <w:pPr>
+                              <w:jc w:val="center"/>
+                              <w:rPr>
+                                <w:rFonts w:ascii="Times New Roman" w:hAnsi="Times New Roman" w:cs="Times New Roman"/>
+                                <w:szCs w:val="22"/>
+                              </w:rPr>
+                            </w:pPr>
+                            <w:r>
+                              <w:rPr>
+                                <w:rFonts w:ascii="Times New Roman" w:hAnsi="Times New Roman" w:cs="Times New Roman"/>
+                                <w:szCs w:val="22"/>
+                              </w:rPr>
+                              <w:t>Universidad del Valle</w:t>
+                            </w:r>
+                            <w:r>
+                              <w:rPr>
+                                <w:rFonts w:ascii="Times New Roman" w:hAnsi="Times New Roman" w:cs="Times New Roman"/>
+                                <w:szCs w:val="22"/>
+                              </w:rPr>
+                              <w:t xml:space="preserve">, </w:t>
+                            </w:r>
+                            <w:r>
+                              <w:rPr>
+                                <w:rFonts w:ascii="Times New Roman" w:hAnsi="Times New Roman" w:cs="Times New Roman"/>
+                                <w:szCs w:val="22"/>
+                              </w:rPr>
+                              <w:t>Cali, Colombia</w:t>
+                            </w:r>
+                          </w:p>
+                          <w:p>
+                            <w:pPr>
+                              <w:jc w:val="center"/>
+                              <w:rPr>
+                                <w:rFonts w:ascii="Times New Roman" w:hAnsi="Times New Roman" w:cs="Times New Roman"/>
+                                <w:szCs w:val="22"/>
+                              </w:rPr>
+                            </w:pPr>
+                            <w:r>
+                              <w:rPr>
+                                <w:rFonts w:ascii="Times New Roman" w:eastAsia="Times New Roman" w:hAnsi="Times New Roman" w:cs="Times New Roman"/>
+                              </w:rPr>
+                              <w:t>Ceiba centro de excelencia en investigación básica y aplicada</w:t>
+                            </w:r>
+                          </w:p>
+                          <w:p>
+                            <w:pPr>
+                              <w:jc w:val="center"/>
+                              <w:rPr>
+                                <w:rFonts w:ascii="Times New Roman" w:hAnsi="Times New Roman" w:cs="Times New Roman"/>
+                                <w:szCs w:val="22"/>
+                              </w:rPr>
+                            </w:pPr>
+                            <w:r>
+                              <w:rPr>
+                                <w:rStyle w:val="gi"/>
+                                <w:rFonts w:ascii="Times New Roman" w:eastAsia="Times New Roman" w:hAnsi="Times New Roman" w:cs="Times New Roman"/>
+                                <w:szCs w:val="22"/>
+                              </w:rPr>
+                              <w:t>victor.bucheli@correounivalle.edu.co</w:t>
+                            </w:r>
+                          </w:p>
+                        </w:txbxContent>
+                      </wps:txbx>
+                      <wps:bodyPr rot="0" spcFirstLastPara="0" vertOverflow="overflow" horzOverflow="overflow" vert="horz" wrap="square" lIns="91440" tIns="45720" rIns="91440" bIns="45720" numCol="1" spcCol="0" rtlCol="0" fromWordArt="0" anchor="t" anchorCtr="0" forceAA="0" compatLnSpc="1">
+                        <a:prstTxWarp prst="textNoShape">
+                          <a:avLst/>
+                        </a:prstTxWarp>
+                        <a:noAutofit/>
+                      </wps:bodyPr>
+                    </wps:wsp>
+                  </a:graphicData>
+                </a:graphic>
+                <wp14:sizeRelH relativeFrom="margin">
+                  <wp14:pctWidth>0</wp14:pctWidth>
+                </wp14:sizeRelH>
+                <wp14:sizeRelV relativeFrom="page">
+                  <wp14:pctHeight>0</wp14:pctHeight>
+                </wp14:sizeRelV>
+              </wp:anchor>
+            </w:drawing>
+          </mc:Choice>
+          <mc:Fallback>
+            <w:pict>
+              <v:shape id="Text Box 2" o:spid="_x0000_s1027" type="#_x0000_t202" style="position:absolute;left:0;text-align:left;margin-left:3in;margin-top:29pt;width:234pt;height:115pt;z-index:251661312;visibility:visible;mso-wrap-style:square;mso-width-percent:0;mso-height-percent:0;mso-wrap-distance-left:9pt;mso-wrap-distance-top:0;mso-wrap-distance-right:9pt;mso-wrap-distance-bottom:0;mso-position-horizontal:absolute;mso-position-horizontal-relative:text;mso-position-vertical:absolute;mso-position-vertical-relative:text;mso-width-percent:0;mso-height-percent:0;mso-width-relative:margin;mso-height-relative:page;v-text-anchor:top" o:gfxdata="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" filled="f" stroked="f">
+                <v:path arrowok="t"/>
+                <v:textbox>
+                  <w:txbxContent>
+                    <w:p>
+                      <w:pPr>
+                        <w:jc w:val="center"/>
+                        <w:rPr>
+                          <w:rFonts w:ascii="Times New Roman" w:hAnsi="Times New Roman" w:cs="Times New Roman"/>
+                          <w:szCs w:val="22"/>
+                        </w:rPr>
+                      </w:pPr>
+                      <w:r>
+                        <w:rPr>
+                          <w:rFonts w:ascii="Times New Roman" w:hAnsi="Times New Roman" w:cs="Times New Roman"/>
+                          <w:szCs w:val="22"/>
+                        </w:rPr>
+                        <w:t>Víctor Andres Bu</w:t>
+                      </w:r>
+                      <w:r>
+                        <w:rPr>
+                          <w:rFonts w:ascii="Times New Roman" w:hAnsi="Times New Roman" w:cs="Times New Roman"/>
+                          <w:szCs w:val="22"/>
+                        </w:rPr>
+                        <w:t>cheli Guerrero</w:t>
+                      </w:r>
+                    </w:p>
+                    <w:p>
+                      <w:pPr>
+                        <w:jc w:val="center"/>
+                        <w:rPr>
+                          <w:rFonts w:ascii="Times New Roman" w:hAnsi="Times New Roman" w:cs="Times New Roman"/>
+                          <w:szCs w:val="22"/>
+                        </w:rPr>
+                      </w:pPr>
+                      <w:r>
+                        <w:rPr>
+                          <w:rFonts w:ascii="Times New Roman" w:hAnsi="Times New Roman" w:cs="Times New Roman"/>
+                          <w:szCs w:val="22"/>
+                        </w:rPr>
+                        <w:t>Escuela de Ingerni</w:t>
+                      </w:r>
+                      <w:r>
+                        <w:rPr>
+                          <w:rFonts w:ascii="Times New Roman" w:hAnsi="Times New Roman" w:cs="Times New Roman"/>
+                          <w:szCs w:val="22"/>
+                        </w:rPr>
+                        <w:t>ería de Sistemas y Computación</w:t>
+                      </w:r>
+                    </w:p>
+                    <w:p>
+                      <w:pPr>
+                        <w:jc w:val="center"/>
+                        <w:rPr>
+                          <w:rFonts w:ascii="Times New Roman" w:hAnsi="Times New Roman" w:cs="Times New Roman"/>
+                          <w:szCs w:val="22"/>
+                        </w:rPr>
+                      </w:pPr>
+                      <w:r>
+                        <w:rPr>
+                          <w:rFonts w:ascii="Times New Roman" w:hAnsi="Times New Roman" w:cs="Times New Roman"/>
+                          <w:szCs w:val="22"/>
+                        </w:rPr>
+                        <w:t>Universidad del Valle</w:t>
+                      </w:r>
+                      <w:r>
+                        <w:rPr>
+                          <w:rFonts w:ascii="Times New Roman" w:hAnsi="Times New Roman" w:cs="Times New Roman"/>
+                          <w:szCs w:val="22"/>
+                        </w:rPr>
+                        <w:t xml:space="preserve">, </w:t>
+                      </w:r>
+                      <w:r>
+                        <w:rPr>
+                          <w:rFonts w:ascii="Times New Roman" w:hAnsi="Times New Roman" w:cs="Times New Roman"/>
+                          <w:szCs w:val="22"/>
+                        </w:rPr>
+                        <w:t>Cali, Colombia</w:t>
+                      </w:r>
+                    </w:p>
+                    <w:p>
+                      <w:pPr>
+                        <w:jc w:val="center"/>
+                        <w:rPr>
+                          <w:rFonts w:ascii="Times New Roman" w:hAnsi="Times New Roman" w:cs="Times New Roman"/>
+                          <w:szCs w:val="22"/>
+                        </w:rPr>
+                      </w:pPr>
+                      <w:r>
+                        <w:rPr>
+                          <w:rFonts w:ascii="Times New Roman" w:eastAsia="Times New Roman" w:hAnsi="Times New Roman" w:cs="Times New Roman"/>
+                        </w:rPr>
+                        <w:t>Ceiba centro de excelencia en investigación básica y aplicada</w:t>
+                      </w:r>
+                    </w:p>
+                    <w:p>
+                      <w:pPr>
+                        <w:jc w:val="center"/>
+                        <w:rPr>
+                          <w:rFonts w:ascii="Times New Roman" w:hAnsi="Times New Roman" w:cs="Times New Roman"/>
+                          <w:szCs w:val="22"/>
+                        </w:rPr>
+                      </w:pPr>
+                      <w:r>
+                        <w:rPr>
+                          <w:rStyle w:val="gi"/>
+                          <w:rFonts w:ascii="Times New Roman" w:eastAsia="Times New Roman" w:hAnsi="Times New Roman" w:cs="Times New Roman"/>
+                          <w:szCs w:val="22"/>
+                        </w:rPr>
+                        <w:t>victor.bucheli@correounivalle.edu.co</w:t>
+                      </w:r>
+                    </w:p>
+                  </w:txbxContent>
+                </v:textbox>
+                <w10:wrap type="square"/>
+              </v:shape>
+            </w:pict>
+          </mc:Fallback>
+        </mc:AlternateContent>
+      </w:r>
+      <w:r>
+        <w:rPr>
+          <w:noProof/>
+          <w:lang w:val="en-US" w:eastAsia="en-US"/>
+        </w:rPr>
+        <mc:AlternateContent>
+          <mc:Choice Requires="wps">
+            <w:drawing>
+              <wp:anchor distT="0" distB="0" distL="114300" distR="114300" simplePos="0" relativeHeight="251659264" behindDoc="0" locked="0" layoutInCell="1" allowOverlap="1" wp14:anchorId="59B17245" wp14:editId="1F002BBD">
+                <wp:simplePos x="0" y="0"/>
+                <wp:positionH relativeFrom="column">
+                  <wp:posOffset>114300</wp:posOffset>
+                </wp:positionH>
+                <wp:positionV relativeFrom="paragraph">
+                  <wp:posOffset>368300</wp:posOffset>
+                </wp:positionV>
+                <wp:extent cx="2514600" cy="1231900"/>
+                <wp:effectExtent l="0" t="0" r="0" b="12700"/>
+                <wp:wrapSquare wrapText="bothSides"/>
+                <wp:docPr id="16" name="Text Box 1"/>
+                <wp:cNvGraphicFramePr>
+                  <a:graphicFrameLocks xmlns:a="http://schemas.openxmlformats.org/drawingml/2006/main"/>
+                </wp:cNvGraphicFramePr>
+                <a:graphic xmlns:a="http://schemas.openxmlformats.org/drawingml/2006/main">
+                  <a:graphicData uri="http://schemas.microsoft.com/office/word/2010/wordprocessingShape">
+                    <wps:wsp>
+                      <wps:cNvSpPr txBox="1">
+                        <a:spLocks/>
+                      </wps:cNvSpPr>
+                      <wps:spPr>
+                        <a:xfrm>
+                          <a:off x="0" y="0"/>
+                          <a:ext cx="2514600" cy="1231900"/>
+                        </a:xfrm>
+                        <a:prstGeom prst="rect">
+                          <a:avLst/>
+                        </a:prstGeom>
+                        <a:noFill/>
+                        <a:ln>
+                          <a:noFill/>
+                        </a:ln>
+                        <a:effectLst/>
+                        <a:extLst>
+                          <a:ext uri="{C572A759-6A51-4108-AA02-DFA0A04FC94B}">
+                            <ma14:wrappingTextBoxFlag xmlns:ma14="http://schemas.microsoft.com/office/mac/drawingml/2011/main"/>
+                          </a:ext>
+                        </a:extLst>
+                      </wps:spPr>
+                      <wps:txbx>
+                        <w:txbxContent>
+                          <w:p>
+                            <w:pPr>
+                              <w:jc w:val="center"/>
+                              <w:rPr>
+                                <w:rFonts w:ascii="Times New Roman" w:hAnsi="Times New Roman" w:cs="Times New Roman"/>
+                                <w:szCs w:val="22"/>
+                              </w:rPr>
+                            </w:pPr>
+                            <w:r>
+                              <w:rPr>
+                                <w:rFonts w:ascii="Times New Roman" w:hAnsi="Times New Roman" w:cs="Times New Roman"/>
+                                <w:szCs w:val="22"/>
+                              </w:rPr>
+                              <w:t>Erika Suárez Valencia</w:t>
+                            </w:r>
+                          </w:p>
+                          <w:p>
+                            <w:pPr>
+                              <w:jc w:val="center"/>
+                              <w:rPr>
+                                <w:rFonts w:ascii="Times New Roman" w:hAnsi="Times New Roman" w:cs="Times New Roman"/>
+                                <w:szCs w:val="22"/>
+                              </w:rPr>
+                            </w:pPr>
+                            <w:r>
+                              <w:rPr>
+                                <w:rFonts w:ascii="Times New Roman" w:hAnsi="Times New Roman" w:cs="Times New Roman"/>
+                                <w:szCs w:val="22"/>
+                              </w:rPr>
+                              <w:t>Escuela de Ingerniería de Sistemas y Computación</w:t>
                             </w:r>
                           </w:p>
                           <w:p>
@@ -170,7 +703,6 @@
                             <w:pPr>
                               <w:jc w:val="center"/>
                             </w:pPr>
-                            <w:proofErr w:type="gramStart"/>
                             <w:r>
                               <w:rPr>
                                 <w:rFonts w:ascii="Times New Roman" w:hAnsi="Times New Roman" w:cs="Times New Roman"/>
@@ -178,11 +710,10 @@
                               </w:rPr>
                               <w:t>erika.suarez@correounivalle.edu.co</w:t>
                             </w:r>
-                            <w:proofErr w:type="gramEnd"/>
                           </w:p>
                         </w:txbxContent>
                       </wps:txbx>
-                      <wps:bodyPr rot="0" spcFirstLastPara="0" vertOverflow="overflow" horzOverflow="overflow" vert="horz" wrap="square" lIns="91440" tIns="45720" rIns="91440" bIns="45720" numCol="1" spcCol="0" rtlCol="0" fromWordArt="0" anchor="ctr" anchorCtr="0" forceAA="0" compatLnSpc="1">
+                      <wps:bodyPr rot="0" spcFirstLastPara="0" vertOverflow="overflow" horzOverflow="overflow" vert="horz" wrap="square" lIns="91440" tIns="45720" rIns="91440" bIns="45720" numCol="1" spcCol="0" rtlCol="0" fromWordArt="0" anchor="t" anchorCtr="0" forceAA="0" compatLnSpc="1">
                         <a:prstTxWarp prst="textNoShape">
                           <a:avLst/>
                         </a:prstTxWarp>
@@ -202,11 +733,7 @@
           </mc:Choice>
           <mc:Fallback>
             <w:pict>
-              <v:shapetype id="_x0000_t202" coordsize="21600,21600" o:spt="202" path="m0,0l0,21600,21600,21600,21600,0xe">
-                <v:stroke joinstyle="miter"/>
-                <v:path gradientshapeok="t" o:connecttype="rect"/>
-              </v:shapetype>
-              <v:shape id="Text Box 1" o:spid="_x0000_s1026" type="#_x0000_t202" style="position:absolute;left:0;text-align:left;margin-left:27pt;margin-top:2pt;width:180pt;height:1in;z-index:251659264;visibility:visible;mso-wrap-style:square;mso-width-percent:0;mso-height-percent:0;mso-wrap-distance-left:9pt;mso-wrap-distance-top:0;mso-wrap-distance-right:9pt;mso-wrap-distance-bottom:0;mso-position-horizontal:absolute;mso-position-horizontal-relative:text;mso-position-vertical:absolute;mso-position-vertical-relative:text;mso-width-percent:0;mso-height-percent:0;mso-width-relative:margin;mso-height-relative:page;v-text-anchor:middle" o:gfxdata="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" filled="f" stroked="f">
+              <v:shape id="Text Box 1" o:spid="_x0000_s1028" type="#_x0000_t202" style="position:absolute;left:0;text-align:left;margin-left:9pt;margin-top:29pt;width:198pt;height:97pt;z-index:251659264;visibility:visible;mso-wrap-style:square;mso-width-percent:0;mso-height-percent:0;mso-wrap-distance-left:9pt;mso-wrap-distance-top:0;mso-wrap-distance-right:9pt;mso-wrap-distance-bottom:0;mso-position-horizontal:absolute;mso-position-horizontal-relative:text;mso-position-vertical:absolute;mso-position-vertical-relative:text;mso-width-percent:0;mso-height-percent:0;mso-width-relative:margin;mso-height-relative:page;v-text-anchor:top" o:gfxdata="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" filled="f" stroked="f">
                 <v:path arrowok="t"/>
                 <v:textbox>
                   <w:txbxContent>
@@ -223,23 +750,23 @@
                           <w:rFonts w:ascii="Times New Roman" w:hAnsi="Times New Roman" w:cs="Times New Roman"/>
                           <w:szCs w:val="22"/>
                         </w:rPr>
-                        <w:t xml:space="preserve">Erika </w:t>
+                        <w:t>Erika Suárez Valencia</w:t>
                       </w:r>
-                      <w:proofErr w:type="spellStart"/>
+                    </w:p>
+                    <w:p>
+                      <w:pPr>
+                        <w:jc w:val="center"/>
+                        <w:rPr>
+                          <w:rFonts w:ascii="Times New Roman" w:hAnsi="Times New Roman" w:cs="Times New Roman"/>
+                          <w:szCs w:val="22"/>
+                        </w:rPr>
+                      </w:pPr>
                       <w:r>
                         <w:rPr>
                           <w:rFonts w:ascii="Times New Roman" w:hAnsi="Times New Roman" w:cs="Times New Roman"/>
                           <w:szCs w:val="22"/>
                         </w:rPr>
-                        <w:t>Suárez</w:t>
-                      </w:r>
-                      <w:proofErr w:type="spellEnd"/>
-                      <w:r>
-                        <w:rPr>
-                          <w:rFonts w:ascii="Times New Roman" w:hAnsi="Times New Roman" w:cs="Times New Roman"/>
-                          <w:szCs w:val="22"/>
-                        </w:rPr>
-                        <w:t xml:space="preserve"> Valencia</w:t>
+                        <w:t>Escuela de Ingerniería de Sistemas y Computación</w:t>
                       </w:r>
                     </w:p>
                     <w:p>
@@ -285,7 +812,6 @@
                       <w:pPr>
                         <w:jc w:val="center"/>
                       </w:pPr>
-                      <w:proofErr w:type="gramStart"/>
                       <w:r>
                         <w:rPr>
                           <w:rFonts w:ascii="Times New Roman" w:hAnsi="Times New Roman" w:cs="Times New Roman"/>
@@ -293,7 +819,6 @@
                         </w:rPr>
                         <w:t>erika.suarez@correounivalle.edu.co</w:t>
                       </w:r>
-                      <w:proofErr w:type="gramEnd"/>
                     </w:p>
                   </w:txbxContent>
                 </v:textbox>
@@ -305,285 +830,21 @@
       </w:r>
       <w:r>
         <w:rPr>
-          <w:noProof/>
-          <w:lang w:val="en-US" w:eastAsia="en-US"/>
-        </w:rPr>
-        <mc:AlternateContent>
-          <mc:Choice Requires="wps">
-            <w:drawing>
-              <wp:anchor distT="0" distB="0" distL="114300" distR="114300" simplePos="0" relativeHeight="251661312" behindDoc="0" locked="0" layoutInCell="1" allowOverlap="1" wp14:anchorId="06F3A92D" wp14:editId="428C1EF9">
-                <wp:simplePos x="0" y="0"/>
-                <wp:positionH relativeFrom="column">
-                  <wp:posOffset>3200400</wp:posOffset>
-                </wp:positionH>
-                <wp:positionV relativeFrom="paragraph">
-                  <wp:posOffset>25400</wp:posOffset>
-                </wp:positionV>
-                <wp:extent cx="2400300" cy="914400"/>
-                <wp:effectExtent l="0" t="0" r="0" b="0"/>
-                <wp:wrapSquare wrapText="bothSides"/>
-                <wp:docPr id="14" name="Text Box 2"/>
-                <wp:cNvGraphicFramePr>
-                  <a:graphicFrameLocks xmlns:a="http://schemas.openxmlformats.org/drawingml/2006/main"/>
-                </wp:cNvGraphicFramePr>
-                <a:graphic xmlns:a="http://schemas.openxmlformats.org/drawingml/2006/main">
-                  <a:graphicData uri="http://schemas.microsoft.com/office/word/2010/wordprocessingShape">
-                    <wps:wsp>
-                      <wps:cNvSpPr txBox="1">
-                        <a:spLocks/>
-                      </wps:cNvSpPr>
-                      <wps:spPr>
-                        <a:xfrm>
-                          <a:off x="0" y="0"/>
-                          <a:ext cx="2400300" cy="914400"/>
-                        </a:xfrm>
-                        <a:prstGeom prst="rect">
-                          <a:avLst/>
-                        </a:prstGeom>
-                        <a:noFill/>
-                        <a:ln>
-                          <a:noFill/>
-                        </a:ln>
-                        <a:effectLst/>
-                        <a:extLst>
-                          <a:ext uri="{C572A759-6A51-4108-AA02-DFA0A04FC94B}">
-                            <ma14:wrappingTextBoxFlag xmlns:ma14="http://schemas.microsoft.com/office/mac/drawingml/2011/main"/>
-                          </a:ext>
-                        </a:extLst>
-                      </wps:spPr>
-                      <wps:txbx>
-                        <w:txbxContent>
-                          <w:p>
-                            <w:pPr>
-                              <w:jc w:val="center"/>
-                              <w:rPr>
-                                <w:rFonts w:ascii="Times New Roman" w:hAnsi="Times New Roman" w:cs="Times New Roman"/>
-                                <w:szCs w:val="22"/>
-                              </w:rPr>
-                            </w:pPr>
-                            <w:proofErr w:type="spellStart"/>
-                            <w:r>
-                              <w:rPr>
-                                <w:rFonts w:ascii="Times New Roman" w:hAnsi="Times New Roman" w:cs="Times New Roman"/>
-                                <w:szCs w:val="22"/>
-                              </w:rPr>
-                              <w:t>Víctor</w:t>
-                            </w:r>
-                            <w:proofErr w:type="spellEnd"/>
-                            <w:r>
-                              <w:rPr>
-                                <w:rFonts w:ascii="Times New Roman" w:hAnsi="Times New Roman" w:cs="Times New Roman"/>
-                                <w:szCs w:val="22"/>
-                              </w:rPr>
-                              <w:t xml:space="preserve"> Andres </w:t>
-                            </w:r>
-                            <w:proofErr w:type="spellStart"/>
-                            <w:r>
-                              <w:rPr>
-                                <w:rFonts w:ascii="Times New Roman" w:hAnsi="Times New Roman" w:cs="Times New Roman"/>
-                                <w:szCs w:val="22"/>
-                              </w:rPr>
-                              <w:t>Bu</w:t>
-                            </w:r>
-                            <w:r>
-                              <w:rPr>
-                                <w:rFonts w:ascii="Times New Roman" w:hAnsi="Times New Roman" w:cs="Times New Roman"/>
-                                <w:szCs w:val="22"/>
-                              </w:rPr>
-                              <w:t>cheli</w:t>
-                            </w:r>
-                            <w:proofErr w:type="spellEnd"/>
-                            <w:r>
-                              <w:rPr>
-                                <w:rFonts w:ascii="Times New Roman" w:hAnsi="Times New Roman" w:cs="Times New Roman"/>
-                                <w:szCs w:val="22"/>
-                              </w:rPr>
-                              <w:t xml:space="preserve"> Guerrero</w:t>
-                            </w:r>
-                          </w:p>
-                          <w:p>
-                            <w:pPr>
-                              <w:jc w:val="center"/>
-                              <w:rPr>
-                                <w:rFonts w:ascii="Times New Roman" w:hAnsi="Times New Roman" w:cs="Times New Roman"/>
-                                <w:szCs w:val="22"/>
-                              </w:rPr>
-                            </w:pPr>
-                            <w:r>
-                              <w:rPr>
-                                <w:rFonts w:ascii="Times New Roman" w:hAnsi="Times New Roman" w:cs="Times New Roman"/>
-                                <w:szCs w:val="22"/>
-                              </w:rPr>
-                              <w:t>Universidad del Valle</w:t>
-                            </w:r>
-                          </w:p>
-                          <w:p>
-                            <w:pPr>
-                              <w:jc w:val="center"/>
-                              <w:rPr>
-                                <w:rFonts w:ascii="Times New Roman" w:hAnsi="Times New Roman" w:cs="Times New Roman"/>
-                                <w:szCs w:val="22"/>
-                              </w:rPr>
-                            </w:pPr>
-                            <w:r>
-                              <w:rPr>
-                                <w:rFonts w:ascii="Times New Roman" w:hAnsi="Times New Roman" w:cs="Times New Roman"/>
-                                <w:szCs w:val="22"/>
-                              </w:rPr>
-                              <w:t>Cali, Colombia</w:t>
-                            </w:r>
-                          </w:p>
-                          <w:p>
-                            <w:pPr>
-                              <w:jc w:val="center"/>
-                              <w:rPr>
-                                <w:rFonts w:ascii="Times New Roman" w:hAnsi="Times New Roman" w:cs="Times New Roman"/>
-                                <w:szCs w:val="22"/>
-                              </w:rPr>
-                            </w:pPr>
-                            <w:proofErr w:type="gramStart"/>
-                            <w:r>
-                              <w:rPr>
-                                <w:rStyle w:val="gi"/>
-                                <w:rFonts w:ascii="Times New Roman" w:eastAsia="Times New Roman" w:hAnsi="Times New Roman" w:cs="Times New Roman"/>
-                                <w:szCs w:val="22"/>
-                              </w:rPr>
-                              <w:t>victor.bucheli@correounivalle.edu.co</w:t>
-                            </w:r>
-                            <w:proofErr w:type="gramEnd"/>
-                          </w:p>
-                        </w:txbxContent>
-                      </wps:txbx>
-                      <wps:bodyPr rot="0" spcFirstLastPara="0" vertOverflow="overflow" horzOverflow="overflow" vert="horz" wrap="square" lIns="91440" tIns="45720" rIns="91440" bIns="45720" numCol="1" spcCol="0" rtlCol="0" fromWordArt="0" anchor="ctr" anchorCtr="0" forceAA="0" compatLnSpc="1">
-                        <a:prstTxWarp prst="textNoShape">
-                          <a:avLst/>
-                        </a:prstTxWarp>
-                        <a:noAutofit/>
-                      </wps:bodyPr>
-                    </wps:wsp>
-                  </a:graphicData>
-                </a:graphic>
-                <wp14:sizeRelH relativeFrom="margin">
-                  <wp14:pctWidth>0</wp14:pctWidth>
-                </wp14:sizeRelH>
-                <wp14:sizeRelV relativeFrom="page">
-                  <wp14:pctHeight>0</wp14:pctHeight>
-                </wp14:sizeRelV>
-              </wp:anchor>
-            </w:drawing>
-          </mc:Choice>
-          <mc:Fallback>
-            <w:pict>
-              <v:shape id="Text Box 2" o:spid="_x0000_s1027" type="#_x0000_t202" style="position:absolute;left:0;text-align:left;margin-left:252pt;margin-top:2pt;width:189pt;height:1in;z-index:251661312;visibility:visible;mso-wrap-style:square;mso-width-percent:0;mso-height-percent:0;mso-wrap-distance-left:9pt;mso-wrap-distance-top:0;mso-wrap-distance-right:9pt;mso-wrap-distance-bottom:0;mso-position-horizontal:absolute;mso-position-horizontal-relative:text;mso-position-vertical:absolute;mso-position-vertical-relative:text;mso-width-percent:0;mso-height-percent:0;mso-width-relative:margin;mso-height-relative:page;v-text-anchor:middle" o:gfxdata="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" filled="f" stroked="f">
-                <v:path arrowok="t"/>
-                <v:textbox>
-                  <w:txbxContent>
-                    <w:p>
-                      <w:pPr>
-                        <w:jc w:val="center"/>
-                        <w:rPr>
-                          <w:rFonts w:ascii="Times New Roman" w:hAnsi="Times New Roman" w:cs="Times New Roman"/>
-                          <w:szCs w:val="22"/>
-                        </w:rPr>
-                      </w:pPr>
-                      <w:proofErr w:type="spellStart"/>
-                      <w:r>
-                        <w:rPr>
-                          <w:rFonts w:ascii="Times New Roman" w:hAnsi="Times New Roman" w:cs="Times New Roman"/>
-                          <w:szCs w:val="22"/>
-                        </w:rPr>
-                        <w:t>Víctor</w:t>
-                      </w:r>
-                      <w:proofErr w:type="spellEnd"/>
-                      <w:r>
-                        <w:rPr>
-                          <w:rFonts w:ascii="Times New Roman" w:hAnsi="Times New Roman" w:cs="Times New Roman"/>
-                          <w:szCs w:val="22"/>
-                        </w:rPr>
-                        <w:t xml:space="preserve"> Andres </w:t>
-                      </w:r>
-                      <w:proofErr w:type="spellStart"/>
-                      <w:r>
-                        <w:rPr>
-                          <w:rFonts w:ascii="Times New Roman" w:hAnsi="Times New Roman" w:cs="Times New Roman"/>
-                          <w:szCs w:val="22"/>
-                        </w:rPr>
-                        <w:t>Bu</w:t>
-                      </w:r>
-                      <w:r>
-                        <w:rPr>
-                          <w:rFonts w:ascii="Times New Roman" w:hAnsi="Times New Roman" w:cs="Times New Roman"/>
-                          <w:szCs w:val="22"/>
-                        </w:rPr>
-                        <w:t>cheli</w:t>
-                      </w:r>
-                      <w:proofErr w:type="spellEnd"/>
-                      <w:r>
-                        <w:rPr>
-                          <w:rFonts w:ascii="Times New Roman" w:hAnsi="Times New Roman" w:cs="Times New Roman"/>
-                          <w:szCs w:val="22"/>
-                        </w:rPr>
-                        <w:t xml:space="preserve"> Guerrero</w:t>
-                      </w:r>
-                    </w:p>
-                    <w:p>
-                      <w:pPr>
-                        <w:jc w:val="center"/>
-                        <w:rPr>
-                          <w:rFonts w:ascii="Times New Roman" w:hAnsi="Times New Roman" w:cs="Times New Roman"/>
-                          <w:szCs w:val="22"/>
-                        </w:rPr>
-                      </w:pPr>
-                      <w:r>
-                        <w:rPr>
-                          <w:rFonts w:ascii="Times New Roman" w:hAnsi="Times New Roman" w:cs="Times New Roman"/>
-                          <w:szCs w:val="22"/>
-                        </w:rPr>
-                        <w:t>Universidad del Valle</w:t>
-                      </w:r>
-                    </w:p>
-                    <w:p>
-                      <w:pPr>
-                        <w:jc w:val="center"/>
-                        <w:rPr>
-                          <w:rFonts w:ascii="Times New Roman" w:hAnsi="Times New Roman" w:cs="Times New Roman"/>
-                          <w:szCs w:val="22"/>
-                        </w:rPr>
-                      </w:pPr>
-                      <w:r>
-                        <w:rPr>
-                          <w:rFonts w:ascii="Times New Roman" w:hAnsi="Times New Roman" w:cs="Times New Roman"/>
-                          <w:szCs w:val="22"/>
-                        </w:rPr>
-                        <w:t>Cali, Colombia</w:t>
-                      </w:r>
-                    </w:p>
-                    <w:p>
-                      <w:pPr>
-                        <w:jc w:val="center"/>
-                        <w:rPr>
-                          <w:rFonts w:ascii="Times New Roman" w:hAnsi="Times New Roman" w:cs="Times New Roman"/>
-                          <w:szCs w:val="22"/>
-                        </w:rPr>
-                      </w:pPr>
-                      <w:proofErr w:type="gramStart"/>
-                      <w:r>
-                        <w:rPr>
-                          <w:rStyle w:val="gi"/>
-                          <w:rFonts w:ascii="Times New Roman" w:eastAsia="Times New Roman" w:hAnsi="Times New Roman" w:cs="Times New Roman"/>
-                          <w:szCs w:val="22"/>
-                        </w:rPr>
-                        <w:t>victor.bucheli@correounivalle.edu.co</w:t>
-                      </w:r>
-                      <w:proofErr w:type="gramEnd"/>
-                    </w:p>
-                  </w:txbxContent>
-                </v:textbox>
-                <w10:wrap type="square"/>
-              </v:shape>
-            </w:pict>
-          </mc:Fallback>
-        </mc:AlternateContent>
+          <w:rFonts w:ascii="Times New Roman" w:hAnsi="Times New Roman" w:cs="Times New Roman"/>
+          <w:b/>
+          <w:sz w:val="40"/>
+          <w:szCs w:val="40"/>
+        </w:rPr>
+        <w:t xml:space="preserve">Collective intelligence: Analysis and </w:t>
+      </w:r>
+      <w:r>
+        <w:rPr>
+          <w:rFonts w:ascii="Times New Roman" w:hAnsi="Times New Roman" w:cs="Times New Roman"/>
+          <w:b/>
+          <w:sz w:val="40"/>
+          <w:szCs w:val="40"/>
+        </w:rPr>
+        <w:t>modelling</w:t>
       </w:r>
     </w:p>
     <w:p>
@@ -592,9 +853,12 @@
         <w:jc w:val="center"/>
         <w:rPr>
           <w:rFonts w:ascii="Times New Roman" w:hAnsi="Times New Roman" w:cs="Times New Roman"/>
+          <w:b/>
           <w:szCs w:val="22"/>
         </w:rPr>
       </w:pPr>
+      <w:bookmarkStart w:id="0" w:name="h.rp12ionttde0" w:colFirst="0" w:colLast="0"/>
+      <w:bookmarkEnd w:id="0"/>
     </w:p>
     <w:p>
       <w:pPr>
@@ -605,16 +869,6 @@
           <w:szCs w:val="22"/>
         </w:rPr>
       </w:pPr>
-    </w:p>
-    <w:p>
-      <w:pPr>
-        <w:spacing w:after="80" w:line="240" w:lineRule="auto"/>
-        <w:jc w:val="center"/>
-        <w:rPr>
-          <w:rFonts w:ascii="Times New Roman" w:hAnsi="Times New Roman" w:cs="Times New Roman"/>
-          <w:szCs w:val="22"/>
-        </w:rPr>
-      </w:pPr>
       <w:r>
         <w:rPr>
           <w:noProof/>
@@ -623,15 +877,15 @@
         <mc:AlternateContent>
           <mc:Choice Requires="wps">
             <w:drawing>
-              <wp:anchor distT="0" distB="0" distL="114300" distR="114300" simplePos="0" relativeHeight="251663360" behindDoc="0" locked="0" layoutInCell="1" allowOverlap="1" wp14:anchorId="32B04894" wp14:editId="7E703EBA">
+              <wp:anchor distT="0" distB="0" distL="114300" distR="114300" simplePos="0" relativeHeight="251663360" behindDoc="0" locked="0" layoutInCell="1" allowOverlap="1" wp14:anchorId="32B04894" wp14:editId="26727915">
                 <wp:simplePos x="0" y="0"/>
                 <wp:positionH relativeFrom="column">
-                  <wp:posOffset>342900</wp:posOffset>
+                  <wp:posOffset>228600</wp:posOffset>
                 </wp:positionH>
                 <wp:positionV relativeFrom="paragraph">
-                  <wp:posOffset>178435</wp:posOffset>
+                  <wp:posOffset>118745</wp:posOffset>
                 </wp:positionV>
-                <wp:extent cx="2286000" cy="914400"/>
+                <wp:extent cx="2400300" cy="1371600"/>
                 <wp:effectExtent l="0" t="0" r="0" b="0"/>
                 <wp:wrapSquare wrapText="bothSides"/>
                 <wp:docPr id="10" name="Text Box 3"/>
@@ -647,7 +901,7 @@
                       <wps:spPr>
                         <a:xfrm>
                           <a:off x="0" y="0"/>
-                          <a:ext cx="2286000" cy="914400"/>
+                          <a:ext cx="2400300" cy="1371600"/>
                         </a:xfrm>
                         <a:prstGeom prst="rect">
                           <a:avLst/>
@@ -678,17 +932,30 @@
                                 <w:rFonts w:ascii="Times New Roman" w:hAnsi="Times New Roman" w:cs="Times New Roman"/>
                                 <w:szCs w:val="22"/>
                               </w:rPr>
-                              <w:t xml:space="preserve">Roberto </w:t>
+                              <w:t>Roberto Zara</w:t>
                             </w:r>
-                            <w:proofErr w:type="spellStart"/>
                             <w:r>
                               <w:rPr>
                                 <w:rFonts w:ascii="Times New Roman" w:hAnsi="Times New Roman" w:cs="Times New Roman"/>
                                 <w:szCs w:val="22"/>
                               </w:rPr>
-                              <w:t>Zarama</w:t>
+                              <w:t>ma</w:t>
                             </w:r>
-                            <w:proofErr w:type="spellEnd"/>
+                          </w:p>
+                          <w:p>
+                            <w:pPr>
+                              <w:jc w:val="center"/>
+                              <w:rPr>
+                                <w:rFonts w:ascii="Times New Roman" w:hAnsi="Times New Roman" w:cs="Times New Roman"/>
+                                <w:szCs w:val="22"/>
+                              </w:rPr>
+                            </w:pPr>
+                            <w:r>
+                              <w:rPr>
+                                <w:rFonts w:ascii="Times New Roman" w:eastAsia="Times New Roman" w:hAnsi="Times New Roman" w:cs="Times New Roman"/>
+                              </w:rPr>
+                              <w:t>Departamento de ingeniería industrial</w:t>
+                            </w:r>
                           </w:p>
                           <w:p>
                             <w:pPr>
@@ -741,6 +1008,21 @@
                               <w:jc w:val="center"/>
                               <w:rPr>
                                 <w:rFonts w:ascii="Times New Roman" w:hAnsi="Times New Roman" w:cs="Times New Roman"/>
+                                <w:szCs w:val="22"/>
+                              </w:rPr>
+                            </w:pPr>
+                            <w:r>
+                              <w:rPr>
+                                <w:rFonts w:ascii="Times New Roman" w:eastAsia="Times New Roman" w:hAnsi="Times New Roman" w:cs="Times New Roman"/>
+                              </w:rPr>
+                              <w:t>Ceiba centro de excelencia en investigación básica y aplicada</w:t>
+                            </w:r>
+                          </w:p>
+                          <w:p>
+                            <w:pPr>
+                              <w:jc w:val="center"/>
+                              <w:rPr>
+                                <w:rFonts w:ascii="Times New Roman" w:hAnsi="Times New Roman" w:cs="Times New Roman"/>
                               </w:rPr>
                             </w:pPr>
                             <w:r>
@@ -752,7 +1034,7 @@
                           </w:p>
                         </w:txbxContent>
                       </wps:txbx>
-                      <wps:bodyPr rot="0" spcFirstLastPara="0" vertOverflow="overflow" horzOverflow="overflow" vert="horz" wrap="square" lIns="91440" tIns="45720" rIns="91440" bIns="45720" numCol="1" spcCol="0" rtlCol="0" fromWordArt="0" anchor="ctr" anchorCtr="0" forceAA="0" compatLnSpc="1">
+                      <wps:bodyPr rot="0" spcFirstLastPara="0" vertOverflow="overflow" horzOverflow="overflow" vert="horz" wrap="square" lIns="91440" tIns="45720" rIns="91440" bIns="45720" numCol="1" spcCol="0" rtlCol="0" fromWordArt="0" anchor="t" anchorCtr="0" forceAA="0" compatLnSpc="1">
                         <a:prstTxWarp prst="textNoShape">
                           <a:avLst/>
                         </a:prstTxWarp>
@@ -772,7 +1054,7 @@
           </mc:Choice>
           <mc:Fallback>
             <w:pict>
-              <v:shape id="Text Box 3" o:spid="_x0000_s1028" type="#_x0000_t202" style="position:absolute;left:0;text-align:left;margin-left:27pt;margin-top:14.05pt;width:180pt;height:1in;z-index:251663360;visibility:visible;mso-wrap-style:square;mso-width-percent:0;mso-height-percent:0;mso-wrap-distance-left:9pt;mso-wrap-distance-top:0;mso-wrap-distance-right:9pt;mso-wrap-distance-bottom:0;mso-position-horizontal:absolute;mso-position-horizontal-relative:text;mso-position-vertical:absolute;mso-position-vertical-relative:text;mso-width-percent:0;mso-height-percent:0;mso-width-relative:margin;mso-height-relative:page;v-text-anchor:middle" o:gfxdata="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" filled="f" stroked="f">
+              <v:shape id="Text Box 3" o:spid="_x0000_s1029" type="#_x0000_t202" style="position:absolute;left:0;text-align:left;margin-left:18pt;margin-top:9.35pt;width:189pt;height:108pt;z-index:251663360;visibility:visible;mso-wrap-style:square;mso-width-percent:0;mso-height-percent:0;mso-wrap-distance-left:9pt;mso-wrap-distance-top:0;mso-wrap-distance-right:9pt;mso-wrap-distance-bottom:0;mso-position-horizontal:absolute;mso-position-horizontal-relative:text;mso-position-vertical:absolute;mso-position-vertical-relative:text;mso-width-percent:0;mso-height-percent:0;mso-width-relative:margin;mso-height-relative:page;v-text-anchor:top" o:gfxdata="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" filled="f" stroked="f">
                 <v:path arrowok="t"/>
                 <v:textbox>
                   <w:txbxContent>
@@ -789,17 +1071,30 @@
                           <w:rFonts w:ascii="Times New Roman" w:hAnsi="Times New Roman" w:cs="Times New Roman"/>
                           <w:szCs w:val="22"/>
                         </w:rPr>
-                        <w:t xml:space="preserve">Roberto </w:t>
+                        <w:t>Roberto Zara</w:t>
                       </w:r>
-                      <w:proofErr w:type="spellStart"/>
                       <w:r>
                         <w:rPr>
                           <w:rFonts w:ascii="Times New Roman" w:hAnsi="Times New Roman" w:cs="Times New Roman"/>
                           <w:szCs w:val="22"/>
                         </w:rPr>
-                        <w:t>Zarama</w:t>
+                        <w:t>ma</w:t>
                       </w:r>
-                      <w:proofErr w:type="spellEnd"/>
+                    </w:p>
+                    <w:p>
+                      <w:pPr>
+                        <w:jc w:val="center"/>
+                        <w:rPr>
+                          <w:rFonts w:ascii="Times New Roman" w:hAnsi="Times New Roman" w:cs="Times New Roman"/>
+                          <w:szCs w:val="22"/>
+                        </w:rPr>
+                      </w:pPr>
+                      <w:r>
+                        <w:rPr>
+                          <w:rFonts w:ascii="Times New Roman" w:eastAsia="Times New Roman" w:hAnsi="Times New Roman" w:cs="Times New Roman"/>
+                        </w:rPr>
+                        <w:t>Departamento de ingeniería industrial</w:t>
+                      </w:r>
                     </w:p>
                     <w:p>
                       <w:pPr>
@@ -852,6 +1147,21 @@
                         <w:jc w:val="center"/>
                         <w:rPr>
                           <w:rFonts w:ascii="Times New Roman" w:hAnsi="Times New Roman" w:cs="Times New Roman"/>
+                          <w:szCs w:val="22"/>
+                        </w:rPr>
+                      </w:pPr>
+                      <w:r>
+                        <w:rPr>
+                          <w:rFonts w:ascii="Times New Roman" w:eastAsia="Times New Roman" w:hAnsi="Times New Roman" w:cs="Times New Roman"/>
+                        </w:rPr>
+                        <w:t>Ceiba centro de excelencia en investigación básica y aplicada</w:t>
+                      </w:r>
+                    </w:p>
+                    <w:p>
+                      <w:pPr>
+                        <w:jc w:val="center"/>
+                        <w:rPr>
+                          <w:rFonts w:ascii="Times New Roman" w:hAnsi="Times New Roman" w:cs="Times New Roman"/>
                         </w:rPr>
                       </w:pPr>
                       <w:r>
@@ -869,306 +1179,6 @@
           </mc:Fallback>
         </mc:AlternateContent>
       </w:r>
-      <w:r>
-        <w:rPr>
-          <w:noProof/>
-          <w:lang w:val="en-US" w:eastAsia="en-US"/>
-        </w:rPr>
-        <mc:AlternateContent>
-          <mc:Choice Requires="wps">
-            <w:drawing>
-              <wp:anchor distT="0" distB="0" distL="114300" distR="114300" simplePos="0" relativeHeight="251665408" behindDoc="0" locked="0" layoutInCell="1" allowOverlap="1" wp14:anchorId="11520C66" wp14:editId="4DDE8097">
-                <wp:simplePos x="0" y="0"/>
-                <wp:positionH relativeFrom="column">
-                  <wp:posOffset>3200400</wp:posOffset>
-                </wp:positionH>
-                <wp:positionV relativeFrom="paragraph">
-                  <wp:posOffset>178435</wp:posOffset>
-                </wp:positionV>
-                <wp:extent cx="2400300" cy="914400"/>
-                <wp:effectExtent l="0" t="0" r="0" b="0"/>
-                <wp:wrapSquare wrapText="bothSides"/>
-                <wp:docPr id="9" name="Text Box 4"/>
-                <wp:cNvGraphicFramePr>
-                  <a:graphicFrameLocks xmlns:a="http://schemas.openxmlformats.org/drawingml/2006/main"/>
-                </wp:cNvGraphicFramePr>
-                <a:graphic xmlns:a="http://schemas.openxmlformats.org/drawingml/2006/main">
-                  <a:graphicData uri="http://schemas.microsoft.com/office/word/2010/wordprocessingShape">
-                    <wps:wsp>
-                      <wps:cNvSpPr txBox="1">
-                        <a:spLocks/>
-                      </wps:cNvSpPr>
-                      <wps:spPr>
-                        <a:xfrm>
-                          <a:off x="0" y="0"/>
-                          <a:ext cx="2400300" cy="914400"/>
-                        </a:xfrm>
-                        <a:prstGeom prst="rect">
-                          <a:avLst/>
-                        </a:prstGeom>
-                        <a:noFill/>
-                        <a:ln>
-                          <a:noFill/>
-                        </a:ln>
-                        <a:effectLst/>
-                        <a:extLst>
-                          <a:ext uri="{C572A759-6A51-4108-AA02-DFA0A04FC94B}">
-                            <ma14:wrappingTextBoxFlag xmlns:ma14="http://schemas.microsoft.com/office/mac/drawingml/2011/main"/>
-                          </a:ext>
-                        </a:extLst>
-                      </wps:spPr>
-                      <wps:txbx>
-                        <w:txbxContent>
-                          <w:p>
-                            <w:pPr>
-                              <w:jc w:val="center"/>
-                              <w:rPr>
-                                <w:rFonts w:ascii="Times New Roman" w:hAnsi="Times New Roman" w:cs="Times New Roman"/>
-                                <w:szCs w:val="22"/>
-                              </w:rPr>
-                            </w:pPr>
-                            <w:proofErr w:type="spellStart"/>
-                            <w:r>
-                              <w:rPr>
-                                <w:rFonts w:ascii="Times New Roman" w:hAnsi="Times New Roman" w:cs="Times New Roman"/>
-                                <w:szCs w:val="22"/>
-                              </w:rPr>
-                              <w:t>Ángel</w:t>
-                            </w:r>
-                            <w:proofErr w:type="spellEnd"/>
-                            <w:r>
-                              <w:rPr>
-                                <w:rFonts w:ascii="Times New Roman" w:hAnsi="Times New Roman" w:cs="Times New Roman"/>
-                                <w:szCs w:val="22"/>
-                              </w:rPr>
-                              <w:t xml:space="preserve"> </w:t>
-                            </w:r>
-                            <w:proofErr w:type="spellStart"/>
-                            <w:r>
-                              <w:rPr>
-                                <w:rFonts w:ascii="Times New Roman" w:hAnsi="Times New Roman" w:cs="Times New Roman"/>
-                                <w:szCs w:val="22"/>
-                              </w:rPr>
-                              <w:t>García</w:t>
-                            </w:r>
-                            <w:proofErr w:type="spellEnd"/>
-                            <w:r>
-                              <w:rPr>
-                                <w:rFonts w:ascii="Times New Roman" w:hAnsi="Times New Roman" w:cs="Times New Roman"/>
-                                <w:szCs w:val="22"/>
-                              </w:rPr>
-                              <w:t xml:space="preserve"> </w:t>
-                            </w:r>
-                            <w:proofErr w:type="spellStart"/>
-                            <w:r>
-                              <w:rPr>
-                                <w:rFonts w:ascii="Times New Roman" w:hAnsi="Times New Roman" w:cs="Times New Roman"/>
-                                <w:szCs w:val="22"/>
-                              </w:rPr>
-                              <w:t>Baños</w:t>
-                            </w:r>
-                            <w:proofErr w:type="spellEnd"/>
-                          </w:p>
-                          <w:p>
-                            <w:pPr>
-                              <w:jc w:val="center"/>
-                              <w:rPr>
-                                <w:rFonts w:ascii="Times New Roman" w:hAnsi="Times New Roman" w:cs="Times New Roman"/>
-                                <w:szCs w:val="22"/>
-                              </w:rPr>
-                            </w:pPr>
-                            <w:r>
-                              <w:rPr>
-                                <w:rFonts w:ascii="Times New Roman" w:hAnsi="Times New Roman" w:cs="Times New Roman"/>
-                                <w:szCs w:val="22"/>
-                              </w:rPr>
-                              <w:t>Universidad del Valle</w:t>
-                            </w:r>
-                          </w:p>
-                          <w:p>
-                            <w:pPr>
-                              <w:jc w:val="center"/>
-                              <w:rPr>
-                                <w:rFonts w:ascii="Times New Roman" w:hAnsi="Times New Roman" w:cs="Times New Roman"/>
-                                <w:szCs w:val="22"/>
-                              </w:rPr>
-                            </w:pPr>
-                            <w:r>
-                              <w:rPr>
-                                <w:rFonts w:ascii="Times New Roman" w:hAnsi="Times New Roman" w:cs="Times New Roman"/>
-                                <w:szCs w:val="22"/>
-                              </w:rPr>
-                              <w:t>Cali, Colombia</w:t>
-                            </w:r>
-                          </w:p>
-                          <w:p>
-                            <w:pPr>
-                              <w:jc w:val="center"/>
-                              <w:rPr>
-                                <w:rFonts w:ascii="Times New Roman" w:hAnsi="Times New Roman" w:cs="Times New Roman"/>
-                                <w:szCs w:val="22"/>
-                              </w:rPr>
-                            </w:pPr>
-                            <w:proofErr w:type="gramStart"/>
-                            <w:r>
-                              <w:rPr>
-                                <w:rStyle w:val="go"/>
-                                <w:rFonts w:ascii="Times New Roman" w:eastAsia="Times New Roman" w:hAnsi="Times New Roman" w:cs="Times New Roman"/>
-                              </w:rPr>
-                              <w:t>angel.garcia</w:t>
-                            </w:r>
-                            <w:r>
-                              <w:rPr>
-                                <w:rStyle w:val="gi"/>
-                                <w:rFonts w:ascii="Times New Roman" w:eastAsia="Times New Roman" w:hAnsi="Times New Roman" w:cs="Times New Roman"/>
-                                <w:szCs w:val="22"/>
-                              </w:rPr>
-                              <w:t>@correounivalle.edu.co</w:t>
-                            </w:r>
-                            <w:proofErr w:type="gramEnd"/>
-                          </w:p>
-                        </w:txbxContent>
-                      </wps:txbx>
-                      <wps:bodyPr rot="0" spcFirstLastPara="0" vertOverflow="overflow" horzOverflow="overflow" vert="horz" wrap="square" lIns="91440" tIns="45720" rIns="91440" bIns="45720" numCol="1" spcCol="0" rtlCol="0" fromWordArt="0" anchor="ctr" anchorCtr="0" forceAA="0" compatLnSpc="1">
-                        <a:prstTxWarp prst="textNoShape">
-                          <a:avLst/>
-                        </a:prstTxWarp>
-                        <a:noAutofit/>
-                      </wps:bodyPr>
-                    </wps:wsp>
-                  </a:graphicData>
-                </a:graphic>
-                <wp14:sizeRelH relativeFrom="margin">
-                  <wp14:pctWidth>0</wp14:pctWidth>
-                </wp14:sizeRelH>
-                <wp14:sizeRelV relativeFrom="page">
-                  <wp14:pctHeight>0</wp14:pctHeight>
-                </wp14:sizeRelV>
-              </wp:anchor>
-            </w:drawing>
-          </mc:Choice>
-          <mc:Fallback>
-            <w:pict>
-              <v:shape id="Text Box 4" o:spid="_x0000_s1029" type="#_x0000_t202" style="position:absolute;left:0;text-align:left;margin-left:252pt;margin-top:14.05pt;width:189pt;height:1in;z-index:251665408;visibility:visible;mso-wrap-style:square;mso-width-percent:0;mso-height-percent:0;mso-wrap-distance-left:9pt;mso-wrap-distance-top:0;mso-wrap-distance-right:9pt;mso-wrap-distance-bottom:0;mso-position-horizontal:absolute;mso-position-horizontal-relative:text;mso-position-vertical:absolute;mso-position-vertical-relative:text;mso-width-percent:0;mso-height-percent:0;mso-width-relative:margin;mso-height-relative:page;v-text-anchor:middle" o:gfxdata="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" filled="f" stroked="f">
-                <v:path arrowok="t"/>
-                <v:textbox>
-                  <w:txbxContent>
-                    <w:p>
-                      <w:pPr>
-                        <w:jc w:val="center"/>
-                        <w:rPr>
-                          <w:rFonts w:ascii="Times New Roman" w:hAnsi="Times New Roman" w:cs="Times New Roman"/>
-                          <w:szCs w:val="22"/>
-                        </w:rPr>
-                      </w:pPr>
-                      <w:proofErr w:type="spellStart"/>
-                      <w:r>
-                        <w:rPr>
-                          <w:rFonts w:ascii="Times New Roman" w:hAnsi="Times New Roman" w:cs="Times New Roman"/>
-                          <w:szCs w:val="22"/>
-                        </w:rPr>
-                        <w:t>Ángel</w:t>
-                      </w:r>
-                      <w:proofErr w:type="spellEnd"/>
-                      <w:r>
-                        <w:rPr>
-                          <w:rFonts w:ascii="Times New Roman" w:hAnsi="Times New Roman" w:cs="Times New Roman"/>
-                          <w:szCs w:val="22"/>
-                        </w:rPr>
-                        <w:t xml:space="preserve"> </w:t>
-                      </w:r>
-                      <w:proofErr w:type="spellStart"/>
-                      <w:r>
-                        <w:rPr>
-                          <w:rFonts w:ascii="Times New Roman" w:hAnsi="Times New Roman" w:cs="Times New Roman"/>
-                          <w:szCs w:val="22"/>
-                        </w:rPr>
-                        <w:t>García</w:t>
-                      </w:r>
-                      <w:proofErr w:type="spellEnd"/>
-                      <w:r>
-                        <w:rPr>
-                          <w:rFonts w:ascii="Times New Roman" w:hAnsi="Times New Roman" w:cs="Times New Roman"/>
-                          <w:szCs w:val="22"/>
-                        </w:rPr>
-                        <w:t xml:space="preserve"> </w:t>
-                      </w:r>
-                      <w:proofErr w:type="spellStart"/>
-                      <w:r>
-                        <w:rPr>
-                          <w:rFonts w:ascii="Times New Roman" w:hAnsi="Times New Roman" w:cs="Times New Roman"/>
-                          <w:szCs w:val="22"/>
-                        </w:rPr>
-                        <w:t>Baños</w:t>
-                      </w:r>
-                      <w:proofErr w:type="spellEnd"/>
-                    </w:p>
-                    <w:p>
-                      <w:pPr>
-                        <w:jc w:val="center"/>
-                        <w:rPr>
-                          <w:rFonts w:ascii="Times New Roman" w:hAnsi="Times New Roman" w:cs="Times New Roman"/>
-                          <w:szCs w:val="22"/>
-                        </w:rPr>
-                      </w:pPr>
-                      <w:r>
-                        <w:rPr>
-                          <w:rFonts w:ascii="Times New Roman" w:hAnsi="Times New Roman" w:cs="Times New Roman"/>
-                          <w:szCs w:val="22"/>
-                        </w:rPr>
-                        <w:t>Universidad del Valle</w:t>
-                      </w:r>
-                    </w:p>
-                    <w:p>
-                      <w:pPr>
-                        <w:jc w:val="center"/>
-                        <w:rPr>
-                          <w:rFonts w:ascii="Times New Roman" w:hAnsi="Times New Roman" w:cs="Times New Roman"/>
-                          <w:szCs w:val="22"/>
-                        </w:rPr>
-                      </w:pPr>
-                      <w:r>
-                        <w:rPr>
-                          <w:rFonts w:ascii="Times New Roman" w:hAnsi="Times New Roman" w:cs="Times New Roman"/>
-                          <w:szCs w:val="22"/>
-                        </w:rPr>
-                        <w:t>Cali, Colombia</w:t>
-                      </w:r>
-                    </w:p>
-                    <w:p>
-                      <w:pPr>
-                        <w:jc w:val="center"/>
-                        <w:rPr>
-                          <w:rFonts w:ascii="Times New Roman" w:hAnsi="Times New Roman" w:cs="Times New Roman"/>
-                          <w:szCs w:val="22"/>
-                        </w:rPr>
-                      </w:pPr>
-                      <w:proofErr w:type="gramStart"/>
-                      <w:r>
-                        <w:rPr>
-                          <w:rStyle w:val="go"/>
-                          <w:rFonts w:ascii="Times New Roman" w:eastAsia="Times New Roman" w:hAnsi="Times New Roman" w:cs="Times New Roman"/>
-                        </w:rPr>
-                        <w:t>angel.garcia</w:t>
-                      </w:r>
-                      <w:r>
-                        <w:rPr>
-                          <w:rStyle w:val="gi"/>
-                          <w:rFonts w:ascii="Times New Roman" w:eastAsia="Times New Roman" w:hAnsi="Times New Roman" w:cs="Times New Roman"/>
-                          <w:szCs w:val="22"/>
-                        </w:rPr>
-                        <w:t>@correounivalle.edu.co</w:t>
-                      </w:r>
-                      <w:proofErr w:type="gramEnd"/>
-                    </w:p>
-                  </w:txbxContent>
-                </v:textbox>
-                <w10:wrap type="square"/>
-              </v:shape>
-            </w:pict>
-          </mc:Fallback>
-        </mc:AlternateContent>
-      </w:r>
     </w:p>
     <w:p>
       <w:pPr>
@@ -1202,8 +1212,18 @@
     </w:p>
     <w:p>
       <w:pPr>
-        <w:pStyle w:val="normal0"/>
         <w:spacing w:after="80" w:line="240" w:lineRule="auto"/>
+        <w:jc w:val="center"/>
+        <w:rPr>
+          <w:rFonts w:ascii="Times New Roman" w:hAnsi="Times New Roman" w:cs="Times New Roman"/>
+          <w:szCs w:val="22"/>
+        </w:rPr>
+      </w:pPr>
+    </w:p>
+    <w:p>
+      <w:pPr>
+        <w:spacing w:after="80" w:line="240" w:lineRule="auto"/>
+        <w:jc w:val="center"/>
         <w:rPr>
           <w:rFonts w:ascii="Times New Roman" w:hAnsi="Times New Roman" w:cs="Times New Roman"/>
           <w:szCs w:val="22"/>
@@ -1970,7 +1990,16 @@
           <w:szCs w:val="22"/>
           <w:lang w:val="en-US"/>
         </w:rPr>
-        <w:t xml:space="preserve">, a situation that brought about some famous first author disputes: Newton versus Leibnitz on differential equations or Darwin versus Wallace on evolutionary theory. In these cases, discussions about </w:t>
+        <w:t xml:space="preserve">, a situation that brought about some famous first author disputes: Newton versus Leibnitz on differential equations or Darwin versus Wallace on evolutionary theory. In these </w:t>
+      </w:r>
+      <w:r>
+        <w:rPr>
+          <w:rFonts w:ascii="Times New Roman" w:hAnsi="Times New Roman" w:cs="Times New Roman"/>
+          <w:szCs w:val="22"/>
+          <w:lang w:val="en-US"/>
+        </w:rPr>
+        <w:lastRenderedPageBreak/>
+        <w:t xml:space="preserve">cases, discussions about </w:t>
       </w:r>
       <w:r>
         <w:rPr>
@@ -2087,16 +2116,7 @@
           <w:szCs w:val="22"/>
           <w:lang w:val="en-US"/>
         </w:rPr>
-        <w:t xml:space="preserve">this context, the aim of this paper is to understand new forms of knowledge production. In the new socio-technical system, ideas flow and interchanges grow over time in a way that has not been seen before. Along with this expansion have come questions about plagiarism and other forms of misconduct (although we do not develop on this topic here). Furthermore, collective behavior on the Internet has given rise </w:t>
-      </w:r>
-      <w:r>
-        <w:rPr>
-          <w:rFonts w:ascii="Times New Roman" w:hAnsi="Times New Roman" w:cs="Times New Roman"/>
-          <w:szCs w:val="22"/>
-          <w:lang w:val="en-US"/>
-        </w:rPr>
-        <w:lastRenderedPageBreak/>
-        <w:t xml:space="preserve">to projects such as Wikipedia, </w:t>
+        <w:t xml:space="preserve">this context, the aim of this paper is to understand new forms of knowledge production. In the new socio-technical system, ideas flow and interchanges grow over time in a way that has not been seen before. Along with this expansion have come questions about plagiarism and other forms of misconduct (although we do not develop on this topic here). Furthermore, collective behavior on the Internet has given rise to projects such as Wikipedia, </w:t>
       </w:r>
       <w:r>
         <w:rPr>
@@ -2997,6 +3017,7 @@
           <w:szCs w:val="24"/>
           <w:lang w:val="en-US"/>
         </w:rPr>
+        <w:lastRenderedPageBreak/>
         <w:t xml:space="preserve">2.2 </w:t>
       </w:r>
       <w:r>
@@ -3115,7 +3136,6 @@
           <w:szCs w:val="22"/>
           <w:lang w:val="en-US"/>
         </w:rPr>
-        <w:lastRenderedPageBreak/>
         <w:t>The purpose of the Wiki</w:t>
       </w:r>
       <w:r>
@@ -3897,7 +3917,16 @@
           <w:szCs w:val="22"/>
           <w:lang w:val="en-US"/>
         </w:rPr>
-        <w:t>The parameters analyzed are the number of agents, agent edition capacity and simulation time (represented as steps in the execution of the model). For each parameter, one network of co-author editions was constructed and measurements of clustering coefficient and average path length obtained.</w:t>
+        <w:t xml:space="preserve">The parameters analyzed are the number of agents, agent edition capacity and simulation time (represented as steps in the execution of the model). For each parameter, one network of co-author </w:t>
+      </w:r>
+      <w:r>
+        <w:rPr>
+          <w:rFonts w:ascii="Times New Roman" w:hAnsi="Times New Roman" w:cs="Times New Roman"/>
+          <w:szCs w:val="22"/>
+          <w:lang w:val="en-US"/>
+        </w:rPr>
+        <w:lastRenderedPageBreak/>
+        <w:t>editions was constructed and measurements of clustering coefficient and average path length obtained.</w:t>
       </w:r>
     </w:p>
     <w:p>
@@ -4020,16 +4049,7 @@
           <w:szCs w:val="22"/>
           <w:lang w:val="en-US"/>
         </w:rPr>
-        <w:t xml:space="preserve">. In this sense, agent </w:t>
-      </w:r>
-      <w:r>
-        <w:rPr>
-          <w:rFonts w:ascii="Times New Roman" w:hAnsi="Times New Roman" w:cs="Times New Roman"/>
-          <w:szCs w:val="22"/>
-          <w:lang w:val="en-US"/>
-        </w:rPr>
-        <w:lastRenderedPageBreak/>
-        <w:t xml:space="preserve">edition capacity is like the computing capacity of a node that belongs to a network </w:t>
+        <w:t xml:space="preserve">. In this sense, agent edition capacity is like the computing capacity of a node that belongs to a network </w:t>
       </w:r>
       <w:r>
         <w:rPr>
@@ -5284,6 +5304,7 @@
           <w:szCs w:val="22"/>
           <w:lang w:val="en-US"/>
         </w:rPr>
+        <w:lastRenderedPageBreak/>
         <w:t>Each parameter was evaluated as follows: total agents between 10</w:t>
       </w:r>
       <w:r>
@@ -6507,7 +6528,16 @@
           <w:szCs w:val="22"/>
           <w:lang w:val="en-US"/>
         </w:rPr>
-        <w:t>ITRB. While k increases, there is monotonic growth over time; however, this behavior is not present for low values of k. Thus, when k &gt;= 3 and t &gt;= 5 times the total number of agents, behavior is expected to be consistent. This shows how the values of individual edition capacity (k) and the time simulations (t) are relevant in the design of measurements or design systems based on collective intelligence. The implications of this result are discussed below.</w:t>
+        <w:t xml:space="preserve">ITRB. While k increases, there is monotonic growth over time; however, this behavior is not present for low values of k. Thus, when k &gt;= 3 and t &gt;= 5 times the total number of agents, </w:t>
+      </w:r>
+      <w:r>
+        <w:rPr>
+          <w:rFonts w:ascii="Times New Roman" w:hAnsi="Times New Roman" w:cs="Times New Roman"/>
+          <w:szCs w:val="22"/>
+          <w:lang w:val="en-US"/>
+        </w:rPr>
+        <w:lastRenderedPageBreak/>
+        <w:t>behavior is expected to be consistent. This shows how the values of individual edition capacity (k) and the time simulations (t) are relevant in the design of measurements or design systems based on collective intelligence. The implications of this result are discussed below.</w:t>
       </w:r>
     </w:p>
     <w:p>
@@ -7438,6 +7468,7 @@
       <w:pPr>
         <w:pStyle w:val="normal0"/>
         <w:spacing w:after="80" w:line="240" w:lineRule="auto"/>
+        <w:ind w:firstLine="284"/>
         <w:jc w:val="both"/>
         <w:rPr>
           <w:rFonts w:ascii="Times New Roman" w:hAnsi="Times New Roman" w:cs="Times New Roman"/>
@@ -7445,6 +7476,123 @@
           <w:lang w:val="en-US"/>
         </w:rPr>
       </w:pPr>
+      <w:r>
+        <w:rPr>
+          <w:rFonts w:ascii="Times New Roman" w:hAnsi="Times New Roman" w:cs="Times New Roman"/>
+          <w:szCs w:val="22"/>
+          <w:lang w:val="en-US"/>
+        </w:rPr>
+        <w:t>In Figures 1 and 2 it can be seen that t</w:t>
+      </w:r>
+      <w:r>
+        <w:rPr>
+          <w:rFonts w:ascii="Times New Roman" w:hAnsi="Times New Roman" w:cs="Times New Roman"/>
+          <w:szCs w:val="22"/>
+          <w:lang w:val="en-US"/>
+        </w:rPr>
+        <w:t xml:space="preserve">he clustering coefficient and average path length are saturated by high time values. The time for simulations for higher values therefore implies that a lot of agents have connections and the small world structure disappears. In-depth study of this behavior and the </w:t>
+      </w:r>
+      <w:proofErr w:type="spellStart"/>
+      <w:r>
+        <w:rPr>
+          <w:rFonts w:ascii="Times New Roman" w:hAnsi="Times New Roman" w:cs="Times New Roman"/>
+          <w:szCs w:val="22"/>
+          <w:lang w:val="en-US"/>
+        </w:rPr>
+        <w:t>umbrals</w:t>
+      </w:r>
+      <w:proofErr w:type="spellEnd"/>
+      <w:r>
+        <w:rPr>
+          <w:rFonts w:ascii="Times New Roman" w:hAnsi="Times New Roman" w:cs="Times New Roman"/>
+          <w:szCs w:val="22"/>
+          <w:lang w:val="en-US"/>
+        </w:rPr>
+        <w:t xml:space="preserve"> for the measurements is proposed for future work.</w:t>
+      </w:r>
+    </w:p>
+    <w:p>
+      <w:pPr>
+        <w:pStyle w:val="normal0"/>
+        <w:spacing w:after="80" w:line="240" w:lineRule="auto"/>
+        <w:ind w:firstLine="284"/>
+        <w:jc w:val="both"/>
+        <w:rPr>
+          <w:rFonts w:ascii="Times New Roman" w:hAnsi="Times New Roman" w:cs="Times New Roman"/>
+          <w:szCs w:val="22"/>
+          <w:lang w:val="en-US"/>
+        </w:rPr>
+      </w:pPr>
+      <w:r>
+        <w:rPr>
+          <w:rFonts w:ascii="Times New Roman" w:hAnsi="Times New Roman" w:cs="Times New Roman"/>
+          <w:szCs w:val="22"/>
+          <w:lang w:val="en-US"/>
+        </w:rPr>
+        <w:fldChar w:fldCharType="begin"/>
+      </w:r>
+      <w:r>
+        <w:rPr>
+          <w:rFonts w:ascii="Times New Roman" w:hAnsi="Times New Roman" w:cs="Times New Roman"/>
+          <w:szCs w:val="22"/>
+          <w:lang w:val="en-US"/>
+        </w:rPr>
+        <w:instrText xml:space="preserve"> REF _Ref273708192 \h </w:instrText>
+      </w:r>
+      <w:r>
+        <w:rPr>
+          <w:rFonts w:ascii="Times New Roman" w:hAnsi="Times New Roman" w:cs="Times New Roman"/>
+          <w:szCs w:val="22"/>
+          <w:lang w:val="en-US"/>
+        </w:rPr>
+      </w:r>
+      <w:r>
+        <w:rPr>
+          <w:rFonts w:ascii="Times New Roman" w:hAnsi="Times New Roman" w:cs="Times New Roman"/>
+          <w:szCs w:val="22"/>
+          <w:lang w:val="en-US"/>
+        </w:rPr>
+        <w:fldChar w:fldCharType="separate"/>
+      </w:r>
+      <w:r>
+        <w:rPr>
+          <w:rFonts w:ascii="Times New Roman" w:hAnsi="Times New Roman"/>
+          <w:color w:val="auto"/>
+        </w:rPr>
+        <w:t xml:space="preserve">Figure </w:t>
+      </w:r>
+      <w:r>
+        <w:rPr>
+          <w:rFonts w:ascii="Times New Roman" w:hAnsi="Times New Roman"/>
+          <w:noProof/>
+          <w:color w:val="auto"/>
+        </w:rPr>
+        <w:t>3</w:t>
+      </w:r>
+      <w:r>
+        <w:rPr>
+          <w:rFonts w:ascii="Times New Roman" w:hAnsi="Times New Roman" w:cs="Times New Roman"/>
+          <w:szCs w:val="22"/>
+          <w:lang w:val="en-US"/>
+        </w:rPr>
+        <w:fldChar w:fldCharType="end"/>
+      </w:r>
+      <w:r>
+        <w:rPr>
+          <w:rFonts w:ascii="Times New Roman" w:hAnsi="Times New Roman" w:cs="Times New Roman"/>
+          <w:szCs w:val="22"/>
+          <w:lang w:val="en-US"/>
+        </w:rPr>
+        <w:t xml:space="preserve"> shows the evaluation</w:t>
+      </w:r>
+      <w:r>
+        <w:rPr>
+          <w:rFonts w:ascii="Times New Roman" w:hAnsi="Times New Roman" w:cs="Times New Roman"/>
+          <w:szCs w:val="22"/>
+          <w:lang w:val="en-US"/>
+        </w:rPr>
+        <w:t xml:space="preserve"> of each document in the Wiki-ITRB, and demonstrates how the documents with more editions or more co-authors receive a better evaluation (scale 1-5). These results suggest that individual edition capacity and time are relevant for the acquisition of emergent properties such as those of small world networks, where group composition is self-organized. At the same time, the accumulation of a number of editions has an effect on the qualifications of documents. In sum, it suggests that collective intelligence is related to the accumulation dynamics of editions, thus with better documents there are more editions and more agents working on them. This constrains the evolution of co-editor networks and the structural properties of small world networks appear.</w:t>
+      </w:r>
     </w:p>
     <w:tbl>
       <w:tblPr>
@@ -7483,6 +7631,7 @@
                 <w:noProof/>
                 <w:lang w:val="en-US" w:eastAsia="en-US"/>
               </w:rPr>
+              <w:lastRenderedPageBreak/>
               <w:drawing>
                 <wp:inline distT="0" distB="0" distL="0" distR="0" wp14:anchorId="46F5F23D" wp14:editId="0A27CCB4">
                   <wp:extent cx="1946714" cy="1850390"/>
@@ -7744,7 +7893,6 @@
       <w:pPr>
         <w:pStyle w:val="normal0"/>
         <w:spacing w:after="80" w:line="240" w:lineRule="auto"/>
-        <w:ind w:firstLine="284"/>
         <w:jc w:val="both"/>
         <w:rPr>
           <w:rFonts w:ascii="Times New Roman" w:hAnsi="Times New Roman" w:cs="Times New Roman"/>
@@ -7752,21 +7900,63 @@
           <w:lang w:val="en-US"/>
         </w:rPr>
       </w:pPr>
-      <w:r>
-        <w:rPr>
-          <w:rFonts w:ascii="Times New Roman" w:hAnsi="Times New Roman" w:cs="Times New Roman"/>
-          <w:szCs w:val="22"/>
-          <w:lang w:val="en-US"/>
-        </w:rPr>
-        <w:t>In Figures 1 and 2 it can be seen that t</w:t>
-      </w:r>
-      <w:r>
-        <w:rPr>
-          <w:rFonts w:ascii="Times New Roman" w:hAnsi="Times New Roman" w:cs="Times New Roman"/>
-          <w:szCs w:val="22"/>
-          <w:lang w:val="en-US"/>
-        </w:rPr>
-        <w:t xml:space="preserve">he clustering coefficient and average path length are saturated by high time values. The time for simulations for higher values therefore implies that a lot of agents have connections and the small world structure disappears. In-depth study of this behavior and the </w:t>
+      <w:bookmarkStart w:id="14" w:name="_GoBack"/>
+      <w:bookmarkEnd w:id="14"/>
+    </w:p>
+    <w:p>
+      <w:pPr>
+        <w:pStyle w:val="Heading1"/>
+        <w:spacing w:before="0" w:after="80" w:line="240" w:lineRule="auto"/>
+        <w:contextualSpacing w:val="0"/>
+        <w:jc w:val="both"/>
+        <w:rPr>
+          <w:rFonts w:ascii="Times New Roman" w:hAnsi="Times New Roman" w:cs="Times New Roman"/>
+          <w:sz w:val="28"/>
+          <w:szCs w:val="28"/>
+          <w:lang w:val="en-US"/>
+        </w:rPr>
+      </w:pPr>
+      <w:bookmarkStart w:id="15" w:name="h.cozrdenyte72" w:colFirst="0" w:colLast="0"/>
+      <w:bookmarkEnd w:id="15"/>
+      <w:r>
+        <w:rPr>
+          <w:rFonts w:ascii="Times New Roman" w:eastAsia="Arial" w:hAnsi="Times New Roman" w:cs="Times New Roman"/>
+          <w:b/>
+          <w:sz w:val="28"/>
+          <w:szCs w:val="28"/>
+          <w:lang w:val="en-US"/>
+        </w:rPr>
+        <w:t xml:space="preserve">5. </w:t>
+      </w:r>
+      <w:r>
+        <w:rPr>
+          <w:rFonts w:ascii="Times New Roman" w:eastAsia="Arial" w:hAnsi="Times New Roman" w:cs="Times New Roman"/>
+          <w:b/>
+          <w:sz w:val="28"/>
+          <w:szCs w:val="28"/>
+          <w:lang w:val="en-US"/>
+        </w:rPr>
+        <w:t>Discussion and future work</w:t>
+      </w:r>
+    </w:p>
+    <w:p>
+      <w:pPr>
+        <w:pStyle w:val="normal0"/>
+        <w:spacing w:after="80" w:line="240" w:lineRule="auto"/>
+        <w:jc w:val="both"/>
+        <w:rPr>
+          <w:rFonts w:ascii="Times New Roman" w:hAnsi="Times New Roman" w:cs="Times New Roman"/>
+          <w:szCs w:val="22"/>
+          <w:lang w:val="en-US"/>
+        </w:rPr>
+      </w:pPr>
+      <w:r>
+        <w:rPr>
+          <w:rFonts w:ascii="Times New Roman" w:hAnsi="Times New Roman" w:cs="Times New Roman"/>
+          <w:szCs w:val="22"/>
+          <w:lang w:val="en-US"/>
+        </w:rPr>
+        <w:t xml:space="preserve">Collective intelligence can be understood as the capacity of a collective system to evolve towards higher order complexity through networks of individual capacities. We observed two collective systems in terms of a dynamic process in complex networks—the Wiki course </w:t>
       </w:r>
       <w:proofErr w:type="spellStart"/>
       <w:r>
@@ -7775,7 +7965,7 @@
           <w:szCs w:val="22"/>
           <w:lang w:val="en-US"/>
         </w:rPr>
-        <w:t>umbrals</w:t>
+        <w:t>PeSO</w:t>
       </w:r>
       <w:proofErr w:type="spellEnd"/>
       <w:r>
@@ -7784,7 +7974,69 @@
           <w:szCs w:val="22"/>
           <w:lang w:val="en-US"/>
         </w:rPr>
-        <w:t xml:space="preserve"> for the measurements is proposed for future work.</w:t>
+        <w:t xml:space="preserve"> and an agent-based model based on wiki systems. The results from both the course and the model were contrasted with a random network baseline model. Both the course and the model show dynamics of accumulation, in which statistical properties of non-equilibrium networks appear. The proposed model reproduces the behavior observed in the </w:t>
+      </w:r>
+      <w:proofErr w:type="spellStart"/>
+      <w:r>
+        <w:rPr>
+          <w:rFonts w:ascii="Times New Roman" w:hAnsi="Times New Roman" w:cs="Times New Roman"/>
+          <w:szCs w:val="22"/>
+          <w:lang w:val="en-US"/>
+        </w:rPr>
+        <w:t>PeSO</w:t>
+      </w:r>
+      <w:proofErr w:type="spellEnd"/>
+      <w:r>
+        <w:rPr>
+          <w:rFonts w:ascii="Times New Roman" w:hAnsi="Times New Roman" w:cs="Times New Roman"/>
+          <w:szCs w:val="22"/>
+          <w:lang w:val="en-US"/>
+        </w:rPr>
+        <w:t xml:space="preserve"> course; this behavior is also described for small world networks </w:t>
+      </w:r>
+      <w:r>
+        <w:rPr>
+          <w:rFonts w:ascii="Times New Roman" w:hAnsi="Times New Roman" w:cs="Times New Roman"/>
+          <w:noProof/>
+          <w:szCs w:val="22"/>
+          <w:lang w:val="en-US"/>
+        </w:rPr>
+        <w:t>(Watts and</w:t>
+      </w:r>
+      <w:r>
+        <w:rPr>
+          <w:rFonts w:ascii="Times New Roman" w:hAnsi="Times New Roman" w:cs="Times New Roman"/>
+          <w:noProof/>
+          <w:szCs w:val="22"/>
+          <w:lang w:val="en-US"/>
+        </w:rPr>
+        <w:t xml:space="preserve"> Strogatz</w:t>
+      </w:r>
+      <w:r>
+        <w:rPr>
+          <w:rFonts w:ascii="Times New Roman" w:hAnsi="Times New Roman" w:cs="Times New Roman"/>
+          <w:noProof/>
+          <w:szCs w:val="22"/>
+          <w:lang w:val="en-US"/>
+        </w:rPr>
+        <w:t>,</w:t>
+      </w:r>
+      <w:r>
+        <w:rPr>
+          <w:rFonts w:ascii="Times New Roman" w:hAnsi="Times New Roman" w:cs="Times New Roman"/>
+          <w:noProof/>
+          <w:szCs w:val="22"/>
+          <w:lang w:val="en-US"/>
+        </w:rPr>
+        <w:t xml:space="preserve"> 1998)</w:t>
+      </w:r>
+      <w:r>
+        <w:rPr>
+          <w:rFonts w:ascii="Times New Roman" w:hAnsi="Times New Roman" w:cs="Times New Roman"/>
+          <w:szCs w:val="22"/>
+          <w:lang w:val="en-US"/>
+        </w:rPr>
+        <w:t>. From this, we interpret that collective intelligence emerges from cumulative dynamics.</w:t>
       </w:r>
     </w:p>
     <w:p>
@@ -7805,234 +8057,31 @@
           <w:szCs w:val="22"/>
           <w:lang w:val="en-US"/>
         </w:rPr>
-        <w:lastRenderedPageBreak/>
-        <w:fldChar w:fldCharType="begin"/>
-      </w:r>
-      <w:r>
-        <w:rPr>
-          <w:rFonts w:ascii="Times New Roman" w:hAnsi="Times New Roman" w:cs="Times New Roman"/>
-          <w:szCs w:val="22"/>
-          <w:lang w:val="en-US"/>
-        </w:rPr>
-        <w:instrText xml:space="preserve"> REF _Ref273708192 \h </w:instrText>
-      </w:r>
-      <w:r>
-        <w:rPr>
-          <w:rFonts w:ascii="Times New Roman" w:hAnsi="Times New Roman" w:cs="Times New Roman"/>
-          <w:szCs w:val="22"/>
-          <w:lang w:val="en-US"/>
-        </w:rPr>
-      </w:r>
-      <w:r>
-        <w:rPr>
-          <w:rFonts w:ascii="Times New Roman" w:hAnsi="Times New Roman" w:cs="Times New Roman"/>
-          <w:szCs w:val="22"/>
-          <w:lang w:val="en-US"/>
-        </w:rPr>
-        <w:fldChar w:fldCharType="separate"/>
-      </w:r>
-      <w:r>
-        <w:rPr>
-          <w:rFonts w:ascii="Times New Roman" w:hAnsi="Times New Roman"/>
-          <w:color w:val="auto"/>
-        </w:rPr>
-        <w:t xml:space="preserve">Figure </w:t>
-      </w:r>
-      <w:r>
-        <w:rPr>
-          <w:rFonts w:ascii="Times New Roman" w:hAnsi="Times New Roman"/>
-          <w:noProof/>
-          <w:color w:val="auto"/>
-        </w:rPr>
-        <w:t>3</w:t>
-      </w:r>
-      <w:r>
-        <w:rPr>
-          <w:rFonts w:ascii="Times New Roman" w:hAnsi="Times New Roman" w:cs="Times New Roman"/>
-          <w:szCs w:val="22"/>
-          <w:lang w:val="en-US"/>
-        </w:rPr>
-        <w:fldChar w:fldCharType="end"/>
-      </w:r>
-      <w:r>
-        <w:rPr>
-          <w:rFonts w:ascii="Times New Roman" w:hAnsi="Times New Roman" w:cs="Times New Roman"/>
-          <w:szCs w:val="22"/>
-          <w:lang w:val="en-US"/>
-        </w:rPr>
-        <w:t xml:space="preserve"> shows the evaluation</w:t>
-      </w:r>
-      <w:r>
-        <w:rPr>
-          <w:rFonts w:ascii="Times New Roman" w:hAnsi="Times New Roman" w:cs="Times New Roman"/>
-          <w:szCs w:val="22"/>
-          <w:lang w:val="en-US"/>
-        </w:rPr>
-        <w:t xml:space="preserve"> of each document in the Wik</w:t>
-      </w:r>
-      <w:r>
-        <w:rPr>
-          <w:rFonts w:ascii="Times New Roman" w:hAnsi="Times New Roman" w:cs="Times New Roman"/>
-          <w:szCs w:val="22"/>
-          <w:lang w:val="en-US"/>
-        </w:rPr>
-        <w:t>i-</w:t>
-      </w:r>
-      <w:r>
-        <w:rPr>
-          <w:rFonts w:ascii="Times New Roman" w:hAnsi="Times New Roman" w:cs="Times New Roman"/>
-          <w:szCs w:val="22"/>
-          <w:lang w:val="en-US"/>
-        </w:rPr>
-        <w:t>ITRB, and demonstrates how the documents with more editions or more co-authors receive a better evaluation (scale 1-5). These results suggest that individual edition capacity and time are relevant for the acquisition of emergent properties such as those of small world networks, where group composition is self-organized. At the same time, the accumulation of a number of editions has an effect on the qualifications of documents. In sum, it suggests that collective intelligence is related to the accumulation dynamics of editions, thus with better documents there are more editions and more agents working on them. This constrains the evolution of co-editor networks and the structural properties of small world networks appear.</w:t>
-      </w:r>
-    </w:p>
-    <w:p>
-      <w:pPr>
-        <w:pStyle w:val="normal0"/>
-        <w:spacing w:after="80" w:line="240" w:lineRule="auto"/>
-        <w:jc w:val="both"/>
-        <w:rPr>
-          <w:rFonts w:ascii="Times New Roman" w:hAnsi="Times New Roman" w:cs="Times New Roman"/>
-          <w:szCs w:val="22"/>
-          <w:lang w:val="en-US"/>
-        </w:rPr>
-      </w:pPr>
-    </w:p>
-    <w:p>
-      <w:pPr>
-        <w:pStyle w:val="Heading1"/>
-        <w:spacing w:before="0" w:after="80" w:line="240" w:lineRule="auto"/>
-        <w:contextualSpacing w:val="0"/>
-        <w:jc w:val="both"/>
-        <w:rPr>
-          <w:rFonts w:ascii="Times New Roman" w:hAnsi="Times New Roman" w:cs="Times New Roman"/>
-          <w:sz w:val="28"/>
-          <w:szCs w:val="28"/>
-          <w:lang w:val="en-US"/>
-        </w:rPr>
-      </w:pPr>
-      <w:bookmarkStart w:id="14" w:name="h.cozrdenyte72" w:colFirst="0" w:colLast="0"/>
-      <w:bookmarkEnd w:id="14"/>
-      <w:r>
-        <w:rPr>
-          <w:rFonts w:ascii="Times New Roman" w:eastAsia="Arial" w:hAnsi="Times New Roman" w:cs="Times New Roman"/>
-          <w:b/>
-          <w:sz w:val="28"/>
-          <w:szCs w:val="28"/>
-          <w:lang w:val="en-US"/>
-        </w:rPr>
-        <w:t xml:space="preserve">5. </w:t>
-      </w:r>
-      <w:r>
-        <w:rPr>
-          <w:rFonts w:ascii="Times New Roman" w:eastAsia="Arial" w:hAnsi="Times New Roman" w:cs="Times New Roman"/>
-          <w:b/>
-          <w:sz w:val="28"/>
-          <w:szCs w:val="28"/>
-          <w:lang w:val="en-US"/>
-        </w:rPr>
-        <w:t>Discussion and future work</w:t>
-      </w:r>
-    </w:p>
-    <w:p>
-      <w:pPr>
-        <w:pStyle w:val="normal0"/>
-        <w:spacing w:after="80" w:line="240" w:lineRule="auto"/>
-        <w:jc w:val="both"/>
-        <w:rPr>
-          <w:rFonts w:ascii="Times New Roman" w:hAnsi="Times New Roman" w:cs="Times New Roman"/>
-          <w:szCs w:val="22"/>
-          <w:lang w:val="en-US"/>
-        </w:rPr>
-      </w:pPr>
-      <w:r>
-        <w:rPr>
-          <w:rFonts w:ascii="Times New Roman" w:hAnsi="Times New Roman" w:cs="Times New Roman"/>
-          <w:szCs w:val="22"/>
-          <w:lang w:val="en-US"/>
-        </w:rPr>
-        <w:t xml:space="preserve">Collective intelligence can be understood as the capacity of a collective system to evolve towards higher order complexity through networks of individual capacities. We observed two collective systems in terms of a dynamic process in complex networks—the Wiki course </w:t>
-      </w:r>
-      <w:proofErr w:type="spellStart"/>
-      <w:r>
-        <w:rPr>
-          <w:rFonts w:ascii="Times New Roman" w:hAnsi="Times New Roman" w:cs="Times New Roman"/>
-          <w:szCs w:val="22"/>
-          <w:lang w:val="en-US"/>
-        </w:rPr>
-        <w:t>PeSO</w:t>
-      </w:r>
-      <w:proofErr w:type="spellEnd"/>
-      <w:r>
-        <w:rPr>
-          <w:rFonts w:ascii="Times New Roman" w:hAnsi="Times New Roman" w:cs="Times New Roman"/>
-          <w:szCs w:val="22"/>
-          <w:lang w:val="en-US"/>
-        </w:rPr>
-        <w:t xml:space="preserve"> and an agent-based model based on wiki systems. The results from both the course and the model were contrasted with a random network baseline model. Both the course and the model show dynamics of accumulation, in which statistical properties of non-equilibrium networks appear. The proposed model reproduces the behavior observed in the </w:t>
-      </w:r>
-      <w:proofErr w:type="spellStart"/>
-      <w:r>
-        <w:rPr>
-          <w:rFonts w:ascii="Times New Roman" w:hAnsi="Times New Roman" w:cs="Times New Roman"/>
-          <w:szCs w:val="22"/>
-          <w:lang w:val="en-US"/>
-        </w:rPr>
-        <w:t>PeSO</w:t>
-      </w:r>
-      <w:proofErr w:type="spellEnd"/>
-      <w:r>
-        <w:rPr>
-          <w:rFonts w:ascii="Times New Roman" w:hAnsi="Times New Roman" w:cs="Times New Roman"/>
-          <w:szCs w:val="22"/>
-          <w:lang w:val="en-US"/>
-        </w:rPr>
-        <w:t xml:space="preserve"> course; this behavior is also described for small world networks </w:t>
-      </w:r>
-      <w:r>
-        <w:rPr>
-          <w:rFonts w:ascii="Times New Roman" w:hAnsi="Times New Roman" w:cs="Times New Roman"/>
-          <w:noProof/>
-          <w:szCs w:val="22"/>
-          <w:lang w:val="en-US"/>
-        </w:rPr>
-        <w:t>(Watts and</w:t>
-      </w:r>
-      <w:r>
-        <w:rPr>
-          <w:rFonts w:ascii="Times New Roman" w:hAnsi="Times New Roman" w:cs="Times New Roman"/>
-          <w:noProof/>
-          <w:szCs w:val="22"/>
-          <w:lang w:val="en-US"/>
-        </w:rPr>
-        <w:t xml:space="preserve"> Strogatz</w:t>
-      </w:r>
-      <w:r>
-        <w:rPr>
-          <w:rFonts w:ascii="Times New Roman" w:hAnsi="Times New Roman" w:cs="Times New Roman"/>
-          <w:noProof/>
-          <w:szCs w:val="22"/>
-          <w:lang w:val="en-US"/>
-        </w:rPr>
-        <w:t>,</w:t>
-      </w:r>
-      <w:r>
-        <w:rPr>
-          <w:rFonts w:ascii="Times New Roman" w:hAnsi="Times New Roman" w:cs="Times New Roman"/>
-          <w:noProof/>
-          <w:szCs w:val="22"/>
-          <w:lang w:val="en-US"/>
-        </w:rPr>
-        <w:t xml:space="preserve"> 1998)</w:t>
-      </w:r>
-      <w:r>
-        <w:rPr>
-          <w:rFonts w:ascii="Times New Roman" w:hAnsi="Times New Roman" w:cs="Times New Roman"/>
-          <w:szCs w:val="22"/>
-          <w:lang w:val="en-US"/>
-        </w:rPr>
-        <w:t>. From this, we interpret that collective intelligence emerges from cumulative dynamics.</w:t>
+        <w:t xml:space="preserve">Two measurements have been observed: clustering coefficient and average path length. Both had consistent values in terms of individual edition capacity (k) and time units (t), where neither could be too large or too small. As the results show, when values are too large, the outcome of the simulation </w:t>
+      </w:r>
+      <w:r>
+        <w:rPr>
+          <w:rFonts w:ascii="Times New Roman" w:hAnsi="Times New Roman" w:cs="Times New Roman"/>
+          <w:szCs w:val="22"/>
+          <w:lang w:val="en-US"/>
+        </w:rPr>
+        <w:t>are</w:t>
+      </w:r>
+      <w:r>
+        <w:rPr>
+          <w:rFonts w:ascii="Times New Roman" w:hAnsi="Times New Roman" w:cs="Times New Roman"/>
+          <w:szCs w:val="22"/>
+          <w:lang w:val="en-US"/>
+        </w:rPr>
+        <w:t xml:space="preserve"> </w:t>
+      </w:r>
+      <w:r>
+        <w:rPr>
+          <w:rFonts w:ascii="Times New Roman" w:hAnsi="Times New Roman" w:cs="Times New Roman"/>
+          <w:szCs w:val="22"/>
+          <w:lang w:val="en-US"/>
+        </w:rPr>
+        <w:t>complete graphs, and when values are too small, the graphs are not connected, which means that either it is a random system or it is too simple. For this set of values, however, there is enough complexity to replicate phenomena observed in real systems. Thus, we show how the process of accumulation of editions can be seen as being self-organized system.</w:t>
       </w:r>
     </w:p>
     <w:p>
@@ -8053,31 +8102,57 @@
           <w:szCs w:val="22"/>
           <w:lang w:val="en-US"/>
         </w:rPr>
-        <w:t xml:space="preserve">Two measurements have been observed: clustering coefficient and average path length. Both had consistent values in terms of individual edition capacity (k) and time units (t), where neither could be too large or too small. As the results show, when values are too large, the outcome of the simulation </w:t>
-      </w:r>
-      <w:r>
-        <w:rPr>
-          <w:rFonts w:ascii="Times New Roman" w:hAnsi="Times New Roman" w:cs="Times New Roman"/>
-          <w:szCs w:val="22"/>
-          <w:lang w:val="en-US"/>
-        </w:rPr>
-        <w:t>are</w:t>
-      </w:r>
-      <w:r>
-        <w:rPr>
-          <w:rFonts w:ascii="Times New Roman" w:hAnsi="Times New Roman" w:cs="Times New Roman"/>
-          <w:szCs w:val="22"/>
-          <w:lang w:val="en-US"/>
-        </w:rPr>
-        <w:t xml:space="preserve"> </w:t>
-      </w:r>
-      <w:r>
-        <w:rPr>
-          <w:rFonts w:ascii="Times New Roman" w:hAnsi="Times New Roman" w:cs="Times New Roman"/>
-          <w:szCs w:val="22"/>
-          <w:lang w:val="en-US"/>
-        </w:rPr>
-        <w:t>complete graphs, and when values are too small, the graphs are not connected, which means that either it is a random system or it is too simple. For this set of values, however, there is enough complexity to replicate phenomena observed in real systems. Thus, we show how the process of accumulation of editions can be seen as being self-organized system.</w:t>
+        <w:t>The results presented here demonstrate how collective intelligence emerges from cumulative dynamics. This provides a better understanding of how to measure and design systems based on collective intelligence. In the context of higher education systems, one example of this is Wiki</w:t>
+      </w:r>
+      <w:r>
+        <w:rPr>
+          <w:rFonts w:ascii="Times New Roman" w:hAnsi="Times New Roman" w:cs="Times New Roman"/>
+          <w:szCs w:val="22"/>
+          <w:lang w:val="en-US"/>
+        </w:rPr>
+        <w:t>-</w:t>
+      </w:r>
+      <w:r>
+        <w:rPr>
+          <w:rFonts w:ascii="Times New Roman" w:hAnsi="Times New Roman" w:cs="Times New Roman"/>
+          <w:szCs w:val="22"/>
+          <w:lang w:val="en-US"/>
+        </w:rPr>
+        <w:t xml:space="preserve">ITRB activity (the </w:t>
+      </w:r>
+      <w:proofErr w:type="spellStart"/>
+      <w:r>
+        <w:rPr>
+          <w:rFonts w:ascii="Times New Roman" w:hAnsi="Times New Roman" w:cs="Times New Roman"/>
+          <w:szCs w:val="22"/>
+          <w:lang w:val="en-US"/>
+        </w:rPr>
+        <w:t>PeSO</w:t>
+      </w:r>
+      <w:proofErr w:type="spellEnd"/>
+      <w:r>
+        <w:rPr>
+          <w:rFonts w:ascii="Times New Roman" w:hAnsi="Times New Roman" w:cs="Times New Roman"/>
+          <w:szCs w:val="22"/>
+          <w:lang w:val="en-US"/>
+        </w:rPr>
+        <w:t xml:space="preserve"> wiki course); however, it would be necessary to develop a better understanding of collective intelligence in order to implement this strategy. An open question for further investigation is how teaching methodologies </w:t>
+      </w:r>
+      <w:r>
+        <w:rPr>
+          <w:rFonts w:ascii="Times New Roman" w:hAnsi="Times New Roman" w:cs="Times New Roman"/>
+          <w:szCs w:val="22"/>
+          <w:lang w:val="en-US"/>
+        </w:rPr>
+        <w:t xml:space="preserve">in higher education </w:t>
+      </w:r>
+      <w:r>
+        <w:rPr>
+          <w:rFonts w:ascii="Times New Roman" w:hAnsi="Times New Roman" w:cs="Times New Roman"/>
+          <w:szCs w:val="22"/>
+          <w:lang w:val="en-US"/>
+        </w:rPr>
+        <w:t xml:space="preserve">can be designed to develop collective thinking. </w:t>
       </w:r>
     </w:p>
     <w:p>
@@ -8098,23 +8173,552 @@
           <w:szCs w:val="22"/>
           <w:lang w:val="en-US"/>
         </w:rPr>
-        <w:t>The results presented here demonstrate how collective intelligence emerges from cumulative dynamics. This provides a better understanding of how to measure and design systems based on collective intelligence. In the context of higher education systems, one example of this is Wiki</w:t>
-      </w:r>
-      <w:r>
-        <w:rPr>
-          <w:rFonts w:ascii="Times New Roman" w:hAnsi="Times New Roman" w:cs="Times New Roman"/>
-          <w:szCs w:val="22"/>
-          <w:lang w:val="en-US"/>
-        </w:rPr>
-        <w:t>-</w:t>
-      </w:r>
-      <w:r>
-        <w:rPr>
-          <w:rFonts w:ascii="Times New Roman" w:hAnsi="Times New Roman" w:cs="Times New Roman"/>
-          <w:szCs w:val="22"/>
-          <w:lang w:val="en-US"/>
-        </w:rPr>
-        <w:t xml:space="preserve">ITRB activity (the </w:t>
+        <w:t xml:space="preserve">Intelligence is hard to define </w:t>
+      </w:r>
+      <w:r>
+        <w:rPr>
+          <w:rFonts w:ascii="Times New Roman" w:hAnsi="Times New Roman" w:cs="Times New Roman"/>
+          <w:szCs w:val="22"/>
+          <w:lang w:val="en-US"/>
+        </w:rPr>
+        <w:t xml:space="preserve">in a </w:t>
+      </w:r>
+      <w:r>
+        <w:rPr>
+          <w:rFonts w:ascii="Times New Roman" w:hAnsi="Times New Roman" w:cs="Times New Roman"/>
+          <w:szCs w:val="22"/>
+          <w:lang w:val="en-US"/>
+        </w:rPr>
+        <w:t>rigorous</w:t>
+      </w:r>
+      <w:r>
+        <w:rPr>
+          <w:rFonts w:ascii="Times New Roman" w:hAnsi="Times New Roman" w:cs="Times New Roman"/>
+          <w:szCs w:val="22"/>
+          <w:lang w:val="en-US"/>
+        </w:rPr>
+        <w:t xml:space="preserve"> way</w:t>
+      </w:r>
+      <w:r>
+        <w:rPr>
+          <w:rFonts w:ascii="Times New Roman" w:hAnsi="Times New Roman" w:cs="Times New Roman"/>
+          <w:szCs w:val="22"/>
+          <w:lang w:val="en-US"/>
+        </w:rPr>
+        <w:t xml:space="preserve">, but </w:t>
+      </w:r>
+      <w:r>
+        <w:rPr>
+          <w:rFonts w:ascii="Times New Roman" w:hAnsi="Times New Roman" w:cs="Times New Roman"/>
+          <w:szCs w:val="22"/>
+          <w:lang w:val="en-US"/>
+        </w:rPr>
+        <w:t xml:space="preserve">it </w:t>
+      </w:r>
+      <w:r>
+        <w:rPr>
+          <w:rFonts w:ascii="Times New Roman" w:hAnsi="Times New Roman" w:cs="Times New Roman"/>
+          <w:szCs w:val="22"/>
+          <w:lang w:val="en-US"/>
+        </w:rPr>
+        <w:t xml:space="preserve">is related </w:t>
+      </w:r>
+      <w:r>
+        <w:rPr>
+          <w:rFonts w:ascii="Times New Roman" w:hAnsi="Times New Roman" w:cs="Times New Roman"/>
+          <w:szCs w:val="22"/>
+          <w:lang w:val="en-US"/>
+        </w:rPr>
+        <w:t xml:space="preserve">to the </w:t>
+      </w:r>
+      <w:r>
+        <w:rPr>
+          <w:rFonts w:ascii="Times New Roman" w:hAnsi="Times New Roman" w:cs="Times New Roman"/>
+          <w:szCs w:val="22"/>
+          <w:lang w:val="en-US"/>
+        </w:rPr>
+        <w:t>perce</w:t>
+      </w:r>
+      <w:r>
+        <w:rPr>
+          <w:rFonts w:ascii="Times New Roman" w:hAnsi="Times New Roman" w:cs="Times New Roman"/>
+          <w:szCs w:val="22"/>
+          <w:lang w:val="en-US"/>
+        </w:rPr>
+        <w:t>ption</w:t>
+      </w:r>
+      <w:r>
+        <w:rPr>
+          <w:rFonts w:ascii="Times New Roman" w:hAnsi="Times New Roman" w:cs="Times New Roman"/>
+          <w:szCs w:val="22"/>
+          <w:lang w:val="en-US"/>
+        </w:rPr>
+        <w:t>, adapt</w:t>
+      </w:r>
+      <w:r>
+        <w:rPr>
+          <w:rFonts w:ascii="Times New Roman" w:hAnsi="Times New Roman" w:cs="Times New Roman"/>
+          <w:szCs w:val="22"/>
+          <w:lang w:val="en-US"/>
+        </w:rPr>
+        <w:t>ation</w:t>
+      </w:r>
+      <w:r>
+        <w:rPr>
+          <w:rFonts w:ascii="Times New Roman" w:hAnsi="Times New Roman" w:cs="Times New Roman"/>
+          <w:szCs w:val="22"/>
+          <w:lang w:val="en-US"/>
+        </w:rPr>
+        <w:t xml:space="preserve"> and even modif</w:t>
+      </w:r>
+      <w:r>
+        <w:rPr>
+          <w:rFonts w:ascii="Times New Roman" w:hAnsi="Times New Roman" w:cs="Times New Roman"/>
+          <w:szCs w:val="22"/>
+          <w:lang w:val="en-US"/>
+        </w:rPr>
+        <w:t>ication</w:t>
+      </w:r>
+      <w:r>
+        <w:rPr>
+          <w:rFonts w:ascii="Times New Roman" w:hAnsi="Times New Roman" w:cs="Times New Roman"/>
+          <w:szCs w:val="22"/>
+          <w:lang w:val="en-US"/>
+        </w:rPr>
+        <w:t xml:space="preserve"> of an</w:t>
+      </w:r>
+      <w:r>
+        <w:rPr>
+          <w:rFonts w:ascii="Times New Roman" w:hAnsi="Times New Roman" w:cs="Times New Roman"/>
+          <w:szCs w:val="22"/>
+          <w:lang w:val="en-US"/>
+        </w:rPr>
+        <w:t xml:space="preserve"> environment, </w:t>
+      </w:r>
+      <w:r>
+        <w:rPr>
+          <w:rFonts w:ascii="Times New Roman" w:hAnsi="Times New Roman" w:cs="Times New Roman"/>
+          <w:szCs w:val="22"/>
+          <w:lang w:val="en-US"/>
+        </w:rPr>
+        <w:t xml:space="preserve">for the purpose of </w:t>
+      </w:r>
+      <w:r>
+        <w:rPr>
+          <w:rFonts w:ascii="Times New Roman" w:hAnsi="Times New Roman" w:cs="Times New Roman"/>
+          <w:szCs w:val="22"/>
+          <w:lang w:val="en-US"/>
+        </w:rPr>
+        <w:t>surviv</w:t>
+      </w:r>
+      <w:r>
+        <w:rPr>
+          <w:rFonts w:ascii="Times New Roman" w:hAnsi="Times New Roman" w:cs="Times New Roman"/>
+          <w:szCs w:val="22"/>
+          <w:lang w:val="en-US"/>
+        </w:rPr>
+        <w:t>al</w:t>
+      </w:r>
+      <w:r>
+        <w:rPr>
+          <w:rFonts w:ascii="Times New Roman" w:hAnsi="Times New Roman" w:cs="Times New Roman"/>
+          <w:szCs w:val="22"/>
+          <w:lang w:val="en-US"/>
+        </w:rPr>
+        <w:t xml:space="preserve"> and reproduc</w:t>
+      </w:r>
+      <w:r>
+        <w:rPr>
+          <w:rFonts w:ascii="Times New Roman" w:hAnsi="Times New Roman" w:cs="Times New Roman"/>
+          <w:szCs w:val="22"/>
+          <w:lang w:val="en-US"/>
+        </w:rPr>
+        <w:t>tion</w:t>
+      </w:r>
+      <w:r>
+        <w:rPr>
+          <w:rFonts w:ascii="Times New Roman" w:hAnsi="Times New Roman" w:cs="Times New Roman"/>
+          <w:szCs w:val="22"/>
+          <w:lang w:val="en-US"/>
+        </w:rPr>
+        <w:t xml:space="preserve"> </w:t>
+      </w:r>
+      <w:r>
+        <w:rPr>
+          <w:rFonts w:ascii="Times New Roman" w:hAnsi="Times New Roman" w:cs="Times New Roman"/>
+          <w:noProof/>
+          <w:szCs w:val="22"/>
+          <w:lang w:val="en-US"/>
+        </w:rPr>
+        <w:t>(Dawkins</w:t>
+      </w:r>
+      <w:r>
+        <w:rPr>
+          <w:rFonts w:ascii="Times New Roman" w:hAnsi="Times New Roman" w:cs="Times New Roman"/>
+          <w:noProof/>
+          <w:szCs w:val="22"/>
+          <w:lang w:val="en-US"/>
+        </w:rPr>
+        <w:t>,</w:t>
+      </w:r>
+      <w:r>
+        <w:rPr>
+          <w:rFonts w:ascii="Times New Roman" w:hAnsi="Times New Roman" w:cs="Times New Roman"/>
+          <w:noProof/>
+          <w:szCs w:val="22"/>
+          <w:lang w:val="en-US"/>
+        </w:rPr>
+        <w:t xml:space="preserve"> 1986)</w:t>
+      </w:r>
+      <w:r>
+        <w:rPr>
+          <w:rFonts w:ascii="Times New Roman" w:hAnsi="Times New Roman" w:cs="Times New Roman"/>
+          <w:szCs w:val="22"/>
+          <w:lang w:val="en-US"/>
+        </w:rPr>
+        <w:t>. Systems</w:t>
+      </w:r>
+      <w:r>
+        <w:rPr>
+          <w:rFonts w:ascii="Times New Roman" w:hAnsi="Times New Roman" w:cs="Times New Roman"/>
+          <w:szCs w:val="22"/>
+          <w:lang w:val="en-US"/>
+        </w:rPr>
+        <w:t xml:space="preserve"> that are</w:t>
+      </w:r>
+      <w:r>
+        <w:rPr>
+          <w:rFonts w:ascii="Times New Roman" w:hAnsi="Times New Roman" w:cs="Times New Roman"/>
+          <w:szCs w:val="22"/>
+          <w:lang w:val="en-US"/>
+        </w:rPr>
+        <w:t xml:space="preserve"> completely organized </w:t>
+      </w:r>
+      <w:r>
+        <w:rPr>
+          <w:rFonts w:ascii="Times New Roman" w:hAnsi="Times New Roman" w:cs="Times New Roman"/>
+          <w:szCs w:val="22"/>
+          <w:lang w:val="en-US"/>
+        </w:rPr>
+        <w:t xml:space="preserve">and </w:t>
+      </w:r>
+      <w:r>
+        <w:rPr>
+          <w:rFonts w:ascii="Times New Roman" w:hAnsi="Times New Roman" w:cs="Times New Roman"/>
+          <w:szCs w:val="22"/>
+          <w:lang w:val="en-US"/>
+        </w:rPr>
+        <w:t xml:space="preserve">where nothing changes (or </w:t>
+      </w:r>
+      <w:r>
+        <w:rPr>
+          <w:rFonts w:ascii="Times New Roman" w:hAnsi="Times New Roman" w:cs="Times New Roman"/>
+          <w:szCs w:val="22"/>
+          <w:lang w:val="en-US"/>
+        </w:rPr>
+        <w:t xml:space="preserve">that </w:t>
+      </w:r>
+      <w:r>
+        <w:rPr>
+          <w:rFonts w:ascii="Times New Roman" w:hAnsi="Times New Roman" w:cs="Times New Roman"/>
+          <w:szCs w:val="22"/>
+          <w:lang w:val="en-US"/>
+        </w:rPr>
+        <w:t>only follow deterministic rules) are rigid</w:t>
+      </w:r>
+      <w:r>
+        <w:rPr>
+          <w:rFonts w:ascii="Times New Roman" w:hAnsi="Times New Roman" w:cs="Times New Roman"/>
+          <w:szCs w:val="22"/>
+          <w:lang w:val="en-US"/>
+        </w:rPr>
+        <w:t>;</w:t>
+      </w:r>
+      <w:r>
+        <w:rPr>
+          <w:rFonts w:ascii="Times New Roman" w:hAnsi="Times New Roman" w:cs="Times New Roman"/>
+          <w:szCs w:val="22"/>
+          <w:lang w:val="en-US"/>
+        </w:rPr>
+        <w:t xml:space="preserve"> they cannot adapt to </w:t>
+      </w:r>
+      <w:r>
+        <w:rPr>
+          <w:rFonts w:ascii="Times New Roman" w:hAnsi="Times New Roman" w:cs="Times New Roman"/>
+          <w:szCs w:val="22"/>
+          <w:lang w:val="en-US"/>
+        </w:rPr>
+        <w:t xml:space="preserve">differing or complex </w:t>
+      </w:r>
+      <w:r>
+        <w:rPr>
+          <w:rFonts w:ascii="Times New Roman" w:hAnsi="Times New Roman" w:cs="Times New Roman"/>
+          <w:szCs w:val="22"/>
+          <w:lang w:val="en-US"/>
+        </w:rPr>
+        <w:t xml:space="preserve">environments. </w:t>
+      </w:r>
+      <w:r>
+        <w:rPr>
+          <w:rFonts w:ascii="Times New Roman" w:hAnsi="Times New Roman" w:cs="Times New Roman"/>
+          <w:szCs w:val="22"/>
+          <w:lang w:val="en-US"/>
+        </w:rPr>
+        <w:t>On the other hand, s</w:t>
+      </w:r>
+      <w:r>
+        <w:rPr>
+          <w:rFonts w:ascii="Times New Roman" w:hAnsi="Times New Roman" w:cs="Times New Roman"/>
+          <w:szCs w:val="22"/>
+          <w:lang w:val="en-US"/>
+        </w:rPr>
+        <w:t xml:space="preserve">ystems </w:t>
+      </w:r>
+      <w:r>
+        <w:rPr>
+          <w:rFonts w:ascii="Times New Roman" w:hAnsi="Times New Roman" w:cs="Times New Roman"/>
+          <w:szCs w:val="22"/>
+          <w:lang w:val="en-US"/>
+        </w:rPr>
+        <w:t xml:space="preserve">that are </w:t>
+      </w:r>
+      <w:r>
+        <w:rPr>
+          <w:rFonts w:ascii="Times New Roman" w:hAnsi="Times New Roman" w:cs="Times New Roman"/>
+          <w:szCs w:val="22"/>
+          <w:lang w:val="en-US"/>
+        </w:rPr>
+        <w:t>completely random</w:t>
+      </w:r>
+      <w:r>
+        <w:rPr>
+          <w:rFonts w:ascii="Times New Roman" w:hAnsi="Times New Roman" w:cs="Times New Roman"/>
+          <w:szCs w:val="22"/>
+          <w:lang w:val="en-US"/>
+        </w:rPr>
+        <w:t xml:space="preserve"> have</w:t>
+      </w:r>
+      <w:r>
+        <w:rPr>
+          <w:rFonts w:ascii="Times New Roman" w:hAnsi="Times New Roman" w:cs="Times New Roman"/>
+          <w:szCs w:val="22"/>
+          <w:lang w:val="en-US"/>
+        </w:rPr>
+        <w:t xml:space="preserve">, by definition, no memory, </w:t>
+      </w:r>
+      <w:r>
+        <w:rPr>
+          <w:rFonts w:ascii="Times New Roman" w:hAnsi="Times New Roman" w:cs="Times New Roman"/>
+          <w:szCs w:val="22"/>
+          <w:lang w:val="en-US"/>
+        </w:rPr>
+        <w:t xml:space="preserve">thus </w:t>
+      </w:r>
+      <w:r>
+        <w:rPr>
+          <w:rFonts w:ascii="Times New Roman" w:hAnsi="Times New Roman" w:cs="Times New Roman"/>
+          <w:szCs w:val="22"/>
+          <w:lang w:val="en-US"/>
+        </w:rPr>
+        <w:t>the</w:t>
+      </w:r>
+      <w:r>
+        <w:rPr>
+          <w:rFonts w:ascii="Times New Roman" w:hAnsi="Times New Roman" w:cs="Times New Roman"/>
+          <w:szCs w:val="22"/>
+          <w:lang w:val="en-US"/>
+        </w:rPr>
+        <w:t xml:space="preserve"> s</w:t>
+      </w:r>
+      <w:r>
+        <w:rPr>
+          <w:rFonts w:ascii="Times New Roman" w:hAnsi="Times New Roman" w:cs="Times New Roman"/>
+          <w:szCs w:val="22"/>
+          <w:lang w:val="en-US"/>
+        </w:rPr>
+        <w:t>y</w:t>
+      </w:r>
+      <w:r>
+        <w:rPr>
+          <w:rFonts w:ascii="Times New Roman" w:hAnsi="Times New Roman" w:cs="Times New Roman"/>
+          <w:szCs w:val="22"/>
+          <w:lang w:val="en-US"/>
+        </w:rPr>
+        <w:t>stem</w:t>
+      </w:r>
+      <w:r>
+        <w:rPr>
+          <w:rFonts w:ascii="Times New Roman" w:hAnsi="Times New Roman" w:cs="Times New Roman"/>
+          <w:szCs w:val="22"/>
+          <w:lang w:val="en-US"/>
+        </w:rPr>
+        <w:t xml:space="preserve"> cannot learn from similar </w:t>
+      </w:r>
+      <w:r>
+        <w:rPr>
+          <w:rFonts w:ascii="Times New Roman" w:hAnsi="Times New Roman" w:cs="Times New Roman"/>
+          <w:szCs w:val="22"/>
+          <w:lang w:val="en-US"/>
+        </w:rPr>
+        <w:t xml:space="preserve">past </w:t>
+      </w:r>
+      <w:r>
+        <w:rPr>
+          <w:rFonts w:ascii="Times New Roman" w:hAnsi="Times New Roman" w:cs="Times New Roman"/>
+          <w:szCs w:val="22"/>
+          <w:lang w:val="en-US"/>
+        </w:rPr>
+        <w:t xml:space="preserve">situations and react appropriately. In an intermediate point are chaotic systems, </w:t>
+      </w:r>
+      <w:r>
+        <w:rPr>
+          <w:rFonts w:ascii="Times New Roman" w:hAnsi="Times New Roman" w:cs="Times New Roman"/>
+          <w:szCs w:val="22"/>
+          <w:lang w:val="en-US"/>
+        </w:rPr>
+        <w:t xml:space="preserve">which </w:t>
+      </w:r>
+      <w:r>
+        <w:rPr>
+          <w:rFonts w:ascii="Times New Roman" w:hAnsi="Times New Roman" w:cs="Times New Roman"/>
+          <w:szCs w:val="22"/>
+          <w:lang w:val="en-US"/>
+        </w:rPr>
+        <w:t>can adapt better to extreme event</w:t>
+      </w:r>
+      <w:r>
+        <w:rPr>
+          <w:rFonts w:ascii="Times New Roman" w:hAnsi="Times New Roman" w:cs="Times New Roman"/>
+          <w:szCs w:val="22"/>
+          <w:lang w:val="en-US"/>
+        </w:rPr>
+        <w:t>s</w:t>
+      </w:r>
+      <w:r>
+        <w:rPr>
+          <w:rFonts w:ascii="Times New Roman" w:hAnsi="Times New Roman" w:cs="Times New Roman"/>
+          <w:szCs w:val="22"/>
+          <w:lang w:val="en-US"/>
+        </w:rPr>
+        <w:t xml:space="preserve"> </w:t>
+      </w:r>
+      <w:r>
+        <w:rPr>
+          <w:rFonts w:ascii="Times New Roman" w:hAnsi="Times New Roman" w:cs="Times New Roman"/>
+          <w:noProof/>
+          <w:szCs w:val="22"/>
+          <w:lang w:val="en-US"/>
+        </w:rPr>
+        <w:t>(Langton</w:t>
+      </w:r>
+      <w:r>
+        <w:rPr>
+          <w:rFonts w:ascii="Times New Roman" w:hAnsi="Times New Roman" w:cs="Times New Roman"/>
+          <w:noProof/>
+          <w:szCs w:val="22"/>
+          <w:lang w:val="en-US"/>
+        </w:rPr>
+        <w:t>,</w:t>
+      </w:r>
+      <w:r>
+        <w:rPr>
+          <w:rFonts w:ascii="Times New Roman" w:hAnsi="Times New Roman" w:cs="Times New Roman"/>
+          <w:noProof/>
+          <w:szCs w:val="22"/>
+          <w:lang w:val="en-US"/>
+        </w:rPr>
+        <w:t xml:space="preserve"> 1990)</w:t>
+      </w:r>
+      <w:r>
+        <w:rPr>
+          <w:rFonts w:ascii="Times New Roman" w:hAnsi="Times New Roman" w:cs="Times New Roman"/>
+          <w:szCs w:val="22"/>
+          <w:lang w:val="en-US"/>
+        </w:rPr>
+        <w:t xml:space="preserve"> and can generate self-organized structures. In </w:t>
+      </w:r>
+      <w:r>
+        <w:rPr>
+          <w:rFonts w:ascii="Times New Roman" w:hAnsi="Times New Roman" w:cs="Times New Roman"/>
+          <w:noProof/>
+          <w:szCs w:val="22"/>
+          <w:lang w:val="en-US"/>
+        </w:rPr>
+        <w:t>(Kauffman</w:t>
+      </w:r>
+      <w:r>
+        <w:rPr>
+          <w:rFonts w:ascii="Times New Roman" w:hAnsi="Times New Roman" w:cs="Times New Roman"/>
+          <w:noProof/>
+          <w:szCs w:val="22"/>
+          <w:lang w:val="en-US"/>
+        </w:rPr>
+        <w:t>,</w:t>
+      </w:r>
+      <w:r>
+        <w:rPr>
+          <w:rFonts w:ascii="Times New Roman" w:hAnsi="Times New Roman" w:cs="Times New Roman"/>
+          <w:noProof/>
+          <w:szCs w:val="22"/>
+          <w:lang w:val="en-US"/>
+        </w:rPr>
+        <w:t xml:space="preserve"> 2000)</w:t>
+      </w:r>
+      <w:r>
+        <w:rPr>
+          <w:rFonts w:ascii="Times New Roman" w:hAnsi="Times New Roman" w:cs="Times New Roman"/>
+          <w:szCs w:val="22"/>
+          <w:lang w:val="en-US"/>
+        </w:rPr>
+        <w:t xml:space="preserve"> </w:t>
+      </w:r>
+      <w:r>
+        <w:rPr>
+          <w:rFonts w:ascii="Times New Roman" w:hAnsi="Times New Roman" w:cs="Times New Roman"/>
+          <w:szCs w:val="22"/>
+          <w:lang w:val="en-US"/>
+        </w:rPr>
+        <w:t xml:space="preserve">it </w:t>
+      </w:r>
+      <w:r>
+        <w:rPr>
+          <w:rFonts w:ascii="Times New Roman" w:hAnsi="Times New Roman" w:cs="Times New Roman"/>
+          <w:szCs w:val="22"/>
+          <w:lang w:val="en-US"/>
+        </w:rPr>
+        <w:t xml:space="preserve">is mentioned that the </w:t>
+      </w:r>
+      <w:r>
+        <w:rPr>
+          <w:rFonts w:ascii="Times New Roman" w:hAnsi="Times New Roman" w:cs="Times New Roman"/>
+          <w:szCs w:val="22"/>
+          <w:lang w:val="en-US"/>
+        </w:rPr>
+        <w:t xml:space="preserve">complexity of the </w:t>
+      </w:r>
+      <w:r>
+        <w:rPr>
+          <w:rFonts w:ascii="Times New Roman" w:hAnsi="Times New Roman" w:cs="Times New Roman"/>
+          <w:szCs w:val="22"/>
+          <w:lang w:val="en-US"/>
+        </w:rPr>
+        <w:t xml:space="preserve">universe is due to </w:t>
+      </w:r>
+      <w:r>
+        <w:rPr>
+          <w:rFonts w:ascii="Times New Roman" w:hAnsi="Times New Roman" w:cs="Times New Roman"/>
+          <w:szCs w:val="22"/>
+          <w:lang w:val="en-US"/>
+        </w:rPr>
+        <w:t xml:space="preserve">the fact that </w:t>
+      </w:r>
+      <w:r>
+        <w:rPr>
+          <w:rFonts w:ascii="Times New Roman" w:hAnsi="Times New Roman" w:cs="Times New Roman"/>
+          <w:szCs w:val="22"/>
+          <w:lang w:val="en-US"/>
+        </w:rPr>
+        <w:t xml:space="preserve">it is not </w:t>
       </w:r>
       <w:proofErr w:type="spellStart"/>
       <w:r>
@@ -8123,7 +8727,7 @@
           <w:szCs w:val="22"/>
           <w:lang w:val="en-US"/>
         </w:rPr>
-        <w:t>PeSO</w:t>
+        <w:t>ergodic</w:t>
       </w:r>
       <w:proofErr w:type="spellEnd"/>
       <w:r>
@@ -8132,23 +8736,217 @@
           <w:szCs w:val="22"/>
           <w:lang w:val="en-US"/>
         </w:rPr>
-        <w:t xml:space="preserve"> wiki course); however, it would be necessary to develop a better understanding of collective intelligence in order to implement this strategy. An open question for further investigation is how teaching methodologies </w:t>
-      </w:r>
-      <w:r>
-        <w:rPr>
-          <w:rFonts w:ascii="Times New Roman" w:hAnsi="Times New Roman" w:cs="Times New Roman"/>
-          <w:szCs w:val="22"/>
-          <w:lang w:val="en-US"/>
-        </w:rPr>
-        <w:t xml:space="preserve">in higher education </w:t>
-      </w:r>
-      <w:r>
-        <w:rPr>
-          <w:rFonts w:ascii="Times New Roman" w:hAnsi="Times New Roman" w:cs="Times New Roman"/>
-          <w:szCs w:val="22"/>
-          <w:lang w:val="en-US"/>
-        </w:rPr>
-        <w:t xml:space="preserve">can be designed to develop collective thinking. </w:t>
+        <w:t>, i</w:t>
+      </w:r>
+      <w:r>
+        <w:rPr>
+          <w:rFonts w:ascii="Times New Roman" w:hAnsi="Times New Roman" w:cs="Times New Roman"/>
+          <w:szCs w:val="22"/>
+          <w:lang w:val="en-US"/>
+        </w:rPr>
+        <w:t>.</w:t>
+      </w:r>
+      <w:r>
+        <w:rPr>
+          <w:rFonts w:ascii="Times New Roman" w:hAnsi="Times New Roman" w:cs="Times New Roman"/>
+          <w:szCs w:val="22"/>
+          <w:lang w:val="en-US"/>
+        </w:rPr>
+        <w:t>e</w:t>
+      </w:r>
+      <w:r>
+        <w:rPr>
+          <w:rFonts w:ascii="Times New Roman" w:hAnsi="Times New Roman" w:cs="Times New Roman"/>
+          <w:szCs w:val="22"/>
+          <w:lang w:val="en-US"/>
+        </w:rPr>
+        <w:t>.</w:t>
+      </w:r>
+      <w:r>
+        <w:rPr>
+          <w:rFonts w:ascii="Times New Roman" w:hAnsi="Times New Roman" w:cs="Times New Roman"/>
+          <w:szCs w:val="22"/>
+          <w:lang w:val="en-US"/>
+        </w:rPr>
+        <w:t xml:space="preserve"> all </w:t>
+      </w:r>
+      <w:r>
+        <w:rPr>
+          <w:rFonts w:ascii="Times New Roman" w:hAnsi="Times New Roman" w:cs="Times New Roman"/>
+          <w:szCs w:val="22"/>
+          <w:lang w:val="en-US"/>
+        </w:rPr>
+        <w:t xml:space="preserve">possible </w:t>
+      </w:r>
+      <w:r>
+        <w:rPr>
+          <w:rFonts w:ascii="Times New Roman" w:hAnsi="Times New Roman" w:cs="Times New Roman"/>
+          <w:szCs w:val="22"/>
+          <w:lang w:val="en-US"/>
+        </w:rPr>
+        <w:t>configurations have not been explored. This could expla</w:t>
+      </w:r>
+      <w:r>
+        <w:rPr>
+          <w:rFonts w:ascii="Times New Roman" w:hAnsi="Times New Roman" w:cs="Times New Roman"/>
+          <w:szCs w:val="22"/>
+          <w:lang w:val="en-US"/>
+        </w:rPr>
+        <w:t>i</w:t>
+      </w:r>
+      <w:r>
+        <w:rPr>
+          <w:rFonts w:ascii="Times New Roman" w:hAnsi="Times New Roman" w:cs="Times New Roman"/>
+          <w:szCs w:val="22"/>
+          <w:lang w:val="en-US"/>
+        </w:rPr>
+        <w:t xml:space="preserve">n the loss of </w:t>
+      </w:r>
+      <w:r>
+        <w:rPr>
+          <w:rFonts w:ascii="Times New Roman" w:hAnsi="Times New Roman" w:cs="Times New Roman"/>
+          <w:szCs w:val="22"/>
+          <w:lang w:val="en-US"/>
+        </w:rPr>
+        <w:t xml:space="preserve">the </w:t>
+      </w:r>
+      <w:r>
+        <w:rPr>
+          <w:rFonts w:ascii="Times New Roman" w:hAnsi="Times New Roman" w:cs="Times New Roman"/>
+          <w:szCs w:val="22"/>
+          <w:lang w:val="en-US"/>
+        </w:rPr>
+        <w:t xml:space="preserve">small world phenomenon </w:t>
+      </w:r>
+      <w:r>
+        <w:rPr>
+          <w:rFonts w:ascii="Times New Roman" w:hAnsi="Times New Roman" w:cs="Times New Roman"/>
+          <w:szCs w:val="22"/>
+          <w:lang w:val="en-US"/>
+        </w:rPr>
+        <w:t xml:space="preserve">in our study </w:t>
+      </w:r>
+      <w:r>
+        <w:rPr>
+          <w:rFonts w:ascii="Times New Roman" w:hAnsi="Times New Roman" w:cs="Times New Roman"/>
+          <w:szCs w:val="22"/>
+          <w:lang w:val="en-US"/>
+        </w:rPr>
+        <w:t xml:space="preserve">when </w:t>
+      </w:r>
+      <w:r>
+        <w:rPr>
+          <w:rFonts w:ascii="Times New Roman" w:hAnsi="Times New Roman" w:cs="Times New Roman"/>
+          <w:szCs w:val="22"/>
+          <w:lang w:val="en-US"/>
+        </w:rPr>
+        <w:t xml:space="preserve">the </w:t>
+      </w:r>
+      <w:r>
+        <w:rPr>
+          <w:rFonts w:ascii="Times New Roman" w:hAnsi="Times New Roman" w:cs="Times New Roman"/>
+          <w:szCs w:val="22"/>
+          <w:lang w:val="en-US"/>
+        </w:rPr>
+        <w:t xml:space="preserve">time units in the simulation </w:t>
+      </w:r>
+      <w:r>
+        <w:rPr>
+          <w:rFonts w:ascii="Times New Roman" w:hAnsi="Times New Roman" w:cs="Times New Roman"/>
+          <w:szCs w:val="22"/>
+          <w:lang w:val="en-US"/>
+        </w:rPr>
+        <w:t>we</w:t>
+      </w:r>
+      <w:r>
+        <w:rPr>
+          <w:rFonts w:ascii="Times New Roman" w:hAnsi="Times New Roman" w:cs="Times New Roman"/>
+          <w:szCs w:val="22"/>
+          <w:lang w:val="en-US"/>
+        </w:rPr>
+        <w:t>re too large.</w:t>
+      </w:r>
+      <w:r>
+        <w:rPr>
+          <w:rFonts w:ascii="Times New Roman" w:hAnsi="Times New Roman" w:cs="Times New Roman"/>
+          <w:szCs w:val="22"/>
+          <w:lang w:val="en-US"/>
+        </w:rPr>
+        <w:t xml:space="preserve"> </w:t>
+      </w:r>
+      <w:r>
+        <w:rPr>
+          <w:rFonts w:ascii="Times New Roman" w:hAnsi="Times New Roman" w:cs="Times New Roman"/>
+          <w:szCs w:val="22"/>
+          <w:lang w:val="en-US"/>
+        </w:rPr>
+        <w:t xml:space="preserve">At the same time, individual capacity cannot be too </w:t>
+      </w:r>
+      <w:r>
+        <w:rPr>
+          <w:rFonts w:ascii="Times New Roman" w:hAnsi="Times New Roman" w:cs="Times New Roman"/>
+          <w:szCs w:val="22"/>
+          <w:lang w:val="en-US"/>
+        </w:rPr>
+        <w:t>low (values of k</w:t>
+      </w:r>
+      <w:r>
+        <w:rPr>
+          <w:rFonts w:ascii="Times New Roman" w:hAnsi="Times New Roman" w:cs="Times New Roman"/>
+          <w:szCs w:val="22"/>
+          <w:lang w:val="en-US"/>
+        </w:rPr>
+        <w:t xml:space="preserve"> </w:t>
+      </w:r>
+      <w:r>
+        <w:rPr>
+          <w:rFonts w:ascii="Times New Roman" w:hAnsi="Times New Roman" w:cs="Times New Roman"/>
+          <w:szCs w:val="22"/>
+          <w:lang w:val="en-US"/>
+        </w:rPr>
+        <w:t>&lt;</w:t>
+      </w:r>
+      <w:r>
+        <w:rPr>
+          <w:rFonts w:ascii="Times New Roman" w:hAnsi="Times New Roman" w:cs="Times New Roman"/>
+          <w:szCs w:val="22"/>
+          <w:lang w:val="en-US"/>
+        </w:rPr>
+        <w:t xml:space="preserve"> </w:t>
+      </w:r>
+      <w:r>
+        <w:rPr>
+          <w:rFonts w:ascii="Times New Roman" w:hAnsi="Times New Roman" w:cs="Times New Roman"/>
+          <w:szCs w:val="22"/>
+          <w:lang w:val="en-US"/>
+        </w:rPr>
+        <w:t>3)</w:t>
+      </w:r>
+      <w:r>
+        <w:rPr>
+          <w:rFonts w:ascii="Times New Roman" w:hAnsi="Times New Roman" w:cs="Times New Roman"/>
+          <w:szCs w:val="22"/>
+          <w:lang w:val="en-US"/>
+        </w:rPr>
+        <w:t xml:space="preserve"> otherwise the system becomes quite similar to a random network. The study of these </w:t>
+      </w:r>
+      <w:proofErr w:type="spellStart"/>
+      <w:r>
+        <w:rPr>
+          <w:rFonts w:ascii="Times New Roman" w:hAnsi="Times New Roman" w:cs="Times New Roman"/>
+          <w:szCs w:val="22"/>
+          <w:lang w:val="en-US"/>
+        </w:rPr>
+        <w:t>umbrals</w:t>
+      </w:r>
+      <w:proofErr w:type="spellEnd"/>
+      <w:r>
+        <w:rPr>
+          <w:rFonts w:ascii="Times New Roman" w:hAnsi="Times New Roman" w:cs="Times New Roman"/>
+          <w:szCs w:val="22"/>
+          <w:lang w:val="en-US"/>
+        </w:rPr>
+        <w:t xml:space="preserve"> is proposed for future work.</w:t>
       </w:r>
     </w:p>
     <w:p>
@@ -8169,189 +8967,60 @@
           <w:szCs w:val="22"/>
           <w:lang w:val="en-US"/>
         </w:rPr>
-        <w:t xml:space="preserve">Intelligence is hard to define </w:t>
-      </w:r>
-      <w:r>
-        <w:rPr>
-          <w:rFonts w:ascii="Times New Roman" w:hAnsi="Times New Roman" w:cs="Times New Roman"/>
-          <w:szCs w:val="22"/>
-          <w:lang w:val="en-US"/>
-        </w:rPr>
-        <w:t xml:space="preserve">in a </w:t>
-      </w:r>
-      <w:r>
-        <w:rPr>
-          <w:rFonts w:ascii="Times New Roman" w:hAnsi="Times New Roman" w:cs="Times New Roman"/>
-          <w:szCs w:val="22"/>
-          <w:lang w:val="en-US"/>
-        </w:rPr>
-        <w:t>rigorous</w:t>
-      </w:r>
-      <w:r>
-        <w:rPr>
-          <w:rFonts w:ascii="Times New Roman" w:hAnsi="Times New Roman" w:cs="Times New Roman"/>
-          <w:szCs w:val="22"/>
-          <w:lang w:val="en-US"/>
-        </w:rPr>
-        <w:t xml:space="preserve"> way</w:t>
-      </w:r>
-      <w:r>
-        <w:rPr>
-          <w:rFonts w:ascii="Times New Roman" w:hAnsi="Times New Roman" w:cs="Times New Roman"/>
-          <w:szCs w:val="22"/>
-          <w:lang w:val="en-US"/>
-        </w:rPr>
-        <w:t xml:space="preserve">, but </w:t>
-      </w:r>
-      <w:r>
-        <w:rPr>
-          <w:rFonts w:ascii="Times New Roman" w:hAnsi="Times New Roman" w:cs="Times New Roman"/>
-          <w:szCs w:val="22"/>
-          <w:lang w:val="en-US"/>
-        </w:rPr>
-        <w:t xml:space="preserve">it </w:t>
-      </w:r>
-      <w:r>
-        <w:rPr>
-          <w:rFonts w:ascii="Times New Roman" w:hAnsi="Times New Roman" w:cs="Times New Roman"/>
-          <w:szCs w:val="22"/>
-          <w:lang w:val="en-US"/>
-        </w:rPr>
-        <w:t xml:space="preserve">is related </w:t>
-      </w:r>
-      <w:r>
-        <w:rPr>
-          <w:rFonts w:ascii="Times New Roman" w:hAnsi="Times New Roman" w:cs="Times New Roman"/>
-          <w:szCs w:val="22"/>
-          <w:lang w:val="en-US"/>
-        </w:rPr>
-        <w:t xml:space="preserve">to the </w:t>
-      </w:r>
-      <w:r>
-        <w:rPr>
-          <w:rFonts w:ascii="Times New Roman" w:hAnsi="Times New Roman" w:cs="Times New Roman"/>
-          <w:szCs w:val="22"/>
-          <w:lang w:val="en-US"/>
-        </w:rPr>
-        <w:t>perce</w:t>
-      </w:r>
-      <w:r>
-        <w:rPr>
-          <w:rFonts w:ascii="Times New Roman" w:hAnsi="Times New Roman" w:cs="Times New Roman"/>
-          <w:szCs w:val="22"/>
-          <w:lang w:val="en-US"/>
-        </w:rPr>
-        <w:t>ption</w:t>
-      </w:r>
-      <w:r>
-        <w:rPr>
-          <w:rFonts w:ascii="Times New Roman" w:hAnsi="Times New Roman" w:cs="Times New Roman"/>
-          <w:szCs w:val="22"/>
-          <w:lang w:val="en-US"/>
-        </w:rPr>
-        <w:t>, adapt</w:t>
-      </w:r>
-      <w:r>
-        <w:rPr>
-          <w:rFonts w:ascii="Times New Roman" w:hAnsi="Times New Roman" w:cs="Times New Roman"/>
-          <w:szCs w:val="22"/>
-          <w:lang w:val="en-US"/>
-        </w:rPr>
-        <w:t>ation</w:t>
-      </w:r>
-      <w:r>
-        <w:rPr>
-          <w:rFonts w:ascii="Times New Roman" w:hAnsi="Times New Roman" w:cs="Times New Roman"/>
-          <w:szCs w:val="22"/>
-          <w:lang w:val="en-US"/>
-        </w:rPr>
-        <w:t xml:space="preserve"> and even modif</w:t>
-      </w:r>
-      <w:r>
-        <w:rPr>
-          <w:rFonts w:ascii="Times New Roman" w:hAnsi="Times New Roman" w:cs="Times New Roman"/>
-          <w:szCs w:val="22"/>
-          <w:lang w:val="en-US"/>
-        </w:rPr>
-        <w:t>ication</w:t>
-      </w:r>
-      <w:r>
-        <w:rPr>
-          <w:rFonts w:ascii="Times New Roman" w:hAnsi="Times New Roman" w:cs="Times New Roman"/>
-          <w:szCs w:val="22"/>
-          <w:lang w:val="en-US"/>
-        </w:rPr>
-        <w:t xml:space="preserve"> of an</w:t>
-      </w:r>
-      <w:r>
-        <w:rPr>
-          <w:rFonts w:ascii="Times New Roman" w:hAnsi="Times New Roman" w:cs="Times New Roman"/>
-          <w:szCs w:val="22"/>
-          <w:lang w:val="en-US"/>
-        </w:rPr>
-        <w:t xml:space="preserve"> environment, </w:t>
-      </w:r>
-      <w:r>
-        <w:rPr>
-          <w:rFonts w:ascii="Times New Roman" w:hAnsi="Times New Roman" w:cs="Times New Roman"/>
-          <w:szCs w:val="22"/>
-          <w:lang w:val="en-US"/>
-        </w:rPr>
-        <w:t xml:space="preserve">for the purpose of </w:t>
-      </w:r>
-      <w:r>
-        <w:rPr>
-          <w:rFonts w:ascii="Times New Roman" w:hAnsi="Times New Roman" w:cs="Times New Roman"/>
-          <w:szCs w:val="22"/>
-          <w:lang w:val="en-US"/>
-        </w:rPr>
-        <w:t>surviv</w:t>
-      </w:r>
-      <w:r>
-        <w:rPr>
-          <w:rFonts w:ascii="Times New Roman" w:hAnsi="Times New Roman" w:cs="Times New Roman"/>
-          <w:szCs w:val="22"/>
-          <w:lang w:val="en-US"/>
-        </w:rPr>
-        <w:t>al</w:t>
-      </w:r>
-      <w:r>
-        <w:rPr>
-          <w:rFonts w:ascii="Times New Roman" w:hAnsi="Times New Roman" w:cs="Times New Roman"/>
-          <w:szCs w:val="22"/>
-          <w:lang w:val="en-US"/>
-        </w:rPr>
-        <w:t xml:space="preserve"> and reproduc</w:t>
-      </w:r>
-      <w:r>
-        <w:rPr>
-          <w:rFonts w:ascii="Times New Roman" w:hAnsi="Times New Roman" w:cs="Times New Roman"/>
-          <w:szCs w:val="22"/>
-          <w:lang w:val="en-US"/>
-        </w:rPr>
-        <w:t>tion</w:t>
-      </w:r>
-      <w:r>
-        <w:rPr>
-          <w:rFonts w:ascii="Times New Roman" w:hAnsi="Times New Roman" w:cs="Times New Roman"/>
-          <w:szCs w:val="22"/>
-          <w:lang w:val="en-US"/>
-        </w:rPr>
-        <w:t xml:space="preserve"> </w:t>
-      </w:r>
-      <w:r>
-        <w:rPr>
-          <w:rFonts w:ascii="Times New Roman" w:hAnsi="Times New Roman" w:cs="Times New Roman"/>
-          <w:noProof/>
-          <w:szCs w:val="22"/>
-          <w:lang w:val="en-US"/>
-        </w:rPr>
-        <w:t>(Dawkins</w:t>
-      </w:r>
-      <w:r>
-        <w:rPr>
-          <w:rFonts w:ascii="Times New Roman" w:hAnsi="Times New Roman" w:cs="Times New Roman"/>
-          <w:noProof/>
+        <w:lastRenderedPageBreak/>
+        <w:t xml:space="preserve">We understand wiki systems as </w:t>
+      </w:r>
+      <w:r>
+        <w:rPr>
+          <w:rFonts w:ascii="Times New Roman" w:hAnsi="Times New Roman" w:cs="Times New Roman"/>
+          <w:szCs w:val="22"/>
+          <w:lang w:val="en-US"/>
+        </w:rPr>
+        <w:t xml:space="preserve">resulting from </w:t>
+      </w:r>
+      <w:r>
+        <w:rPr>
+          <w:rFonts w:ascii="Times New Roman" w:hAnsi="Times New Roman" w:cs="Times New Roman"/>
+          <w:szCs w:val="22"/>
+          <w:lang w:val="en-US"/>
+        </w:rPr>
+        <w:t xml:space="preserve">a cumulative process, whereby the accumulation of editions goes towards the development of wiki pages. Thus, the more editions there are, the better the wiki page (more visible, more votes and/or more edited); furthermore, the more editions a wiki page receives, the more editions it is likely to receive in the future. This reinforcement cycle of the wiki system transforms a random network into a small world network of co-authors or co-editors. The model presented here is thus </w:t>
+      </w:r>
+      <w:r>
+        <w:rPr>
+          <w:rFonts w:ascii="Times New Roman" w:hAnsi="Times New Roman" w:cs="Times New Roman"/>
+          <w:szCs w:val="22"/>
+          <w:lang w:val="en-US"/>
+        </w:rPr>
+        <w:t xml:space="preserve">an </w:t>
+      </w:r>
+      <w:r>
+        <w:rPr>
+          <w:rFonts w:ascii="Times New Roman" w:hAnsi="Times New Roman" w:cs="Times New Roman"/>
+          <w:szCs w:val="22"/>
+          <w:lang w:val="en-US"/>
+        </w:rPr>
+        <w:t xml:space="preserve">accumulative system, where there is no loss of information (no loss of nodes or edges). It is proposed that </w:t>
+      </w:r>
+      <w:r>
+        <w:rPr>
+          <w:rFonts w:ascii="Times New Roman" w:hAnsi="Times New Roman" w:cs="Times New Roman"/>
+          <w:szCs w:val="22"/>
+          <w:lang w:val="en-US"/>
+        </w:rPr>
+        <w:t xml:space="preserve">in </w:t>
+      </w:r>
+      <w:r>
+        <w:rPr>
+          <w:rFonts w:ascii="Times New Roman" w:hAnsi="Times New Roman" w:cs="Times New Roman"/>
+          <w:szCs w:val="22"/>
+          <w:lang w:val="en-US"/>
+        </w:rPr>
+        <w:t>future work</w:t>
+      </w:r>
+      <w:r>
+        <w:rPr>
+          <w:rFonts w:ascii="Times New Roman" w:hAnsi="Times New Roman" w:cs="Times New Roman"/>
           <w:szCs w:val="22"/>
           <w:lang w:val="en-US"/>
         </w:rPr>
@@ -8360,379 +9029,34 @@
       <w:r>
         <w:rPr>
           <w:rFonts w:ascii="Times New Roman" w:hAnsi="Times New Roman" w:cs="Times New Roman"/>
-          <w:noProof/>
-          <w:szCs w:val="22"/>
-          <w:lang w:val="en-US"/>
-        </w:rPr>
-        <w:t xml:space="preserve"> 1986)</w:t>
-      </w:r>
-      <w:r>
-        <w:rPr>
-          <w:rFonts w:ascii="Times New Roman" w:hAnsi="Times New Roman" w:cs="Times New Roman"/>
-          <w:szCs w:val="22"/>
-          <w:lang w:val="en-US"/>
-        </w:rPr>
-        <w:t>. Systems</w:t>
-      </w:r>
-      <w:r>
-        <w:rPr>
-          <w:rFonts w:ascii="Times New Roman" w:hAnsi="Times New Roman" w:cs="Times New Roman"/>
-          <w:szCs w:val="22"/>
-          <w:lang w:val="en-US"/>
-        </w:rPr>
-        <w:t xml:space="preserve"> that are</w:t>
-      </w:r>
-      <w:r>
-        <w:rPr>
-          <w:rFonts w:ascii="Times New Roman" w:hAnsi="Times New Roman" w:cs="Times New Roman"/>
-          <w:szCs w:val="22"/>
-          <w:lang w:val="en-US"/>
-        </w:rPr>
-        <w:t xml:space="preserve"> completely organized </w:t>
-      </w:r>
-      <w:r>
-        <w:rPr>
-          <w:rFonts w:ascii="Times New Roman" w:hAnsi="Times New Roman" w:cs="Times New Roman"/>
-          <w:szCs w:val="22"/>
-          <w:lang w:val="en-US"/>
-        </w:rPr>
-        <w:t xml:space="preserve">and </w:t>
-      </w:r>
-      <w:r>
-        <w:rPr>
-          <w:rFonts w:ascii="Times New Roman" w:hAnsi="Times New Roman" w:cs="Times New Roman"/>
-          <w:szCs w:val="22"/>
-          <w:lang w:val="en-US"/>
-        </w:rPr>
-        <w:t xml:space="preserve">where nothing changes (or </w:t>
-      </w:r>
-      <w:r>
-        <w:rPr>
-          <w:rFonts w:ascii="Times New Roman" w:hAnsi="Times New Roman" w:cs="Times New Roman"/>
-          <w:szCs w:val="22"/>
-          <w:lang w:val="en-US"/>
-        </w:rPr>
-        <w:t xml:space="preserve">that </w:t>
-      </w:r>
-      <w:r>
-        <w:rPr>
-          <w:rFonts w:ascii="Times New Roman" w:hAnsi="Times New Roman" w:cs="Times New Roman"/>
-          <w:szCs w:val="22"/>
-          <w:lang w:val="en-US"/>
-        </w:rPr>
-        <w:t>only follow deterministic rules) are rigid</w:t>
-      </w:r>
-      <w:r>
-        <w:rPr>
-          <w:rFonts w:ascii="Times New Roman" w:hAnsi="Times New Roman" w:cs="Times New Roman"/>
-          <w:szCs w:val="22"/>
-          <w:lang w:val="en-US"/>
-        </w:rPr>
-        <w:t>;</w:t>
-      </w:r>
-      <w:r>
-        <w:rPr>
-          <w:rFonts w:ascii="Times New Roman" w:hAnsi="Times New Roman" w:cs="Times New Roman"/>
-          <w:szCs w:val="22"/>
-          <w:lang w:val="en-US"/>
-        </w:rPr>
-        <w:t xml:space="preserve"> they cannot adapt to </w:t>
-      </w:r>
-      <w:r>
-        <w:rPr>
-          <w:rFonts w:ascii="Times New Roman" w:hAnsi="Times New Roman" w:cs="Times New Roman"/>
-          <w:szCs w:val="22"/>
-          <w:lang w:val="en-US"/>
-        </w:rPr>
-        <w:t xml:space="preserve">differing or complex </w:t>
-      </w:r>
-      <w:r>
-        <w:rPr>
-          <w:rFonts w:ascii="Times New Roman" w:hAnsi="Times New Roman" w:cs="Times New Roman"/>
-          <w:szCs w:val="22"/>
-          <w:lang w:val="en-US"/>
-        </w:rPr>
-        <w:t xml:space="preserve">environments. </w:t>
-      </w:r>
-      <w:r>
-        <w:rPr>
-          <w:rFonts w:ascii="Times New Roman" w:hAnsi="Times New Roman" w:cs="Times New Roman"/>
-          <w:szCs w:val="22"/>
-          <w:lang w:val="en-US"/>
-        </w:rPr>
-        <w:t>On the other hand, s</w:t>
-      </w:r>
-      <w:r>
-        <w:rPr>
-          <w:rFonts w:ascii="Times New Roman" w:hAnsi="Times New Roman" w:cs="Times New Roman"/>
-          <w:szCs w:val="22"/>
-          <w:lang w:val="en-US"/>
-        </w:rPr>
-        <w:t xml:space="preserve">ystems </w:t>
-      </w:r>
-      <w:r>
-        <w:rPr>
-          <w:rFonts w:ascii="Times New Roman" w:hAnsi="Times New Roman" w:cs="Times New Roman"/>
-          <w:szCs w:val="22"/>
-          <w:lang w:val="en-US"/>
-        </w:rPr>
-        <w:t xml:space="preserve">that are </w:t>
-      </w:r>
-      <w:r>
-        <w:rPr>
-          <w:rFonts w:ascii="Times New Roman" w:hAnsi="Times New Roman" w:cs="Times New Roman"/>
-          <w:szCs w:val="22"/>
-          <w:lang w:val="en-US"/>
-        </w:rPr>
-        <w:t>completely random</w:t>
-      </w:r>
-      <w:r>
-        <w:rPr>
-          <w:rFonts w:ascii="Times New Roman" w:hAnsi="Times New Roman" w:cs="Times New Roman"/>
-          <w:szCs w:val="22"/>
-          <w:lang w:val="en-US"/>
-        </w:rPr>
-        <w:t xml:space="preserve"> have</w:t>
-      </w:r>
-      <w:r>
-        <w:rPr>
-          <w:rFonts w:ascii="Times New Roman" w:hAnsi="Times New Roman" w:cs="Times New Roman"/>
-          <w:szCs w:val="22"/>
-          <w:lang w:val="en-US"/>
-        </w:rPr>
-        <w:t xml:space="preserve">, by definition, no memory, </w:t>
-      </w:r>
-      <w:r>
-        <w:rPr>
-          <w:rFonts w:ascii="Times New Roman" w:hAnsi="Times New Roman" w:cs="Times New Roman"/>
-          <w:szCs w:val="22"/>
-          <w:lang w:val="en-US"/>
-        </w:rPr>
-        <w:t xml:space="preserve">thus </w:t>
-      </w:r>
-      <w:r>
-        <w:rPr>
-          <w:rFonts w:ascii="Times New Roman" w:hAnsi="Times New Roman" w:cs="Times New Roman"/>
-          <w:szCs w:val="22"/>
-          <w:lang w:val="en-US"/>
-        </w:rPr>
-        <w:t>the</w:t>
-      </w:r>
-      <w:r>
-        <w:rPr>
-          <w:rFonts w:ascii="Times New Roman" w:hAnsi="Times New Roman" w:cs="Times New Roman"/>
-          <w:szCs w:val="22"/>
-          <w:lang w:val="en-US"/>
-        </w:rPr>
-        <w:t xml:space="preserve"> s</w:t>
-      </w:r>
-      <w:r>
-        <w:rPr>
-          <w:rFonts w:ascii="Times New Roman" w:hAnsi="Times New Roman" w:cs="Times New Roman"/>
-          <w:szCs w:val="22"/>
-          <w:lang w:val="en-US"/>
-        </w:rPr>
-        <w:t>y</w:t>
-      </w:r>
-      <w:r>
-        <w:rPr>
-          <w:rFonts w:ascii="Times New Roman" w:hAnsi="Times New Roman" w:cs="Times New Roman"/>
-          <w:szCs w:val="22"/>
-          <w:lang w:val="en-US"/>
-        </w:rPr>
-        <w:t>stem</w:t>
-      </w:r>
-      <w:r>
-        <w:rPr>
-          <w:rFonts w:ascii="Times New Roman" w:hAnsi="Times New Roman" w:cs="Times New Roman"/>
-          <w:szCs w:val="22"/>
-          <w:lang w:val="en-US"/>
-        </w:rPr>
-        <w:t xml:space="preserve"> cannot learn from similar </w:t>
-      </w:r>
-      <w:r>
-        <w:rPr>
-          <w:rFonts w:ascii="Times New Roman" w:hAnsi="Times New Roman" w:cs="Times New Roman"/>
-          <w:szCs w:val="22"/>
-          <w:lang w:val="en-US"/>
-        </w:rPr>
-        <w:t xml:space="preserve">past </w:t>
-      </w:r>
-      <w:r>
-        <w:rPr>
-          <w:rFonts w:ascii="Times New Roman" w:hAnsi="Times New Roman" w:cs="Times New Roman"/>
-          <w:szCs w:val="22"/>
-          <w:lang w:val="en-US"/>
-        </w:rPr>
-        <w:t xml:space="preserve">situations and react appropriately. In an intermediate point are chaotic systems, </w:t>
-      </w:r>
-      <w:r>
-        <w:rPr>
-          <w:rFonts w:ascii="Times New Roman" w:hAnsi="Times New Roman" w:cs="Times New Roman"/>
-          <w:szCs w:val="22"/>
-          <w:lang w:val="en-US"/>
-        </w:rPr>
-        <w:t xml:space="preserve">which </w:t>
-      </w:r>
-      <w:r>
-        <w:rPr>
-          <w:rFonts w:ascii="Times New Roman" w:hAnsi="Times New Roman" w:cs="Times New Roman"/>
-          <w:szCs w:val="22"/>
-          <w:lang w:val="en-US"/>
-        </w:rPr>
-        <w:t>can adapt better to extreme event</w:t>
-      </w:r>
-      <w:r>
-        <w:rPr>
-          <w:rFonts w:ascii="Times New Roman" w:hAnsi="Times New Roman" w:cs="Times New Roman"/>
-          <w:szCs w:val="22"/>
-          <w:lang w:val="en-US"/>
-        </w:rPr>
-        <w:t>s</w:t>
-      </w:r>
-      <w:r>
-        <w:rPr>
-          <w:rFonts w:ascii="Times New Roman" w:hAnsi="Times New Roman" w:cs="Times New Roman"/>
-          <w:szCs w:val="22"/>
-          <w:lang w:val="en-US"/>
-        </w:rPr>
-        <w:t xml:space="preserve"> </w:t>
-      </w:r>
-      <w:r>
-        <w:rPr>
-          <w:rFonts w:ascii="Times New Roman" w:hAnsi="Times New Roman" w:cs="Times New Roman"/>
-          <w:noProof/>
-          <w:szCs w:val="22"/>
-          <w:lang w:val="en-US"/>
-        </w:rPr>
-        <w:t>(Langton</w:t>
-      </w:r>
-      <w:r>
-        <w:rPr>
-          <w:rFonts w:ascii="Times New Roman" w:hAnsi="Times New Roman" w:cs="Times New Roman"/>
-          <w:noProof/>
-          <w:szCs w:val="22"/>
-          <w:lang w:val="en-US"/>
-        </w:rPr>
-        <w:t>,</w:t>
-      </w:r>
-      <w:r>
-        <w:rPr>
-          <w:rFonts w:ascii="Times New Roman" w:hAnsi="Times New Roman" w:cs="Times New Roman"/>
-          <w:noProof/>
-          <w:szCs w:val="22"/>
-          <w:lang w:val="en-US"/>
-        </w:rPr>
-        <w:t xml:space="preserve"> 1990)</w:t>
-      </w:r>
-      <w:r>
-        <w:rPr>
-          <w:rFonts w:ascii="Times New Roman" w:hAnsi="Times New Roman" w:cs="Times New Roman"/>
-          <w:szCs w:val="22"/>
-          <w:lang w:val="en-US"/>
-        </w:rPr>
-        <w:t xml:space="preserve"> and can generate self-organized structures. In </w:t>
-      </w:r>
-      <w:r>
-        <w:rPr>
-          <w:rFonts w:ascii="Times New Roman" w:hAnsi="Times New Roman" w:cs="Times New Roman"/>
-          <w:noProof/>
-          <w:szCs w:val="22"/>
-          <w:lang w:val="en-US"/>
-        </w:rPr>
-        <w:t>(Kauffman</w:t>
-      </w:r>
-      <w:r>
-        <w:rPr>
-          <w:rFonts w:ascii="Times New Roman" w:hAnsi="Times New Roman" w:cs="Times New Roman"/>
-          <w:noProof/>
-          <w:szCs w:val="22"/>
-          <w:lang w:val="en-US"/>
-        </w:rPr>
-        <w:t>,</w:t>
-      </w:r>
-      <w:r>
-        <w:rPr>
-          <w:rFonts w:ascii="Times New Roman" w:hAnsi="Times New Roman" w:cs="Times New Roman"/>
-          <w:noProof/>
-          <w:szCs w:val="22"/>
-          <w:lang w:val="en-US"/>
-        </w:rPr>
-        <w:t xml:space="preserve"> 2000)</w:t>
-      </w:r>
-      <w:r>
-        <w:rPr>
-          <w:rFonts w:ascii="Times New Roman" w:hAnsi="Times New Roman" w:cs="Times New Roman"/>
-          <w:szCs w:val="22"/>
-          <w:lang w:val="en-US"/>
-        </w:rPr>
-        <w:t xml:space="preserve"> </w:t>
-      </w:r>
-      <w:r>
-        <w:rPr>
-          <w:rFonts w:ascii="Times New Roman" w:hAnsi="Times New Roman" w:cs="Times New Roman"/>
-          <w:szCs w:val="22"/>
-          <w:lang w:val="en-US"/>
-        </w:rPr>
-        <w:t xml:space="preserve">it </w:t>
-      </w:r>
-      <w:r>
-        <w:rPr>
-          <w:rFonts w:ascii="Times New Roman" w:hAnsi="Times New Roman" w:cs="Times New Roman"/>
-          <w:szCs w:val="22"/>
-          <w:lang w:val="en-US"/>
-        </w:rPr>
-        <w:t xml:space="preserve">is mentioned that the </w:t>
-      </w:r>
-      <w:r>
-        <w:rPr>
-          <w:rFonts w:ascii="Times New Roman" w:hAnsi="Times New Roman" w:cs="Times New Roman"/>
-          <w:szCs w:val="22"/>
-          <w:lang w:val="en-US"/>
-        </w:rPr>
-        <w:t xml:space="preserve">complexity of the </w:t>
-      </w:r>
-      <w:r>
-        <w:rPr>
-          <w:rFonts w:ascii="Times New Roman" w:hAnsi="Times New Roman" w:cs="Times New Roman"/>
-          <w:szCs w:val="22"/>
-          <w:lang w:val="en-US"/>
-        </w:rPr>
-        <w:t xml:space="preserve">universe is due to </w:t>
-      </w:r>
-      <w:r>
-        <w:rPr>
-          <w:rFonts w:ascii="Times New Roman" w:hAnsi="Times New Roman" w:cs="Times New Roman"/>
-          <w:szCs w:val="22"/>
-          <w:lang w:val="en-US"/>
-        </w:rPr>
-        <w:t xml:space="preserve">the fact that </w:t>
-      </w:r>
-      <w:r>
-        <w:rPr>
-          <w:rFonts w:ascii="Times New Roman" w:hAnsi="Times New Roman" w:cs="Times New Roman"/>
-          <w:szCs w:val="22"/>
-          <w:lang w:val="en-US"/>
-        </w:rPr>
-        <w:t xml:space="preserve">it is not </w:t>
-      </w:r>
-      <w:proofErr w:type="spellStart"/>
-      <w:r>
-        <w:rPr>
-          <w:rFonts w:ascii="Times New Roman" w:hAnsi="Times New Roman" w:cs="Times New Roman"/>
-          <w:szCs w:val="22"/>
-          <w:lang w:val="en-US"/>
-        </w:rPr>
-        <w:t>ergodic</w:t>
-      </w:r>
-      <w:proofErr w:type="spellEnd"/>
-      <w:r>
-        <w:rPr>
-          <w:rFonts w:ascii="Times New Roman" w:hAnsi="Times New Roman" w:cs="Times New Roman"/>
-          <w:szCs w:val="22"/>
-          <w:lang w:val="en-US"/>
-        </w:rPr>
-        <w:t>, i</w:t>
+          <w:szCs w:val="22"/>
+          <w:lang w:val="en-US"/>
+        </w:rPr>
+        <w:t xml:space="preserve"> a </w:t>
+      </w:r>
+      <w:r>
+        <w:rPr>
+          <w:rFonts w:ascii="Times New Roman" w:hAnsi="Times New Roman" w:cs="Times New Roman"/>
+          <w:szCs w:val="22"/>
+          <w:lang w:val="en-US"/>
+        </w:rPr>
+        <w:t xml:space="preserve">less accumulative </w:t>
+      </w:r>
+      <w:r>
+        <w:rPr>
+          <w:rFonts w:ascii="Times New Roman" w:hAnsi="Times New Roman" w:cs="Times New Roman"/>
+          <w:szCs w:val="22"/>
+          <w:lang w:val="en-US"/>
+        </w:rPr>
+        <w:t>system</w:t>
+      </w:r>
+      <w:r>
+        <w:rPr>
+          <w:rFonts w:ascii="Times New Roman" w:hAnsi="Times New Roman" w:cs="Times New Roman"/>
+          <w:szCs w:val="22"/>
+          <w:lang w:val="en-US"/>
+        </w:rPr>
+        <w:t xml:space="preserve"> should be examined</w:t>
       </w:r>
       <w:r>
         <w:rPr>
@@ -8741,208 +9065,6 @@
           <w:lang w:val="en-US"/>
         </w:rPr>
         <w:t>.</w:t>
-      </w:r>
-      <w:r>
-        <w:rPr>
-          <w:rFonts w:ascii="Times New Roman" w:hAnsi="Times New Roman" w:cs="Times New Roman"/>
-          <w:szCs w:val="22"/>
-          <w:lang w:val="en-US"/>
-        </w:rPr>
-        <w:t>e</w:t>
-      </w:r>
-      <w:r>
-        <w:rPr>
-          <w:rFonts w:ascii="Times New Roman" w:hAnsi="Times New Roman" w:cs="Times New Roman"/>
-          <w:szCs w:val="22"/>
-          <w:lang w:val="en-US"/>
-        </w:rPr>
-        <w:t>.</w:t>
-      </w:r>
-      <w:r>
-        <w:rPr>
-          <w:rFonts w:ascii="Times New Roman" w:hAnsi="Times New Roman" w:cs="Times New Roman"/>
-          <w:szCs w:val="22"/>
-          <w:lang w:val="en-US"/>
-        </w:rPr>
-        <w:t xml:space="preserve"> all </w:t>
-      </w:r>
-      <w:r>
-        <w:rPr>
-          <w:rFonts w:ascii="Times New Roman" w:hAnsi="Times New Roman" w:cs="Times New Roman"/>
-          <w:szCs w:val="22"/>
-          <w:lang w:val="en-US"/>
-        </w:rPr>
-        <w:t xml:space="preserve">possible </w:t>
-      </w:r>
-      <w:r>
-        <w:rPr>
-          <w:rFonts w:ascii="Times New Roman" w:hAnsi="Times New Roman" w:cs="Times New Roman"/>
-          <w:szCs w:val="22"/>
-          <w:lang w:val="en-US"/>
-        </w:rPr>
-        <w:t>configurations have not been explored. This could expla</w:t>
-      </w:r>
-      <w:r>
-        <w:rPr>
-          <w:rFonts w:ascii="Times New Roman" w:hAnsi="Times New Roman" w:cs="Times New Roman"/>
-          <w:szCs w:val="22"/>
-          <w:lang w:val="en-US"/>
-        </w:rPr>
-        <w:t>i</w:t>
-      </w:r>
-      <w:r>
-        <w:rPr>
-          <w:rFonts w:ascii="Times New Roman" w:hAnsi="Times New Roman" w:cs="Times New Roman"/>
-          <w:szCs w:val="22"/>
-          <w:lang w:val="en-US"/>
-        </w:rPr>
-        <w:t xml:space="preserve">n the loss of </w:t>
-      </w:r>
-      <w:r>
-        <w:rPr>
-          <w:rFonts w:ascii="Times New Roman" w:hAnsi="Times New Roman" w:cs="Times New Roman"/>
-          <w:szCs w:val="22"/>
-          <w:lang w:val="en-US"/>
-        </w:rPr>
-        <w:t xml:space="preserve">the </w:t>
-      </w:r>
-      <w:r>
-        <w:rPr>
-          <w:rFonts w:ascii="Times New Roman" w:hAnsi="Times New Roman" w:cs="Times New Roman"/>
-          <w:szCs w:val="22"/>
-          <w:lang w:val="en-US"/>
-        </w:rPr>
-        <w:t xml:space="preserve">small world phenomenon </w:t>
-      </w:r>
-      <w:r>
-        <w:rPr>
-          <w:rFonts w:ascii="Times New Roman" w:hAnsi="Times New Roman" w:cs="Times New Roman"/>
-          <w:szCs w:val="22"/>
-          <w:lang w:val="en-US"/>
-        </w:rPr>
-        <w:t xml:space="preserve">in our study </w:t>
-      </w:r>
-      <w:r>
-        <w:rPr>
-          <w:rFonts w:ascii="Times New Roman" w:hAnsi="Times New Roman" w:cs="Times New Roman"/>
-          <w:szCs w:val="22"/>
-          <w:lang w:val="en-US"/>
-        </w:rPr>
-        <w:t xml:space="preserve">when </w:t>
-      </w:r>
-      <w:r>
-        <w:rPr>
-          <w:rFonts w:ascii="Times New Roman" w:hAnsi="Times New Roman" w:cs="Times New Roman"/>
-          <w:szCs w:val="22"/>
-          <w:lang w:val="en-US"/>
-        </w:rPr>
-        <w:t xml:space="preserve">the </w:t>
-      </w:r>
-      <w:r>
-        <w:rPr>
-          <w:rFonts w:ascii="Times New Roman" w:hAnsi="Times New Roman" w:cs="Times New Roman"/>
-          <w:szCs w:val="22"/>
-          <w:lang w:val="en-US"/>
-        </w:rPr>
-        <w:t xml:space="preserve">time units in the simulation </w:t>
-      </w:r>
-      <w:r>
-        <w:rPr>
-          <w:rFonts w:ascii="Times New Roman" w:hAnsi="Times New Roman" w:cs="Times New Roman"/>
-          <w:szCs w:val="22"/>
-          <w:lang w:val="en-US"/>
-        </w:rPr>
-        <w:t>we</w:t>
-      </w:r>
-      <w:r>
-        <w:rPr>
-          <w:rFonts w:ascii="Times New Roman" w:hAnsi="Times New Roman" w:cs="Times New Roman"/>
-          <w:szCs w:val="22"/>
-          <w:lang w:val="en-US"/>
-        </w:rPr>
-        <w:t>re too large.</w:t>
-      </w:r>
-      <w:r>
-        <w:rPr>
-          <w:rFonts w:ascii="Times New Roman" w:hAnsi="Times New Roman" w:cs="Times New Roman"/>
-          <w:szCs w:val="22"/>
-          <w:lang w:val="en-US"/>
-        </w:rPr>
-        <w:t xml:space="preserve"> </w:t>
-      </w:r>
-      <w:r>
-        <w:rPr>
-          <w:rFonts w:ascii="Times New Roman" w:hAnsi="Times New Roman" w:cs="Times New Roman"/>
-          <w:szCs w:val="22"/>
-          <w:lang w:val="en-US"/>
-        </w:rPr>
-        <w:t xml:space="preserve">At the same time, individual capacity cannot be too </w:t>
-      </w:r>
-      <w:r>
-        <w:rPr>
-          <w:rFonts w:ascii="Times New Roman" w:hAnsi="Times New Roman" w:cs="Times New Roman"/>
-          <w:szCs w:val="22"/>
-          <w:lang w:val="en-US"/>
-        </w:rPr>
-        <w:t>low (values of k</w:t>
-      </w:r>
-      <w:r>
-        <w:rPr>
-          <w:rFonts w:ascii="Times New Roman" w:hAnsi="Times New Roman" w:cs="Times New Roman"/>
-          <w:szCs w:val="22"/>
-          <w:lang w:val="en-US"/>
-        </w:rPr>
-        <w:t xml:space="preserve"> </w:t>
-      </w:r>
-      <w:r>
-        <w:rPr>
-          <w:rFonts w:ascii="Times New Roman" w:hAnsi="Times New Roman" w:cs="Times New Roman"/>
-          <w:szCs w:val="22"/>
-          <w:lang w:val="en-US"/>
-        </w:rPr>
-        <w:t>&lt;</w:t>
-      </w:r>
-      <w:r>
-        <w:rPr>
-          <w:rFonts w:ascii="Times New Roman" w:hAnsi="Times New Roman" w:cs="Times New Roman"/>
-          <w:szCs w:val="22"/>
-          <w:lang w:val="en-US"/>
-        </w:rPr>
-        <w:t xml:space="preserve"> </w:t>
-      </w:r>
-      <w:r>
-        <w:rPr>
-          <w:rFonts w:ascii="Times New Roman" w:hAnsi="Times New Roman" w:cs="Times New Roman"/>
-          <w:szCs w:val="22"/>
-          <w:lang w:val="en-US"/>
-        </w:rPr>
-        <w:t>3)</w:t>
-      </w:r>
-      <w:r>
-        <w:rPr>
-          <w:rFonts w:ascii="Times New Roman" w:hAnsi="Times New Roman" w:cs="Times New Roman"/>
-          <w:szCs w:val="22"/>
-          <w:lang w:val="en-US"/>
-        </w:rPr>
-        <w:t xml:space="preserve"> otherwise the system becomes quite similar to a random network. The study of these </w:t>
-      </w:r>
-      <w:proofErr w:type="spellStart"/>
-      <w:r>
-        <w:rPr>
-          <w:rFonts w:ascii="Times New Roman" w:hAnsi="Times New Roman" w:cs="Times New Roman"/>
-          <w:szCs w:val="22"/>
-          <w:lang w:val="en-US"/>
-        </w:rPr>
-        <w:t>umbrals</w:t>
-      </w:r>
-      <w:proofErr w:type="spellEnd"/>
-      <w:r>
-        <w:rPr>
-          <w:rFonts w:ascii="Times New Roman" w:hAnsi="Times New Roman" w:cs="Times New Roman"/>
-          <w:szCs w:val="22"/>
-          <w:lang w:val="en-US"/>
-        </w:rPr>
-        <w:t xml:space="preserve"> is proposed for future work.</w:t>
       </w:r>
     </w:p>
     <w:p>
@@ -8963,103 +9085,95 @@
           <w:szCs w:val="22"/>
           <w:lang w:val="en-US"/>
         </w:rPr>
-        <w:t xml:space="preserve">We understand wiki systems as </w:t>
-      </w:r>
-      <w:r>
-        <w:rPr>
-          <w:rFonts w:ascii="Times New Roman" w:hAnsi="Times New Roman" w:cs="Times New Roman"/>
-          <w:szCs w:val="22"/>
-          <w:lang w:val="en-US"/>
-        </w:rPr>
-        <w:t xml:space="preserve">resulting from </w:t>
-      </w:r>
-      <w:r>
-        <w:rPr>
-          <w:rFonts w:ascii="Times New Roman" w:hAnsi="Times New Roman" w:cs="Times New Roman"/>
-          <w:szCs w:val="22"/>
-          <w:lang w:val="en-US"/>
-        </w:rPr>
-        <w:t xml:space="preserve">a cumulative process, whereby the accumulation of editions goes towards the development of wiki pages. Thus, the more editions there are, the better the wiki page (more visible, more votes and/or more edited); furthermore, the more editions a wiki page receives, the more editions it is likely to receive in the future. This reinforcement cycle of the wiki system transforms a random network into a small world network of co-authors or co-editors. The model presented here is thus </w:t>
-      </w:r>
-      <w:r>
-        <w:rPr>
-          <w:rFonts w:ascii="Times New Roman" w:hAnsi="Times New Roman" w:cs="Times New Roman"/>
-          <w:szCs w:val="22"/>
-          <w:lang w:val="en-US"/>
-        </w:rPr>
-        <w:t xml:space="preserve">an </w:t>
-      </w:r>
-      <w:r>
-        <w:rPr>
-          <w:rFonts w:ascii="Times New Roman" w:hAnsi="Times New Roman" w:cs="Times New Roman"/>
-          <w:szCs w:val="22"/>
-          <w:lang w:val="en-US"/>
-        </w:rPr>
-        <w:t xml:space="preserve">accumulative system, where there is no loss of information (no loss of nodes or edges). It is proposed that </w:t>
-      </w:r>
-      <w:r>
-        <w:rPr>
-          <w:rFonts w:ascii="Times New Roman" w:hAnsi="Times New Roman" w:cs="Times New Roman"/>
-          <w:szCs w:val="22"/>
-          <w:lang w:val="en-US"/>
-        </w:rPr>
-        <w:t xml:space="preserve">in </w:t>
-      </w:r>
-      <w:r>
-        <w:rPr>
-          <w:rFonts w:ascii="Times New Roman" w:hAnsi="Times New Roman" w:cs="Times New Roman"/>
-          <w:szCs w:val="22"/>
-          <w:lang w:val="en-US"/>
-        </w:rPr>
-        <w:t>future work</w:t>
-      </w:r>
-      <w:r>
-        <w:rPr>
-          <w:rFonts w:ascii="Times New Roman" w:hAnsi="Times New Roman" w:cs="Times New Roman"/>
-          <w:szCs w:val="22"/>
-          <w:lang w:val="en-US"/>
-        </w:rPr>
-        <w:t>,</w:t>
-      </w:r>
-      <w:r>
-        <w:rPr>
-          <w:rFonts w:ascii="Times New Roman" w:hAnsi="Times New Roman" w:cs="Times New Roman"/>
-          <w:szCs w:val="22"/>
-          <w:lang w:val="en-US"/>
-        </w:rPr>
-        <w:t xml:space="preserve"> a </w:t>
-      </w:r>
-      <w:r>
-        <w:rPr>
-          <w:rFonts w:ascii="Times New Roman" w:hAnsi="Times New Roman" w:cs="Times New Roman"/>
-          <w:szCs w:val="22"/>
-          <w:lang w:val="en-US"/>
-        </w:rPr>
-        <w:t xml:space="preserve">less accumulative </w:t>
-      </w:r>
-      <w:r>
-        <w:rPr>
-          <w:rFonts w:ascii="Times New Roman" w:hAnsi="Times New Roman" w:cs="Times New Roman"/>
-          <w:szCs w:val="22"/>
-          <w:lang w:val="en-US"/>
-        </w:rPr>
-        <w:t>system</w:t>
-      </w:r>
-      <w:r>
-        <w:rPr>
-          <w:rFonts w:ascii="Times New Roman" w:hAnsi="Times New Roman" w:cs="Times New Roman"/>
-          <w:szCs w:val="22"/>
-          <w:lang w:val="en-US"/>
-        </w:rPr>
-        <w:t xml:space="preserve"> should be examined</w:t>
-      </w:r>
-      <w:r>
-        <w:rPr>
-          <w:rFonts w:ascii="Times New Roman" w:hAnsi="Times New Roman" w:cs="Times New Roman"/>
-          <w:szCs w:val="22"/>
-          <w:lang w:val="en-US"/>
-        </w:rPr>
-        <w:t>.</w:t>
+        <w:t>To better understand collective intelligence, we propose that future work focuses on the in-depth study of the proposed model</w:t>
+      </w:r>
+      <w:r>
+        <w:rPr>
+          <w:rFonts w:ascii="Times New Roman" w:hAnsi="Times New Roman" w:cs="Times New Roman"/>
+          <w:szCs w:val="22"/>
+          <w:lang w:val="en-US"/>
+        </w:rPr>
+        <w:t xml:space="preserve">: </w:t>
+      </w:r>
+      <w:r>
+        <w:rPr>
+          <w:rFonts w:ascii="Times New Roman" w:hAnsi="Times New Roman" w:cs="Times New Roman"/>
+          <w:szCs w:val="22"/>
+          <w:lang w:val="en-US"/>
+        </w:rPr>
+        <w:t xml:space="preserve">distribution of </w:t>
+      </w:r>
+      <w:r>
+        <w:rPr>
+          <w:rFonts w:ascii="Times New Roman" w:hAnsi="Times New Roman" w:cs="Times New Roman"/>
+          <w:szCs w:val="22"/>
+          <w:lang w:val="en-US"/>
+        </w:rPr>
+        <w:t xml:space="preserve">agent edition capacity </w:t>
+      </w:r>
+      <w:r>
+        <w:rPr>
+          <w:rFonts w:ascii="Times New Roman" w:hAnsi="Times New Roman" w:cs="Times New Roman"/>
+          <w:szCs w:val="22"/>
+          <w:lang w:val="en-US"/>
+        </w:rPr>
+        <w:t>(</w:t>
+      </w:r>
+      <w:r>
+        <w:rPr>
+          <w:rFonts w:ascii="Times New Roman" w:hAnsi="Times New Roman" w:cs="Times New Roman"/>
+          <w:szCs w:val="22"/>
+          <w:lang w:val="en-US"/>
+        </w:rPr>
+        <w:t>k</w:t>
+      </w:r>
+      <w:r>
+        <w:rPr>
+          <w:rFonts w:ascii="Times New Roman" w:hAnsi="Times New Roman" w:cs="Times New Roman"/>
+          <w:szCs w:val="22"/>
+          <w:lang w:val="en-US"/>
+        </w:rPr>
+        <w:t>)</w:t>
+      </w:r>
+      <w:r>
+        <w:rPr>
+          <w:rFonts w:ascii="Times New Roman" w:hAnsi="Times New Roman" w:cs="Times New Roman"/>
+          <w:szCs w:val="22"/>
+          <w:lang w:val="en-US"/>
+        </w:rPr>
+        <w:t xml:space="preserve"> and the computation o</w:t>
+      </w:r>
+      <w:r>
+        <w:rPr>
+          <w:rFonts w:ascii="Times New Roman" w:hAnsi="Times New Roman" w:cs="Times New Roman"/>
+          <w:szCs w:val="22"/>
+          <w:lang w:val="en-US"/>
+        </w:rPr>
+        <w:t>f other measurements such as</w:t>
+      </w:r>
+      <w:r>
+        <w:rPr>
+          <w:rFonts w:ascii="Times New Roman" w:hAnsi="Times New Roman" w:cs="Times New Roman"/>
+          <w:szCs w:val="22"/>
+          <w:lang w:val="en-US"/>
+        </w:rPr>
+        <w:t xml:space="preserve"> </w:t>
+      </w:r>
+      <w:r>
+        <w:rPr>
+          <w:rFonts w:ascii="Times New Roman" w:hAnsi="Times New Roman" w:cs="Times New Roman"/>
+          <w:szCs w:val="22"/>
+          <w:lang w:val="en-US"/>
+        </w:rPr>
+        <w:t xml:space="preserve">Small-World Characteristic Q and </w:t>
+      </w:r>
+      <w:r>
+        <w:rPr>
+          <w:rFonts w:ascii="Times New Roman" w:hAnsi="Times New Roman" w:cs="Times New Roman"/>
+          <w:szCs w:val="22"/>
+          <w:lang w:val="en-US"/>
+        </w:rPr>
+        <w:t>robustness.</w:t>
       </w:r>
     </w:p>
     <w:p>
@@ -9074,116 +9188,6 @@
           <w:lang w:val="en-US"/>
         </w:rPr>
       </w:pPr>
-      <w:r>
-        <w:rPr>
-          <w:rFonts w:ascii="Times New Roman" w:hAnsi="Times New Roman" w:cs="Times New Roman"/>
-          <w:szCs w:val="22"/>
-          <w:lang w:val="en-US"/>
-        </w:rPr>
-        <w:lastRenderedPageBreak/>
-        <w:t>To better understand collective intelligence, we propose that future work focuses on the in-depth study of the proposed model</w:t>
-      </w:r>
-      <w:r>
-        <w:rPr>
-          <w:rFonts w:ascii="Times New Roman" w:hAnsi="Times New Roman" w:cs="Times New Roman"/>
-          <w:szCs w:val="22"/>
-          <w:lang w:val="en-US"/>
-        </w:rPr>
-        <w:t xml:space="preserve">: </w:t>
-      </w:r>
-      <w:r>
-        <w:rPr>
-          <w:rFonts w:ascii="Times New Roman" w:hAnsi="Times New Roman" w:cs="Times New Roman"/>
-          <w:szCs w:val="22"/>
-          <w:lang w:val="en-US"/>
-        </w:rPr>
-        <w:t xml:space="preserve">distribution of </w:t>
-      </w:r>
-      <w:r>
-        <w:rPr>
-          <w:rFonts w:ascii="Times New Roman" w:hAnsi="Times New Roman" w:cs="Times New Roman"/>
-          <w:szCs w:val="22"/>
-          <w:lang w:val="en-US"/>
-        </w:rPr>
-        <w:t xml:space="preserve">agent edition capacity </w:t>
-      </w:r>
-      <w:r>
-        <w:rPr>
-          <w:rFonts w:ascii="Times New Roman" w:hAnsi="Times New Roman" w:cs="Times New Roman"/>
-          <w:szCs w:val="22"/>
-          <w:lang w:val="en-US"/>
-        </w:rPr>
-        <w:t>(</w:t>
-      </w:r>
-      <w:r>
-        <w:rPr>
-          <w:rFonts w:ascii="Times New Roman" w:hAnsi="Times New Roman" w:cs="Times New Roman"/>
-          <w:szCs w:val="22"/>
-          <w:lang w:val="en-US"/>
-        </w:rPr>
-        <w:t>k</w:t>
-      </w:r>
-      <w:r>
-        <w:rPr>
-          <w:rFonts w:ascii="Times New Roman" w:hAnsi="Times New Roman" w:cs="Times New Roman"/>
-          <w:szCs w:val="22"/>
-          <w:lang w:val="en-US"/>
-        </w:rPr>
-        <w:t>)</w:t>
-      </w:r>
-      <w:r>
-        <w:rPr>
-          <w:rFonts w:ascii="Times New Roman" w:hAnsi="Times New Roman" w:cs="Times New Roman"/>
-          <w:szCs w:val="22"/>
-          <w:lang w:val="en-US"/>
-        </w:rPr>
-        <w:t xml:space="preserve"> and the computation o</w:t>
-      </w:r>
-      <w:r>
-        <w:rPr>
-          <w:rFonts w:ascii="Times New Roman" w:hAnsi="Times New Roman" w:cs="Times New Roman"/>
-          <w:szCs w:val="22"/>
-          <w:lang w:val="en-US"/>
-        </w:rPr>
-        <w:t>f other measurements such as</w:t>
-      </w:r>
-      <w:r>
-        <w:rPr>
-          <w:rFonts w:ascii="Times New Roman" w:hAnsi="Times New Roman" w:cs="Times New Roman"/>
-          <w:szCs w:val="22"/>
-          <w:lang w:val="en-US"/>
-        </w:rPr>
-        <w:t xml:space="preserve"> </w:t>
-      </w:r>
-      <w:r>
-        <w:rPr>
-          <w:rFonts w:ascii="Times New Roman" w:hAnsi="Times New Roman" w:cs="Times New Roman"/>
-          <w:szCs w:val="22"/>
-          <w:lang w:val="en-US"/>
-        </w:rPr>
-        <w:t xml:space="preserve">Small-World Characteristic Q and </w:t>
-      </w:r>
-      <w:r>
-        <w:rPr>
-          <w:rFonts w:ascii="Times New Roman" w:hAnsi="Times New Roman" w:cs="Times New Roman"/>
-          <w:szCs w:val="22"/>
-          <w:lang w:val="en-US"/>
-        </w:rPr>
-        <w:t>robustness.</w:t>
-      </w:r>
-    </w:p>
-    <w:p>
-      <w:pPr>
-        <w:pStyle w:val="normal0"/>
-        <w:spacing w:after="80" w:line="240" w:lineRule="auto"/>
-        <w:ind w:firstLine="284"/>
-        <w:jc w:val="both"/>
-        <w:rPr>
-          <w:rFonts w:ascii="Times New Roman" w:hAnsi="Times New Roman" w:cs="Times New Roman"/>
-          <w:szCs w:val="22"/>
-          <w:lang w:val="en-US"/>
-        </w:rPr>
-      </w:pPr>
     </w:p>
     <w:p>
       <w:pPr>
@@ -9198,7 +9202,6 @@
           <w:lang w:val="en-US"/>
         </w:rPr>
       </w:pPr>
-      <w:bookmarkStart w:id="15" w:name="_GoBack"/>
       <w:r>
         <w:rPr>
           <w:rFonts w:ascii="Times New Roman" w:hAnsi="Times New Roman" w:cs="Times New Roman"/>
@@ -9295,7 +9298,6 @@
         </w:rPr>
         <w:t xml:space="preserve"> and Juan Pablo Calderon for their valuable comments and suggestions. We also knowledge the financial support of Faculty of Engineering at Universidad de los Andes and Faculty of Engineering at Universidad del Valle.</w:t>
       </w:r>
-      <w:bookmarkEnd w:id="15"/>
     </w:p>
     <w:p>
       <w:pPr>
@@ -9860,6 +9862,7 @@
           <w:noProof/>
           <w:szCs w:val="22"/>
         </w:rPr>
+        <w:lastRenderedPageBreak/>
         <w:t xml:space="preserve">Tang, C &amp; Bak, P 1988, 'Critical exponents and scaling relations for self-organized critical phenomena', </w:t>
       </w:r>
       <w:r>
@@ -12175,7 +12178,7 @@
 </file>
 
 <file path=customXml/itemProps1.xml><?xml version="1.0" encoding="utf-8"?>
-<ds:datastoreItem xmlns:ds="http://schemas.openxmlformats.org/officeDocument/2006/customXml" ds:itemID="{37E72FDD-5646-6744-84F9-BCE9B9A69E2E}">
+<ds:datastoreItem xmlns:ds="http://schemas.openxmlformats.org/officeDocument/2006/customXml" ds:itemID="{6A0710D1-DAAC-0E42-9F53-1AFE4DF62175}">
   <ds:schemaRefs>
     <ds:schemaRef ds:uri="http://schemas.openxmlformats.org/officeDocument/2006/bibliography"/>
   </ds:schemaRefs>

</xml_diff>